<commit_message>
docs: correct grammatical error
</commit_message>
<xml_diff>
--- a/Organizational_files/GameBalance.docx
+++ b/Organizational_files/GameBalance.docx
@@ -1407,7 +1407,6 @@
         </w:rPr>
         <w:t xml:space="preserve">До </w:t>
       </w:r>
-      <w:proofErr w:type="gramStart"/>
       <w:r>
         <w:rPr>
           <w:sz w:val="28"/>
@@ -1416,7 +1415,6 @@
         </w:rPr>
         <w:t>5-6</w:t>
       </w:r>
-      <w:proofErr w:type="gramEnd"/>
       <w:r>
         <w:rPr>
           <w:sz w:val="28"/>
@@ -1498,7 +1496,7 @@
           <w:sz w:val="28"/>
           <w:szCs w:val="28"/>
         </w:rPr>
-        <w:t>желтым выделено то, что скорее всего измениться после тестов и расчетов</w:t>
+        <w:t>желтым выделено то, что скорее всего изменится после тестов и расчетов</w:t>
       </w:r>
     </w:p>
     <w:p>
@@ -2058,7 +2056,6 @@
         </w:rPr>
         <w:t xml:space="preserve">, недоступна до </w:t>
       </w:r>
-      <w:proofErr w:type="gramStart"/>
       <w:r>
         <w:rPr>
           <w:sz w:val="28"/>
@@ -2067,7 +2064,6 @@
         </w:rPr>
         <w:t>5-6</w:t>
       </w:r>
-      <w:proofErr w:type="gramEnd"/>
       <w:r>
         <w:rPr>
           <w:sz w:val="28"/>
@@ -2565,23 +2561,7 @@
           <w:sz w:val="28"/>
           <w:szCs w:val="28"/>
         </w:rPr>
-        <w:t xml:space="preserve">хотя бы гитара </w:t>
-      </w:r>
-      <w:proofErr w:type="spellStart"/>
-      <w:r>
-        <w:rPr>
-          <w:sz w:val="28"/>
-          <w:szCs w:val="28"/>
-        </w:rPr>
-        <w:t>урал</w:t>
-      </w:r>
-      <w:proofErr w:type="spellEnd"/>
-      <w:r>
-        <w:rPr>
-          <w:sz w:val="28"/>
-          <w:szCs w:val="28"/>
-        </w:rPr>
-        <w:t xml:space="preserve"> и курс «первая песня за неделю»</w:t>
+        <w:t>хотя бы гитара урал и курс «первая песня за неделю»</w:t>
       </w:r>
       <w:r>
         <w:rPr>
@@ -3618,23 +3598,7 @@
           <w:sz w:val="28"/>
           <w:szCs w:val="28"/>
         </w:rPr>
-        <w:t xml:space="preserve">иарить </w:t>
-      </w:r>
-      <w:proofErr w:type="spellStart"/>
-      <w:r>
-        <w:rPr>
-          <w:sz w:val="28"/>
-          <w:szCs w:val="28"/>
-        </w:rPr>
-        <w:t>паблики</w:t>
-      </w:r>
-      <w:proofErr w:type="spellEnd"/>
-      <w:r>
-        <w:rPr>
-          <w:sz w:val="28"/>
-          <w:szCs w:val="28"/>
-        </w:rPr>
-        <w:t xml:space="preserve"> ВК</w:t>
+        <w:t>иарить паблики ВК</w:t>
       </w:r>
       <w:r>
         <w:rPr>
@@ -3799,7 +3763,6 @@
           <w:szCs w:val="28"/>
         </w:rPr>
       </w:pPr>
-      <w:proofErr w:type="spellStart"/>
       <w:r>
         <w:rPr>
           <w:sz w:val="28"/>
@@ -3813,15 +3776,7 @@
           <w:sz w:val="28"/>
           <w:szCs w:val="28"/>
         </w:rPr>
-        <w:t>устить</w:t>
-      </w:r>
-      <w:proofErr w:type="spellEnd"/>
-      <w:r>
-        <w:rPr>
-          <w:sz w:val="28"/>
-          <w:szCs w:val="28"/>
-        </w:rPr>
-        <w:t xml:space="preserve"> аккаунты в играх </w:t>
+        <w:t xml:space="preserve">устить аккаунты в играх </w:t>
       </w:r>
       <w:r>
         <w:rPr>
@@ -4013,17 +3968,8 @@
           <w:sz w:val="28"/>
           <w:szCs w:val="28"/>
         </w:rPr>
-        <w:t xml:space="preserve">Рисовать сайты в </w:t>
-      </w:r>
-      <w:proofErr w:type="spellStart"/>
-      <w:r>
-        <w:rPr>
-          <w:sz w:val="28"/>
-          <w:szCs w:val="28"/>
-        </w:rPr>
-        <w:t>виксе</w:t>
-      </w:r>
-      <w:proofErr w:type="spellEnd"/>
+        <w:t>Рисовать сайты в виксе</w:t>
+      </w:r>
       <w:r>
         <w:rPr>
           <w:sz w:val="28"/>
@@ -4215,7 +4161,6 @@
         </w:rPr>
         <w:t xml:space="preserve">: хотя бы </w:t>
       </w:r>
-      <w:proofErr w:type="spellStart"/>
       <w:r>
         <w:rPr>
           <w:sz w:val="28"/>
@@ -4224,7 +4169,6 @@
         </w:rPr>
         <w:t>xiaomi</w:t>
       </w:r>
-      <w:proofErr w:type="spellEnd"/>
       <w:r>
         <w:rPr>
           <w:sz w:val="28"/>
@@ -4407,7 +4351,6 @@
           <w:szCs w:val="28"/>
         </w:rPr>
       </w:pPr>
-      <w:proofErr w:type="spellStart"/>
       <w:r>
         <w:rPr>
           <w:sz w:val="28"/>
@@ -4415,7 +4358,6 @@
         </w:rPr>
         <w:t>Геймдев</w:t>
       </w:r>
-      <w:proofErr w:type="spellEnd"/>
       <w:r>
         <w:rPr>
           <w:sz w:val="28"/>
@@ -4437,23 +4379,7 @@
           <w:sz w:val="28"/>
           <w:szCs w:val="28"/>
         </w:rPr>
-        <w:t xml:space="preserve">: только </w:t>
-      </w:r>
-      <w:proofErr w:type="spellStart"/>
-      <w:r>
-        <w:rPr>
-          <w:sz w:val="28"/>
-          <w:szCs w:val="28"/>
-        </w:rPr>
-        <w:t>макбук</w:t>
-      </w:r>
-      <w:proofErr w:type="spellEnd"/>
-      <w:r>
-        <w:rPr>
-          <w:sz w:val="28"/>
-          <w:szCs w:val="28"/>
-        </w:rPr>
-        <w:t xml:space="preserve"> и только</w:t>
+        <w:t>: только макбук и только</w:t>
       </w:r>
       <w:r>
         <w:rPr>
@@ -4467,23 +4393,7 @@
           <w:sz w:val="28"/>
           <w:szCs w:val="28"/>
         </w:rPr>
-        <w:t xml:space="preserve">«курсы </w:t>
-      </w:r>
-      <w:proofErr w:type="spellStart"/>
-      <w:r>
-        <w:rPr>
-          <w:sz w:val="28"/>
-          <w:szCs w:val="28"/>
-        </w:rPr>
-        <w:t>геймдева</w:t>
-      </w:r>
-      <w:proofErr w:type="spellEnd"/>
-      <w:r>
-        <w:rPr>
-          <w:sz w:val="28"/>
-          <w:szCs w:val="28"/>
-        </w:rPr>
-        <w:t>».</w:t>
+        <w:t>«курсы геймдева».</w:t>
       </w:r>
       <w:r>
         <w:rPr>
@@ -4829,23 +4739,7 @@
           <w:sz w:val="28"/>
           <w:szCs w:val="28"/>
         </w:rPr>
-        <w:t>̶</w:t>
-      </w:r>
-      <w:proofErr w:type="spellStart"/>
-      <w:r>
-        <w:rPr>
-          <w:sz w:val="28"/>
-          <w:szCs w:val="28"/>
-        </w:rPr>
-        <w:t>б̶е̶с̶ц̶е̶н̶н̶о</w:t>
-      </w:r>
-      <w:proofErr w:type="spellEnd"/>
-      <w:r>
-        <w:rPr>
-          <w:sz w:val="28"/>
-          <w:szCs w:val="28"/>
-        </w:rPr>
-        <w:t>̶</w:t>
+        <w:t>̶б̶е̶с̶ц̶е̶н̶н̶о̶</w:t>
       </w:r>
       <w:r>
         <w:rPr>
@@ -5015,23 +4909,7 @@
           <w:sz w:val="28"/>
           <w:szCs w:val="28"/>
         </w:rPr>
-        <w:t>̶</w:t>
-      </w:r>
-      <w:proofErr w:type="spellStart"/>
-      <w:r>
-        <w:rPr>
-          <w:sz w:val="28"/>
-          <w:szCs w:val="28"/>
-        </w:rPr>
-        <w:t>б̶е̶с̶ц̶е̶н̶н̶о</w:t>
-      </w:r>
-      <w:proofErr w:type="spellEnd"/>
-      <w:r>
-        <w:rPr>
-          <w:sz w:val="28"/>
-          <w:szCs w:val="28"/>
-        </w:rPr>
-        <w:t>̶</w:t>
+        <w:t>̶б̶е̶с̶ц̶е̶н̶н̶о̶</w:t>
       </w:r>
       <w:r>
         <w:rPr>
@@ -5969,17 +5847,8 @@
           <w:sz w:val="28"/>
           <w:szCs w:val="28"/>
         </w:rPr>
-        <w:t xml:space="preserve">Курсы </w:t>
-      </w:r>
-      <w:proofErr w:type="spellStart"/>
-      <w:r>
-        <w:rPr>
-          <w:sz w:val="28"/>
-          <w:szCs w:val="28"/>
-        </w:rPr>
-        <w:t>геймдева</w:t>
-      </w:r>
-      <w:proofErr w:type="spellEnd"/>
+        <w:t>Курсы геймдева</w:t>
+      </w:r>
       <w:r>
         <w:rPr>
           <w:sz w:val="28"/>
@@ -6008,17 +5877,8 @@
           <w:sz w:val="28"/>
           <w:szCs w:val="28"/>
         </w:rPr>
-        <w:t xml:space="preserve">: хотя бы бюджетный </w:t>
-      </w:r>
-      <w:proofErr w:type="spellStart"/>
-      <w:r>
-        <w:rPr>
-          <w:sz w:val="28"/>
-          <w:szCs w:val="28"/>
-        </w:rPr>
-        <w:t>пк</w:t>
-      </w:r>
-      <w:proofErr w:type="spellEnd"/>
+        <w:t>: хотя бы бюджетный пк</w:t>
+      </w:r>
       <w:r>
         <w:rPr>
           <w:sz w:val="28"/>
@@ -6322,23 +6182,7 @@
           <w:sz w:val="28"/>
           <w:szCs w:val="28"/>
         </w:rPr>
-        <w:t xml:space="preserve">: хотя бы </w:t>
-      </w:r>
-      <w:proofErr w:type="spellStart"/>
-      <w:r>
-        <w:rPr>
-          <w:sz w:val="28"/>
-          <w:szCs w:val="28"/>
-        </w:rPr>
-        <w:t>урал</w:t>
-      </w:r>
-      <w:proofErr w:type="spellEnd"/>
-      <w:r>
-        <w:rPr>
-          <w:sz w:val="28"/>
-          <w:szCs w:val="28"/>
-        </w:rPr>
-        <w:t xml:space="preserve"> и хотя бы курс «учиться играть во дворе»</w:t>
+        <w:t>: хотя бы урал и хотя бы курс «учиться играть во дворе»</w:t>
       </w:r>
       <w:r>
         <w:rPr>
@@ -6583,7 +6427,6 @@
         </w:rPr>
         <w:t xml:space="preserve">: хотя бы </w:t>
       </w:r>
-      <w:proofErr w:type="spellStart"/>
       <w:r>
         <w:rPr>
           <w:sz w:val="28"/>
@@ -6592,7 +6435,6 @@
         </w:rPr>
         <w:t>xiaomi</w:t>
       </w:r>
-      <w:proofErr w:type="spellEnd"/>
       <w:r>
         <w:rPr>
           <w:sz w:val="28"/>
@@ -6706,23 +6548,7 @@
           <w:sz w:val="28"/>
           <w:szCs w:val="28"/>
         </w:rPr>
-        <w:t xml:space="preserve">2.3.5) Сделать видео на </w:t>
-      </w:r>
-      <w:proofErr w:type="spellStart"/>
-      <w:r>
-        <w:rPr>
-          <w:sz w:val="28"/>
-          <w:szCs w:val="28"/>
-        </w:rPr>
-        <w:t>ютуб</w:t>
-      </w:r>
-      <w:proofErr w:type="spellEnd"/>
-      <w:r>
-        <w:rPr>
-          <w:sz w:val="28"/>
-          <w:szCs w:val="28"/>
-        </w:rPr>
-        <w:t xml:space="preserve"> (не чаще чем раз в месяц)</w:t>
+        <w:t>2.3.5) Сделать видео на ютуб (не чаще чем раз в месяц)</w:t>
       </w:r>
       <w:r>
         <w:rPr>
@@ -6745,23 +6571,7 @@
           <w:sz w:val="28"/>
           <w:szCs w:val="28"/>
         </w:rPr>
-        <w:t xml:space="preserve">: только </w:t>
-      </w:r>
-      <w:proofErr w:type="spellStart"/>
-      <w:r>
-        <w:rPr>
-          <w:sz w:val="28"/>
-          <w:szCs w:val="28"/>
-        </w:rPr>
-        <w:t>макбук</w:t>
-      </w:r>
-      <w:proofErr w:type="spellEnd"/>
-      <w:r>
-        <w:rPr>
-          <w:sz w:val="28"/>
-          <w:szCs w:val="28"/>
-        </w:rPr>
-        <w:t xml:space="preserve"> и только «курсы</w:t>
+        <w:t>: только макбук и только «курсы</w:t>
       </w:r>
       <w:r>
         <w:rPr>
@@ -7008,17 +6818,8 @@
           <w:sz w:val="28"/>
           <w:szCs w:val="28"/>
         </w:rPr>
-        <w:t xml:space="preserve">Простой из </w:t>
-      </w:r>
-      <w:proofErr w:type="spellStart"/>
-      <w:r>
-        <w:rPr>
-          <w:sz w:val="28"/>
-          <w:szCs w:val="28"/>
-        </w:rPr>
-        <w:t>спортмастера</w:t>
-      </w:r>
-      <w:proofErr w:type="spellEnd"/>
+        <w:t>Простой из спортмастера</w:t>
+      </w:r>
       <w:r>
         <w:rPr>
           <w:sz w:val="28"/>
@@ -7215,17 +7016,8 @@
           <w:sz w:val="28"/>
           <w:szCs w:val="28"/>
         </w:rPr>
-        <w:t xml:space="preserve">Советская классика с </w:t>
-      </w:r>
-      <w:proofErr w:type="spellStart"/>
-      <w:r>
-        <w:rPr>
-          <w:sz w:val="28"/>
-          <w:szCs w:val="28"/>
-        </w:rPr>
-        <w:t>авито</w:t>
-      </w:r>
-      <w:proofErr w:type="spellEnd"/>
+        <w:t>Советская классика с авито</w:t>
+      </w:r>
       <w:r>
         <w:rPr>
           <w:sz w:val="28"/>
@@ -7730,17 +7522,8 @@
           <w:sz w:val="28"/>
           <w:szCs w:val="28"/>
         </w:rPr>
-        <w:t xml:space="preserve">Ноутбук с </w:t>
-      </w:r>
-      <w:proofErr w:type="spellStart"/>
-      <w:r>
-        <w:rPr>
-          <w:sz w:val="28"/>
-          <w:szCs w:val="28"/>
-        </w:rPr>
-        <w:t>авито</w:t>
-      </w:r>
-      <w:proofErr w:type="spellEnd"/>
+        <w:t>Ноутбук с авито</w:t>
+      </w:r>
       <w:r>
         <w:rPr>
           <w:sz w:val="28"/>
@@ -7910,23 +7693,7 @@
           <w:sz w:val="28"/>
           <w:szCs w:val="28"/>
         </w:rPr>
-        <w:t xml:space="preserve">Собрать бюджетный </w:t>
-      </w:r>
-      <w:proofErr w:type="spellStart"/>
-      <w:r>
-        <w:rPr>
-          <w:sz w:val="28"/>
-          <w:szCs w:val="28"/>
-        </w:rPr>
-        <w:t>пк</w:t>
-      </w:r>
-      <w:proofErr w:type="spellEnd"/>
-      <w:r>
-        <w:rPr>
-          <w:sz w:val="28"/>
-          <w:szCs w:val="28"/>
-        </w:rPr>
-        <w:t xml:space="preserve"> самому</w:t>
+        <w:t>Собрать бюджетный пк самому</w:t>
       </w:r>
       <w:r>
         <w:rPr>
@@ -8130,7 +7897,6 @@
           <w:szCs w:val="28"/>
         </w:rPr>
       </w:pPr>
-      <w:proofErr w:type="spellStart"/>
       <w:r>
         <w:rPr>
           <w:sz w:val="28"/>
@@ -8138,7 +7904,6 @@
         </w:rPr>
         <w:t>Макбук</w:t>
       </w:r>
-      <w:proofErr w:type="spellEnd"/>
       <w:r>
         <w:rPr>
           <w:sz w:val="28"/>
@@ -9076,49 +8841,15 @@
           <w:sz w:val="28"/>
           <w:szCs w:val="28"/>
         </w:rPr>
-        <w:t xml:space="preserve">: </w:t>
-      </w:r>
-      <w:proofErr w:type="spellStart"/>
-      <w:r>
-        <w:rPr>
-          <w:sz w:val="28"/>
-          <w:szCs w:val="28"/>
-        </w:rPr>
-        <w:t>задонатить</w:t>
-      </w:r>
-      <w:proofErr w:type="spellEnd"/>
-      <w:r>
-        <w:rPr>
-          <w:sz w:val="28"/>
-          <w:szCs w:val="28"/>
-        </w:rPr>
-        <w:t xml:space="preserve"> и поиграть в комп, </w:t>
-      </w:r>
-      <w:r>
-        <w:rPr>
-          <w:sz w:val="28"/>
-          <w:szCs w:val="28"/>
-          <w:highlight w:val="yellow"/>
-        </w:rPr>
-        <w:t xml:space="preserve">60% шанса если счастья </w:t>
-      </w:r>
-      <w:proofErr w:type="gramStart"/>
-      <w:r>
-        <w:rPr>
-          <w:sz w:val="28"/>
-          <w:szCs w:val="28"/>
-          <w:highlight w:val="yellow"/>
-        </w:rPr>
-        <w:t>&lt; 300</w:t>
-      </w:r>
-      <w:proofErr w:type="gramEnd"/>
-      <w:r>
-        <w:rPr>
-          <w:sz w:val="28"/>
-          <w:szCs w:val="28"/>
-          <w:highlight w:val="yellow"/>
-        </w:rPr>
-        <w:t>, иначе 20% шанса</w:t>
+        <w:t xml:space="preserve">: задонатить и поиграть в комп, </w:t>
+      </w:r>
+      <w:r>
+        <w:rPr>
+          <w:sz w:val="28"/>
+          <w:szCs w:val="28"/>
+          <w:highlight w:val="yellow"/>
+        </w:rPr>
+        <w:t>60% шанса если счастья &lt; 300, иначе 20% шанса</w:t>
       </w:r>
       <w:r>
         <w:rPr>

</xml_diff>

<commit_message>
fix&feat: file balance changes - increase happiness value for doing sports in comparison with guitar - change repair cost for guitar - parents give money after 5 class, but less - online job don't decrease happiness - decrease teaching time of music school and conservatory - make 'go to school' 'go to e-school' buttons passive
</commit_message>
<xml_diff>
--- a/Organizational_files/GameBalance.docx
+++ b/Organizational_files/GameBalance.docx
@@ -544,7 +544,7 @@
                 <w:noProof/>
                 <w:webHidden/>
               </w:rPr>
-              <w:t>3</w:t>
+              <w:t>4</w:t>
             </w:r>
             <w:r>
               <w:rPr>
@@ -1411,9 +1411,8 @@
         <w:rPr>
           <w:sz w:val="28"/>
           <w:szCs w:val="28"/>
-          <w:highlight w:val="yellow"/>
-        </w:rPr>
-        <w:t>5-6</w:t>
+        </w:rPr>
+        <w:t>5</w:t>
       </w:r>
       <w:r>
         <w:rPr>
@@ -1442,8 +1441,120 @@
           <w:sz w:val="28"/>
           <w:szCs w:val="28"/>
         </w:rPr>
+        <w:t xml:space="preserve">. После 5 класса дают меньше. </w:t>
+      </w:r>
+    </w:p>
+    <w:p>
+      <w:pPr>
+        <w:pStyle w:val="a7"/>
+        <w:numPr>
+          <w:ilvl w:val="0"/>
+          <w:numId w:val="12"/>
+        </w:numPr>
+        <w:spacing w:line="240" w:lineRule="auto"/>
+        <w:rPr>
+          <w:sz w:val="28"/>
+          <w:szCs w:val="28"/>
+        </w:rPr>
+      </w:pPr>
+      <w:r>
+        <w:rPr>
+          <w:sz w:val="28"/>
+          <w:szCs w:val="28"/>
+        </w:rPr>
+        <w:t>Ввести кнопку попросить денег родителей раз в неделю</w:t>
+      </w:r>
+    </w:p>
+    <w:p>
+      <w:pPr>
+        <w:pStyle w:val="a7"/>
+        <w:numPr>
+          <w:ilvl w:val="0"/>
+          <w:numId w:val="12"/>
+        </w:numPr>
+        <w:spacing w:line="240" w:lineRule="auto"/>
+        <w:rPr>
+          <w:sz w:val="28"/>
+          <w:szCs w:val="28"/>
+        </w:rPr>
+      </w:pPr>
+      <w:r>
+        <w:rPr>
+          <w:sz w:val="28"/>
+          <w:szCs w:val="28"/>
+        </w:rPr>
+        <w:t>Значение</w:t>
+      </w:r>
+      <w:r>
+        <w:rPr>
+          <w:sz w:val="28"/>
+          <w:szCs w:val="28"/>
+        </w:rPr>
+        <w:t xml:space="preserve"> счастья за занятие спортом </w:t>
+      </w:r>
+      <w:r>
+        <w:rPr>
+          <w:sz w:val="28"/>
+          <w:szCs w:val="28"/>
+        </w:rPr>
+        <w:t>больше, чем игра на гитаре,</w:t>
+      </w:r>
+      <w:r>
+        <w:rPr>
+          <w:sz w:val="28"/>
+          <w:szCs w:val="28"/>
+        </w:rPr>
+        <w:t xml:space="preserve"> </w:t>
+      </w:r>
+      <w:r>
+        <w:rPr>
+          <w:sz w:val="28"/>
+          <w:szCs w:val="28"/>
+        </w:rPr>
+        <w:t>т. к.</w:t>
+      </w:r>
+      <w:r>
+        <w:rPr>
+          <w:sz w:val="28"/>
+          <w:szCs w:val="28"/>
+        </w:rPr>
+        <w:t xml:space="preserve"> иначе игра перекрывает и заменяет </w:t>
+      </w:r>
+      <w:r>
+        <w:rPr>
+          <w:sz w:val="28"/>
+          <w:szCs w:val="28"/>
+        </w:rPr>
+        <w:t>занятие спортом</w:t>
+      </w:r>
+      <w:r>
+        <w:rPr>
+          <w:sz w:val="28"/>
+          <w:szCs w:val="28"/>
+        </w:rPr>
         <w:t>.</w:t>
       </w:r>
+      <w:r>
+        <w:rPr>
+          <w:sz w:val="28"/>
+          <w:szCs w:val="28"/>
+        </w:rPr>
+        <w:t xml:space="preserve"> (Возможно, чем больше занятий спортом, тем выше получаемое счастье)</w:t>
+      </w:r>
+    </w:p>
+    <w:p>
+      <w:pPr>
+        <w:pStyle w:val="a7"/>
+        <w:numPr>
+          <w:ilvl w:val="0"/>
+          <w:numId w:val="12"/>
+        </w:numPr>
+        <w:spacing w:line="240" w:lineRule="auto"/>
+        <w:rPr>
+          <w:sz w:val="28"/>
+          <w:szCs w:val="28"/>
+        </w:rPr>
+      </w:pPr>
     </w:p>
     <w:p>
       <w:pPr>
@@ -1928,22 +2039,29 @@
           <w:sz w:val="28"/>
           <w:szCs w:val="28"/>
         </w:rPr>
-        <w:t xml:space="preserve"> или более раз, то снимается </w:t>
-      </w:r>
-      <w:r>
-        <w:rPr>
-          <w:sz w:val="28"/>
-          <w:szCs w:val="28"/>
-          <w:highlight w:val="yellow"/>
-        </w:rPr>
-        <w:t>??</w:t>
-      </w:r>
-      <w:r>
-        <w:rPr>
-          <w:sz w:val="28"/>
-          <w:szCs w:val="28"/>
-        </w:rPr>
-        <w:t xml:space="preserve"> часть стоимости текущей гитары. После снятия денег (ремонта гитары) счетчик количества игр обнуляется. </w:t>
+        <w:t xml:space="preserve"> или более раз, то снимается</w:t>
+      </w:r>
+      <w:r>
+        <w:rPr>
+          <w:sz w:val="28"/>
+          <w:szCs w:val="28"/>
+        </w:rPr>
+        <w:t xml:space="preserve"> фиксированная </w:t>
+      </w:r>
+      <w:r>
+        <w:rPr>
+          <w:sz w:val="28"/>
+          <w:szCs w:val="28"/>
+        </w:rPr>
+        <w:lastRenderedPageBreak/>
+        <w:t>сумма денег (струна лопнула – надо заменить)</w:t>
+      </w:r>
+      <w:r>
+        <w:rPr>
+          <w:sz w:val="28"/>
+          <w:szCs w:val="28"/>
+        </w:rPr>
+        <w:t xml:space="preserve">. После снятия денег (ремонта гитары) счетчик количества игр обнуляется. </w:t>
       </w:r>
     </w:p>
     <w:p>
@@ -2032,7 +2150,6 @@
           <w:sz w:val="28"/>
           <w:szCs w:val="28"/>
         </w:rPr>
-        <w:lastRenderedPageBreak/>
         <w:t>2.1) Р</w:t>
       </w:r>
       <w:r>
@@ -2056,6 +2173,7 @@
         </w:rPr>
         <w:t xml:space="preserve">, недоступна до </w:t>
       </w:r>
+      <w:proofErr w:type="gramStart"/>
       <w:r>
         <w:rPr>
           <w:sz w:val="28"/>
@@ -2064,6 +2182,7 @@
         </w:rPr>
         <w:t>5-6</w:t>
       </w:r>
+      <w:proofErr w:type="gramEnd"/>
       <w:r>
         <w:rPr>
           <w:sz w:val="28"/>
@@ -2561,7 +2680,23 @@
           <w:sz w:val="28"/>
           <w:szCs w:val="28"/>
         </w:rPr>
-        <w:t>хотя бы гитара урал и курс «первая песня за неделю»</w:t>
+        <w:t xml:space="preserve">хотя бы гитара </w:t>
+      </w:r>
+      <w:proofErr w:type="spellStart"/>
+      <w:r>
+        <w:rPr>
+          <w:sz w:val="28"/>
+          <w:szCs w:val="28"/>
+        </w:rPr>
+        <w:t>урал</w:t>
+      </w:r>
+      <w:proofErr w:type="spellEnd"/>
+      <w:r>
+        <w:rPr>
+          <w:sz w:val="28"/>
+          <w:szCs w:val="28"/>
+        </w:rPr>
+        <w:t xml:space="preserve"> и курс «первая песня за неделю»</w:t>
       </w:r>
       <w:r>
         <w:rPr>
@@ -3570,6 +3705,7 @@
           <w:sz w:val="28"/>
           <w:szCs w:val="28"/>
         </w:rPr>
+        <w:lastRenderedPageBreak/>
         <w:t>2.1.3) Зарабатывать в интернете</w:t>
       </w:r>
     </w:p>
@@ -3598,7 +3734,23 @@
           <w:sz w:val="28"/>
           <w:szCs w:val="28"/>
         </w:rPr>
-        <w:t>иарить паблики ВК</w:t>
+        <w:t xml:space="preserve">иарить </w:t>
+      </w:r>
+      <w:proofErr w:type="spellStart"/>
+      <w:r>
+        <w:rPr>
+          <w:sz w:val="28"/>
+          <w:szCs w:val="28"/>
+        </w:rPr>
+        <w:t>паблики</w:t>
+      </w:r>
+      <w:proofErr w:type="spellEnd"/>
+      <w:r>
+        <w:rPr>
+          <w:sz w:val="28"/>
+          <w:szCs w:val="28"/>
+        </w:rPr>
+        <w:t xml:space="preserve"> ВК</w:t>
       </w:r>
       <w:r>
         <w:rPr>
@@ -3659,17 +3811,8 @@
         <w:rPr>
           <w:sz w:val="28"/>
           <w:szCs w:val="28"/>
-          <w:highlight w:val="yellow"/>
-        </w:rPr>
-        <w:t>-20</w:t>
-      </w:r>
-      <w:r>
-        <w:rPr>
-          <w:sz w:val="28"/>
-          <w:szCs w:val="28"/>
-          <w:highlight w:val="yellow"/>
-        </w:rPr>
-        <w:t>%</w:t>
+        </w:rPr>
+        <w:t>0</w:t>
       </w:r>
       <w:r>
         <w:rPr>
@@ -3763,12 +3906,12 @@
           <w:szCs w:val="28"/>
         </w:rPr>
       </w:pPr>
-      <w:r>
-        <w:rPr>
-          <w:sz w:val="28"/>
-          <w:szCs w:val="28"/>
-        </w:rPr>
-        <w:lastRenderedPageBreak/>
+      <w:proofErr w:type="spellStart"/>
+      <w:r>
+        <w:rPr>
+          <w:sz w:val="28"/>
+          <w:szCs w:val="28"/>
+        </w:rPr>
         <w:t>Б</w:t>
       </w:r>
       <w:r>
@@ -3776,7 +3919,15 @@
           <w:sz w:val="28"/>
           <w:szCs w:val="28"/>
         </w:rPr>
-        <w:t xml:space="preserve">устить аккаунты в играх </w:t>
+        <w:t>устить</w:t>
+      </w:r>
+      <w:proofErr w:type="spellEnd"/>
+      <w:r>
+        <w:rPr>
+          <w:sz w:val="28"/>
+          <w:szCs w:val="28"/>
+        </w:rPr>
+        <w:t xml:space="preserve"> аккаунты в играх </w:t>
       </w:r>
       <w:r>
         <w:rPr>
@@ -3968,8 +4119,17 @@
           <w:sz w:val="28"/>
           <w:szCs w:val="28"/>
         </w:rPr>
-        <w:t>Рисовать сайты в виксе</w:t>
-      </w:r>
+        <w:t xml:space="preserve">Рисовать сайты в </w:t>
+      </w:r>
+      <w:proofErr w:type="spellStart"/>
+      <w:r>
+        <w:rPr>
+          <w:sz w:val="28"/>
+          <w:szCs w:val="28"/>
+        </w:rPr>
+        <w:t>виксе</w:t>
+      </w:r>
+      <w:proofErr w:type="spellEnd"/>
       <w:r>
         <w:rPr>
           <w:sz w:val="28"/>
@@ -4027,17 +4187,8 @@
         <w:rPr>
           <w:sz w:val="28"/>
           <w:szCs w:val="28"/>
-          <w:highlight w:val="yellow"/>
-        </w:rPr>
-        <w:t>-10</w:t>
-      </w:r>
-      <w:r>
-        <w:rPr>
-          <w:sz w:val="28"/>
-          <w:szCs w:val="28"/>
-          <w:highlight w:val="yellow"/>
-        </w:rPr>
-        <w:t>%</w:t>
+        </w:rPr>
+        <w:t>0</w:t>
       </w:r>
       <w:r>
         <w:rPr>
@@ -4161,6 +4312,7 @@
         </w:rPr>
         <w:t xml:space="preserve">: хотя бы </w:t>
       </w:r>
+      <w:proofErr w:type="spellStart"/>
       <w:r>
         <w:rPr>
           <w:sz w:val="28"/>
@@ -4169,6 +4321,7 @@
         </w:rPr>
         <w:t>xiaomi</w:t>
       </w:r>
+      <w:proofErr w:type="spellEnd"/>
       <w:r>
         <w:rPr>
           <w:sz w:val="28"/>
@@ -4240,17 +4393,8 @@
         <w:rPr>
           <w:sz w:val="28"/>
           <w:szCs w:val="28"/>
-          <w:highlight w:val="yellow"/>
-        </w:rPr>
-        <w:t>-15</w:t>
-      </w:r>
-      <w:r>
-        <w:rPr>
-          <w:sz w:val="28"/>
-          <w:szCs w:val="28"/>
-          <w:highlight w:val="yellow"/>
-        </w:rPr>
-        <w:t>%</w:t>
+        </w:rPr>
+        <w:t>0</w:t>
       </w:r>
       <w:r>
         <w:rPr>
@@ -4351,6 +4495,7 @@
           <w:szCs w:val="28"/>
         </w:rPr>
       </w:pPr>
+      <w:proofErr w:type="spellStart"/>
       <w:r>
         <w:rPr>
           <w:sz w:val="28"/>
@@ -4358,6 +4503,7 @@
         </w:rPr>
         <w:t>Геймдев</w:t>
       </w:r>
+      <w:proofErr w:type="spellEnd"/>
       <w:r>
         <w:rPr>
           <w:sz w:val="28"/>
@@ -4379,7 +4525,23 @@
           <w:sz w:val="28"/>
           <w:szCs w:val="28"/>
         </w:rPr>
-        <w:t>: только макбук и только</w:t>
+        <w:t xml:space="preserve">: только </w:t>
+      </w:r>
+      <w:proofErr w:type="spellStart"/>
+      <w:r>
+        <w:rPr>
+          <w:sz w:val="28"/>
+          <w:szCs w:val="28"/>
+        </w:rPr>
+        <w:t>макбук</w:t>
+      </w:r>
+      <w:proofErr w:type="spellEnd"/>
+      <w:r>
+        <w:rPr>
+          <w:sz w:val="28"/>
+          <w:szCs w:val="28"/>
+        </w:rPr>
+        <w:t xml:space="preserve"> и только</w:t>
       </w:r>
       <w:r>
         <w:rPr>
@@ -4393,7 +4555,23 @@
           <w:sz w:val="28"/>
           <w:szCs w:val="28"/>
         </w:rPr>
-        <w:t>«курсы геймдева».</w:t>
+        <w:t xml:space="preserve">«курсы </w:t>
+      </w:r>
+      <w:proofErr w:type="spellStart"/>
+      <w:r>
+        <w:rPr>
+          <w:sz w:val="28"/>
+          <w:szCs w:val="28"/>
+        </w:rPr>
+        <w:t>геймдева</w:t>
+      </w:r>
+      <w:proofErr w:type="spellEnd"/>
+      <w:r>
+        <w:rPr>
+          <w:sz w:val="28"/>
+          <w:szCs w:val="28"/>
+        </w:rPr>
+        <w:t>».</w:t>
       </w:r>
       <w:r>
         <w:rPr>
@@ -4429,17 +4607,8 @@
         <w:rPr>
           <w:sz w:val="28"/>
           <w:szCs w:val="28"/>
-          <w:highlight w:val="yellow"/>
-        </w:rPr>
-        <w:t>-10</w:t>
-      </w:r>
-      <w:r>
-        <w:rPr>
-          <w:sz w:val="28"/>
-          <w:szCs w:val="28"/>
-          <w:highlight w:val="yellow"/>
-        </w:rPr>
-        <w:t>%</w:t>
+        </w:rPr>
+        <w:t>0</w:t>
       </w:r>
       <w:r>
         <w:rPr>
@@ -4739,7 +4908,23 @@
           <w:sz w:val="28"/>
           <w:szCs w:val="28"/>
         </w:rPr>
-        <w:t>̶б̶е̶с̶ц̶е̶н̶н̶о̶</w:t>
+        <w:t>̶</w:t>
+      </w:r>
+      <w:proofErr w:type="spellStart"/>
+      <w:r>
+        <w:rPr>
+          <w:sz w:val="28"/>
+          <w:szCs w:val="28"/>
+        </w:rPr>
+        <w:t>б̶е̶с̶ц̶е̶н̶н̶о</w:t>
+      </w:r>
+      <w:proofErr w:type="spellEnd"/>
+      <w:r>
+        <w:rPr>
+          <w:sz w:val="28"/>
+          <w:szCs w:val="28"/>
+        </w:rPr>
+        <w:t>̶</w:t>
       </w:r>
       <w:r>
         <w:rPr>
@@ -4909,7 +5094,23 @@
           <w:sz w:val="28"/>
           <w:szCs w:val="28"/>
         </w:rPr>
-        <w:t>̶б̶е̶с̶ц̶е̶н̶н̶о̶</w:t>
+        <w:t>̶</w:t>
+      </w:r>
+      <w:proofErr w:type="spellStart"/>
+      <w:r>
+        <w:rPr>
+          <w:sz w:val="28"/>
+          <w:szCs w:val="28"/>
+        </w:rPr>
+        <w:t>б̶е̶с̶ц̶е̶н̶н̶о</w:t>
+      </w:r>
+      <w:proofErr w:type="spellEnd"/>
+      <w:r>
+        <w:rPr>
+          <w:sz w:val="28"/>
+          <w:szCs w:val="28"/>
+        </w:rPr>
+        <w:t>̶</w:t>
       </w:r>
       <w:r>
         <w:rPr>
@@ -4937,7 +5138,22 @@
           <w:sz w:val="28"/>
           <w:szCs w:val="28"/>
         </w:rPr>
-        <w:t>Записаться в музыкалку – 4 года</w:t>
+        <w:lastRenderedPageBreak/>
+        <w:t xml:space="preserve">Записаться в музыкалку – </w:t>
+      </w:r>
+      <w:r>
+        <w:rPr>
+          <w:sz w:val="28"/>
+          <w:szCs w:val="28"/>
+        </w:rPr>
+        <w:t>1.5</w:t>
+      </w:r>
+      <w:r>
+        <w:rPr>
+          <w:sz w:val="28"/>
+          <w:szCs w:val="28"/>
+        </w:rPr>
+        <w:t xml:space="preserve"> года</w:t>
       </w:r>
       <w:r>
         <w:rPr>
@@ -5074,7 +5290,14 @@
           <w:sz w:val="28"/>
           <w:szCs w:val="28"/>
         </w:rPr>
-        <w:t>Курсы при консерватории – 6 лет</w:t>
+        <w:t xml:space="preserve">Курсы при консерватории – </w:t>
+      </w:r>
+      <w:r>
+        <w:rPr>
+          <w:sz w:val="28"/>
+          <w:szCs w:val="28"/>
+        </w:rPr>
+        <w:t>2 года</w:t>
       </w:r>
     </w:p>
     <w:p>
@@ -5093,7 +5316,6 @@
           <w:sz w:val="28"/>
           <w:szCs w:val="28"/>
         </w:rPr>
-        <w:lastRenderedPageBreak/>
         <w:t>Требования</w:t>
       </w:r>
       <w:r>
@@ -5847,8 +6069,17 @@
           <w:sz w:val="28"/>
           <w:szCs w:val="28"/>
         </w:rPr>
-        <w:t>Курсы геймдева</w:t>
-      </w:r>
+        <w:t xml:space="preserve">Курсы </w:t>
+      </w:r>
+      <w:proofErr w:type="spellStart"/>
+      <w:r>
+        <w:rPr>
+          <w:sz w:val="28"/>
+          <w:szCs w:val="28"/>
+        </w:rPr>
+        <w:t>геймдева</w:t>
+      </w:r>
+      <w:proofErr w:type="spellEnd"/>
       <w:r>
         <w:rPr>
           <w:sz w:val="28"/>
@@ -5877,8 +6108,17 @@
           <w:sz w:val="28"/>
           <w:szCs w:val="28"/>
         </w:rPr>
-        <w:t>: хотя бы бюджетный пк</w:t>
-      </w:r>
+        <w:t xml:space="preserve">: хотя бы бюджетный </w:t>
+      </w:r>
+      <w:proofErr w:type="spellStart"/>
+      <w:r>
+        <w:rPr>
+          <w:sz w:val="28"/>
+          <w:szCs w:val="28"/>
+        </w:rPr>
+        <w:t>пк</w:t>
+      </w:r>
+      <w:proofErr w:type="spellEnd"/>
       <w:r>
         <w:rPr>
           <w:sz w:val="28"/>
@@ -6182,7 +6422,23 @@
           <w:sz w:val="28"/>
           <w:szCs w:val="28"/>
         </w:rPr>
-        <w:t>: хотя бы урал и хотя бы курс «учиться играть во дворе»</w:t>
+        <w:t xml:space="preserve">: хотя бы </w:t>
+      </w:r>
+      <w:proofErr w:type="spellStart"/>
+      <w:r>
+        <w:rPr>
+          <w:sz w:val="28"/>
+          <w:szCs w:val="28"/>
+        </w:rPr>
+        <w:t>урал</w:t>
+      </w:r>
+      <w:proofErr w:type="spellEnd"/>
+      <w:r>
+        <w:rPr>
+          <w:sz w:val="28"/>
+          <w:szCs w:val="28"/>
+        </w:rPr>
+        <w:t xml:space="preserve"> и хотя бы курс «учиться играть во дворе»</w:t>
       </w:r>
       <w:r>
         <w:rPr>
@@ -6251,6 +6507,7 @@
           <w:sz w:val="28"/>
           <w:szCs w:val="28"/>
         </w:rPr>
+        <w:lastRenderedPageBreak/>
         <w:t>2.3.3) Написать песню самому</w:t>
       </w:r>
       <w:r>
@@ -6394,7 +6651,6 @@
           <w:sz w:val="28"/>
           <w:szCs w:val="28"/>
         </w:rPr>
-        <w:lastRenderedPageBreak/>
         <w:t>2.3.4) Провести стрим</w:t>
       </w:r>
       <w:r>
@@ -6427,6 +6683,7 @@
         </w:rPr>
         <w:t xml:space="preserve">: хотя бы </w:t>
       </w:r>
+      <w:proofErr w:type="spellStart"/>
       <w:r>
         <w:rPr>
           <w:sz w:val="28"/>
@@ -6435,6 +6692,7 @@
         </w:rPr>
         <w:t>xiaomi</w:t>
       </w:r>
+      <w:proofErr w:type="spellEnd"/>
       <w:r>
         <w:rPr>
           <w:sz w:val="28"/>
@@ -6548,7 +6806,23 @@
           <w:sz w:val="28"/>
           <w:szCs w:val="28"/>
         </w:rPr>
-        <w:t>2.3.5) Сделать видео на ютуб (не чаще чем раз в месяц)</w:t>
+        <w:t xml:space="preserve">2.3.5) Сделать видео на </w:t>
+      </w:r>
+      <w:proofErr w:type="spellStart"/>
+      <w:r>
+        <w:rPr>
+          <w:sz w:val="28"/>
+          <w:szCs w:val="28"/>
+        </w:rPr>
+        <w:t>ютуб</w:t>
+      </w:r>
+      <w:proofErr w:type="spellEnd"/>
+      <w:r>
+        <w:rPr>
+          <w:sz w:val="28"/>
+          <w:szCs w:val="28"/>
+        </w:rPr>
+        <w:t xml:space="preserve"> (не чаще чем раз в месяц)</w:t>
       </w:r>
       <w:r>
         <w:rPr>
@@ -6571,7 +6845,23 @@
           <w:sz w:val="28"/>
           <w:szCs w:val="28"/>
         </w:rPr>
-        <w:t>: только макбук и только «курсы</w:t>
+        <w:t xml:space="preserve">: только </w:t>
+      </w:r>
+      <w:proofErr w:type="spellStart"/>
+      <w:r>
+        <w:rPr>
+          <w:sz w:val="28"/>
+          <w:szCs w:val="28"/>
+        </w:rPr>
+        <w:t>макбук</w:t>
+      </w:r>
+      <w:proofErr w:type="spellEnd"/>
+      <w:r>
+        <w:rPr>
+          <w:sz w:val="28"/>
+          <w:szCs w:val="28"/>
+        </w:rPr>
+        <w:t xml:space="preserve"> и только «курсы</w:t>
       </w:r>
       <w:r>
         <w:rPr>
@@ -6818,8 +7108,17 @@
           <w:sz w:val="28"/>
           <w:szCs w:val="28"/>
         </w:rPr>
-        <w:t>Простой из спортмастера</w:t>
-      </w:r>
+        <w:t xml:space="preserve">Простой из </w:t>
+      </w:r>
+      <w:proofErr w:type="spellStart"/>
+      <w:r>
+        <w:rPr>
+          <w:sz w:val="28"/>
+          <w:szCs w:val="28"/>
+        </w:rPr>
+        <w:t>спортмастера</w:t>
+      </w:r>
+      <w:proofErr w:type="spellEnd"/>
       <w:r>
         <w:rPr>
           <w:sz w:val="28"/>
@@ -7016,8 +7315,17 @@
           <w:sz w:val="28"/>
           <w:szCs w:val="28"/>
         </w:rPr>
-        <w:t>Советская классика с авито</w:t>
-      </w:r>
+        <w:t xml:space="preserve">Советская классика с </w:t>
+      </w:r>
+      <w:proofErr w:type="spellStart"/>
+      <w:r>
+        <w:rPr>
+          <w:sz w:val="28"/>
+          <w:szCs w:val="28"/>
+        </w:rPr>
+        <w:t>авито</w:t>
+      </w:r>
+      <w:proofErr w:type="spellEnd"/>
       <w:r>
         <w:rPr>
           <w:sz w:val="28"/>
@@ -7414,6 +7722,7 @@
           <w:sz w:val="28"/>
           <w:szCs w:val="28"/>
         </w:rPr>
+        <w:lastRenderedPageBreak/>
         <w:t>С 2 грифами</w:t>
       </w:r>
       <w:r>
@@ -7499,7 +7808,6 @@
           <w:sz w:val="28"/>
           <w:szCs w:val="28"/>
         </w:rPr>
-        <w:lastRenderedPageBreak/>
         <w:t>3.3) Компьютер</w:t>
       </w:r>
       <w:bookmarkEnd w:id="12"/>
@@ -7522,8 +7830,17 @@
           <w:sz w:val="28"/>
           <w:szCs w:val="28"/>
         </w:rPr>
-        <w:t>Ноутбук с авито</w:t>
-      </w:r>
+        <w:t xml:space="preserve">Ноутбук с </w:t>
+      </w:r>
+      <w:proofErr w:type="spellStart"/>
+      <w:r>
+        <w:rPr>
+          <w:sz w:val="28"/>
+          <w:szCs w:val="28"/>
+        </w:rPr>
+        <w:t>авито</w:t>
+      </w:r>
+      <w:proofErr w:type="spellEnd"/>
       <w:r>
         <w:rPr>
           <w:sz w:val="28"/>
@@ -7693,7 +8010,23 @@
           <w:sz w:val="28"/>
           <w:szCs w:val="28"/>
         </w:rPr>
-        <w:t>Собрать бюджетный пк самому</w:t>
+        <w:t xml:space="preserve">Собрать бюджетный </w:t>
+      </w:r>
+      <w:proofErr w:type="spellStart"/>
+      <w:r>
+        <w:rPr>
+          <w:sz w:val="28"/>
+          <w:szCs w:val="28"/>
+        </w:rPr>
+        <w:t>пк</w:t>
+      </w:r>
+      <w:proofErr w:type="spellEnd"/>
+      <w:r>
+        <w:rPr>
+          <w:sz w:val="28"/>
+          <w:szCs w:val="28"/>
+        </w:rPr>
+        <w:t xml:space="preserve"> самому</w:t>
       </w:r>
       <w:r>
         <w:rPr>
@@ -7897,6 +8230,7 @@
           <w:szCs w:val="28"/>
         </w:rPr>
       </w:pPr>
+      <w:proofErr w:type="spellStart"/>
       <w:r>
         <w:rPr>
           <w:sz w:val="28"/>
@@ -7904,6 +8238,7 @@
         </w:rPr>
         <w:t>Макбук</w:t>
       </w:r>
+      <w:proofErr w:type="spellEnd"/>
       <w:r>
         <w:rPr>
           <w:sz w:val="28"/>
@@ -8056,6 +8391,13 @@
           <w:sz w:val="28"/>
           <w:szCs w:val="28"/>
         </w:rPr>
+        <w:t xml:space="preserve"> (пассивная кнопка, т. е. всегда прожата, кроме воскресенья)</w:t>
+      </w:r>
+      <w:r>
+        <w:rPr>
+          <w:sz w:val="28"/>
+          <w:szCs w:val="28"/>
+        </w:rPr>
         <w:br/>
       </w:r>
       <w:r>
@@ -8072,7 +8414,29 @@
           <w:sz w:val="28"/>
           <w:szCs w:val="28"/>
         </w:rPr>
-        <w:t>: +0.3% в день</w:t>
+        <w:t xml:space="preserve">: </w:t>
+      </w:r>
+      <w:r>
+        <w:rPr>
+          <w:sz w:val="28"/>
+          <w:szCs w:val="28"/>
+          <w:highlight w:val="yellow"/>
+        </w:rPr>
+        <w:t>+0.3%</w:t>
+      </w:r>
+      <w:r>
+        <w:rPr>
+          <w:sz w:val="28"/>
+          <w:szCs w:val="28"/>
+        </w:rPr>
+        <w:t xml:space="preserve"> (нужно больше процентов)</w:t>
+      </w:r>
+      <w:r>
+        <w:rPr>
+          <w:sz w:val="28"/>
+          <w:szCs w:val="28"/>
+        </w:rPr>
+        <w:t xml:space="preserve"> в день</w:t>
       </w:r>
       <w:r>
         <w:rPr>
@@ -8445,7 +8809,22 @@
           <w:sz w:val="28"/>
           <w:szCs w:val="28"/>
         </w:rPr>
+        <w:lastRenderedPageBreak/>
         <w:t>Записаться в онлайн-школу</w:t>
+      </w:r>
+      <w:r>
+        <w:rPr>
+          <w:sz w:val="28"/>
+          <w:szCs w:val="28"/>
+        </w:rPr>
+        <w:t xml:space="preserve"> </w:t>
+      </w:r>
+      <w:r>
+        <w:rPr>
+          <w:sz w:val="28"/>
+          <w:szCs w:val="28"/>
+        </w:rPr>
+        <w:t>(пассивная кнопка, т. е. всегда прожата, кроме воскресенья)</w:t>
       </w:r>
       <w:r>
         <w:rPr>
@@ -8542,7 +8921,6 @@
           <w:sz w:val="28"/>
           <w:szCs w:val="28"/>
         </w:rPr>
-        <w:lastRenderedPageBreak/>
         <w:t>Нанять нормального репетитора</w:t>
       </w:r>
       <w:r>
@@ -8841,15 +9219,49 @@
           <w:sz w:val="28"/>
           <w:szCs w:val="28"/>
         </w:rPr>
-        <w:t xml:space="preserve">: задонатить и поиграть в комп, </w:t>
-      </w:r>
-      <w:r>
-        <w:rPr>
-          <w:sz w:val="28"/>
-          <w:szCs w:val="28"/>
-          <w:highlight w:val="yellow"/>
-        </w:rPr>
-        <w:t>60% шанса если счастья &lt; 300, иначе 20% шанса</w:t>
+        <w:t xml:space="preserve">: </w:t>
+      </w:r>
+      <w:proofErr w:type="spellStart"/>
+      <w:r>
+        <w:rPr>
+          <w:sz w:val="28"/>
+          <w:szCs w:val="28"/>
+        </w:rPr>
+        <w:t>задонатить</w:t>
+      </w:r>
+      <w:proofErr w:type="spellEnd"/>
+      <w:r>
+        <w:rPr>
+          <w:sz w:val="28"/>
+          <w:szCs w:val="28"/>
+        </w:rPr>
+        <w:t xml:space="preserve"> и поиграть в комп, </w:t>
+      </w:r>
+      <w:r>
+        <w:rPr>
+          <w:sz w:val="28"/>
+          <w:szCs w:val="28"/>
+          <w:highlight w:val="yellow"/>
+        </w:rPr>
+        <w:t xml:space="preserve">60% шанса если счастья </w:t>
+      </w:r>
+      <w:proofErr w:type="gramStart"/>
+      <w:r>
+        <w:rPr>
+          <w:sz w:val="28"/>
+          <w:szCs w:val="28"/>
+          <w:highlight w:val="yellow"/>
+        </w:rPr>
+        <w:t>&lt; 300</w:t>
+      </w:r>
+      <w:proofErr w:type="gramEnd"/>
+      <w:r>
+        <w:rPr>
+          <w:sz w:val="28"/>
+          <w:szCs w:val="28"/>
+          <w:highlight w:val="yellow"/>
+        </w:rPr>
+        <w:t>, иначе 20% шанса</w:t>
       </w:r>
       <w:r>
         <w:rPr>

</xml_diff>

<commit_message>
feat: add GemaBalance progress
</commit_message>
<xml_diff>
--- a/Organizational_files/GameBalance.docx
+++ b/Organizational_files/GameBalance.docx
@@ -1,6 +1,6 @@
 
 <file path=word/document.xml><?xml version="1.0" encoding="utf-8"?>
-<w:document xmlns:wpc="http://schemas.microsoft.com/office/word/2010/wordprocessingCanvas" xmlns:cx="http://schemas.microsoft.com/office/drawing/2014/chartex" xmlns:cx1="http://schemas.microsoft.com/office/drawing/2015/9/8/chartex" xmlns:cx2="http://schemas.microsoft.com/office/drawing/2015/10/21/chartex" xmlns:cx3="http://schemas.microsoft.com/office/drawing/2016/5/9/chartex" xmlns:cx4="http://schemas.microsoft.com/office/drawing/2016/5/10/chartex" xmlns:cx5="http://schemas.microsoft.com/office/drawing/2016/5/11/chartex" xmlns:cx6="http://schemas.microsoft.com/office/drawing/2016/5/12/chartex" xmlns:cx7="http://schemas.microsoft.com/office/drawing/2016/5/13/chartex" xmlns:cx8="http://schemas.microsoft.com/office/drawing/2016/5/14/chartex" xmlns:mc="http://schemas.openxmlformats.org/markup-compatibility/2006" xmlns:aink="http://schemas.microsoft.com/office/drawing/2016/ink" xmlns:am3d="http://schemas.microsoft.com/office/drawing/2017/model3d" xmlns:o="urn:schemas-microsoft-com:office:office" xmlns:r="http://schemas.openxmlformats.org/officeDocument/2006/relationships" xmlns:m="http://schemas.openxmlformats.org/officeDocument/2006/math" xmlns:v="urn:schemas-microsoft-com:vml" xmlns:wp14="http://schemas.microsoft.com/office/word/2010/wordprocessingDrawing" xmlns:wp="http://schemas.openxmlformats.org/drawingml/2006/wordprocessingDrawing" xmlns:w10="urn:schemas-microsoft-com:office:word" xmlns:w="http://schemas.openxmlformats.org/wordprocessingml/2006/main" xmlns:w14="http://schemas.microsoft.com/office/word/2010/wordml" xmlns:w15="http://schemas.microsoft.com/office/word/2012/wordml" xmlns:w16cex="http://schemas.microsoft.com/office/word/2018/wordml/cex" xmlns:w16cid="http://schemas.microsoft.com/office/word/2016/wordml/cid" xmlns:w16="http://schemas.microsoft.com/office/word/2018/wordml" xmlns:w16sdtdh="http://schemas.microsoft.com/office/word/2020/wordml/sdtdatahash" xmlns:w16se="http://schemas.microsoft.com/office/word/2015/wordml/symex" xmlns:wpg="http://schemas.microsoft.com/office/word/2010/wordprocessingGroup" xmlns:wpi="http://schemas.microsoft.com/office/word/2010/wordprocessingInk" xmlns:wne="http://schemas.microsoft.com/office/word/2006/wordml" xmlns:wps="http://schemas.microsoft.com/office/word/2010/wordprocessingShape" mc:Ignorable="w14 w15 w16se w16cid w16 w16cex w16sdtdh wp14">
+<w:document xmlns:wpc="http://schemas.microsoft.com/office/word/2010/wordprocessingCanvas" xmlns:mc="http://schemas.openxmlformats.org/markup-compatibility/2006" xmlns:o="urn:schemas-microsoft-com:office:office" xmlns:r="http://schemas.openxmlformats.org/officeDocument/2006/relationships" xmlns:m="http://schemas.openxmlformats.org/officeDocument/2006/math" xmlns:v="urn:schemas-microsoft-com:vml" xmlns:wp14="http://schemas.microsoft.com/office/word/2010/wordprocessingDrawing" xmlns:wp="http://schemas.openxmlformats.org/drawingml/2006/wordprocessingDrawing" xmlns:w10="urn:schemas-microsoft-com:office:word" xmlns:w="http://schemas.openxmlformats.org/wordprocessingml/2006/main" xmlns:w14="http://schemas.microsoft.com/office/word/2010/wordml" xmlns:wpg="http://schemas.microsoft.com/office/word/2010/wordprocessingGroup" xmlns:wpi="http://schemas.microsoft.com/office/word/2010/wordprocessingInk" xmlns:wne="http://schemas.microsoft.com/office/word/2006/wordml" xmlns:wps="http://schemas.microsoft.com/office/word/2010/wordprocessingShape" mc:Ignorable="w14 wp14">
   <w:body>
     <w:p>
       <w:pPr>
@@ -147,25 +147,7 @@
                 <w:bCs/>
                 <w:noProof/>
               </w:rPr>
-              <w:t>Предлагаемые изменения и структуризация эффект</w:t>
-            </w:r>
-            <w:r>
-              <w:rPr>
-                <w:rStyle w:val="a9"/>
-                <w:b/>
-                <w:bCs/>
-                <w:noProof/>
-              </w:rPr>
-              <w:t>о</w:t>
-            </w:r>
-            <w:r>
-              <w:rPr>
-                <w:rStyle w:val="a9"/>
-                <w:b/>
-                <w:bCs/>
-                <w:noProof/>
-              </w:rPr>
-              <w:t>в от действий игрока</w:t>
+              <w:t>Предлагаемые изменения и структуризация эффектов от действий игрока</w:t>
             </w:r>
             <w:r>
               <w:rPr>
@@ -237,25 +219,7 @@
                 <w:bCs/>
                 <w:noProof/>
               </w:rPr>
-              <w:t>0) Общие изменени</w:t>
-            </w:r>
-            <w:r>
-              <w:rPr>
-                <w:rStyle w:val="a9"/>
-                <w:b/>
-                <w:bCs/>
-                <w:noProof/>
-              </w:rPr>
-              <w:t>я</w:t>
-            </w:r>
-            <w:r>
-              <w:rPr>
-                <w:rStyle w:val="a9"/>
-                <w:b/>
-                <w:bCs/>
-                <w:noProof/>
-              </w:rPr>
-              <w:t xml:space="preserve"> (или их отсутствие)</w:t>
+              <w:t>0) Общие изменения (или их отсутствие)</w:t>
             </w:r>
             <w:r>
               <w:rPr>
@@ -1118,43 +1082,7 @@
                 <w:bCs/>
                 <w:noProof/>
               </w:rPr>
-              <w:t>4) Уч</w:t>
-            </w:r>
-            <w:r>
-              <w:rPr>
-                <w:rStyle w:val="a9"/>
-                <w:b/>
-                <w:bCs/>
-                <w:noProof/>
-              </w:rPr>
-              <w:t>е</w:t>
-            </w:r>
-            <w:r>
-              <w:rPr>
-                <w:rStyle w:val="a9"/>
-                <w:b/>
-                <w:bCs/>
-                <w:noProof/>
-              </w:rPr>
-              <w:t>ба (не более д</w:t>
-            </w:r>
-            <w:r>
-              <w:rPr>
-                <w:rStyle w:val="a9"/>
-                <w:b/>
-                <w:bCs/>
-                <w:noProof/>
-              </w:rPr>
-              <w:t>в</w:t>
-            </w:r>
-            <w:r>
-              <w:rPr>
-                <w:rStyle w:val="a9"/>
-                <w:b/>
-                <w:bCs/>
-                <w:noProof/>
-              </w:rPr>
-              <w:t>ух действий в день)</w:t>
+              <w:t>4) Учеба (не более двух действий в день)</w:t>
             </w:r>
             <w:r>
               <w:rPr>
@@ -1545,12 +1473,14 @@
         <w:rPr>
           <w:sz w:val="28"/>
           <w:szCs w:val="28"/>
-        </w:rPr>
-      </w:pPr>
-      <w:r>
-        <w:rPr>
-          <w:sz w:val="28"/>
-          <w:szCs w:val="28"/>
+          <w:highlight w:val="green"/>
+        </w:rPr>
+      </w:pPr>
+      <w:r>
+        <w:rPr>
+          <w:sz w:val="28"/>
+          <w:szCs w:val="28"/>
+          <w:highlight w:val="green"/>
         </w:rPr>
         <w:t xml:space="preserve">В день убавлять по 50 сытости за день, если сытость </w:t>
       </w:r>
@@ -1559,6 +1489,7 @@
           <w:rFonts w:ascii="u2000" w:hAnsi="u2000"/>
           <w:color w:val="111111"/>
           <w:sz w:val="30"/>
+          <w:highlight w:val="green"/>
           <w:shd w:val="clear" w:color="auto" w:fill="FFFFFF"/>
         </w:rPr>
         <w:t>∈</w:t>
@@ -1567,6 +1498,7 @@
         <w:rPr>
           <w:sz w:val="8"/>
           <w:szCs w:val="8"/>
+          <w:highlight w:val="green"/>
         </w:rPr>
         <w:t xml:space="preserve"> </w:t>
       </w:r>
@@ -1574,34 +1506,15 @@
         <w:rPr>
           <w:sz w:val="28"/>
           <w:szCs w:val="28"/>
-        </w:rPr>
-        <w:t>[</w:t>
-      </w:r>
-      <w:r>
-        <w:rPr>
-          <w:sz w:val="28"/>
-          <w:szCs w:val="28"/>
-        </w:rPr>
-        <w:t>6</w:t>
-      </w:r>
-      <w:r>
-        <w:rPr>
-          <w:sz w:val="28"/>
-          <w:szCs w:val="28"/>
-        </w:rPr>
-        <w:t>00, 1000]</w:t>
-      </w:r>
-      <w:r>
-        <w:rPr>
-          <w:sz w:val="28"/>
-          <w:szCs w:val="28"/>
-        </w:rPr>
-        <w:t xml:space="preserve">, иначе по </w:t>
-      </w:r>
-      <w:r>
-        <w:rPr>
-          <w:sz w:val="28"/>
-          <w:szCs w:val="28"/>
+          <w:highlight w:val="green"/>
+        </w:rPr>
+        <w:t xml:space="preserve">[600, 1000], иначе по </w:t>
+      </w:r>
+      <w:r>
+        <w:rPr>
+          <w:sz w:val="28"/>
+          <w:szCs w:val="28"/>
+          <w:highlight w:val="green"/>
         </w:rPr>
         <w:t>1</w:t>
       </w:r>
@@ -1609,6 +1522,7 @@
         <w:rPr>
           <w:sz w:val="28"/>
           <w:szCs w:val="28"/>
+          <w:highlight w:val="green"/>
         </w:rPr>
         <w:t>00 за день</w:t>
       </w:r>
@@ -1616,6 +1530,7 @@
         <w:rPr>
           <w:sz w:val="28"/>
           <w:szCs w:val="28"/>
+          <w:highlight w:val="green"/>
         </w:rPr>
         <w:t xml:space="preserve"> </w:t>
       </w:r>
@@ -1625,26 +1540,9 @@
           <w:iCs/>
           <w:sz w:val="28"/>
           <w:szCs w:val="28"/>
-        </w:rPr>
-        <w:t>(</w:t>
-      </w:r>
-      <w:r>
-        <w:rPr>
-          <w:i/>
-          <w:iCs/>
-          <w:sz w:val="28"/>
-          <w:szCs w:val="28"/>
-        </w:rPr>
-        <w:t>14 дней без еды = смерть</w:t>
-      </w:r>
-      <w:r>
-        <w:rPr>
-          <w:i/>
-          <w:iCs/>
-          <w:sz w:val="28"/>
-          <w:szCs w:val="28"/>
-        </w:rPr>
-        <w:t>)</w:t>
+          <w:highlight w:val="green"/>
+        </w:rPr>
+        <w:t>(14 дней без еды = смерть)</w:t>
       </w:r>
     </w:p>
     <w:p>
@@ -1658,12 +1556,14 @@
         <w:rPr>
           <w:sz w:val="28"/>
           <w:szCs w:val="28"/>
-        </w:rPr>
-      </w:pPr>
-      <w:r>
-        <w:rPr>
-          <w:sz w:val="28"/>
-          <w:szCs w:val="28"/>
+          <w:highlight w:val="green"/>
+        </w:rPr>
+      </w:pPr>
+      <w:r>
+        <w:rPr>
+          <w:sz w:val="28"/>
+          <w:szCs w:val="28"/>
+          <w:highlight w:val="green"/>
         </w:rPr>
         <w:t xml:space="preserve">В день убавлять по 10 успеваемости </w:t>
       </w:r>
@@ -1673,6 +1573,7 @@
           <w:iCs/>
           <w:sz w:val="28"/>
           <w:szCs w:val="28"/>
+          <w:highlight w:val="green"/>
         </w:rPr>
         <w:t xml:space="preserve">(100 дней без учебы = позорное исключение -&gt; </w:t>
       </w:r>
@@ -1682,6 +1583,7 @@
           <w:iCs/>
           <w:sz w:val="28"/>
           <w:szCs w:val="28"/>
+          <w:highlight w:val="green"/>
           <w:lang w:val="en-US"/>
         </w:rPr>
         <w:t>Game</w:t>
@@ -1692,6 +1594,7 @@
           <w:iCs/>
           <w:sz w:val="28"/>
           <w:szCs w:val="28"/>
+          <w:highlight w:val="green"/>
         </w:rPr>
         <w:t xml:space="preserve"> </w:t>
       </w:r>
@@ -1701,6 +1604,7 @@
           <w:iCs/>
           <w:sz w:val="28"/>
           <w:szCs w:val="28"/>
+          <w:highlight w:val="green"/>
           <w:lang w:val="en-US"/>
         </w:rPr>
         <w:t>Over</w:t>
@@ -1711,6 +1615,7 @@
           <w:iCs/>
           <w:sz w:val="28"/>
           <w:szCs w:val="28"/>
+          <w:highlight w:val="green"/>
         </w:rPr>
         <w:t>)</w:t>
       </w:r>
@@ -1726,12 +1631,14 @@
         <w:rPr>
           <w:sz w:val="28"/>
           <w:szCs w:val="28"/>
-        </w:rPr>
-      </w:pPr>
-      <w:r>
-        <w:rPr>
-          <w:sz w:val="28"/>
-          <w:szCs w:val="28"/>
+          <w:highlight w:val="green"/>
+        </w:rPr>
+      </w:pPr>
+      <w:r>
+        <w:rPr>
+          <w:sz w:val="28"/>
+          <w:szCs w:val="28"/>
+          <w:highlight w:val="green"/>
         </w:rPr>
         <w:t xml:space="preserve">В день убавлять по </w:t>
       </w:r>
@@ -1739,6 +1646,7 @@
         <w:rPr>
           <w:sz w:val="28"/>
           <w:szCs w:val="28"/>
+          <w:highlight w:val="green"/>
         </w:rPr>
         <w:t>3</w:t>
       </w:r>
@@ -1746,6 +1654,7 @@
         <w:rPr>
           <w:sz w:val="28"/>
           <w:szCs w:val="28"/>
+          <w:highlight w:val="green"/>
         </w:rPr>
         <w:t xml:space="preserve">0 счастья, если счастье </w:t>
       </w:r>
@@ -1754,23 +1663,16 @@
           <w:rFonts w:ascii="u2000" w:hAnsi="u2000"/>
           <w:color w:val="111111"/>
           <w:sz w:val="30"/>
+          <w:highlight w:val="green"/>
           <w:shd w:val="clear" w:color="auto" w:fill="FFFFFF"/>
         </w:rPr>
-        <w:t>∈</w:t>
-      </w:r>
-      <w:r>
-        <w:rPr>
-          <w:rFonts w:ascii="u2000" w:hAnsi="u2000"/>
-          <w:color w:val="111111"/>
-          <w:sz w:val="30"/>
-          <w:shd w:val="clear" w:color="auto" w:fill="FFFFFF"/>
-        </w:rPr>
-        <w:t xml:space="preserve"> </w:t>
-      </w:r>
-      <w:r>
-        <w:rPr>
-          <w:sz w:val="28"/>
-          <w:szCs w:val="28"/>
+        <w:t xml:space="preserve">∈ </w:t>
+      </w:r>
+      <w:r>
+        <w:rPr>
+          <w:sz w:val="28"/>
+          <w:szCs w:val="28"/>
+          <w:highlight w:val="green"/>
         </w:rPr>
         <w:t>[</w:t>
       </w:r>
@@ -1778,6 +1680,7 @@
         <w:rPr>
           <w:sz w:val="28"/>
           <w:szCs w:val="28"/>
+          <w:highlight w:val="green"/>
         </w:rPr>
         <w:t>4</w:t>
       </w:r>
@@ -1785,20 +1688,15 @@
         <w:rPr>
           <w:sz w:val="28"/>
           <w:szCs w:val="28"/>
-        </w:rPr>
-        <w:t>00, 1000]</w:t>
-      </w:r>
-      <w:r>
-        <w:rPr>
-          <w:sz w:val="28"/>
-          <w:szCs w:val="28"/>
-        </w:rPr>
-        <w:t xml:space="preserve">, иначе по </w:t>
-      </w:r>
-      <w:r>
-        <w:rPr>
-          <w:sz w:val="28"/>
-          <w:szCs w:val="28"/>
+          <w:highlight w:val="green"/>
+        </w:rPr>
+        <w:t xml:space="preserve">00, 1000], иначе по </w:t>
+      </w:r>
+      <w:r>
+        <w:rPr>
+          <w:sz w:val="28"/>
+          <w:szCs w:val="28"/>
+          <w:highlight w:val="green"/>
         </w:rPr>
         <w:t>50</w:t>
       </w:r>
@@ -1806,6 +1704,7 @@
         <w:rPr>
           <w:sz w:val="28"/>
           <w:szCs w:val="28"/>
+          <w:highlight w:val="green"/>
         </w:rPr>
         <w:t xml:space="preserve"> в день </w:t>
       </w:r>
@@ -1815,24 +1714,17 @@
           <w:iCs/>
           <w:sz w:val="28"/>
           <w:szCs w:val="28"/>
-        </w:rPr>
-        <w:t>(</w:t>
-      </w:r>
-      <w:r>
-        <w:rPr>
-          <w:i/>
-          <w:iCs/>
-          <w:sz w:val="28"/>
-          <w:szCs w:val="28"/>
-        </w:rPr>
-        <w:t xml:space="preserve">ничего не делать </w:t>
-      </w:r>
-      <w:r>
-        <w:rPr>
-          <w:i/>
-          <w:iCs/>
-          <w:sz w:val="28"/>
-          <w:szCs w:val="28"/>
+          <w:highlight w:val="green"/>
+        </w:rPr>
+        <w:t xml:space="preserve">(ничего не делать </w:t>
+      </w:r>
+      <w:r>
+        <w:rPr>
+          <w:i/>
+          <w:iCs/>
+          <w:sz w:val="28"/>
+          <w:szCs w:val="28"/>
+          <w:highlight w:val="green"/>
         </w:rPr>
         <w:t>28</w:t>
       </w:r>
@@ -1842,17 +1734,9 @@
           <w:iCs/>
           <w:sz w:val="28"/>
           <w:szCs w:val="28"/>
-        </w:rPr>
-        <w:t xml:space="preserve"> дней = смерть</w:t>
-      </w:r>
-      <w:r>
-        <w:rPr>
-          <w:i/>
-          <w:iCs/>
-          <w:sz w:val="28"/>
-          <w:szCs w:val="28"/>
-        </w:rPr>
-        <w:t>)</w:t>
+          <w:highlight w:val="green"/>
+        </w:rPr>
+        <w:t xml:space="preserve"> дней = смерть)</w:t>
       </w:r>
     </w:p>
     <w:p>
@@ -1866,12 +1750,14 @@
         <w:rPr>
           <w:sz w:val="28"/>
           <w:szCs w:val="28"/>
-        </w:rPr>
-      </w:pPr>
-      <w:r>
-        <w:rPr>
-          <w:sz w:val="28"/>
-          <w:szCs w:val="28"/>
+          <w:highlight w:val="green"/>
+        </w:rPr>
+      </w:pPr>
+      <w:r>
+        <w:rPr>
+          <w:sz w:val="28"/>
+          <w:szCs w:val="28"/>
+          <w:highlight w:val="green"/>
         </w:rPr>
         <w:t>Начальную сумму денег установить в 10000</w:t>
       </w:r>
@@ -1936,6 +1822,7 @@
         <w:rPr>
           <w:sz w:val="28"/>
           <w:szCs w:val="28"/>
+          <w:highlight w:val="yellow"/>
         </w:rPr>
         <w:t>1.1)</w:t>
       </w:r>
@@ -1943,6 +1830,7 @@
         <w:rPr>
           <w:sz w:val="28"/>
           <w:szCs w:val="28"/>
+          <w:highlight w:val="yellow"/>
         </w:rPr>
         <w:t xml:space="preserve"> </w:t>
       </w:r>
@@ -1950,6 +1838,7 @@
         <w:rPr>
           <w:sz w:val="28"/>
           <w:szCs w:val="28"/>
+          <w:highlight w:val="yellow"/>
         </w:rPr>
         <w:t>З</w:t>
       </w:r>
@@ -1957,6 +1846,7 @@
         <w:rPr>
           <w:sz w:val="28"/>
           <w:szCs w:val="28"/>
+          <w:highlight w:val="yellow"/>
         </w:rPr>
         <w:t>аняться спортом.</w:t>
       </w:r>
@@ -2118,6 +2008,7 @@
         <w:rPr>
           <w:sz w:val="28"/>
           <w:szCs w:val="28"/>
+          <w:highlight w:val="green"/>
         </w:rPr>
         <w:t>1.2)</w:t>
       </w:r>
@@ -2125,6 +2016,7 @@
         <w:rPr>
           <w:sz w:val="28"/>
           <w:szCs w:val="28"/>
+          <w:highlight w:val="green"/>
         </w:rPr>
         <w:t xml:space="preserve"> </w:t>
       </w:r>
@@ -2132,6 +2024,7 @@
         <w:rPr>
           <w:sz w:val="28"/>
           <w:szCs w:val="28"/>
+          <w:highlight w:val="green"/>
         </w:rPr>
         <w:t>Иг</w:t>
       </w:r>
@@ -2139,6 +2032,7 @@
         <w:rPr>
           <w:sz w:val="28"/>
           <w:szCs w:val="28"/>
+          <w:highlight w:val="green"/>
         </w:rPr>
         <w:t>рать на гитаре.</w:t>
       </w:r>
@@ -2270,7 +2164,16 @@
           <w:sz w:val="28"/>
           <w:szCs w:val="28"/>
         </w:rPr>
-        <w:t xml:space="preserve">: если было сыграно </w:t>
+        <w:t>: ес</w:t>
+      </w:r>
+      <w:bookmarkStart w:id="5" w:name="_GoBack"/>
+      <w:bookmarkEnd w:id="5"/>
+      <w:r>
+        <w:rPr>
+          <w:sz w:val="28"/>
+          <w:szCs w:val="28"/>
+        </w:rPr>
+        <w:t xml:space="preserve">ли было сыграно </w:t>
       </w:r>
       <w:r>
         <w:rPr>
@@ -2339,7 +2242,7 @@
           <w:szCs w:val="36"/>
         </w:rPr>
       </w:pPr>
-      <w:bookmarkStart w:id="5" w:name="_Toc82035631"/>
+      <w:bookmarkStart w:id="6" w:name="_Toc82035631"/>
       <w:r>
         <w:rPr>
           <w:b/>
@@ -2368,7 +2271,7 @@
         </w:rPr>
         <w:t>Активность</w:t>
       </w:r>
-      <w:bookmarkEnd w:id="5"/>
+      <w:bookmarkEnd w:id="6"/>
       <w:r>
         <w:rPr>
           <w:b/>
@@ -2396,7 +2299,7 @@
           <w:szCs w:val="28"/>
         </w:rPr>
       </w:pPr>
-      <w:bookmarkStart w:id="6" w:name="_Toc82035632"/>
+      <w:bookmarkStart w:id="7" w:name="_Toc82035632"/>
       <w:r>
         <w:rPr>
           <w:sz w:val="28"/>
@@ -2425,7 +2328,7 @@
         </w:rPr>
         <w:t>, недоступна до 6 класса</w:t>
       </w:r>
-      <w:bookmarkEnd w:id="6"/>
+      <w:bookmarkEnd w:id="7"/>
     </w:p>
     <w:p>
       <w:pPr>
@@ -3602,6 +3505,7 @@
           <w:szCs w:val="28"/>
         </w:rPr>
       </w:pPr>
+      <w:proofErr w:type="spellStart"/>
       <w:r>
         <w:rPr>
           <w:sz w:val="28"/>
@@ -3614,7 +3518,15 @@
           <w:sz w:val="28"/>
           <w:szCs w:val="28"/>
         </w:rPr>
-        <w:t xml:space="preserve">иарить </w:t>
+        <w:t>иарить</w:t>
+      </w:r>
+      <w:proofErr w:type="spellEnd"/>
+      <w:r>
+        <w:rPr>
+          <w:sz w:val="28"/>
+          <w:szCs w:val="28"/>
+        </w:rPr>
+        <w:t xml:space="preserve"> </w:t>
       </w:r>
       <w:proofErr w:type="spellStart"/>
       <w:r>
@@ -4436,7 +4348,7 @@
           <w:szCs w:val="28"/>
         </w:rPr>
       </w:pPr>
-      <w:bookmarkStart w:id="7" w:name="_Toc82035633"/>
+      <w:bookmarkStart w:id="8" w:name="_Toc82035633"/>
       <w:r>
         <w:rPr>
           <w:sz w:val="28"/>
@@ -4451,7 +4363,7 @@
         </w:rPr>
         <w:t>)</w:t>
       </w:r>
-      <w:bookmarkEnd w:id="7"/>
+      <w:bookmarkEnd w:id="8"/>
     </w:p>
     <w:p>
       <w:pPr>
@@ -5832,7 +5744,7 @@
           <w:szCs w:val="28"/>
         </w:rPr>
       </w:pPr>
-      <w:bookmarkStart w:id="8" w:name="_Toc82035634"/>
+      <w:bookmarkStart w:id="9" w:name="_Toc82035634"/>
       <w:r>
         <w:rPr>
           <w:sz w:val="28"/>
@@ -5847,7 +5759,7 @@
         </w:rPr>
         <w:t xml:space="preserve"> (не более одного действия в день)</w:t>
       </w:r>
-      <w:bookmarkEnd w:id="8"/>
+      <w:bookmarkEnd w:id="9"/>
     </w:p>
     <w:p>
       <w:pPr>
@@ -6219,8 +6131,17 @@
           <w:sz w:val="28"/>
           <w:szCs w:val="28"/>
         </w:rPr>
-        <w:t>2.3.4) Провести стрим</w:t>
-      </w:r>
+        <w:t xml:space="preserve">2.3.4) Провести </w:t>
+      </w:r>
+      <w:proofErr w:type="spellStart"/>
+      <w:r>
+        <w:rPr>
+          <w:sz w:val="28"/>
+          <w:szCs w:val="28"/>
+        </w:rPr>
+        <w:t>стрим</w:t>
+      </w:r>
+      <w:proofErr w:type="spellEnd"/>
       <w:r>
         <w:rPr>
           <w:sz w:val="28"/>
@@ -6573,7 +6494,7 @@
           <w:lang w:val="en-US"/>
         </w:rPr>
       </w:pPr>
-      <w:bookmarkStart w:id="9" w:name="_Toc82035635"/>
+      <w:bookmarkStart w:id="10" w:name="_Toc82035635"/>
       <w:r>
         <w:rPr>
           <w:b/>
@@ -6583,7 +6504,7 @@
         </w:rPr>
         <w:t>3) Имущество</w:t>
       </w:r>
-      <w:bookmarkEnd w:id="9"/>
+      <w:bookmarkEnd w:id="10"/>
       <w:r>
         <w:rPr>
           <w:b/>
@@ -6612,7 +6533,7 @@
           <w:szCs w:val="28"/>
         </w:rPr>
       </w:pPr>
-      <w:bookmarkStart w:id="10" w:name="_Toc82035636"/>
+      <w:bookmarkStart w:id="11" w:name="_Toc82035636"/>
       <w:r>
         <w:rPr>
           <w:sz w:val="28"/>
@@ -6620,7 +6541,7 @@
         </w:rPr>
         <w:t>3.1) Велосипед</w:t>
       </w:r>
-      <w:bookmarkEnd w:id="10"/>
+      <w:bookmarkEnd w:id="11"/>
     </w:p>
     <w:p>
       <w:pPr>
@@ -6882,7 +6803,7 @@
           <w:szCs w:val="28"/>
         </w:rPr>
       </w:pPr>
-      <w:bookmarkStart w:id="11" w:name="_Toc82035637"/>
+      <w:bookmarkStart w:id="12" w:name="_Toc82035637"/>
       <w:r>
         <w:rPr>
           <w:sz w:val="28"/>
@@ -6890,7 +6811,7 @@
         </w:rPr>
         <w:t>3.2) Гитара</w:t>
       </w:r>
-      <w:bookmarkEnd w:id="11"/>
+      <w:bookmarkEnd w:id="12"/>
     </w:p>
     <w:p>
       <w:pPr>
@@ -7382,7 +7303,7 @@
           <w:szCs w:val="28"/>
         </w:rPr>
       </w:pPr>
-      <w:bookmarkStart w:id="12" w:name="_Toc82035638"/>
+      <w:bookmarkStart w:id="13" w:name="_Toc82035638"/>
       <w:r>
         <w:rPr>
           <w:sz w:val="28"/>
@@ -7390,7 +7311,7 @@
         </w:rPr>
         <w:t>3.3) Компьютер</w:t>
       </w:r>
-      <w:bookmarkEnd w:id="12"/>
+      <w:bookmarkEnd w:id="13"/>
     </w:p>
     <w:p>
       <w:pPr>
@@ -7911,7 +7832,7 @@
           <w:szCs w:val="36"/>
         </w:rPr>
       </w:pPr>
-      <w:bookmarkStart w:id="13" w:name="_Toc82035639"/>
+      <w:bookmarkStart w:id="14" w:name="_Toc82035639"/>
       <w:r>
         <w:rPr>
           <w:b/>
@@ -7930,7 +7851,7 @@
         </w:rPr>
         <w:t xml:space="preserve"> (не более двух действий в день)</w:t>
       </w:r>
-      <w:bookmarkEnd w:id="13"/>
+      <w:bookmarkEnd w:id="14"/>
     </w:p>
     <w:p>
       <w:pPr>
@@ -8773,7 +8694,7 @@
           <w:szCs w:val="36"/>
         </w:rPr>
       </w:pPr>
-      <w:bookmarkStart w:id="14" w:name="_Toc82035640"/>
+      <w:bookmarkStart w:id="15" w:name="_Toc82035640"/>
       <w:r>
         <w:rPr>
           <w:b/>
@@ -8783,7 +8704,7 @@
         </w:rPr>
         <w:t>5) Случайные события</w:t>
       </w:r>
-      <w:bookmarkEnd w:id="14"/>
+      <w:bookmarkEnd w:id="15"/>
     </w:p>
     <w:p>
       <w:pPr>
@@ -8802,7 +8723,7 @@
           <w:szCs w:val="28"/>
         </w:rPr>
       </w:pPr>
-      <w:bookmarkStart w:id="15" w:name="_Toc82035641"/>
+      <w:bookmarkStart w:id="16" w:name="_Toc82035641"/>
       <w:r>
         <w:rPr>
           <w:sz w:val="28"/>
@@ -8817,7 +8738,7 @@
         </w:rPr>
         <w:t>Развлечения</w:t>
       </w:r>
-      <w:bookmarkEnd w:id="15"/>
+      <w:bookmarkEnd w:id="16"/>
     </w:p>
     <w:p>
       <w:pPr>
@@ -8883,7 +8804,23 @@
           <w:sz w:val="28"/>
           <w:szCs w:val="28"/>
         </w:rPr>
-        <w:t xml:space="preserve">60% шанса если счастья </w:t>
+        <w:t xml:space="preserve">60% </w:t>
+      </w:r>
+      <w:proofErr w:type="gramStart"/>
+      <w:r>
+        <w:rPr>
+          <w:sz w:val="28"/>
+          <w:szCs w:val="28"/>
+        </w:rPr>
+        <w:t>шанса</w:t>
+      </w:r>
+      <w:proofErr w:type="gramEnd"/>
+      <w:r>
+        <w:rPr>
+          <w:sz w:val="28"/>
+          <w:szCs w:val="28"/>
+        </w:rPr>
+        <w:t xml:space="preserve"> если счастья </w:t>
       </w:r>
       <w:r>
         <w:rPr>
@@ -8893,21 +8830,12 @@
         <w:tab/>
         <w:t xml:space="preserve"> </w:t>
       </w:r>
-      <w:proofErr w:type="gramStart"/>
-      <w:r>
-        <w:rPr>
-          <w:sz w:val="28"/>
-          <w:szCs w:val="28"/>
-        </w:rPr>
-        <w:t>&lt; 300</w:t>
-      </w:r>
-      <w:proofErr w:type="gramEnd"/>
-      <w:r>
-        <w:rPr>
-          <w:sz w:val="28"/>
-          <w:szCs w:val="28"/>
-        </w:rPr>
-        <w:t>, иначе 20% шанса</w:t>
+      <w:r>
+        <w:rPr>
+          <w:sz w:val="28"/>
+          <w:szCs w:val="28"/>
+        </w:rPr>
+        <w:t>&lt; 300, иначе 20% шанса</w:t>
       </w:r>
       <w:r>
         <w:rPr>
@@ -9150,14 +9078,7 @@
           <w:sz w:val="28"/>
           <w:szCs w:val="28"/>
         </w:rPr>
-        <w:t>-</w:t>
-      </w:r>
-      <w:r>
-        <w:rPr>
-          <w:sz w:val="28"/>
-          <w:szCs w:val="28"/>
-        </w:rPr>
-        <w:t>15</w:t>
+        <w:t>-15</w:t>
       </w:r>
       <w:r>
         <w:rPr>
@@ -9182,16 +9103,7 @@
           <w:sz w:val="28"/>
           <w:szCs w:val="28"/>
         </w:rPr>
-        <w:t>: +</w:t>
-      </w:r>
-      <w:r>
-        <w:rPr>
-          <w:i/>
-          <w:iCs/>
-          <w:sz w:val="28"/>
-          <w:szCs w:val="28"/>
-        </w:rPr>
-        <w:t>5</w:t>
+        <w:t>: +5</w:t>
       </w:r>
     </w:p>
     <w:p>
@@ -9283,14 +9195,7 @@
           <w:sz w:val="28"/>
           <w:szCs w:val="28"/>
         </w:rPr>
-        <w:t>-</w:t>
-      </w:r>
-      <w:r>
-        <w:rPr>
-          <w:sz w:val="28"/>
-          <w:szCs w:val="28"/>
-        </w:rPr>
-        <w:t>50</w:t>
+        <w:t>-50</w:t>
       </w:r>
       <w:r>
         <w:rPr>
@@ -9315,16 +9220,7 @@
           <w:sz w:val="28"/>
           <w:szCs w:val="28"/>
         </w:rPr>
-        <w:t>: +</w:t>
-      </w:r>
-      <w:r>
-        <w:rPr>
-          <w:i/>
-          <w:iCs/>
-          <w:sz w:val="28"/>
-          <w:szCs w:val="28"/>
-        </w:rPr>
-        <w:t>10</w:t>
+        <w:t>: +10</w:t>
       </w:r>
     </w:p>
     <w:p>
@@ -9482,21 +9378,7 @@
           <w:sz w:val="28"/>
           <w:szCs w:val="28"/>
         </w:rPr>
-        <w:t>-</w:t>
-      </w:r>
-      <w:r>
-        <w:rPr>
-          <w:sz w:val="28"/>
-          <w:szCs w:val="28"/>
-        </w:rPr>
-        <w:t>3</w:t>
-      </w:r>
-      <w:r>
-        <w:rPr>
-          <w:sz w:val="28"/>
-          <w:szCs w:val="28"/>
-        </w:rPr>
-        <w:t>0</w:t>
+        <w:t>-30</w:t>
       </w:r>
       <w:r>
         <w:rPr>
@@ -9526,21 +9408,7 @@
           <w:sz w:val="28"/>
           <w:szCs w:val="28"/>
         </w:rPr>
-        <w:t>-</w:t>
-      </w:r>
-      <w:r>
-        <w:rPr>
-          <w:sz w:val="28"/>
-          <w:szCs w:val="28"/>
-        </w:rPr>
-        <w:t>4</w:t>
-      </w:r>
-      <w:r>
-        <w:rPr>
-          <w:sz w:val="28"/>
-          <w:szCs w:val="28"/>
-        </w:rPr>
-        <w:t>00</w:t>
+        <w:t>-400</w:t>
       </w:r>
       <w:r>
         <w:rPr>
@@ -9565,16 +9433,7 @@
           <w:sz w:val="28"/>
           <w:szCs w:val="28"/>
         </w:rPr>
-        <w:t>: +</w:t>
-      </w:r>
-      <w:r>
-        <w:rPr>
-          <w:i/>
-          <w:iCs/>
-          <w:sz w:val="28"/>
-          <w:szCs w:val="28"/>
-        </w:rPr>
-        <w:t>200</w:t>
+        <w:t>: +200</w:t>
       </w:r>
     </w:p>
     <w:p>
@@ -9685,14 +9544,7 @@
           <w:sz w:val="28"/>
           <w:szCs w:val="28"/>
         </w:rPr>
-        <w:t>-</w:t>
-      </w:r>
-      <w:r>
-        <w:rPr>
-          <w:sz w:val="28"/>
-          <w:szCs w:val="28"/>
-        </w:rPr>
-        <w:t>1000</w:t>
+        <w:t>-1000</w:t>
       </w:r>
       <w:r>
         <w:rPr>
@@ -9717,16 +9569,7 @@
           <w:sz w:val="28"/>
           <w:szCs w:val="28"/>
         </w:rPr>
-        <w:t>: +</w:t>
-      </w:r>
-      <w:r>
-        <w:rPr>
-          <w:i/>
-          <w:iCs/>
-          <w:sz w:val="28"/>
-          <w:szCs w:val="28"/>
-        </w:rPr>
-        <w:t>150</w:t>
+        <w:t>: +150</w:t>
       </w:r>
     </w:p>
     <w:p>
@@ -9809,14 +9652,7 @@
           <w:sz w:val="28"/>
           <w:szCs w:val="28"/>
         </w:rPr>
-        <w:t>-</w:t>
-      </w:r>
-      <w:r>
-        <w:rPr>
-          <w:sz w:val="28"/>
-          <w:szCs w:val="28"/>
-        </w:rPr>
-        <w:t>3000</w:t>
+        <w:t>-3000</w:t>
       </w:r>
       <w:r>
         <w:rPr>
@@ -9841,16 +9677,7 @@
           <w:sz w:val="28"/>
           <w:szCs w:val="28"/>
         </w:rPr>
-        <w:t>: +</w:t>
-      </w:r>
-      <w:r>
-        <w:rPr>
-          <w:i/>
-          <w:iCs/>
-          <w:sz w:val="28"/>
-          <w:szCs w:val="28"/>
-        </w:rPr>
-        <w:t>150</w:t>
+        <w:t>: +150</w:t>
       </w:r>
     </w:p>
     <w:p>
@@ -9874,7 +9701,7 @@
       </w:pPr>
     </w:p>
     <w:sectPr>
-      <w:footerReference w:type="default" r:id="rId8"/>
+      <w:footerReference w:type="default" r:id="rId9"/>
       <w:pgSz w:w="11906" w:h="16838"/>
       <w:pgMar w:top="1134" w:right="850" w:bottom="1134" w:left="1701" w:header="708" w:footer="708" w:gutter="0"/>
       <w:cols w:space="708"/>
@@ -9885,7 +9712,7 @@
 </file>
 
 <file path=word/endnotes.xml><?xml version="1.0" encoding="utf-8"?>
-<w:endnotes xmlns:wpc="http://schemas.microsoft.com/office/word/2010/wordprocessingCanvas" xmlns:cx="http://schemas.microsoft.com/office/drawing/2014/chartex" xmlns:cx1="http://schemas.microsoft.com/office/drawing/2015/9/8/chartex" xmlns:cx2="http://schemas.microsoft.com/office/drawing/2015/10/21/chartex" xmlns:cx3="http://schemas.microsoft.com/office/drawing/2016/5/9/chartex" xmlns:cx4="http://schemas.microsoft.com/office/drawing/2016/5/10/chartex" xmlns:cx5="http://schemas.microsoft.com/office/drawing/2016/5/11/chartex" xmlns:cx6="http://schemas.microsoft.com/office/drawing/2016/5/12/chartex" xmlns:cx7="http://schemas.microsoft.com/office/drawing/2016/5/13/chartex" xmlns:cx8="http://schemas.microsoft.com/office/drawing/2016/5/14/chartex" xmlns:mc="http://schemas.openxmlformats.org/markup-compatibility/2006" xmlns:aink="http://schemas.microsoft.com/office/drawing/2016/ink" xmlns:am3d="http://schemas.microsoft.com/office/drawing/2017/model3d" xmlns:o="urn:schemas-microsoft-com:office:office" xmlns:r="http://schemas.openxmlformats.org/officeDocument/2006/relationships" xmlns:m="http://schemas.openxmlformats.org/officeDocument/2006/math" xmlns:v="urn:schemas-microsoft-com:vml" xmlns:wp14="http://schemas.microsoft.com/office/word/2010/wordprocessingDrawing" xmlns:wp="http://schemas.openxmlformats.org/drawingml/2006/wordprocessingDrawing" xmlns:w10="urn:schemas-microsoft-com:office:word" xmlns:w="http://schemas.openxmlformats.org/wordprocessingml/2006/main" xmlns:w14="http://schemas.microsoft.com/office/word/2010/wordml" xmlns:w15="http://schemas.microsoft.com/office/word/2012/wordml" xmlns:w16cex="http://schemas.microsoft.com/office/word/2018/wordml/cex" xmlns:w16cid="http://schemas.microsoft.com/office/word/2016/wordml/cid" xmlns:w16="http://schemas.microsoft.com/office/word/2018/wordml" xmlns:w16sdtdh="http://schemas.microsoft.com/office/word/2020/wordml/sdtdatahash" xmlns:w16se="http://schemas.microsoft.com/office/word/2015/wordml/symex" xmlns:wpg="http://schemas.microsoft.com/office/word/2010/wordprocessingGroup" xmlns:wpi="http://schemas.microsoft.com/office/word/2010/wordprocessingInk" xmlns:wne="http://schemas.microsoft.com/office/word/2006/wordml" xmlns:wps="http://schemas.microsoft.com/office/word/2010/wordprocessingShape" mc:Ignorable="w14 w15 w16se w16cid w16 w16cex w16sdtdh wp14">
+<w:endnotes xmlns:wpc="http://schemas.microsoft.com/office/word/2010/wordprocessingCanvas" xmlns:mc="http://schemas.openxmlformats.org/markup-compatibility/2006" xmlns:o="urn:schemas-microsoft-com:office:office" xmlns:r="http://schemas.openxmlformats.org/officeDocument/2006/relationships" xmlns:m="http://schemas.openxmlformats.org/officeDocument/2006/math" xmlns:v="urn:schemas-microsoft-com:vml" xmlns:wp14="http://schemas.microsoft.com/office/word/2010/wordprocessingDrawing" xmlns:wp="http://schemas.openxmlformats.org/drawingml/2006/wordprocessingDrawing" xmlns:w10="urn:schemas-microsoft-com:office:word" xmlns:w="http://schemas.openxmlformats.org/wordprocessingml/2006/main" xmlns:w14="http://schemas.microsoft.com/office/word/2010/wordml" xmlns:wpg="http://schemas.microsoft.com/office/word/2010/wordprocessingGroup" xmlns:wpi="http://schemas.microsoft.com/office/word/2010/wordprocessingInk" xmlns:wne="http://schemas.microsoft.com/office/word/2006/wordml" xmlns:wps="http://schemas.microsoft.com/office/word/2010/wordprocessingShape" mc:Ignorable="w14 wp14">
   <w:endnote w:type="separator" w:id="-1">
     <w:p>
       <w:pPr>
@@ -9910,7 +9737,7 @@
 </file>
 
 <file path=word/footer1.xml><?xml version="1.0" encoding="utf-8"?>
-<w:ftr xmlns:wpc="http://schemas.microsoft.com/office/word/2010/wordprocessingCanvas" xmlns:cx="http://schemas.microsoft.com/office/drawing/2014/chartex" xmlns:cx1="http://schemas.microsoft.com/office/drawing/2015/9/8/chartex" xmlns:cx2="http://schemas.microsoft.com/office/drawing/2015/10/21/chartex" xmlns:cx3="http://schemas.microsoft.com/office/drawing/2016/5/9/chartex" xmlns:cx4="http://schemas.microsoft.com/office/drawing/2016/5/10/chartex" xmlns:cx5="http://schemas.microsoft.com/office/drawing/2016/5/11/chartex" xmlns:cx6="http://schemas.microsoft.com/office/drawing/2016/5/12/chartex" xmlns:cx7="http://schemas.microsoft.com/office/drawing/2016/5/13/chartex" xmlns:cx8="http://schemas.microsoft.com/office/drawing/2016/5/14/chartex" xmlns:mc="http://schemas.openxmlformats.org/markup-compatibility/2006" xmlns:aink="http://schemas.microsoft.com/office/drawing/2016/ink" xmlns:am3d="http://schemas.microsoft.com/office/drawing/2017/model3d" xmlns:o="urn:schemas-microsoft-com:office:office" xmlns:r="http://schemas.openxmlformats.org/officeDocument/2006/relationships" xmlns:m="http://schemas.openxmlformats.org/officeDocument/2006/math" xmlns:v="urn:schemas-microsoft-com:vml" xmlns:wp14="http://schemas.microsoft.com/office/word/2010/wordprocessingDrawing" xmlns:wp="http://schemas.openxmlformats.org/drawingml/2006/wordprocessingDrawing" xmlns:w10="urn:schemas-microsoft-com:office:word" xmlns:w="http://schemas.openxmlformats.org/wordprocessingml/2006/main" xmlns:w14="http://schemas.microsoft.com/office/word/2010/wordml" xmlns:w15="http://schemas.microsoft.com/office/word/2012/wordml" xmlns:w16cex="http://schemas.microsoft.com/office/word/2018/wordml/cex" xmlns:w16cid="http://schemas.microsoft.com/office/word/2016/wordml/cid" xmlns:w16="http://schemas.microsoft.com/office/word/2018/wordml" xmlns:w16sdtdh="http://schemas.microsoft.com/office/word/2020/wordml/sdtdatahash" xmlns:w16se="http://schemas.microsoft.com/office/word/2015/wordml/symex" xmlns:wpg="http://schemas.microsoft.com/office/word/2010/wordprocessingGroup" xmlns:wpi="http://schemas.microsoft.com/office/word/2010/wordprocessingInk" xmlns:wne="http://schemas.microsoft.com/office/word/2006/wordml" xmlns:wps="http://schemas.microsoft.com/office/word/2010/wordprocessingShape" mc:Ignorable="w14 w15 w16se w16cid w16 w16cex w16sdtdh wp14">
+<w:ftr xmlns:wpc="http://schemas.microsoft.com/office/word/2010/wordprocessingCanvas" xmlns:mc="http://schemas.openxmlformats.org/markup-compatibility/2006" xmlns:o="urn:schemas-microsoft-com:office:office" xmlns:r="http://schemas.openxmlformats.org/officeDocument/2006/relationships" xmlns:m="http://schemas.openxmlformats.org/officeDocument/2006/math" xmlns:v="urn:schemas-microsoft-com:vml" xmlns:wp14="http://schemas.microsoft.com/office/word/2010/wordprocessingDrawing" xmlns:wp="http://schemas.openxmlformats.org/drawingml/2006/wordprocessingDrawing" xmlns:w10="urn:schemas-microsoft-com:office:word" xmlns:w="http://schemas.openxmlformats.org/wordprocessingml/2006/main" xmlns:w14="http://schemas.microsoft.com/office/word/2010/wordml" xmlns:wpg="http://schemas.microsoft.com/office/word/2010/wordprocessingGroup" xmlns:wpi="http://schemas.microsoft.com/office/word/2010/wordprocessingInk" xmlns:wne="http://schemas.microsoft.com/office/word/2006/wordml" xmlns:wps="http://schemas.microsoft.com/office/word/2010/wordprocessingShape" mc:Ignorable="w14 wp14">
   <w:p>
     <w:pPr>
       <w:pStyle w:val="a5"/>
@@ -9928,7 +9755,7 @@
 </file>
 
 <file path=word/footnotes.xml><?xml version="1.0" encoding="utf-8"?>
-<w:footnotes xmlns:wpc="http://schemas.microsoft.com/office/word/2010/wordprocessingCanvas" xmlns:cx="http://schemas.microsoft.com/office/drawing/2014/chartex" xmlns:cx1="http://schemas.microsoft.com/office/drawing/2015/9/8/chartex" xmlns:cx2="http://schemas.microsoft.com/office/drawing/2015/10/21/chartex" xmlns:cx3="http://schemas.microsoft.com/office/drawing/2016/5/9/chartex" xmlns:cx4="http://schemas.microsoft.com/office/drawing/2016/5/10/chartex" xmlns:cx5="http://schemas.microsoft.com/office/drawing/2016/5/11/chartex" xmlns:cx6="http://schemas.microsoft.com/office/drawing/2016/5/12/chartex" xmlns:cx7="http://schemas.microsoft.com/office/drawing/2016/5/13/chartex" xmlns:cx8="http://schemas.microsoft.com/office/drawing/2016/5/14/chartex" xmlns:mc="http://schemas.openxmlformats.org/markup-compatibility/2006" xmlns:aink="http://schemas.microsoft.com/office/drawing/2016/ink" xmlns:am3d="http://schemas.microsoft.com/office/drawing/2017/model3d" xmlns:o="urn:schemas-microsoft-com:office:office" xmlns:r="http://schemas.openxmlformats.org/officeDocument/2006/relationships" xmlns:m="http://schemas.openxmlformats.org/officeDocument/2006/math" xmlns:v="urn:schemas-microsoft-com:vml" xmlns:wp14="http://schemas.microsoft.com/office/word/2010/wordprocessingDrawing" xmlns:wp="http://schemas.openxmlformats.org/drawingml/2006/wordprocessingDrawing" xmlns:w10="urn:schemas-microsoft-com:office:word" xmlns:w="http://schemas.openxmlformats.org/wordprocessingml/2006/main" xmlns:w14="http://schemas.microsoft.com/office/word/2010/wordml" xmlns:w15="http://schemas.microsoft.com/office/word/2012/wordml" xmlns:w16cex="http://schemas.microsoft.com/office/word/2018/wordml/cex" xmlns:w16cid="http://schemas.microsoft.com/office/word/2016/wordml/cid" xmlns:w16="http://schemas.microsoft.com/office/word/2018/wordml" xmlns:w16sdtdh="http://schemas.microsoft.com/office/word/2020/wordml/sdtdatahash" xmlns:w16se="http://schemas.microsoft.com/office/word/2015/wordml/symex" xmlns:wpg="http://schemas.microsoft.com/office/word/2010/wordprocessingGroup" xmlns:wpi="http://schemas.microsoft.com/office/word/2010/wordprocessingInk" xmlns:wne="http://schemas.microsoft.com/office/word/2006/wordml" xmlns:wps="http://schemas.microsoft.com/office/word/2010/wordprocessingShape" mc:Ignorable="w14 w15 w16se w16cid w16 w16cex w16sdtdh wp14">
+<w:footnotes xmlns:wpc="http://schemas.microsoft.com/office/word/2010/wordprocessingCanvas" xmlns:mc="http://schemas.openxmlformats.org/markup-compatibility/2006" xmlns:o="urn:schemas-microsoft-com:office:office" xmlns:r="http://schemas.openxmlformats.org/officeDocument/2006/relationships" xmlns:m="http://schemas.openxmlformats.org/officeDocument/2006/math" xmlns:v="urn:schemas-microsoft-com:vml" xmlns:wp14="http://schemas.microsoft.com/office/word/2010/wordprocessingDrawing" xmlns:wp="http://schemas.openxmlformats.org/drawingml/2006/wordprocessingDrawing" xmlns:w10="urn:schemas-microsoft-com:office:word" xmlns:w="http://schemas.openxmlformats.org/wordprocessingml/2006/main" xmlns:w14="http://schemas.microsoft.com/office/word/2010/wordml" xmlns:wpg="http://schemas.microsoft.com/office/word/2010/wordprocessingGroup" xmlns:wpi="http://schemas.microsoft.com/office/word/2010/wordprocessingInk" xmlns:wne="http://schemas.microsoft.com/office/word/2006/wordml" xmlns:wps="http://schemas.microsoft.com/office/word/2010/wordprocessingShape" mc:Ignorable="w14 wp14">
   <w:footnote w:type="separator" w:id="-1">
     <w:p>
       <w:pPr>
@@ -9953,8 +9780,8 @@
 </file>
 
 <file path=word/numbering.xml><?xml version="1.0" encoding="utf-8"?>
-<w:numbering xmlns:wpc="http://schemas.microsoft.com/office/word/2010/wordprocessingCanvas" xmlns:cx="http://schemas.microsoft.com/office/drawing/2014/chartex" xmlns:cx1="http://schemas.microsoft.com/office/drawing/2015/9/8/chartex" xmlns:cx2="http://schemas.microsoft.com/office/drawing/2015/10/21/chartex" xmlns:cx3="http://schemas.microsoft.com/office/drawing/2016/5/9/chartex" xmlns:cx4="http://schemas.microsoft.com/office/drawing/2016/5/10/chartex" xmlns:cx5="http://schemas.microsoft.com/office/drawing/2016/5/11/chartex" xmlns:cx6="http://schemas.microsoft.com/office/drawing/2016/5/12/chartex" xmlns:cx7="http://schemas.microsoft.com/office/drawing/2016/5/13/chartex" xmlns:cx8="http://schemas.microsoft.com/office/drawing/2016/5/14/chartex" xmlns:mc="http://schemas.openxmlformats.org/markup-compatibility/2006" xmlns:aink="http://schemas.microsoft.com/office/drawing/2016/ink" xmlns:am3d="http://schemas.microsoft.com/office/drawing/2017/model3d" xmlns:o="urn:schemas-microsoft-com:office:office" xmlns:r="http://schemas.openxmlformats.org/officeDocument/2006/relationships" xmlns:m="http://schemas.openxmlformats.org/officeDocument/2006/math" xmlns:v="urn:schemas-microsoft-com:vml" xmlns:wp14="http://schemas.microsoft.com/office/word/2010/wordprocessingDrawing" xmlns:wp="http://schemas.openxmlformats.org/drawingml/2006/wordprocessingDrawing" xmlns:w10="urn:schemas-microsoft-com:office:word" xmlns:w="http://schemas.openxmlformats.org/wordprocessingml/2006/main" xmlns:w14="http://schemas.microsoft.com/office/word/2010/wordml" xmlns:w15="http://schemas.microsoft.com/office/word/2012/wordml" xmlns:w16cex="http://schemas.microsoft.com/office/word/2018/wordml/cex" xmlns:w16cid="http://schemas.microsoft.com/office/word/2016/wordml/cid" xmlns:w16="http://schemas.microsoft.com/office/word/2018/wordml" xmlns:w16sdtdh="http://schemas.microsoft.com/office/word/2020/wordml/sdtdatahash" xmlns:w16se="http://schemas.microsoft.com/office/word/2015/wordml/symex" xmlns:wpg="http://schemas.microsoft.com/office/word/2010/wordprocessingGroup" xmlns:wpi="http://schemas.microsoft.com/office/word/2010/wordprocessingInk" xmlns:wne="http://schemas.microsoft.com/office/word/2006/wordml" xmlns:wps="http://schemas.microsoft.com/office/word/2010/wordprocessingShape" mc:Ignorable="w14 w15 w16se w16cid w16 w16cex w16sdtdh wp14">
-  <w:abstractNum w:abstractNumId="0" w15:restartNumberingAfterBreak="0">
+<w:numbering xmlns:wpc="http://schemas.microsoft.com/office/word/2010/wordprocessingCanvas" xmlns:mc="http://schemas.openxmlformats.org/markup-compatibility/2006" xmlns:o="urn:schemas-microsoft-com:office:office" xmlns:r="http://schemas.openxmlformats.org/officeDocument/2006/relationships" xmlns:m="http://schemas.openxmlformats.org/officeDocument/2006/math" xmlns:v="urn:schemas-microsoft-com:vml" xmlns:wp14="http://schemas.microsoft.com/office/word/2010/wordprocessingDrawing" xmlns:wp="http://schemas.openxmlformats.org/drawingml/2006/wordprocessingDrawing" xmlns:w10="urn:schemas-microsoft-com:office:word" xmlns:w="http://schemas.openxmlformats.org/wordprocessingml/2006/main" xmlns:w14="http://schemas.microsoft.com/office/word/2010/wordml" xmlns:wpg="http://schemas.microsoft.com/office/word/2010/wordprocessingGroup" xmlns:wpi="http://schemas.microsoft.com/office/word/2010/wordprocessingInk" xmlns:wne="http://schemas.microsoft.com/office/word/2006/wordml" xmlns:wps="http://schemas.microsoft.com/office/word/2010/wordprocessingShape" mc:Ignorable="w14 wp14">
+  <w:abstractNum w:abstractNumId="0">
     <w:nsid w:val="01043605"/>
     <w:multiLevelType w:val="hybridMultilevel"/>
     <w:tmpl w:val="4E884758"/>
@@ -10067,7 +9894,7 @@
       </w:rPr>
     </w:lvl>
   </w:abstractNum>
-  <w:abstractNum w:abstractNumId="1" w15:restartNumberingAfterBreak="0">
+  <w:abstractNum w:abstractNumId="1">
     <w:nsid w:val="135C6AA7"/>
     <w:multiLevelType w:val="hybridMultilevel"/>
     <w:tmpl w:val="3C2A9D80"/>
@@ -10180,7 +10007,7 @@
       </w:rPr>
     </w:lvl>
   </w:abstractNum>
-  <w:abstractNum w:abstractNumId="2" w15:restartNumberingAfterBreak="0">
+  <w:abstractNum w:abstractNumId="2">
     <w:nsid w:val="14AB17FD"/>
     <w:multiLevelType w:val="hybridMultilevel"/>
     <w:tmpl w:val="E404FDE4"/>
@@ -10293,7 +10120,7 @@
       </w:rPr>
     </w:lvl>
   </w:abstractNum>
-  <w:abstractNum w:abstractNumId="3" w15:restartNumberingAfterBreak="0">
+  <w:abstractNum w:abstractNumId="3">
     <w:nsid w:val="14C63557"/>
     <w:multiLevelType w:val="hybridMultilevel"/>
     <w:tmpl w:val="0FA2207E"/>
@@ -10406,7 +10233,7 @@
       </w:rPr>
     </w:lvl>
   </w:abstractNum>
-  <w:abstractNum w:abstractNumId="4" w15:restartNumberingAfterBreak="0">
+  <w:abstractNum w:abstractNumId="4">
     <w:nsid w:val="28BB574E"/>
     <w:multiLevelType w:val="hybridMultilevel"/>
     <w:tmpl w:val="4C2E0E98"/>
@@ -10519,7 +10346,7 @@
       </w:rPr>
     </w:lvl>
   </w:abstractNum>
-  <w:abstractNum w:abstractNumId="5" w15:restartNumberingAfterBreak="0">
+  <w:abstractNum w:abstractNumId="5">
     <w:nsid w:val="3E8661B5"/>
     <w:multiLevelType w:val="hybridMultilevel"/>
     <w:tmpl w:val="38742764"/>
@@ -10632,7 +10459,7 @@
       </w:rPr>
     </w:lvl>
   </w:abstractNum>
-  <w:abstractNum w:abstractNumId="6" w15:restartNumberingAfterBreak="0">
+  <w:abstractNum w:abstractNumId="6">
     <w:nsid w:val="40996138"/>
     <w:multiLevelType w:val="hybridMultilevel"/>
     <w:tmpl w:val="D182042C"/>
@@ -10745,7 +10572,7 @@
       </w:rPr>
     </w:lvl>
   </w:abstractNum>
-  <w:abstractNum w:abstractNumId="7" w15:restartNumberingAfterBreak="0">
+  <w:abstractNum w:abstractNumId="7">
     <w:nsid w:val="42992A67"/>
     <w:multiLevelType w:val="hybridMultilevel"/>
     <w:tmpl w:val="BDBA05C8"/>
@@ -10858,7 +10685,7 @@
       </w:rPr>
     </w:lvl>
   </w:abstractNum>
-  <w:abstractNum w:abstractNumId="8" w15:restartNumberingAfterBreak="0">
+  <w:abstractNum w:abstractNumId="8">
     <w:nsid w:val="430724CC"/>
     <w:multiLevelType w:val="hybridMultilevel"/>
     <w:tmpl w:val="53CABE56"/>
@@ -10971,7 +10798,7 @@
       </w:rPr>
     </w:lvl>
   </w:abstractNum>
-  <w:abstractNum w:abstractNumId="9" w15:restartNumberingAfterBreak="0">
+  <w:abstractNum w:abstractNumId="9">
     <w:nsid w:val="438E58F3"/>
     <w:multiLevelType w:val="hybridMultilevel"/>
     <w:tmpl w:val="3EAA4C1C"/>
@@ -11084,7 +10911,7 @@
       </w:rPr>
     </w:lvl>
   </w:abstractNum>
-  <w:abstractNum w:abstractNumId="10" w15:restartNumberingAfterBreak="0">
+  <w:abstractNum w:abstractNumId="10">
     <w:nsid w:val="43B54AC2"/>
     <w:multiLevelType w:val="hybridMultilevel"/>
     <w:tmpl w:val="81F060B8"/>
@@ -11197,7 +11024,7 @@
       </w:rPr>
     </w:lvl>
   </w:abstractNum>
-  <w:abstractNum w:abstractNumId="11" w15:restartNumberingAfterBreak="0">
+  <w:abstractNum w:abstractNumId="11">
     <w:nsid w:val="45C14093"/>
     <w:multiLevelType w:val="hybridMultilevel"/>
     <w:tmpl w:val="FEFE039E"/>
@@ -11310,7 +11137,7 @@
       </w:rPr>
     </w:lvl>
   </w:abstractNum>
-  <w:abstractNum w:abstractNumId="12" w15:restartNumberingAfterBreak="0">
+  <w:abstractNum w:abstractNumId="12">
     <w:nsid w:val="4A9D2561"/>
     <w:multiLevelType w:val="hybridMultilevel"/>
     <w:tmpl w:val="66C64E0E"/>
@@ -11423,7 +11250,7 @@
       </w:rPr>
     </w:lvl>
   </w:abstractNum>
-  <w:abstractNum w:abstractNumId="13" w15:restartNumberingAfterBreak="0">
+  <w:abstractNum w:abstractNumId="13">
     <w:nsid w:val="797128B9"/>
     <w:multiLevelType w:val="hybridMultilevel"/>
     <w:tmpl w:val="D210371A"/>
@@ -11536,7 +11363,7 @@
       </w:rPr>
     </w:lvl>
   </w:abstractNum>
-  <w:abstractNum w:abstractNumId="14" w15:restartNumberingAfterBreak="0">
+  <w:abstractNum w:abstractNumId="14">
     <w:nsid w:val="79CF5B68"/>
     <w:multiLevelType w:val="hybridMultilevel"/>
     <w:tmpl w:val="FB847FA2"/>
@@ -11649,7 +11476,7 @@
       </w:rPr>
     </w:lvl>
   </w:abstractNum>
-  <w:abstractNum w:abstractNumId="15" w15:restartNumberingAfterBreak="0">
+  <w:abstractNum w:abstractNumId="15">
     <w:nsid w:val="7CF17999"/>
     <w:multiLevelType w:val="hybridMultilevel"/>
     <w:tmpl w:val="72021BE4"/>
@@ -11814,7 +11641,7 @@
 </file>
 
 <file path=word/styles.xml><?xml version="1.0" encoding="utf-8"?>
-<w:styles xmlns:mc="http://schemas.openxmlformats.org/markup-compatibility/2006" xmlns:r="http://schemas.openxmlformats.org/officeDocument/2006/relationships" xmlns:w="http://schemas.openxmlformats.org/wordprocessingml/2006/main" xmlns:w14="http://schemas.microsoft.com/office/word/2010/wordml" xmlns:w15="http://schemas.microsoft.com/office/word/2012/wordml" xmlns:w16cex="http://schemas.microsoft.com/office/word/2018/wordml/cex" xmlns:w16cid="http://schemas.microsoft.com/office/word/2016/wordml/cid" xmlns:w16="http://schemas.microsoft.com/office/word/2018/wordml" xmlns:w16sdtdh="http://schemas.microsoft.com/office/word/2020/wordml/sdtdatahash" xmlns:w16se="http://schemas.microsoft.com/office/word/2015/wordml/symex" mc:Ignorable="w14 w15 w16se w16cid w16 w16cex w16sdtdh">
+<w:styles xmlns:mc="http://schemas.openxmlformats.org/markup-compatibility/2006" xmlns:r="http://schemas.openxmlformats.org/officeDocument/2006/relationships" xmlns:w="http://schemas.openxmlformats.org/wordprocessingml/2006/main" xmlns:w14="http://schemas.microsoft.com/office/word/2010/wordml" mc:Ignorable="w14">
   <w:docDefaults>
     <w:rPrDefault>
       <w:rPr>
@@ -11830,383 +11657,144 @@
       </w:pPr>
     </w:pPrDefault>
   </w:docDefaults>
-  <w:latentStyles w:defLockedState="0" w:defUIPriority="99" w:defSemiHidden="0" w:defUnhideWhenUsed="0" w:defQFormat="0" w:count="376">
-    <w:lsdException w:name="Normal" w:uiPriority="0" w:qFormat="1"/>
-    <w:lsdException w:name="heading 1" w:uiPriority="9" w:qFormat="1"/>
-    <w:lsdException w:name="heading 2" w:semiHidden="1" w:uiPriority="9" w:unhideWhenUsed="1" w:qFormat="1"/>
-    <w:lsdException w:name="heading 3" w:semiHidden="1" w:uiPriority="9" w:unhideWhenUsed="1" w:qFormat="1"/>
-    <w:lsdException w:name="heading 4" w:semiHidden="1" w:uiPriority="9" w:unhideWhenUsed="1" w:qFormat="1"/>
-    <w:lsdException w:name="heading 5" w:semiHidden="1" w:uiPriority="9" w:unhideWhenUsed="1" w:qFormat="1"/>
-    <w:lsdException w:name="heading 6" w:semiHidden="1" w:uiPriority="9" w:unhideWhenUsed="1" w:qFormat="1"/>
-    <w:lsdException w:name="heading 7" w:semiHidden="1" w:uiPriority="9" w:unhideWhenUsed="1" w:qFormat="1"/>
-    <w:lsdException w:name="heading 8" w:semiHidden="1" w:uiPriority="9" w:unhideWhenUsed="1" w:qFormat="1"/>
-    <w:lsdException w:name="heading 9" w:semiHidden="1" w:uiPriority="9" w:unhideWhenUsed="1" w:qFormat="1"/>
-    <w:lsdException w:name="index 1" w:semiHidden="1" w:unhideWhenUsed="1"/>
-    <w:lsdException w:name="index 2" w:semiHidden="1" w:unhideWhenUsed="1"/>
-    <w:lsdException w:name="index 3" w:semiHidden="1" w:unhideWhenUsed="1"/>
-    <w:lsdException w:name="index 4" w:semiHidden="1" w:unhideWhenUsed="1"/>
-    <w:lsdException w:name="index 5" w:semiHidden="1" w:unhideWhenUsed="1"/>
-    <w:lsdException w:name="index 6" w:semiHidden="1" w:unhideWhenUsed="1"/>
-    <w:lsdException w:name="index 7" w:semiHidden="1" w:unhideWhenUsed="1"/>
-    <w:lsdException w:name="index 8" w:semiHidden="1" w:unhideWhenUsed="1"/>
-    <w:lsdException w:name="index 9" w:semiHidden="1" w:unhideWhenUsed="1"/>
-    <w:lsdException w:name="toc 1" w:semiHidden="1" w:uiPriority="39" w:unhideWhenUsed="1"/>
-    <w:lsdException w:name="toc 2" w:semiHidden="1" w:uiPriority="39" w:unhideWhenUsed="1"/>
-    <w:lsdException w:name="toc 3" w:semiHidden="1" w:uiPriority="39" w:unhideWhenUsed="1"/>
-    <w:lsdException w:name="toc 4" w:semiHidden="1" w:uiPriority="39" w:unhideWhenUsed="1"/>
-    <w:lsdException w:name="toc 5" w:semiHidden="1" w:uiPriority="39" w:unhideWhenUsed="1"/>
-    <w:lsdException w:name="toc 6" w:semiHidden="1" w:uiPriority="39" w:unhideWhenUsed="1"/>
-    <w:lsdException w:name="toc 7" w:semiHidden="1" w:uiPriority="39" w:unhideWhenUsed="1"/>
-    <w:lsdException w:name="toc 8" w:semiHidden="1" w:uiPriority="39" w:unhideWhenUsed="1"/>
-    <w:lsdException w:name="toc 9" w:semiHidden="1" w:uiPriority="39" w:unhideWhenUsed="1"/>
-    <w:lsdException w:name="Normal Indent" w:semiHidden="1" w:unhideWhenUsed="1"/>
-    <w:lsdException w:name="footnote text" w:semiHidden="1" w:unhideWhenUsed="1"/>
-    <w:lsdException w:name="annotation text" w:semiHidden="1" w:unhideWhenUsed="1"/>
-    <w:lsdException w:name="header" w:semiHidden="1" w:unhideWhenUsed="1"/>
-    <w:lsdException w:name="footer" w:semiHidden="1" w:unhideWhenUsed="1"/>
-    <w:lsdException w:name="index heading" w:semiHidden="1" w:unhideWhenUsed="1"/>
-    <w:lsdException w:name="caption" w:semiHidden="1" w:uiPriority="35" w:unhideWhenUsed="1" w:qFormat="1"/>
-    <w:lsdException w:name="table of figures" w:semiHidden="1" w:unhideWhenUsed="1"/>
-    <w:lsdException w:name="envelope address" w:semiHidden="1" w:unhideWhenUsed="1"/>
-    <w:lsdException w:name="envelope return" w:semiHidden="1" w:unhideWhenUsed="1"/>
-    <w:lsdException w:name="footnote reference" w:semiHidden="1" w:unhideWhenUsed="1"/>
-    <w:lsdException w:name="annotation reference" w:semiHidden="1" w:unhideWhenUsed="1"/>
-    <w:lsdException w:name="line number" w:semiHidden="1" w:unhideWhenUsed="1"/>
-    <w:lsdException w:name="page number" w:semiHidden="1" w:unhideWhenUsed="1"/>
-    <w:lsdException w:name="endnote reference" w:semiHidden="1" w:unhideWhenUsed="1"/>
-    <w:lsdException w:name="endnote text" w:semiHidden="1" w:unhideWhenUsed="1"/>
-    <w:lsdException w:name="table of authorities" w:semiHidden="1" w:unhideWhenUsed="1"/>
-    <w:lsdException w:name="macro" w:semiHidden="1" w:unhideWhenUsed="1"/>
-    <w:lsdException w:name="toa heading" w:semiHidden="1" w:unhideWhenUsed="1"/>
-    <w:lsdException w:name="List" w:semiHidden="1" w:unhideWhenUsed="1"/>
-    <w:lsdException w:name="List Bullet" w:semiHidden="1" w:unhideWhenUsed="1"/>
-    <w:lsdException w:name="List Number" w:semiHidden="1" w:unhideWhenUsed="1"/>
-    <w:lsdException w:name="List 2" w:semiHidden="1" w:unhideWhenUsed="1"/>
-    <w:lsdException w:name="List 3" w:semiHidden="1" w:unhideWhenUsed="1"/>
-    <w:lsdException w:name="List 4" w:semiHidden="1" w:unhideWhenUsed="1"/>
-    <w:lsdException w:name="List 5" w:semiHidden="1" w:unhideWhenUsed="1"/>
-    <w:lsdException w:name="List Bullet 2" w:semiHidden="1" w:unhideWhenUsed="1"/>
-    <w:lsdException w:name="List Bullet 3" w:semiHidden="1" w:unhideWhenUsed="1"/>
-    <w:lsdException w:name="List Bullet 4" w:semiHidden="1" w:unhideWhenUsed="1"/>
-    <w:lsdException w:name="List Bullet 5" w:semiHidden="1" w:unhideWhenUsed="1"/>
-    <w:lsdException w:name="List Number 2" w:semiHidden="1" w:unhideWhenUsed="1"/>
-    <w:lsdException w:name="List Number 3" w:semiHidden="1" w:unhideWhenUsed="1"/>
-    <w:lsdException w:name="List Number 4" w:semiHidden="1" w:unhideWhenUsed="1"/>
-    <w:lsdException w:name="List Number 5" w:semiHidden="1" w:unhideWhenUsed="1"/>
-    <w:lsdException w:name="Title" w:uiPriority="10" w:qFormat="1"/>
-    <w:lsdException w:name="Closing" w:semiHidden="1" w:unhideWhenUsed="1"/>
-    <w:lsdException w:name="Signature" w:semiHidden="1" w:unhideWhenUsed="1"/>
-    <w:lsdException w:name="Default Paragraph Font" w:semiHidden="1" w:uiPriority="1" w:unhideWhenUsed="1"/>
-    <w:lsdException w:name="Body Text" w:semiHidden="1" w:unhideWhenUsed="1"/>
-    <w:lsdException w:name="Body Text Indent" w:semiHidden="1" w:unhideWhenUsed="1"/>
-    <w:lsdException w:name="List Continue" w:semiHidden="1" w:unhideWhenUsed="1"/>
-    <w:lsdException w:name="List Continue 2" w:semiHidden="1" w:unhideWhenUsed="1"/>
-    <w:lsdException w:name="List Continue 3" w:semiHidden="1" w:unhideWhenUsed="1"/>
-    <w:lsdException w:name="List Continue 4" w:semiHidden="1" w:unhideWhenUsed="1"/>
-    <w:lsdException w:name="List Continue 5" w:semiHidden="1" w:unhideWhenUsed="1"/>
-    <w:lsdException w:name="Message Header" w:semiHidden="1" w:unhideWhenUsed="1"/>
-    <w:lsdException w:name="Subtitle" w:uiPriority="11" w:qFormat="1"/>
-    <w:lsdException w:name="Salutation" w:semiHidden="1" w:unhideWhenUsed="1"/>
-    <w:lsdException w:name="Date" w:semiHidden="1" w:unhideWhenUsed="1"/>
-    <w:lsdException w:name="Body Text First Indent" w:semiHidden="1" w:unhideWhenUsed="1"/>
-    <w:lsdException w:name="Body Text First Indent 2" w:semiHidden="1" w:unhideWhenUsed="1"/>
-    <w:lsdException w:name="Note Heading" w:semiHidden="1" w:unhideWhenUsed="1"/>
-    <w:lsdException w:name="Body Text 2" w:semiHidden="1" w:unhideWhenUsed="1"/>
-    <w:lsdException w:name="Body Text 3" w:semiHidden="1" w:unhideWhenUsed="1"/>
-    <w:lsdException w:name="Body Text Indent 2" w:semiHidden="1" w:unhideWhenUsed="1"/>
-    <w:lsdException w:name="Body Text Indent 3" w:semiHidden="1" w:unhideWhenUsed="1"/>
-    <w:lsdException w:name="Block Text" w:semiHidden="1" w:unhideWhenUsed="1"/>
-    <w:lsdException w:name="Hyperlink" w:semiHidden="1" w:unhideWhenUsed="1"/>
-    <w:lsdException w:name="FollowedHyperlink" w:semiHidden="1" w:unhideWhenUsed="1"/>
-    <w:lsdException w:name="Strong" w:uiPriority="22" w:qFormat="1"/>
-    <w:lsdException w:name="Emphasis" w:uiPriority="20" w:qFormat="1"/>
-    <w:lsdException w:name="Document Map" w:semiHidden="1" w:unhideWhenUsed="1"/>
-    <w:lsdException w:name="Plain Text" w:semiHidden="1" w:unhideWhenUsed="1"/>
-    <w:lsdException w:name="E-mail Signature" w:semiHidden="1" w:unhideWhenUsed="1"/>
-    <w:lsdException w:name="HTML Top of Form" w:semiHidden="1" w:unhideWhenUsed="1"/>
-    <w:lsdException w:name="HTML Bottom of Form" w:semiHidden="1" w:unhideWhenUsed="1"/>
-    <w:lsdException w:name="Normal (Web)" w:semiHidden="1" w:unhideWhenUsed="1"/>
-    <w:lsdException w:name="HTML Acronym" w:semiHidden="1" w:unhideWhenUsed="1"/>
-    <w:lsdException w:name="HTML Address" w:semiHidden="1" w:unhideWhenUsed="1"/>
-    <w:lsdException w:name="HTML Cite" w:semiHidden="1" w:unhideWhenUsed="1"/>
-    <w:lsdException w:name="HTML Code" w:semiHidden="1" w:unhideWhenUsed="1"/>
-    <w:lsdException w:name="HTML Definition" w:semiHidden="1" w:unhideWhenUsed="1"/>
-    <w:lsdException w:name="HTML Keyboard" w:semiHidden="1" w:unhideWhenUsed="1"/>
-    <w:lsdException w:name="HTML Preformatted" w:semiHidden="1" w:unhideWhenUsed="1"/>
-    <w:lsdException w:name="HTML Sample" w:semiHidden="1" w:unhideWhenUsed="1"/>
-    <w:lsdException w:name="HTML Typewriter" w:semiHidden="1" w:unhideWhenUsed="1"/>
-    <w:lsdException w:name="HTML Variable" w:semiHidden="1" w:unhideWhenUsed="1"/>
-    <w:lsdException w:name="Normal Table" w:semiHidden="1" w:unhideWhenUsed="1"/>
-    <w:lsdException w:name="annotation subject" w:semiHidden="1" w:unhideWhenUsed="1"/>
-    <w:lsdException w:name="No List" w:semiHidden="1" w:unhideWhenUsed="1"/>
-    <w:lsdException w:name="Outline List 1" w:semiHidden="1" w:unhideWhenUsed="1"/>
-    <w:lsdException w:name="Outline List 2" w:semiHidden="1" w:unhideWhenUsed="1"/>
-    <w:lsdException w:name="Outline List 3" w:semiHidden="1" w:unhideWhenUsed="1"/>
-    <w:lsdException w:name="Table Simple 1" w:semiHidden="1" w:unhideWhenUsed="1"/>
-    <w:lsdException w:name="Table Simple 2" w:semiHidden="1" w:unhideWhenUsed="1"/>
-    <w:lsdException w:name="Table Simple 3" w:semiHidden="1" w:unhideWhenUsed="1"/>
-    <w:lsdException w:name="Table Classic 1" w:semiHidden="1" w:unhideWhenUsed="1"/>
-    <w:lsdException w:name="Table Classic 2" w:semiHidden="1" w:unhideWhenUsed="1"/>
-    <w:lsdException w:name="Table Classic 3" w:semiHidden="1" w:unhideWhenUsed="1"/>
-    <w:lsdException w:name="Table Classic 4" w:semiHidden="1" w:unhideWhenUsed="1"/>
-    <w:lsdException w:name="Table Colorful 1" w:semiHidden="1" w:unhideWhenUsed="1"/>
-    <w:lsdException w:name="Table Colorful 2" w:semiHidden="1" w:unhideWhenUsed="1"/>
-    <w:lsdException w:name="Table Colorful 3" w:semiHidden="1" w:unhideWhenUsed="1"/>
-    <w:lsdException w:name="Table Columns 1" w:semiHidden="1" w:unhideWhenUsed="1"/>
-    <w:lsdException w:name="Table Columns 2" w:semiHidden="1" w:unhideWhenUsed="1"/>
-    <w:lsdException w:name="Table Columns 3" w:semiHidden="1" w:unhideWhenUsed="1"/>
-    <w:lsdException w:name="Table Columns 4" w:semiHidden="1" w:unhideWhenUsed="1"/>
-    <w:lsdException w:name="Table Columns 5" w:semiHidden="1" w:unhideWhenUsed="1"/>
-    <w:lsdException w:name="Table Grid 1" w:semiHidden="1" w:unhideWhenUsed="1"/>
-    <w:lsdException w:name="Table Grid 2" w:semiHidden="1" w:unhideWhenUsed="1"/>
-    <w:lsdException w:name="Table Grid 3" w:semiHidden="1" w:unhideWhenUsed="1"/>
-    <w:lsdException w:name="Table Grid 4" w:semiHidden="1" w:unhideWhenUsed="1"/>
-    <w:lsdException w:name="Table Grid 5" w:semiHidden="1" w:unhideWhenUsed="1"/>
-    <w:lsdException w:name="Table Grid 6" w:semiHidden="1" w:unhideWhenUsed="1"/>
-    <w:lsdException w:name="Table Grid 7" w:semiHidden="1" w:unhideWhenUsed="1"/>
-    <w:lsdException w:name="Table Grid 8" w:semiHidden="1" w:unhideWhenUsed="1"/>
-    <w:lsdException w:name="Table List 1" w:semiHidden="1" w:unhideWhenUsed="1"/>
-    <w:lsdException w:name="Table List 2" w:semiHidden="1" w:unhideWhenUsed="1"/>
-    <w:lsdException w:name="Table List 3" w:semiHidden="1" w:unhideWhenUsed="1"/>
-    <w:lsdException w:name="Table List 4" w:semiHidden="1" w:unhideWhenUsed="1"/>
-    <w:lsdException w:name="Table List 5" w:semiHidden="1" w:unhideWhenUsed="1"/>
-    <w:lsdException w:name="Table List 6" w:semiHidden="1" w:unhideWhenUsed="1"/>
-    <w:lsdException w:name="Table List 7" w:semiHidden="1" w:unhideWhenUsed="1"/>
-    <w:lsdException w:name="Table List 8" w:semiHidden="1" w:unhideWhenUsed="1"/>
-    <w:lsdException w:name="Table 3D effects 1" w:semiHidden="1" w:unhideWhenUsed="1"/>
-    <w:lsdException w:name="Table 3D effects 2" w:semiHidden="1" w:unhideWhenUsed="1"/>
-    <w:lsdException w:name="Table 3D effects 3" w:semiHidden="1" w:unhideWhenUsed="1"/>
-    <w:lsdException w:name="Table Contemporary" w:semiHidden="1" w:unhideWhenUsed="1"/>
-    <w:lsdException w:name="Table Elegant" w:semiHidden="1" w:unhideWhenUsed="1"/>
-    <w:lsdException w:name="Table Professional" w:semiHidden="1" w:unhideWhenUsed="1"/>
-    <w:lsdException w:name="Table Subtle 1" w:semiHidden="1" w:unhideWhenUsed="1"/>
-    <w:lsdException w:name="Table Subtle 2" w:semiHidden="1" w:unhideWhenUsed="1"/>
-    <w:lsdException w:name="Table Web 1" w:semiHidden="1" w:unhideWhenUsed="1"/>
-    <w:lsdException w:name="Table Web 2" w:semiHidden="1" w:unhideWhenUsed="1"/>
-    <w:lsdException w:name="Table Web 3" w:semiHidden="1" w:unhideWhenUsed="1"/>
-    <w:lsdException w:name="Balloon Text" w:semiHidden="1" w:unhideWhenUsed="1"/>
-    <w:lsdException w:name="Table Grid" w:uiPriority="39"/>
-    <w:lsdException w:name="Table Theme" w:semiHidden="1" w:unhideWhenUsed="1"/>
-    <w:lsdException w:name="Placeholder Text" w:semiHidden="1"/>
-    <w:lsdException w:name="No Spacing" w:uiPriority="1" w:qFormat="1"/>
-    <w:lsdException w:name="Light Shading" w:uiPriority="60"/>
-    <w:lsdException w:name="Light List" w:uiPriority="61"/>
-    <w:lsdException w:name="Light Grid" w:uiPriority="62"/>
-    <w:lsdException w:name="Medium Shading 1" w:uiPriority="63"/>
-    <w:lsdException w:name="Medium Shading 2" w:uiPriority="64"/>
-    <w:lsdException w:name="Medium List 1" w:uiPriority="65"/>
-    <w:lsdException w:name="Medium List 2" w:uiPriority="66"/>
-    <w:lsdException w:name="Medium Grid 1" w:uiPriority="67"/>
-    <w:lsdException w:name="Medium Grid 2" w:uiPriority="68"/>
-    <w:lsdException w:name="Medium Grid 3" w:uiPriority="69"/>
-    <w:lsdException w:name="Dark List" w:uiPriority="70"/>
-    <w:lsdException w:name="Colorful Shading" w:uiPriority="71"/>
-    <w:lsdException w:name="Colorful List" w:uiPriority="72"/>
-    <w:lsdException w:name="Colorful Grid" w:uiPriority="73"/>
-    <w:lsdException w:name="Light Shading Accent 1" w:uiPriority="60"/>
-    <w:lsdException w:name="Light List Accent 1" w:uiPriority="61"/>
-    <w:lsdException w:name="Light Grid Accent 1" w:uiPriority="62"/>
-    <w:lsdException w:name="Medium Shading 1 Accent 1" w:uiPriority="63"/>
-    <w:lsdException w:name="Medium Shading 2 Accent 1" w:uiPriority="64"/>
-    <w:lsdException w:name="Medium List 1 Accent 1" w:uiPriority="65"/>
-    <w:lsdException w:name="Revision" w:semiHidden="1"/>
-    <w:lsdException w:name="List Paragraph" w:uiPriority="34" w:qFormat="1"/>
-    <w:lsdException w:name="Quote" w:uiPriority="29" w:qFormat="1"/>
-    <w:lsdException w:name="Intense Quote" w:uiPriority="30" w:qFormat="1"/>
-    <w:lsdException w:name="Medium List 2 Accent 1" w:uiPriority="66"/>
-    <w:lsdException w:name="Medium Grid 1 Accent 1" w:uiPriority="67"/>
-    <w:lsdException w:name="Medium Grid 2 Accent 1" w:uiPriority="68"/>
-    <w:lsdException w:name="Medium Grid 3 Accent 1" w:uiPriority="69"/>
-    <w:lsdException w:name="Dark List Accent 1" w:uiPriority="70"/>
-    <w:lsdException w:name="Colorful Shading Accent 1" w:uiPriority="71"/>
-    <w:lsdException w:name="Colorful List Accent 1" w:uiPriority="72"/>
-    <w:lsdException w:name="Colorful Grid Accent 1" w:uiPriority="73"/>
-    <w:lsdException w:name="Light Shading Accent 2" w:uiPriority="60"/>
-    <w:lsdException w:name="Light List Accent 2" w:uiPriority="61"/>
-    <w:lsdException w:name="Light Grid Accent 2" w:uiPriority="62"/>
-    <w:lsdException w:name="Medium Shading 1 Accent 2" w:uiPriority="63"/>
-    <w:lsdException w:name="Medium Shading 2 Accent 2" w:uiPriority="64"/>
-    <w:lsdException w:name="Medium List 1 Accent 2" w:uiPriority="65"/>
-    <w:lsdException w:name="Medium List 2 Accent 2" w:uiPriority="66"/>
-    <w:lsdException w:name="Medium Grid 1 Accent 2" w:uiPriority="67"/>
-    <w:lsdException w:name="Medium Grid 2 Accent 2" w:uiPriority="68"/>
-    <w:lsdException w:name="Medium Grid 3 Accent 2" w:uiPriority="69"/>
-    <w:lsdException w:name="Dark List Accent 2" w:uiPriority="70"/>
-    <w:lsdException w:name="Colorful Shading Accent 2" w:uiPriority="71"/>
-    <w:lsdException w:name="Colorful List Accent 2" w:uiPriority="72"/>
-    <w:lsdException w:name="Colorful Grid Accent 2" w:uiPriority="73"/>
-    <w:lsdException w:name="Light Shading Accent 3" w:uiPriority="60"/>
-    <w:lsdException w:name="Light List Accent 3" w:uiPriority="61"/>
-    <w:lsdException w:name="Light Grid Accent 3" w:uiPriority="62"/>
-    <w:lsdException w:name="Medium Shading 1 Accent 3" w:uiPriority="63"/>
-    <w:lsdException w:name="Medium Shading 2 Accent 3" w:uiPriority="64"/>
-    <w:lsdException w:name="Medium List 1 Accent 3" w:uiPriority="65"/>
-    <w:lsdException w:name="Medium List 2 Accent 3" w:uiPriority="66"/>
-    <w:lsdException w:name="Medium Grid 1 Accent 3" w:uiPriority="67"/>
-    <w:lsdException w:name="Medium Grid 2 Accent 3" w:uiPriority="68"/>
-    <w:lsdException w:name="Medium Grid 3 Accent 3" w:uiPriority="69"/>
-    <w:lsdException w:name="Dark List Accent 3" w:uiPriority="70"/>
-    <w:lsdException w:name="Colorful Shading Accent 3" w:uiPriority="71"/>
-    <w:lsdException w:name="Colorful List Accent 3" w:uiPriority="72"/>
-    <w:lsdException w:name="Colorful Grid Accent 3" w:uiPriority="73"/>
-    <w:lsdException w:name="Light Shading Accent 4" w:uiPriority="60"/>
-    <w:lsdException w:name="Light List Accent 4" w:uiPriority="61"/>
-    <w:lsdException w:name="Light Grid Accent 4" w:uiPriority="62"/>
-    <w:lsdException w:name="Medium Shading 1 Accent 4" w:uiPriority="63"/>
-    <w:lsdException w:name="Medium Shading 2 Accent 4" w:uiPriority="64"/>
-    <w:lsdException w:name="Medium List 1 Accent 4" w:uiPriority="65"/>
-    <w:lsdException w:name="Medium List 2 Accent 4" w:uiPriority="66"/>
-    <w:lsdException w:name="Medium Grid 1 Accent 4" w:uiPriority="67"/>
-    <w:lsdException w:name="Medium Grid 2 Accent 4" w:uiPriority="68"/>
-    <w:lsdException w:name="Medium Grid 3 Accent 4" w:uiPriority="69"/>
-    <w:lsdException w:name="Dark List Accent 4" w:uiPriority="70"/>
-    <w:lsdException w:name="Colorful Shading Accent 4" w:uiPriority="71"/>
-    <w:lsdException w:name="Colorful List Accent 4" w:uiPriority="72"/>
-    <w:lsdException w:name="Colorful Grid Accent 4" w:uiPriority="73"/>
-    <w:lsdException w:name="Light Shading Accent 5" w:uiPriority="60"/>
-    <w:lsdException w:name="Light List Accent 5" w:uiPriority="61"/>
-    <w:lsdException w:name="Light Grid Accent 5" w:uiPriority="62"/>
-    <w:lsdException w:name="Medium Shading 1 Accent 5" w:uiPriority="63"/>
-    <w:lsdException w:name="Medium Shading 2 Accent 5" w:uiPriority="64"/>
-    <w:lsdException w:name="Medium List 1 Accent 5" w:uiPriority="65"/>
-    <w:lsdException w:name="Medium List 2 Accent 5" w:uiPriority="66"/>
-    <w:lsdException w:name="Medium Grid 1 Accent 5" w:uiPriority="67"/>
-    <w:lsdException w:name="Medium Grid 2 Accent 5" w:uiPriority="68"/>
-    <w:lsdException w:name="Medium Grid 3 Accent 5" w:uiPriority="69"/>
-    <w:lsdException w:name="Dark List Accent 5" w:uiPriority="70"/>
-    <w:lsdException w:name="Colorful Shading Accent 5" w:uiPriority="71"/>
-    <w:lsdException w:name="Colorful List Accent 5" w:uiPriority="72"/>
-    <w:lsdException w:name="Colorful Grid Accent 5" w:uiPriority="73"/>
-    <w:lsdException w:name="Light Shading Accent 6" w:uiPriority="60"/>
-    <w:lsdException w:name="Light List Accent 6" w:uiPriority="61"/>
-    <w:lsdException w:name="Light Grid Accent 6" w:uiPriority="62"/>
-    <w:lsdException w:name="Medium Shading 1 Accent 6" w:uiPriority="63"/>
-    <w:lsdException w:name="Medium Shading 2 Accent 6" w:uiPriority="64"/>
-    <w:lsdException w:name="Medium List 1 Accent 6" w:uiPriority="65"/>
-    <w:lsdException w:name="Medium List 2 Accent 6" w:uiPriority="66"/>
-    <w:lsdException w:name="Medium Grid 1 Accent 6" w:uiPriority="67"/>
-    <w:lsdException w:name="Medium Grid 2 Accent 6" w:uiPriority="68"/>
-    <w:lsdException w:name="Medium Grid 3 Accent 6" w:uiPriority="69"/>
-    <w:lsdException w:name="Dark List Accent 6" w:uiPriority="70"/>
-    <w:lsdException w:name="Colorful Shading Accent 6" w:uiPriority="71"/>
-    <w:lsdException w:name="Colorful List Accent 6" w:uiPriority="72"/>
-    <w:lsdException w:name="Colorful Grid Accent 6" w:uiPriority="73"/>
-    <w:lsdException w:name="Subtle Emphasis" w:uiPriority="19" w:qFormat="1"/>
-    <w:lsdException w:name="Intense Emphasis" w:uiPriority="21" w:qFormat="1"/>
-    <w:lsdException w:name="Subtle Reference" w:uiPriority="31" w:qFormat="1"/>
-    <w:lsdException w:name="Intense Reference" w:uiPriority="32" w:qFormat="1"/>
-    <w:lsdException w:name="Book Title" w:uiPriority="33" w:qFormat="1"/>
-    <w:lsdException w:name="Bibliography" w:semiHidden="1" w:uiPriority="37" w:unhideWhenUsed="1"/>
-    <w:lsdException w:name="TOC Heading" w:semiHidden="1" w:uiPriority="39" w:unhideWhenUsed="1" w:qFormat="1"/>
-    <w:lsdException w:name="Plain Table 1" w:uiPriority="41"/>
-    <w:lsdException w:name="Plain Table 2" w:uiPriority="42"/>
-    <w:lsdException w:name="Plain Table 3" w:uiPriority="43"/>
-    <w:lsdException w:name="Plain Table 4" w:uiPriority="44"/>
-    <w:lsdException w:name="Plain Table 5" w:uiPriority="45"/>
-    <w:lsdException w:name="Grid Table Light" w:uiPriority="40"/>
-    <w:lsdException w:name="Grid Table 1 Light" w:uiPriority="46"/>
-    <w:lsdException w:name="Grid Table 2" w:uiPriority="47"/>
-    <w:lsdException w:name="Grid Table 3" w:uiPriority="48"/>
-    <w:lsdException w:name="Grid Table 4" w:uiPriority="49"/>
-    <w:lsdException w:name="Grid Table 5 Dark" w:uiPriority="50"/>
-    <w:lsdException w:name="Grid Table 6 Colorful" w:uiPriority="51"/>
-    <w:lsdException w:name="Grid Table 7 Colorful" w:uiPriority="52"/>
-    <w:lsdException w:name="Grid Table 1 Light Accent 1" w:uiPriority="46"/>
-    <w:lsdException w:name="Grid Table 2 Accent 1" w:uiPriority="47"/>
-    <w:lsdException w:name="Grid Table 3 Accent 1" w:uiPriority="48"/>
-    <w:lsdException w:name="Grid Table 4 Accent 1" w:uiPriority="49"/>
-    <w:lsdException w:name="Grid Table 5 Dark Accent 1" w:uiPriority="50"/>
-    <w:lsdException w:name="Grid Table 6 Colorful Accent 1" w:uiPriority="51"/>
-    <w:lsdException w:name="Grid Table 7 Colorful Accent 1" w:uiPriority="52"/>
-    <w:lsdException w:name="Grid Table 1 Light Accent 2" w:uiPriority="46"/>
-    <w:lsdException w:name="Grid Table 2 Accent 2" w:uiPriority="47"/>
-    <w:lsdException w:name="Grid Table 3 Accent 2" w:uiPriority="48"/>
-    <w:lsdException w:name="Grid Table 4 Accent 2" w:uiPriority="49"/>
-    <w:lsdException w:name="Grid Table 5 Dark Accent 2" w:uiPriority="50"/>
-    <w:lsdException w:name="Grid Table 6 Colorful Accent 2" w:uiPriority="51"/>
-    <w:lsdException w:name="Grid Table 7 Colorful Accent 2" w:uiPriority="52"/>
-    <w:lsdException w:name="Grid Table 1 Light Accent 3" w:uiPriority="46"/>
-    <w:lsdException w:name="Grid Table 2 Accent 3" w:uiPriority="47"/>
-    <w:lsdException w:name="Grid Table 3 Accent 3" w:uiPriority="48"/>
-    <w:lsdException w:name="Grid Table 4 Accent 3" w:uiPriority="49"/>
-    <w:lsdException w:name="Grid Table 5 Dark Accent 3" w:uiPriority="50"/>
-    <w:lsdException w:name="Grid Table 6 Colorful Accent 3" w:uiPriority="51"/>
-    <w:lsdException w:name="Grid Table 7 Colorful Accent 3" w:uiPriority="52"/>
-    <w:lsdException w:name="Grid Table 1 Light Accent 4" w:uiPriority="46"/>
-    <w:lsdException w:name="Grid Table 2 Accent 4" w:uiPriority="47"/>
-    <w:lsdException w:name="Grid Table 3 Accent 4" w:uiPriority="48"/>
-    <w:lsdException w:name="Grid Table 4 Accent 4" w:uiPriority="49"/>
-    <w:lsdException w:name="Grid Table 5 Dark Accent 4" w:uiPriority="50"/>
-    <w:lsdException w:name="Grid Table 6 Colorful Accent 4" w:uiPriority="51"/>
-    <w:lsdException w:name="Grid Table 7 Colorful Accent 4" w:uiPriority="52"/>
-    <w:lsdException w:name="Grid Table 1 Light Accent 5" w:uiPriority="46"/>
-    <w:lsdException w:name="Grid Table 2 Accent 5" w:uiPriority="47"/>
-    <w:lsdException w:name="Grid Table 3 Accent 5" w:uiPriority="48"/>
-    <w:lsdException w:name="Grid Table 4 Accent 5" w:uiPriority="49"/>
-    <w:lsdException w:name="Grid Table 5 Dark Accent 5" w:uiPriority="50"/>
-    <w:lsdException w:name="Grid Table 6 Colorful Accent 5" w:uiPriority="51"/>
-    <w:lsdException w:name="Grid Table 7 Colorful Accent 5" w:uiPriority="52"/>
-    <w:lsdException w:name="Grid Table 1 Light Accent 6" w:uiPriority="46"/>
-    <w:lsdException w:name="Grid Table 2 Accent 6" w:uiPriority="47"/>
-    <w:lsdException w:name="Grid Table 3 Accent 6" w:uiPriority="48"/>
-    <w:lsdException w:name="Grid Table 4 Accent 6" w:uiPriority="49"/>
-    <w:lsdException w:name="Grid Table 5 Dark Accent 6" w:uiPriority="50"/>
-    <w:lsdException w:name="Grid Table 6 Colorful Accent 6" w:uiPriority="51"/>
-    <w:lsdException w:name="Grid Table 7 Colorful Accent 6" w:uiPriority="52"/>
-    <w:lsdException w:name="List Table 1 Light" w:uiPriority="46"/>
-    <w:lsdException w:name="List Table 2" w:uiPriority="47"/>
-    <w:lsdException w:name="List Table 3" w:uiPriority="48"/>
-    <w:lsdException w:name="List Table 4" w:uiPriority="49"/>
-    <w:lsdException w:name="List Table 5 Dark" w:uiPriority="50"/>
-    <w:lsdException w:name="List Table 6 Colorful" w:uiPriority="51"/>
-    <w:lsdException w:name="List Table 7 Colorful" w:uiPriority="52"/>
-    <w:lsdException w:name="List Table 1 Light Accent 1" w:uiPriority="46"/>
-    <w:lsdException w:name="List Table 2 Accent 1" w:uiPriority="47"/>
-    <w:lsdException w:name="List Table 3 Accent 1" w:uiPriority="48"/>
-    <w:lsdException w:name="List Table 4 Accent 1" w:uiPriority="49"/>
-    <w:lsdException w:name="List Table 5 Dark Accent 1" w:uiPriority="50"/>
-    <w:lsdException w:name="List Table 6 Colorful Accent 1" w:uiPriority="51"/>
-    <w:lsdException w:name="List Table 7 Colorful Accent 1" w:uiPriority="52"/>
-    <w:lsdException w:name="List Table 1 Light Accent 2" w:uiPriority="46"/>
-    <w:lsdException w:name="List Table 2 Accent 2" w:uiPriority="47"/>
-    <w:lsdException w:name="List Table 3 Accent 2" w:uiPriority="48"/>
-    <w:lsdException w:name="List Table 4 Accent 2" w:uiPriority="49"/>
-    <w:lsdException w:name="List Table 5 Dark Accent 2" w:uiPriority="50"/>
-    <w:lsdException w:name="List Table 6 Colorful Accent 2" w:uiPriority="51"/>
-    <w:lsdException w:name="List Table 7 Colorful Accent 2" w:uiPriority="52"/>
-    <w:lsdException w:name="List Table 1 Light Accent 3" w:uiPriority="46"/>
-    <w:lsdException w:name="List Table 2 Accent 3" w:uiPriority="47"/>
-    <w:lsdException w:name="List Table 3 Accent 3" w:uiPriority="48"/>
-    <w:lsdException w:name="List Table 4 Accent 3" w:uiPriority="49"/>
-    <w:lsdException w:name="List Table 5 Dark Accent 3" w:uiPriority="50"/>
-    <w:lsdException w:name="List Table 6 Colorful Accent 3" w:uiPriority="51"/>
-    <w:lsdException w:name="List Table 7 Colorful Accent 3" w:uiPriority="52"/>
-    <w:lsdException w:name="List Table 1 Light Accent 4" w:uiPriority="46"/>
-    <w:lsdException w:name="List Table 2 Accent 4" w:uiPriority="47"/>
-    <w:lsdException w:name="List Table 3 Accent 4" w:uiPriority="48"/>
-    <w:lsdException w:name="List Table 4 Accent 4" w:uiPriority="49"/>
-    <w:lsdException w:name="List Table 5 Dark Accent 4" w:uiPriority="50"/>
-    <w:lsdException w:name="List Table 6 Colorful Accent 4" w:uiPriority="51"/>
-    <w:lsdException w:name="List Table 7 Colorful Accent 4" w:uiPriority="52"/>
-    <w:lsdException w:name="List Table 1 Light Accent 5" w:uiPriority="46"/>
-    <w:lsdException w:name="List Table 2 Accent 5" w:uiPriority="47"/>
-    <w:lsdException w:name="List Table 3 Accent 5" w:uiPriority="48"/>
-    <w:lsdException w:name="List Table 4 Accent 5" w:uiPriority="49"/>
-    <w:lsdException w:name="List Table 5 Dark Accent 5" w:uiPriority="50"/>
-    <w:lsdException w:name="List Table 6 Colorful Accent 5" w:uiPriority="51"/>
-    <w:lsdException w:name="List Table 7 Colorful Accent 5" w:uiPriority="52"/>
-    <w:lsdException w:name="List Table 1 Light Accent 6" w:uiPriority="46"/>
-    <w:lsdException w:name="List Table 2 Accent 6" w:uiPriority="47"/>
-    <w:lsdException w:name="List Table 3 Accent 6" w:uiPriority="48"/>
-    <w:lsdException w:name="List Table 4 Accent 6" w:uiPriority="49"/>
-    <w:lsdException w:name="List Table 5 Dark Accent 6" w:uiPriority="50"/>
-    <w:lsdException w:name="List Table 6 Colorful Accent 6" w:uiPriority="51"/>
-    <w:lsdException w:name="List Table 7 Colorful Accent 6" w:uiPriority="52"/>
-    <w:lsdException w:name="Mention" w:semiHidden="1" w:unhideWhenUsed="1"/>
-    <w:lsdException w:name="Smart Hyperlink" w:semiHidden="1" w:unhideWhenUsed="1"/>
-    <w:lsdException w:name="Hashtag" w:semiHidden="1" w:unhideWhenUsed="1"/>
-    <w:lsdException w:name="Unresolved Mention" w:semiHidden="1" w:unhideWhenUsed="1"/>
-    <w:lsdException w:name="Smart Link" w:semiHidden="1" w:unhideWhenUsed="1"/>
+  <w:latentStyles w:defLockedState="0" w:defUIPriority="99" w:defSemiHidden="1" w:defUnhideWhenUsed="1" w:defQFormat="0" w:count="267">
+    <w:lsdException w:name="Normal" w:semiHidden="0" w:uiPriority="0" w:unhideWhenUsed="0" w:qFormat="1"/>
+    <w:lsdException w:name="heading 1" w:semiHidden="0" w:uiPriority="9" w:unhideWhenUsed="0" w:qFormat="1"/>
+    <w:lsdException w:name="heading 2" w:uiPriority="9" w:qFormat="1"/>
+    <w:lsdException w:name="heading 3" w:uiPriority="9" w:qFormat="1"/>
+    <w:lsdException w:name="heading 4" w:uiPriority="9" w:qFormat="1"/>
+    <w:lsdException w:name="heading 5" w:uiPriority="9" w:qFormat="1"/>
+    <w:lsdException w:name="heading 6" w:uiPriority="9" w:qFormat="1"/>
+    <w:lsdException w:name="heading 7" w:uiPriority="9" w:qFormat="1"/>
+    <w:lsdException w:name="heading 8" w:uiPriority="9" w:qFormat="1"/>
+    <w:lsdException w:name="heading 9" w:uiPriority="9" w:qFormat="1"/>
+    <w:lsdException w:name="toc 1" w:uiPriority="39"/>
+    <w:lsdException w:name="toc 2" w:uiPriority="39"/>
+    <w:lsdException w:name="toc 3" w:uiPriority="39"/>
+    <w:lsdException w:name="toc 4" w:uiPriority="39"/>
+    <w:lsdException w:name="toc 5" w:uiPriority="39"/>
+    <w:lsdException w:name="toc 6" w:uiPriority="39"/>
+    <w:lsdException w:name="toc 7" w:uiPriority="39"/>
+    <w:lsdException w:name="toc 8" w:uiPriority="39"/>
+    <w:lsdException w:name="toc 9" w:uiPriority="39"/>
+    <w:lsdException w:name="caption" w:uiPriority="35" w:qFormat="1"/>
+    <w:lsdException w:name="Title" w:semiHidden="0" w:uiPriority="10" w:unhideWhenUsed="0" w:qFormat="1"/>
+    <w:lsdException w:name="Default Paragraph Font" w:uiPriority="1"/>
+    <w:lsdException w:name="Subtitle" w:semiHidden="0" w:uiPriority="11" w:unhideWhenUsed="0" w:qFormat="1"/>
+    <w:lsdException w:name="Strong" w:semiHidden="0" w:uiPriority="22" w:unhideWhenUsed="0" w:qFormat="1"/>
+    <w:lsdException w:name="Emphasis" w:semiHidden="0" w:uiPriority="20" w:unhideWhenUsed="0" w:qFormat="1"/>
+    <w:lsdException w:name="Table Grid" w:semiHidden="0" w:uiPriority="39" w:unhideWhenUsed="0"/>
+    <w:lsdException w:name="Placeholder Text" w:unhideWhenUsed="0"/>
+    <w:lsdException w:name="No Spacing" w:semiHidden="0" w:uiPriority="1" w:unhideWhenUsed="0" w:qFormat="1"/>
+    <w:lsdException w:name="Light Shading" w:semiHidden="0" w:uiPriority="60" w:unhideWhenUsed="0"/>
+    <w:lsdException w:name="Light List" w:semiHidden="0" w:uiPriority="61" w:unhideWhenUsed="0"/>
+    <w:lsdException w:name="Light Grid" w:semiHidden="0" w:uiPriority="62" w:unhideWhenUsed="0"/>
+    <w:lsdException w:name="Medium Shading 1" w:semiHidden="0" w:uiPriority="63" w:unhideWhenUsed="0"/>
+    <w:lsdException w:name="Medium Shading 2" w:semiHidden="0" w:uiPriority="64" w:unhideWhenUsed="0"/>
+    <w:lsdException w:name="Medium List 1" w:semiHidden="0" w:uiPriority="65" w:unhideWhenUsed="0"/>
+    <w:lsdException w:name="Medium List 2" w:semiHidden="0" w:uiPriority="66" w:unhideWhenUsed="0"/>
+    <w:lsdException w:name="Medium Grid 1" w:semiHidden="0" w:uiPriority="67" w:unhideWhenUsed="0"/>
+    <w:lsdException w:name="Medium Grid 2" w:semiHidden="0" w:uiPriority="68" w:unhideWhenUsed="0"/>
+    <w:lsdException w:name="Medium Grid 3" w:semiHidden="0" w:uiPriority="69" w:unhideWhenUsed="0"/>
+    <w:lsdException w:name="Dark List" w:semiHidden="0" w:uiPriority="70" w:unhideWhenUsed="0"/>
+    <w:lsdException w:name="Colorful Shading" w:semiHidden="0" w:uiPriority="71" w:unhideWhenUsed="0"/>
+    <w:lsdException w:name="Colorful List" w:semiHidden="0" w:uiPriority="72" w:unhideWhenUsed="0"/>
+    <w:lsdException w:name="Colorful Grid" w:semiHidden="0" w:uiPriority="73" w:unhideWhenUsed="0"/>
+    <w:lsdException w:name="Light Shading Accent 1" w:semiHidden="0" w:uiPriority="60" w:unhideWhenUsed="0"/>
+    <w:lsdException w:name="Light List Accent 1" w:semiHidden="0" w:uiPriority="61" w:unhideWhenUsed="0"/>
+    <w:lsdException w:name="Light Grid Accent 1" w:semiHidden="0" w:uiPriority="62" w:unhideWhenUsed="0"/>
+    <w:lsdException w:name="Medium Shading 1 Accent 1" w:semiHidden="0" w:uiPriority="63" w:unhideWhenUsed="0"/>
+    <w:lsdException w:name="Medium Shading 2 Accent 1" w:semiHidden="0" w:uiPriority="64" w:unhideWhenUsed="0"/>
+    <w:lsdException w:name="Medium List 1 Accent 1" w:semiHidden="0" w:uiPriority="65" w:unhideWhenUsed="0"/>
+    <w:lsdException w:name="Revision" w:unhideWhenUsed="0"/>
+    <w:lsdException w:name="List Paragraph" w:semiHidden="0" w:uiPriority="34" w:unhideWhenUsed="0" w:qFormat="1"/>
+    <w:lsdException w:name="Quote" w:semiHidden="0" w:uiPriority="29" w:unhideWhenUsed="0" w:qFormat="1"/>
+    <w:lsdException w:name="Intense Quote" w:semiHidden="0" w:uiPriority="30" w:unhideWhenUsed="0" w:qFormat="1"/>
+    <w:lsdException w:name="Medium List 2 Accent 1" w:semiHidden="0" w:uiPriority="66" w:unhideWhenUsed="0"/>
+    <w:lsdException w:name="Medium Grid 1 Accent 1" w:semiHidden="0" w:uiPriority="67" w:unhideWhenUsed="0"/>
+    <w:lsdException w:name="Medium Grid 2 Accent 1" w:semiHidden="0" w:uiPriority="68" w:unhideWhenUsed="0"/>
+    <w:lsdException w:name="Medium Grid 3 Accent 1" w:semiHidden="0" w:uiPriority="69" w:unhideWhenUsed="0"/>
+    <w:lsdException w:name="Dark List Accent 1" w:semiHidden="0" w:uiPriority="70" w:unhideWhenUsed="0"/>
+    <w:lsdException w:name="Colorful Shading Accent 1" w:semiHidden="0" w:uiPriority="71" w:unhideWhenUsed="0"/>
+    <w:lsdException w:name="Colorful List Accent 1" w:semiHidden="0" w:uiPriority="72" w:unhideWhenUsed="0"/>
+    <w:lsdException w:name="Colorful Grid Accent 1" w:semiHidden="0" w:uiPriority="73" w:unhideWhenUsed="0"/>
+    <w:lsdException w:name="Light Shading Accent 2" w:semiHidden="0" w:uiPriority="60" w:unhideWhenUsed="0"/>
+    <w:lsdException w:name="Light List Accent 2" w:semiHidden="0" w:uiPriority="61" w:unhideWhenUsed="0"/>
+    <w:lsdException w:name="Light Grid Accent 2" w:semiHidden="0" w:uiPriority="62" w:unhideWhenUsed="0"/>
+    <w:lsdException w:name="Medium Shading 1 Accent 2" w:semiHidden="0" w:uiPriority="63" w:unhideWhenUsed="0"/>
+    <w:lsdException w:name="Medium Shading 2 Accent 2" w:semiHidden="0" w:uiPriority="64" w:unhideWhenUsed="0"/>
+    <w:lsdException w:name="Medium List 1 Accent 2" w:semiHidden="0" w:uiPriority="65" w:unhideWhenUsed="0"/>
+    <w:lsdException w:name="Medium List 2 Accent 2" w:semiHidden="0" w:uiPriority="66" w:unhideWhenUsed="0"/>
+    <w:lsdException w:name="Medium Grid 1 Accent 2" w:semiHidden="0" w:uiPriority="67" w:unhideWhenUsed="0"/>
+    <w:lsdException w:name="Medium Grid 2 Accent 2" w:semiHidden="0" w:uiPriority="68" w:unhideWhenUsed="0"/>
+    <w:lsdException w:name="Medium Grid 3 Accent 2" w:semiHidden="0" w:uiPriority="69" w:unhideWhenUsed="0"/>
+    <w:lsdException w:name="Dark List Accent 2" w:semiHidden="0" w:uiPriority="70" w:unhideWhenUsed="0"/>
+    <w:lsdException w:name="Colorful Shading Accent 2" w:semiHidden="0" w:uiPriority="71" w:unhideWhenUsed="0"/>
+    <w:lsdException w:name="Colorful List Accent 2" w:semiHidden="0" w:uiPriority="72" w:unhideWhenUsed="0"/>
+    <w:lsdException w:name="Colorful Grid Accent 2" w:semiHidden="0" w:uiPriority="73" w:unhideWhenUsed="0"/>
+    <w:lsdException w:name="Light Shading Accent 3" w:semiHidden="0" w:uiPriority="60" w:unhideWhenUsed="0"/>
+    <w:lsdException w:name="Light List Accent 3" w:semiHidden="0" w:uiPriority="61" w:unhideWhenUsed="0"/>
+    <w:lsdException w:name="Light Grid Accent 3" w:semiHidden="0" w:uiPriority="62" w:unhideWhenUsed="0"/>
+    <w:lsdException w:name="Medium Shading 1 Accent 3" w:semiHidden="0" w:uiPriority="63" w:unhideWhenUsed="0"/>
+    <w:lsdException w:name="Medium Shading 2 Accent 3" w:semiHidden="0" w:uiPriority="64" w:unhideWhenUsed="0"/>
+    <w:lsdException w:name="Medium List 1 Accent 3" w:semiHidden="0" w:uiPriority="65" w:unhideWhenUsed="0"/>
+    <w:lsdException w:name="Medium List 2 Accent 3" w:semiHidden="0" w:uiPriority="66" w:unhideWhenUsed="0"/>
+    <w:lsdException w:name="Medium Grid 1 Accent 3" w:semiHidden="0" w:uiPriority="67" w:unhideWhenUsed="0"/>
+    <w:lsdException w:name="Medium Grid 2 Accent 3" w:semiHidden="0" w:uiPriority="68" w:unhideWhenUsed="0"/>
+    <w:lsdException w:name="Medium Grid 3 Accent 3" w:semiHidden="0" w:uiPriority="69" w:unhideWhenUsed="0"/>
+    <w:lsdException w:name="Dark List Accent 3" w:semiHidden="0" w:uiPriority="70" w:unhideWhenUsed="0"/>
+    <w:lsdException w:name="Colorful Shading Accent 3" w:semiHidden="0" w:uiPriority="71" w:unhideWhenUsed="0"/>
+    <w:lsdException w:name="Colorful List Accent 3" w:semiHidden="0" w:uiPriority="72" w:unhideWhenUsed="0"/>
+    <w:lsdException w:name="Colorful Grid Accent 3" w:semiHidden="0" w:uiPriority="73" w:unhideWhenUsed="0"/>
+    <w:lsdException w:name="Light Shading Accent 4" w:semiHidden="0" w:uiPriority="60" w:unhideWhenUsed="0"/>
+    <w:lsdException w:name="Light List Accent 4" w:semiHidden="0" w:uiPriority="61" w:unhideWhenUsed="0"/>
+    <w:lsdException w:name="Light Grid Accent 4" w:semiHidden="0" w:uiPriority="62" w:unhideWhenUsed="0"/>
+    <w:lsdException w:name="Medium Shading 1 Accent 4" w:semiHidden="0" w:uiPriority="63" w:unhideWhenUsed="0"/>
+    <w:lsdException w:name="Medium Shading 2 Accent 4" w:semiHidden="0" w:uiPriority="64" w:unhideWhenUsed="0"/>
+    <w:lsdException w:name="Medium List 1 Accent 4" w:semiHidden="0" w:uiPriority="65" w:unhideWhenUsed="0"/>
+    <w:lsdException w:name="Medium List 2 Accent 4" w:semiHidden="0" w:uiPriority="66" w:unhideWhenUsed="0"/>
+    <w:lsdException w:name="Medium Grid 1 Accent 4" w:semiHidden="0" w:uiPriority="67" w:unhideWhenUsed="0"/>
+    <w:lsdException w:name="Medium Grid 2 Accent 4" w:semiHidden="0" w:uiPriority="68" w:unhideWhenUsed="0"/>
+    <w:lsdException w:name="Medium Grid 3 Accent 4" w:semiHidden="0" w:uiPriority="69" w:unhideWhenUsed="0"/>
+    <w:lsdException w:name="Dark List Accent 4" w:semiHidden="0" w:uiPriority="70" w:unhideWhenUsed="0"/>
+    <w:lsdException w:name="Colorful Shading Accent 4" w:semiHidden="0" w:uiPriority="71" w:unhideWhenUsed="0"/>
+    <w:lsdException w:name="Colorful List Accent 4" w:semiHidden="0" w:uiPriority="72" w:unhideWhenUsed="0"/>
+    <w:lsdException w:name="Colorful Grid Accent 4" w:semiHidden="0" w:uiPriority="73" w:unhideWhenUsed="0"/>
+    <w:lsdException w:name="Light Shading Accent 5" w:semiHidden="0" w:uiPriority="60" w:unhideWhenUsed="0"/>
+    <w:lsdException w:name="Light List Accent 5" w:semiHidden="0" w:uiPriority="61" w:unhideWhenUsed="0"/>
+    <w:lsdException w:name="Light Grid Accent 5" w:semiHidden="0" w:uiPriority="62" w:unhideWhenUsed="0"/>
+    <w:lsdException w:name="Medium Shading 1 Accent 5" w:semiHidden="0" w:uiPriority="63" w:unhideWhenUsed="0"/>
+    <w:lsdException w:name="Medium Shading 2 Accent 5" w:semiHidden="0" w:uiPriority="64" w:unhideWhenUsed="0"/>
+    <w:lsdException w:name="Medium List 1 Accent 5" w:semiHidden="0" w:uiPriority="65" w:unhideWhenUsed="0"/>
+    <w:lsdException w:name="Medium List 2 Accent 5" w:semiHidden="0" w:uiPriority="66" w:unhideWhenUsed="0"/>
+    <w:lsdException w:name="Medium Grid 1 Accent 5" w:semiHidden="0" w:uiPriority="67" w:unhideWhenUsed="0"/>
+    <w:lsdException w:name="Medium Grid 2 Accent 5" w:semiHidden="0" w:uiPriority="68" w:unhideWhenUsed="0"/>
+    <w:lsdException w:name="Medium Grid 3 Accent 5" w:semiHidden="0" w:uiPriority="69" w:unhideWhenUsed="0"/>
+    <w:lsdException w:name="Dark List Accent 5" w:semiHidden="0" w:uiPriority="70" w:unhideWhenUsed="0"/>
+    <w:lsdException w:name="Colorful Shading Accent 5" w:semiHidden="0" w:uiPriority="71" w:unhideWhenUsed="0"/>
+    <w:lsdException w:name="Colorful List Accent 5" w:semiHidden="0" w:uiPriority="72" w:unhideWhenUsed="0"/>
+    <w:lsdException w:name="Colorful Grid Accent 5" w:semiHidden="0" w:uiPriority="73" w:unhideWhenUsed="0"/>
+    <w:lsdException w:name="Light Shading Accent 6" w:semiHidden="0" w:uiPriority="60" w:unhideWhenUsed="0"/>
+    <w:lsdException w:name="Light List Accent 6" w:semiHidden="0" w:uiPriority="61" w:unhideWhenUsed="0"/>
+    <w:lsdException w:name="Light Grid Accent 6" w:semiHidden="0" w:uiPriority="62" w:unhideWhenUsed="0"/>
+    <w:lsdException w:name="Medium Shading 1 Accent 6" w:semiHidden="0" w:uiPriority="63" w:unhideWhenUsed="0"/>
+    <w:lsdException w:name="Medium Shading 2 Accent 6" w:semiHidden="0" w:uiPriority="64" w:unhideWhenUsed="0"/>
+    <w:lsdException w:name="Medium List 1 Accent 6" w:semiHidden="0" w:uiPriority="65" w:unhideWhenUsed="0"/>
+    <w:lsdException w:name="Medium List 2 Accent 6" w:semiHidden="0" w:uiPriority="66" w:unhideWhenUsed="0"/>
+    <w:lsdException w:name="Medium Grid 1 Accent 6" w:semiHidden="0" w:uiPriority="67" w:unhideWhenUsed="0"/>
+    <w:lsdException w:name="Medium Grid 2 Accent 6" w:semiHidden="0" w:uiPriority="68" w:unhideWhenUsed="0"/>
+    <w:lsdException w:name="Medium Grid 3 Accent 6" w:semiHidden="0" w:uiPriority="69" w:unhideWhenUsed="0"/>
+    <w:lsdException w:name="Dark List Accent 6" w:semiHidden="0" w:uiPriority="70" w:unhideWhenUsed="0"/>
+    <w:lsdException w:name="Colorful Shading Accent 6" w:semiHidden="0" w:uiPriority="71" w:unhideWhenUsed="0"/>
+    <w:lsdException w:name="Colorful List Accent 6" w:semiHidden="0" w:uiPriority="72" w:unhideWhenUsed="0"/>
+    <w:lsdException w:name="Colorful Grid Accent 6" w:semiHidden="0" w:uiPriority="73" w:unhideWhenUsed="0"/>
+    <w:lsdException w:name="Subtle Emphasis" w:semiHidden="0" w:uiPriority="19" w:unhideWhenUsed="0" w:qFormat="1"/>
+    <w:lsdException w:name="Intense Emphasis" w:semiHidden="0" w:uiPriority="21" w:unhideWhenUsed="0" w:qFormat="1"/>
+    <w:lsdException w:name="Subtle Reference" w:semiHidden="0" w:uiPriority="31" w:unhideWhenUsed="0" w:qFormat="1"/>
+    <w:lsdException w:name="Intense Reference" w:semiHidden="0" w:uiPriority="32" w:unhideWhenUsed="0" w:qFormat="1"/>
+    <w:lsdException w:name="Book Title" w:semiHidden="0" w:uiPriority="33" w:unhideWhenUsed="0" w:qFormat="1"/>
+    <w:lsdException w:name="Bibliography" w:uiPriority="37"/>
+    <w:lsdException w:name="TOC Heading" w:uiPriority="39" w:qFormat="1"/>
   </w:latentStyles>
   <w:style w:type="paragraph" w:default="1" w:styleId="a">
     <w:name w:val="Normal"/>
@@ -12464,6 +12052,481 @@
       <w:ind w:left="440"/>
     </w:pPr>
   </w:style>
+  <w:style w:type="paragraph" w:styleId="aa">
+    <w:name w:val="Balloon Text"/>
+    <w:basedOn w:val="a"/>
+    <w:link w:val="ab"/>
+    <w:uiPriority w:val="99"/>
+    <w:semiHidden/>
+    <w:unhideWhenUsed/>
+    <w:rsid w:val="00602399"/>
+    <w:pPr>
+      <w:spacing w:after="0" w:line="240" w:lineRule="auto"/>
+    </w:pPr>
+    <w:rPr>
+      <w:rFonts w:ascii="Tahoma" w:hAnsi="Tahoma" w:cs="Tahoma"/>
+      <w:sz w:val="16"/>
+      <w:szCs w:val="16"/>
+    </w:rPr>
+  </w:style>
+  <w:style w:type="character" w:customStyle="1" w:styleId="ab">
+    <w:name w:val="Текст выноски Знак"/>
+    <w:basedOn w:val="a0"/>
+    <w:link w:val="aa"/>
+    <w:uiPriority w:val="99"/>
+    <w:semiHidden/>
+    <w:rsid w:val="00602399"/>
+    <w:rPr>
+      <w:rFonts w:ascii="Tahoma" w:hAnsi="Tahoma" w:cs="Tahoma"/>
+      <w:sz w:val="16"/>
+      <w:szCs w:val="16"/>
+    </w:rPr>
+  </w:style>
+</w:styles>
+</file>
+
+<file path=word/stylesWithEffects.xml><?xml version="1.0" encoding="utf-8"?>
+<w:styles xmlns:wpc="http://schemas.microsoft.com/office/word/2010/wordprocessingCanvas" xmlns:mc="http://schemas.openxmlformats.org/markup-compatibility/2006" xmlns:o="urn:schemas-microsoft-com:office:office" xmlns:r="http://schemas.openxmlformats.org/officeDocument/2006/relationships" xmlns:m="http://schemas.openxmlformats.org/officeDocument/2006/math" xmlns:v="urn:schemas-microsoft-com:vml" xmlns:wp14="http://schemas.microsoft.com/office/word/2010/wordprocessingDrawing" xmlns:wp="http://schemas.openxmlformats.org/drawingml/2006/wordprocessingDrawing" xmlns:w10="urn:schemas-microsoft-com:office:word" xmlns:w="http://schemas.openxmlformats.org/wordprocessingml/2006/main" xmlns:w14="http://schemas.microsoft.com/office/word/2010/wordml" xmlns:wpg="http://schemas.microsoft.com/office/word/2010/wordprocessingGroup" xmlns:wpi="http://schemas.microsoft.com/office/word/2010/wordprocessingInk" xmlns:wne="http://schemas.microsoft.com/office/word/2006/wordml" xmlns:wps="http://schemas.microsoft.com/office/word/2010/wordprocessingShape" mc:Ignorable="w14 wp14">
+  <w:docDefaults>
+    <w:rPrDefault>
+      <w:rPr>
+        <w:rFonts w:asciiTheme="minorHAnsi" w:eastAsiaTheme="minorHAnsi" w:hAnsiTheme="minorHAnsi" w:cstheme="minorBidi"/>
+        <w:sz w:val="22"/>
+        <w:szCs w:val="22"/>
+        <w:lang w:val="ru-RU" w:eastAsia="en-US" w:bidi="ar-SA"/>
+      </w:rPr>
+    </w:rPrDefault>
+    <w:pPrDefault>
+      <w:pPr>
+        <w:spacing w:after="160" w:line="259" w:lineRule="auto"/>
+      </w:pPr>
+    </w:pPrDefault>
+  </w:docDefaults>
+  <w:latentStyles w:defLockedState="0" w:defUIPriority="99" w:defSemiHidden="1" w:defUnhideWhenUsed="1" w:defQFormat="0" w:count="267">
+    <w:lsdException w:name="Normal" w:semiHidden="0" w:uiPriority="0" w:unhideWhenUsed="0" w:qFormat="1"/>
+    <w:lsdException w:name="heading 1" w:semiHidden="0" w:uiPriority="9" w:unhideWhenUsed="0" w:qFormat="1"/>
+    <w:lsdException w:name="heading 2" w:uiPriority="9" w:qFormat="1"/>
+    <w:lsdException w:name="heading 3" w:uiPriority="9" w:qFormat="1"/>
+    <w:lsdException w:name="heading 4" w:uiPriority="9" w:qFormat="1"/>
+    <w:lsdException w:name="heading 5" w:uiPriority="9" w:qFormat="1"/>
+    <w:lsdException w:name="heading 6" w:uiPriority="9" w:qFormat="1"/>
+    <w:lsdException w:name="heading 7" w:uiPriority="9" w:qFormat="1"/>
+    <w:lsdException w:name="heading 8" w:uiPriority="9" w:qFormat="1"/>
+    <w:lsdException w:name="heading 9" w:uiPriority="9" w:qFormat="1"/>
+    <w:lsdException w:name="toc 1" w:uiPriority="39"/>
+    <w:lsdException w:name="toc 2" w:uiPriority="39"/>
+    <w:lsdException w:name="toc 3" w:uiPriority="39"/>
+    <w:lsdException w:name="toc 4" w:uiPriority="39"/>
+    <w:lsdException w:name="toc 5" w:uiPriority="39"/>
+    <w:lsdException w:name="toc 6" w:uiPriority="39"/>
+    <w:lsdException w:name="toc 7" w:uiPriority="39"/>
+    <w:lsdException w:name="toc 8" w:uiPriority="39"/>
+    <w:lsdException w:name="toc 9" w:uiPriority="39"/>
+    <w:lsdException w:name="caption" w:uiPriority="35" w:qFormat="1"/>
+    <w:lsdException w:name="Title" w:semiHidden="0" w:uiPriority="10" w:unhideWhenUsed="0" w:qFormat="1"/>
+    <w:lsdException w:name="Default Paragraph Font" w:uiPriority="1"/>
+    <w:lsdException w:name="Subtitle" w:semiHidden="0" w:uiPriority="11" w:unhideWhenUsed="0" w:qFormat="1"/>
+    <w:lsdException w:name="Strong" w:semiHidden="0" w:uiPriority="22" w:unhideWhenUsed="0" w:qFormat="1"/>
+    <w:lsdException w:name="Emphasis" w:semiHidden="0" w:uiPriority="20" w:unhideWhenUsed="0" w:qFormat="1"/>
+    <w:lsdException w:name="Table Grid" w:semiHidden="0" w:uiPriority="39" w:unhideWhenUsed="0"/>
+    <w:lsdException w:name="Placeholder Text" w:unhideWhenUsed="0"/>
+    <w:lsdException w:name="No Spacing" w:semiHidden="0" w:uiPriority="1" w:unhideWhenUsed="0" w:qFormat="1"/>
+    <w:lsdException w:name="Light Shading" w:semiHidden="0" w:uiPriority="60" w:unhideWhenUsed="0"/>
+    <w:lsdException w:name="Light List" w:semiHidden="0" w:uiPriority="61" w:unhideWhenUsed="0"/>
+    <w:lsdException w:name="Light Grid" w:semiHidden="0" w:uiPriority="62" w:unhideWhenUsed="0"/>
+    <w:lsdException w:name="Medium Shading 1" w:semiHidden="0" w:uiPriority="63" w:unhideWhenUsed="0"/>
+    <w:lsdException w:name="Medium Shading 2" w:semiHidden="0" w:uiPriority="64" w:unhideWhenUsed="0"/>
+    <w:lsdException w:name="Medium List 1" w:semiHidden="0" w:uiPriority="65" w:unhideWhenUsed="0"/>
+    <w:lsdException w:name="Medium List 2" w:semiHidden="0" w:uiPriority="66" w:unhideWhenUsed="0"/>
+    <w:lsdException w:name="Medium Grid 1" w:semiHidden="0" w:uiPriority="67" w:unhideWhenUsed="0"/>
+    <w:lsdException w:name="Medium Grid 2" w:semiHidden="0" w:uiPriority="68" w:unhideWhenUsed="0"/>
+    <w:lsdException w:name="Medium Grid 3" w:semiHidden="0" w:uiPriority="69" w:unhideWhenUsed="0"/>
+    <w:lsdException w:name="Dark List" w:semiHidden="0" w:uiPriority="70" w:unhideWhenUsed="0"/>
+    <w:lsdException w:name="Colorful Shading" w:semiHidden="0" w:uiPriority="71" w:unhideWhenUsed="0"/>
+    <w:lsdException w:name="Colorful List" w:semiHidden="0" w:uiPriority="72" w:unhideWhenUsed="0"/>
+    <w:lsdException w:name="Colorful Grid" w:semiHidden="0" w:uiPriority="73" w:unhideWhenUsed="0"/>
+    <w:lsdException w:name="Light Shading Accent 1" w:semiHidden="0" w:uiPriority="60" w:unhideWhenUsed="0"/>
+    <w:lsdException w:name="Light List Accent 1" w:semiHidden="0" w:uiPriority="61" w:unhideWhenUsed="0"/>
+    <w:lsdException w:name="Light Grid Accent 1" w:semiHidden="0" w:uiPriority="62" w:unhideWhenUsed="0"/>
+    <w:lsdException w:name="Medium Shading 1 Accent 1" w:semiHidden="0" w:uiPriority="63" w:unhideWhenUsed="0"/>
+    <w:lsdException w:name="Medium Shading 2 Accent 1" w:semiHidden="0" w:uiPriority="64" w:unhideWhenUsed="0"/>
+    <w:lsdException w:name="Medium List 1 Accent 1" w:semiHidden="0" w:uiPriority="65" w:unhideWhenUsed="0"/>
+    <w:lsdException w:name="Revision" w:unhideWhenUsed="0"/>
+    <w:lsdException w:name="List Paragraph" w:semiHidden="0" w:uiPriority="34" w:unhideWhenUsed="0" w:qFormat="1"/>
+    <w:lsdException w:name="Quote" w:semiHidden="0" w:uiPriority="29" w:unhideWhenUsed="0" w:qFormat="1"/>
+    <w:lsdException w:name="Intense Quote" w:semiHidden="0" w:uiPriority="30" w:unhideWhenUsed="0" w:qFormat="1"/>
+    <w:lsdException w:name="Medium List 2 Accent 1" w:semiHidden="0" w:uiPriority="66" w:unhideWhenUsed="0"/>
+    <w:lsdException w:name="Medium Grid 1 Accent 1" w:semiHidden="0" w:uiPriority="67" w:unhideWhenUsed="0"/>
+    <w:lsdException w:name="Medium Grid 2 Accent 1" w:semiHidden="0" w:uiPriority="68" w:unhideWhenUsed="0"/>
+    <w:lsdException w:name="Medium Grid 3 Accent 1" w:semiHidden="0" w:uiPriority="69" w:unhideWhenUsed="0"/>
+    <w:lsdException w:name="Dark List Accent 1" w:semiHidden="0" w:uiPriority="70" w:unhideWhenUsed="0"/>
+    <w:lsdException w:name="Colorful Shading Accent 1" w:semiHidden="0" w:uiPriority="71" w:unhideWhenUsed="0"/>
+    <w:lsdException w:name="Colorful List Accent 1" w:semiHidden="0" w:uiPriority="72" w:unhideWhenUsed="0"/>
+    <w:lsdException w:name="Colorful Grid Accent 1" w:semiHidden="0" w:uiPriority="73" w:unhideWhenUsed="0"/>
+    <w:lsdException w:name="Light Shading Accent 2" w:semiHidden="0" w:uiPriority="60" w:unhideWhenUsed="0"/>
+    <w:lsdException w:name="Light List Accent 2" w:semiHidden="0" w:uiPriority="61" w:unhideWhenUsed="0"/>
+    <w:lsdException w:name="Light Grid Accent 2" w:semiHidden="0" w:uiPriority="62" w:unhideWhenUsed="0"/>
+    <w:lsdException w:name="Medium Shading 1 Accent 2" w:semiHidden="0" w:uiPriority="63" w:unhideWhenUsed="0"/>
+    <w:lsdException w:name="Medium Shading 2 Accent 2" w:semiHidden="0" w:uiPriority="64" w:unhideWhenUsed="0"/>
+    <w:lsdException w:name="Medium List 1 Accent 2" w:semiHidden="0" w:uiPriority="65" w:unhideWhenUsed="0"/>
+    <w:lsdException w:name="Medium List 2 Accent 2" w:semiHidden="0" w:uiPriority="66" w:unhideWhenUsed="0"/>
+    <w:lsdException w:name="Medium Grid 1 Accent 2" w:semiHidden="0" w:uiPriority="67" w:unhideWhenUsed="0"/>
+    <w:lsdException w:name="Medium Grid 2 Accent 2" w:semiHidden="0" w:uiPriority="68" w:unhideWhenUsed="0"/>
+    <w:lsdException w:name="Medium Grid 3 Accent 2" w:semiHidden="0" w:uiPriority="69" w:unhideWhenUsed="0"/>
+    <w:lsdException w:name="Dark List Accent 2" w:semiHidden="0" w:uiPriority="70" w:unhideWhenUsed="0"/>
+    <w:lsdException w:name="Colorful Shading Accent 2" w:semiHidden="0" w:uiPriority="71" w:unhideWhenUsed="0"/>
+    <w:lsdException w:name="Colorful List Accent 2" w:semiHidden="0" w:uiPriority="72" w:unhideWhenUsed="0"/>
+    <w:lsdException w:name="Colorful Grid Accent 2" w:semiHidden="0" w:uiPriority="73" w:unhideWhenUsed="0"/>
+    <w:lsdException w:name="Light Shading Accent 3" w:semiHidden="0" w:uiPriority="60" w:unhideWhenUsed="0"/>
+    <w:lsdException w:name="Light List Accent 3" w:semiHidden="0" w:uiPriority="61" w:unhideWhenUsed="0"/>
+    <w:lsdException w:name="Light Grid Accent 3" w:semiHidden="0" w:uiPriority="62" w:unhideWhenUsed="0"/>
+    <w:lsdException w:name="Medium Shading 1 Accent 3" w:semiHidden="0" w:uiPriority="63" w:unhideWhenUsed="0"/>
+    <w:lsdException w:name="Medium Shading 2 Accent 3" w:semiHidden="0" w:uiPriority="64" w:unhideWhenUsed="0"/>
+    <w:lsdException w:name="Medium List 1 Accent 3" w:semiHidden="0" w:uiPriority="65" w:unhideWhenUsed="0"/>
+    <w:lsdException w:name="Medium List 2 Accent 3" w:semiHidden="0" w:uiPriority="66" w:unhideWhenUsed="0"/>
+    <w:lsdException w:name="Medium Grid 1 Accent 3" w:semiHidden="0" w:uiPriority="67" w:unhideWhenUsed="0"/>
+    <w:lsdException w:name="Medium Grid 2 Accent 3" w:semiHidden="0" w:uiPriority="68" w:unhideWhenUsed="0"/>
+    <w:lsdException w:name="Medium Grid 3 Accent 3" w:semiHidden="0" w:uiPriority="69" w:unhideWhenUsed="0"/>
+    <w:lsdException w:name="Dark List Accent 3" w:semiHidden="0" w:uiPriority="70" w:unhideWhenUsed="0"/>
+    <w:lsdException w:name="Colorful Shading Accent 3" w:semiHidden="0" w:uiPriority="71" w:unhideWhenUsed="0"/>
+    <w:lsdException w:name="Colorful List Accent 3" w:semiHidden="0" w:uiPriority="72" w:unhideWhenUsed="0"/>
+    <w:lsdException w:name="Colorful Grid Accent 3" w:semiHidden="0" w:uiPriority="73" w:unhideWhenUsed="0"/>
+    <w:lsdException w:name="Light Shading Accent 4" w:semiHidden="0" w:uiPriority="60" w:unhideWhenUsed="0"/>
+    <w:lsdException w:name="Light List Accent 4" w:semiHidden="0" w:uiPriority="61" w:unhideWhenUsed="0"/>
+    <w:lsdException w:name="Light Grid Accent 4" w:semiHidden="0" w:uiPriority="62" w:unhideWhenUsed="0"/>
+    <w:lsdException w:name="Medium Shading 1 Accent 4" w:semiHidden="0" w:uiPriority="63" w:unhideWhenUsed="0"/>
+    <w:lsdException w:name="Medium Shading 2 Accent 4" w:semiHidden="0" w:uiPriority="64" w:unhideWhenUsed="0"/>
+    <w:lsdException w:name="Medium List 1 Accent 4" w:semiHidden="0" w:uiPriority="65" w:unhideWhenUsed="0"/>
+    <w:lsdException w:name="Medium List 2 Accent 4" w:semiHidden="0" w:uiPriority="66" w:unhideWhenUsed="0"/>
+    <w:lsdException w:name="Medium Grid 1 Accent 4" w:semiHidden="0" w:uiPriority="67" w:unhideWhenUsed="0"/>
+    <w:lsdException w:name="Medium Grid 2 Accent 4" w:semiHidden="0" w:uiPriority="68" w:unhideWhenUsed="0"/>
+    <w:lsdException w:name="Medium Grid 3 Accent 4" w:semiHidden="0" w:uiPriority="69" w:unhideWhenUsed="0"/>
+    <w:lsdException w:name="Dark List Accent 4" w:semiHidden="0" w:uiPriority="70" w:unhideWhenUsed="0"/>
+    <w:lsdException w:name="Colorful Shading Accent 4" w:semiHidden="0" w:uiPriority="71" w:unhideWhenUsed="0"/>
+    <w:lsdException w:name="Colorful List Accent 4" w:semiHidden="0" w:uiPriority="72" w:unhideWhenUsed="0"/>
+    <w:lsdException w:name="Colorful Grid Accent 4" w:semiHidden="0" w:uiPriority="73" w:unhideWhenUsed="0"/>
+    <w:lsdException w:name="Light Shading Accent 5" w:semiHidden="0" w:uiPriority="60" w:unhideWhenUsed="0"/>
+    <w:lsdException w:name="Light List Accent 5" w:semiHidden="0" w:uiPriority="61" w:unhideWhenUsed="0"/>
+    <w:lsdException w:name="Light Grid Accent 5" w:semiHidden="0" w:uiPriority="62" w:unhideWhenUsed="0"/>
+    <w:lsdException w:name="Medium Shading 1 Accent 5" w:semiHidden="0" w:uiPriority="63" w:unhideWhenUsed="0"/>
+    <w:lsdException w:name="Medium Shading 2 Accent 5" w:semiHidden="0" w:uiPriority="64" w:unhideWhenUsed="0"/>
+    <w:lsdException w:name="Medium List 1 Accent 5" w:semiHidden="0" w:uiPriority="65" w:unhideWhenUsed="0"/>
+    <w:lsdException w:name="Medium List 2 Accent 5" w:semiHidden="0" w:uiPriority="66" w:unhideWhenUsed="0"/>
+    <w:lsdException w:name="Medium Grid 1 Accent 5" w:semiHidden="0" w:uiPriority="67" w:unhideWhenUsed="0"/>
+    <w:lsdException w:name="Medium Grid 2 Accent 5" w:semiHidden="0" w:uiPriority="68" w:unhideWhenUsed="0"/>
+    <w:lsdException w:name="Medium Grid 3 Accent 5" w:semiHidden="0" w:uiPriority="69" w:unhideWhenUsed="0"/>
+    <w:lsdException w:name="Dark List Accent 5" w:semiHidden="0" w:uiPriority="70" w:unhideWhenUsed="0"/>
+    <w:lsdException w:name="Colorful Shading Accent 5" w:semiHidden="0" w:uiPriority="71" w:unhideWhenUsed="0"/>
+    <w:lsdException w:name="Colorful List Accent 5" w:semiHidden="0" w:uiPriority="72" w:unhideWhenUsed="0"/>
+    <w:lsdException w:name="Colorful Grid Accent 5" w:semiHidden="0" w:uiPriority="73" w:unhideWhenUsed="0"/>
+    <w:lsdException w:name="Light Shading Accent 6" w:semiHidden="0" w:uiPriority="60" w:unhideWhenUsed="0"/>
+    <w:lsdException w:name="Light List Accent 6" w:semiHidden="0" w:uiPriority="61" w:unhideWhenUsed="0"/>
+    <w:lsdException w:name="Light Grid Accent 6" w:semiHidden="0" w:uiPriority="62" w:unhideWhenUsed="0"/>
+    <w:lsdException w:name="Medium Shading 1 Accent 6" w:semiHidden="0" w:uiPriority="63" w:unhideWhenUsed="0"/>
+    <w:lsdException w:name="Medium Shading 2 Accent 6" w:semiHidden="0" w:uiPriority="64" w:unhideWhenUsed="0"/>
+    <w:lsdException w:name="Medium List 1 Accent 6" w:semiHidden="0" w:uiPriority="65" w:unhideWhenUsed="0"/>
+    <w:lsdException w:name="Medium List 2 Accent 6" w:semiHidden="0" w:uiPriority="66" w:unhideWhenUsed="0"/>
+    <w:lsdException w:name="Medium Grid 1 Accent 6" w:semiHidden="0" w:uiPriority="67" w:unhideWhenUsed="0"/>
+    <w:lsdException w:name="Medium Grid 2 Accent 6" w:semiHidden="0" w:uiPriority="68" w:unhideWhenUsed="0"/>
+    <w:lsdException w:name="Medium Grid 3 Accent 6" w:semiHidden="0" w:uiPriority="69" w:unhideWhenUsed="0"/>
+    <w:lsdException w:name="Dark List Accent 6" w:semiHidden="0" w:uiPriority="70" w:unhideWhenUsed="0"/>
+    <w:lsdException w:name="Colorful Shading Accent 6" w:semiHidden="0" w:uiPriority="71" w:unhideWhenUsed="0"/>
+    <w:lsdException w:name="Colorful List Accent 6" w:semiHidden="0" w:uiPriority="72" w:unhideWhenUsed="0"/>
+    <w:lsdException w:name="Colorful Grid Accent 6" w:semiHidden="0" w:uiPriority="73" w:unhideWhenUsed="0"/>
+    <w:lsdException w:name="Subtle Emphasis" w:semiHidden="0" w:uiPriority="19" w:unhideWhenUsed="0" w:qFormat="1"/>
+    <w:lsdException w:name="Intense Emphasis" w:semiHidden="0" w:uiPriority="21" w:unhideWhenUsed="0" w:qFormat="1"/>
+    <w:lsdException w:name="Subtle Reference" w:semiHidden="0" w:uiPriority="31" w:unhideWhenUsed="0" w:qFormat="1"/>
+    <w:lsdException w:name="Intense Reference" w:semiHidden="0" w:uiPriority="32" w:unhideWhenUsed="0" w:qFormat="1"/>
+    <w:lsdException w:name="Book Title" w:semiHidden="0" w:uiPriority="33" w:unhideWhenUsed="0" w:qFormat="1"/>
+    <w:lsdException w:name="Bibliography" w:uiPriority="37"/>
+    <w:lsdException w:name="TOC Heading" w:uiPriority="39" w:qFormat="1"/>
+  </w:latentStyles>
+  <w:style w:type="paragraph" w:default="1" w:styleId="a">
+    <w:name w:val="Normal"/>
+    <w:qFormat/>
+  </w:style>
+  <w:style w:type="paragraph" w:styleId="1">
+    <w:name w:val="heading 1"/>
+    <w:basedOn w:val="a"/>
+    <w:next w:val="a"/>
+    <w:link w:val="10"/>
+    <w:uiPriority w:val="9"/>
+    <w:qFormat/>
+    <w:rsid w:val="00F2091E"/>
+    <w:pPr>
+      <w:keepNext/>
+      <w:keepLines/>
+      <w:spacing w:before="240" w:after="0"/>
+      <w:outlineLvl w:val="0"/>
+    </w:pPr>
+    <w:rPr>
+      <w:rFonts w:asciiTheme="majorHAnsi" w:eastAsiaTheme="majorEastAsia" w:hAnsiTheme="majorHAnsi" w:cstheme="majorBidi"/>
+      <w:color w:val="2F5496" w:themeColor="accent1" w:themeShade="BF"/>
+      <w:sz w:val="32"/>
+      <w:szCs w:val="32"/>
+    </w:rPr>
+  </w:style>
+  <w:style w:type="paragraph" w:styleId="2">
+    <w:name w:val="heading 2"/>
+    <w:basedOn w:val="a"/>
+    <w:next w:val="a"/>
+    <w:link w:val="20"/>
+    <w:uiPriority w:val="9"/>
+    <w:unhideWhenUsed/>
+    <w:qFormat/>
+    <w:rsid w:val="00F2091E"/>
+    <w:pPr>
+      <w:keepNext/>
+      <w:keepLines/>
+      <w:spacing w:before="40" w:after="0"/>
+      <w:outlineLvl w:val="1"/>
+    </w:pPr>
+    <w:rPr>
+      <w:rFonts w:asciiTheme="majorHAnsi" w:eastAsiaTheme="majorEastAsia" w:hAnsiTheme="majorHAnsi" w:cstheme="majorBidi"/>
+      <w:color w:val="2F5496" w:themeColor="accent1" w:themeShade="BF"/>
+      <w:sz w:val="26"/>
+      <w:szCs w:val="26"/>
+    </w:rPr>
+  </w:style>
+  <w:style w:type="paragraph" w:styleId="3">
+    <w:name w:val="heading 3"/>
+    <w:basedOn w:val="a"/>
+    <w:next w:val="a"/>
+    <w:link w:val="30"/>
+    <w:uiPriority w:val="9"/>
+    <w:semiHidden/>
+    <w:unhideWhenUsed/>
+    <w:qFormat/>
+    <w:rsid w:val="00DA6242"/>
+    <w:pPr>
+      <w:keepNext/>
+      <w:keepLines/>
+      <w:spacing w:before="40" w:after="0"/>
+      <w:outlineLvl w:val="2"/>
+    </w:pPr>
+    <w:rPr>
+      <w:rFonts w:asciiTheme="majorHAnsi" w:eastAsiaTheme="majorEastAsia" w:hAnsiTheme="majorHAnsi" w:cstheme="majorBidi"/>
+      <w:color w:val="1F3763" w:themeColor="accent1" w:themeShade="7F"/>
+      <w:sz w:val="24"/>
+      <w:szCs w:val="24"/>
+    </w:rPr>
+  </w:style>
+  <w:style w:type="character" w:default="1" w:styleId="a0">
+    <w:name w:val="Default Paragraph Font"/>
+    <w:uiPriority w:val="1"/>
+    <w:semiHidden/>
+    <w:unhideWhenUsed/>
+  </w:style>
+  <w:style w:type="table" w:default="1" w:styleId="a1">
+    <w:name w:val="Normal Table"/>
+    <w:uiPriority w:val="99"/>
+    <w:semiHidden/>
+    <w:unhideWhenUsed/>
+    <w:tblPr>
+      <w:tblInd w:w="0" w:type="dxa"/>
+      <w:tblCellMar>
+        <w:top w:w="0" w:type="dxa"/>
+        <w:left w:w="108" w:type="dxa"/>
+        <w:bottom w:w="0" w:type="dxa"/>
+        <w:right w:w="108" w:type="dxa"/>
+      </w:tblCellMar>
+    </w:tblPr>
+  </w:style>
+  <w:style w:type="numbering" w:default="1" w:styleId="a2">
+    <w:name w:val="No List"/>
+    <w:uiPriority w:val="99"/>
+    <w:semiHidden/>
+    <w:unhideWhenUsed/>
+  </w:style>
+  <w:style w:type="paragraph" w:styleId="a3">
+    <w:name w:val="header"/>
+    <w:basedOn w:val="a"/>
+    <w:link w:val="a4"/>
+    <w:uiPriority w:val="99"/>
+    <w:unhideWhenUsed/>
+    <w:rsid w:val="009D486F"/>
+    <w:pPr>
+      <w:tabs>
+        <w:tab w:val="center" w:pos="4677"/>
+        <w:tab w:val="right" w:pos="9355"/>
+      </w:tabs>
+      <w:spacing w:after="0" w:line="240" w:lineRule="auto"/>
+    </w:pPr>
+  </w:style>
+  <w:style w:type="character" w:customStyle="1" w:styleId="a4">
+    <w:name w:val="Верхний колонтитул Знак"/>
+    <w:basedOn w:val="a0"/>
+    <w:link w:val="a3"/>
+    <w:uiPriority w:val="99"/>
+    <w:rsid w:val="009D486F"/>
+  </w:style>
+  <w:style w:type="paragraph" w:styleId="a5">
+    <w:name w:val="footer"/>
+    <w:basedOn w:val="a"/>
+    <w:link w:val="a6"/>
+    <w:uiPriority w:val="99"/>
+    <w:unhideWhenUsed/>
+    <w:rsid w:val="009D486F"/>
+    <w:pPr>
+      <w:tabs>
+        <w:tab w:val="center" w:pos="4677"/>
+        <w:tab w:val="right" w:pos="9355"/>
+      </w:tabs>
+      <w:spacing w:after="0" w:line="240" w:lineRule="auto"/>
+    </w:pPr>
+  </w:style>
+  <w:style w:type="character" w:customStyle="1" w:styleId="a6">
+    <w:name w:val="Нижний колонтитул Знак"/>
+    <w:basedOn w:val="a0"/>
+    <w:link w:val="a5"/>
+    <w:uiPriority w:val="99"/>
+    <w:rsid w:val="009D486F"/>
+  </w:style>
+  <w:style w:type="paragraph" w:styleId="a7">
+    <w:name w:val="List Paragraph"/>
+    <w:basedOn w:val="a"/>
+    <w:uiPriority w:val="34"/>
+    <w:qFormat/>
+    <w:rsid w:val="00DA36CB"/>
+    <w:pPr>
+      <w:ind w:left="720"/>
+      <w:contextualSpacing/>
+    </w:pPr>
+  </w:style>
+  <w:style w:type="character" w:customStyle="1" w:styleId="10">
+    <w:name w:val="Заголовок 1 Знак"/>
+    <w:basedOn w:val="a0"/>
+    <w:link w:val="1"/>
+    <w:uiPriority w:val="9"/>
+    <w:rsid w:val="00F2091E"/>
+    <w:rPr>
+      <w:rFonts w:asciiTheme="majorHAnsi" w:eastAsiaTheme="majorEastAsia" w:hAnsiTheme="majorHAnsi" w:cstheme="majorBidi"/>
+      <w:color w:val="2F5496" w:themeColor="accent1" w:themeShade="BF"/>
+      <w:sz w:val="32"/>
+      <w:szCs w:val="32"/>
+    </w:rPr>
+  </w:style>
+  <w:style w:type="paragraph" w:styleId="a8">
+    <w:name w:val="TOC Heading"/>
+    <w:basedOn w:val="1"/>
+    <w:next w:val="a"/>
+    <w:uiPriority w:val="39"/>
+    <w:unhideWhenUsed/>
+    <w:qFormat/>
+    <w:rsid w:val="00F2091E"/>
+    <w:pPr>
+      <w:outlineLvl w:val="9"/>
+    </w:pPr>
+    <w:rPr>
+      <w:lang w:eastAsia="ru-RU"/>
+    </w:rPr>
+  </w:style>
+  <w:style w:type="character" w:customStyle="1" w:styleId="20">
+    <w:name w:val="Заголовок 2 Знак"/>
+    <w:basedOn w:val="a0"/>
+    <w:link w:val="2"/>
+    <w:uiPriority w:val="9"/>
+    <w:rsid w:val="00F2091E"/>
+    <w:rPr>
+      <w:rFonts w:asciiTheme="majorHAnsi" w:eastAsiaTheme="majorEastAsia" w:hAnsiTheme="majorHAnsi" w:cstheme="majorBidi"/>
+      <w:color w:val="2F5496" w:themeColor="accent1" w:themeShade="BF"/>
+      <w:sz w:val="26"/>
+      <w:szCs w:val="26"/>
+    </w:rPr>
+  </w:style>
+  <w:style w:type="paragraph" w:styleId="11">
+    <w:name w:val="toc 1"/>
+    <w:basedOn w:val="a"/>
+    <w:next w:val="a"/>
+    <w:autoRedefine/>
+    <w:uiPriority w:val="39"/>
+    <w:unhideWhenUsed/>
+    <w:rsid w:val="00F2091E"/>
+    <w:pPr>
+      <w:spacing w:after="100"/>
+    </w:pPr>
+  </w:style>
+  <w:style w:type="paragraph" w:styleId="21">
+    <w:name w:val="toc 2"/>
+    <w:basedOn w:val="a"/>
+    <w:next w:val="a"/>
+    <w:autoRedefine/>
+    <w:uiPriority w:val="39"/>
+    <w:unhideWhenUsed/>
+    <w:rsid w:val="00F2091E"/>
+    <w:pPr>
+      <w:spacing w:after="100"/>
+      <w:ind w:left="220"/>
+    </w:pPr>
+  </w:style>
+  <w:style w:type="character" w:styleId="a9">
+    <w:name w:val="Hyperlink"/>
+    <w:basedOn w:val="a0"/>
+    <w:uiPriority w:val="99"/>
+    <w:unhideWhenUsed/>
+    <w:rsid w:val="00F2091E"/>
+    <w:rPr>
+      <w:color w:val="0563C1" w:themeColor="hyperlink"/>
+      <w:u w:val="single"/>
+    </w:rPr>
+  </w:style>
+  <w:style w:type="character" w:customStyle="1" w:styleId="30">
+    <w:name w:val="Заголовок 3 Знак"/>
+    <w:basedOn w:val="a0"/>
+    <w:link w:val="3"/>
+    <w:uiPriority w:val="9"/>
+    <w:semiHidden/>
+    <w:rsid w:val="00DA6242"/>
+    <w:rPr>
+      <w:rFonts w:asciiTheme="majorHAnsi" w:eastAsiaTheme="majorEastAsia" w:hAnsiTheme="majorHAnsi" w:cstheme="majorBidi"/>
+      <w:color w:val="1F3763" w:themeColor="accent1" w:themeShade="7F"/>
+      <w:sz w:val="24"/>
+      <w:szCs w:val="24"/>
+    </w:rPr>
+  </w:style>
+  <w:style w:type="paragraph" w:styleId="31">
+    <w:name w:val="toc 3"/>
+    <w:basedOn w:val="a"/>
+    <w:next w:val="a"/>
+    <w:autoRedefine/>
+    <w:uiPriority w:val="39"/>
+    <w:unhideWhenUsed/>
+    <w:rsid w:val="00DA6242"/>
+    <w:pPr>
+      <w:spacing w:after="100"/>
+      <w:ind w:left="440"/>
+    </w:pPr>
+  </w:style>
+  <w:style w:type="paragraph" w:styleId="aa">
+    <w:name w:val="Balloon Text"/>
+    <w:basedOn w:val="a"/>
+    <w:link w:val="ab"/>
+    <w:uiPriority w:val="99"/>
+    <w:semiHidden/>
+    <w:unhideWhenUsed/>
+    <w:rsid w:val="00602399"/>
+    <w:pPr>
+      <w:spacing w:after="0" w:line="240" w:lineRule="auto"/>
+    </w:pPr>
+    <w:rPr>
+      <w:rFonts w:ascii="Tahoma" w:hAnsi="Tahoma" w:cs="Tahoma"/>
+      <w:sz w:val="16"/>
+      <w:szCs w:val="16"/>
+    </w:rPr>
+  </w:style>
+  <w:style w:type="character" w:customStyle="1" w:styleId="ab">
+    <w:name w:val="Текст выноски Знак"/>
+    <w:basedOn w:val="a0"/>
+    <w:link w:val="aa"/>
+    <w:uiPriority w:val="99"/>
+    <w:semiHidden/>
+    <w:rsid w:val="00602399"/>
+    <w:rPr>
+      <w:rFonts w:ascii="Tahoma" w:hAnsi="Tahoma" w:cs="Tahoma"/>
+      <w:sz w:val="16"/>
+      <w:szCs w:val="16"/>
+    </w:rPr>
+  </w:style>
 </w:styles>
 </file>
 
@@ -12510,7 +12573,7 @@
     </a:clrScheme>
     <a:fontScheme name="Стандартная">
       <a:majorFont>
-        <a:latin typeface="Calibri Light" panose="020F0302020204030204"/>
+        <a:latin typeface="Calibri Light"/>
         <a:ea typeface=""/>
         <a:cs typeface=""/>
         <a:font script="Jpan" typeface="游ゴシック Light"/>
@@ -12562,7 +12625,7 @@
         <a:font script="Tfng" typeface="Ebrima"/>
       </a:majorFont>
       <a:minorFont>
-        <a:latin typeface="Calibri" panose="020F0502020204030204"/>
+        <a:latin typeface="Calibri"/>
         <a:ea typeface=""/>
         <a:cs typeface=""/>
         <a:font script="Jpan" typeface="游明朝"/>
@@ -12756,7 +12819,7 @@
   <a:extraClrSchemeLst/>
   <a:extLst>
     <a:ext uri="{05A4C25C-085E-4340-85A3-A5531E510DB2}">
-      <thm15:themeFamily xmlns:thm15="http://schemas.microsoft.com/office/thememl/2012/main" name="Office Theme" id="{62F939B6-93AF-4DB8-9C6B-D6C7DFDC589F}" vid="{4A3C46E8-61CC-4603-A589-7422A47A8E4A}"/>
+      <thm15:themeFamily xmlns:thm15="http://schemas.microsoft.com/office/thememl/2012/main" xmlns="" name="Office Theme" id="{62F939B6-93AF-4DB8-9C6B-D6C7DFDC589F}" vid="{4A3C46E8-61CC-4603-A589-7422A47A8E4A}"/>
     </a:ext>
   </a:extLst>
 </a:theme>
@@ -12767,7 +12830,7 @@
 </file>
 
 <file path=customXml/itemProps1.xml><?xml version="1.0" encoding="utf-8"?>
-<ds:datastoreItem xmlns:ds="http://schemas.openxmlformats.org/officeDocument/2006/customXml" ds:itemID="{ACEA8614-9201-4AFC-B908-5EC33310E722}">
+<ds:datastoreItem xmlns:ds="http://schemas.openxmlformats.org/officeDocument/2006/customXml" ds:itemID="{A1372597-375F-425F-AF43-1E757711FCA8}">
   <ds:schemaRefs>
     <ds:schemaRef ds:uri="http://schemas.openxmlformats.org/officeDocument/2006/bibliography"/>
   </ds:schemaRefs>

</xml_diff>

<commit_message>
feat: show realised items in GameBalance.docx
</commit_message>
<xml_diff>
--- a/Organizational_files/GameBalance.docx
+++ b/Organizational_files/GameBalance.docx
@@ -2164,16 +2164,7 @@
           <w:sz w:val="28"/>
           <w:szCs w:val="28"/>
         </w:rPr>
-        <w:t>: ес</w:t>
-      </w:r>
-      <w:bookmarkStart w:id="5" w:name="_GoBack"/>
-      <w:bookmarkEnd w:id="5"/>
-      <w:r>
-        <w:rPr>
-          <w:sz w:val="28"/>
-          <w:szCs w:val="28"/>
-        </w:rPr>
-        <w:t xml:space="preserve">ли было сыграно </w:t>
+        <w:t xml:space="preserve">: если было сыграно </w:t>
       </w:r>
       <w:r>
         <w:rPr>
@@ -2242,7 +2233,7 @@
           <w:szCs w:val="36"/>
         </w:rPr>
       </w:pPr>
-      <w:bookmarkStart w:id="6" w:name="_Toc82035631"/>
+      <w:bookmarkStart w:id="5" w:name="_Toc82035631"/>
       <w:r>
         <w:rPr>
           <w:b/>
@@ -2271,7 +2262,7 @@
         </w:rPr>
         <w:t>Активность</w:t>
       </w:r>
-      <w:bookmarkEnd w:id="6"/>
+      <w:bookmarkEnd w:id="5"/>
       <w:r>
         <w:rPr>
           <w:b/>
@@ -2299,7 +2290,7 @@
           <w:szCs w:val="28"/>
         </w:rPr>
       </w:pPr>
-      <w:bookmarkStart w:id="7" w:name="_Toc82035632"/>
+      <w:bookmarkStart w:id="6" w:name="_Toc82035632"/>
       <w:r>
         <w:rPr>
           <w:sz w:val="28"/>
@@ -2328,7 +2319,7 @@
         </w:rPr>
         <w:t>, недоступна до 6 класса</w:t>
       </w:r>
-      <w:bookmarkEnd w:id="7"/>
+      <w:bookmarkEnd w:id="6"/>
     </w:p>
     <w:p>
       <w:pPr>
@@ -2342,6 +2333,7 @@
         <w:rPr>
           <w:sz w:val="28"/>
           <w:szCs w:val="28"/>
+          <w:highlight w:val="green"/>
         </w:rPr>
         <w:t>2.1.1) З</w:t>
       </w:r>
@@ -2349,22 +2341,31 @@
         <w:rPr>
           <w:sz w:val="28"/>
           <w:szCs w:val="28"/>
-        </w:rPr>
-        <w:t xml:space="preserve">арабатывать на просмотре рекламы. </w:t>
-      </w:r>
-      <w:r>
-        <w:rPr>
-          <w:sz w:val="28"/>
-          <w:szCs w:val="28"/>
-        </w:rPr>
-        <w:br/>
-      </w:r>
-      <w:r>
-        <w:rPr>
-          <w:i/>
-          <w:iCs/>
-          <w:sz w:val="28"/>
-          <w:szCs w:val="28"/>
+          <w:highlight w:val="green"/>
+        </w:rPr>
+        <w:t>арабатывать на просмотре рекламы.</w:t>
+      </w:r>
+      <w:r>
+        <w:rPr>
+          <w:sz w:val="28"/>
+          <w:szCs w:val="28"/>
+        </w:rPr>
+        <w:t xml:space="preserve"> </w:t>
+      </w:r>
+      <w:r>
+        <w:rPr>
+          <w:sz w:val="28"/>
+          <w:szCs w:val="28"/>
+        </w:rPr>
+        <w:br/>
+      </w:r>
+      <w:r>
+        <w:rPr>
+          <w:i/>
+          <w:iCs/>
+          <w:sz w:val="28"/>
+          <w:szCs w:val="28"/>
+          <w:highlight w:val="green"/>
         </w:rPr>
         <w:t>Требования</w:t>
       </w:r>
@@ -2372,6 +2373,7 @@
         <w:rPr>
           <w:sz w:val="28"/>
           <w:szCs w:val="28"/>
+          <w:highlight w:val="green"/>
         </w:rPr>
         <w:t>: иметь любой компьютер</w:t>
       </w:r>
@@ -2379,15 +2381,17 @@
         <w:rPr>
           <w:sz w:val="28"/>
           <w:szCs w:val="28"/>
-        </w:rPr>
-        <w:br/>
-      </w:r>
-      <w:r>
-        <w:rPr>
-          <w:i/>
-          <w:iCs/>
-          <w:sz w:val="28"/>
-          <w:szCs w:val="28"/>
+          <w:highlight w:val="green"/>
+        </w:rPr>
+        <w:br/>
+      </w:r>
+      <w:r>
+        <w:rPr>
+          <w:i/>
+          <w:iCs/>
+          <w:sz w:val="28"/>
+          <w:szCs w:val="28"/>
+          <w:highlight w:val="green"/>
         </w:rPr>
         <w:t>Счастье</w:t>
       </w:r>
@@ -2395,6 +2399,7 @@
         <w:rPr>
           <w:sz w:val="28"/>
           <w:szCs w:val="28"/>
+          <w:highlight w:val="green"/>
         </w:rPr>
         <w:t xml:space="preserve">: </w:t>
       </w:r>
@@ -2402,6 +2407,7 @@
         <w:rPr>
           <w:sz w:val="28"/>
           <w:szCs w:val="28"/>
+          <w:highlight w:val="green"/>
         </w:rPr>
         <w:t>-1</w:t>
       </w:r>
@@ -2409,6 +2415,7 @@
         <w:rPr>
           <w:sz w:val="28"/>
           <w:szCs w:val="28"/>
+          <w:highlight w:val="green"/>
         </w:rPr>
         <w:t>5</w:t>
       </w:r>
@@ -2416,15 +2423,17 @@
         <w:rPr>
           <w:sz w:val="28"/>
           <w:szCs w:val="28"/>
-        </w:rPr>
-        <w:br/>
-      </w:r>
-      <w:r>
-        <w:rPr>
-          <w:i/>
-          <w:iCs/>
-          <w:sz w:val="28"/>
-          <w:szCs w:val="28"/>
+          <w:highlight w:val="green"/>
+        </w:rPr>
+        <w:br/>
+      </w:r>
+      <w:r>
+        <w:rPr>
+          <w:i/>
+          <w:iCs/>
+          <w:sz w:val="28"/>
+          <w:szCs w:val="28"/>
+          <w:highlight w:val="green"/>
         </w:rPr>
         <w:t>Сытость</w:t>
       </w:r>
@@ -2432,6 +2441,7 @@
         <w:rPr>
           <w:sz w:val="28"/>
           <w:szCs w:val="28"/>
+          <w:highlight w:val="green"/>
         </w:rPr>
         <w:t xml:space="preserve">: </w:t>
       </w:r>
@@ -2439,6 +2449,7 @@
         <w:rPr>
           <w:sz w:val="28"/>
           <w:szCs w:val="28"/>
+          <w:highlight w:val="green"/>
         </w:rPr>
         <w:t>-</w:t>
       </w:r>
@@ -2446,6 +2457,7 @@
         <w:rPr>
           <w:sz w:val="28"/>
           <w:szCs w:val="28"/>
+          <w:highlight w:val="green"/>
         </w:rPr>
         <w:t>5</w:t>
       </w:r>
@@ -2453,15 +2465,17 @@
         <w:rPr>
           <w:sz w:val="28"/>
           <w:szCs w:val="28"/>
-        </w:rPr>
-        <w:br/>
-      </w:r>
-      <w:r>
-        <w:rPr>
-          <w:i/>
-          <w:iCs/>
-          <w:sz w:val="28"/>
-          <w:szCs w:val="28"/>
+          <w:highlight w:val="green"/>
+        </w:rPr>
+        <w:br/>
+      </w:r>
+      <w:r>
+        <w:rPr>
+          <w:i/>
+          <w:iCs/>
+          <w:sz w:val="28"/>
+          <w:szCs w:val="28"/>
+          <w:highlight w:val="green"/>
         </w:rPr>
         <w:t>Деньги</w:t>
       </w:r>
@@ -2469,6 +2483,7 @@
         <w:rPr>
           <w:sz w:val="28"/>
           <w:szCs w:val="28"/>
+          <w:highlight w:val="green"/>
         </w:rPr>
         <w:t xml:space="preserve">: </w:t>
       </w:r>
@@ -2476,6 +2491,7 @@
         <w:rPr>
           <w:sz w:val="28"/>
           <w:szCs w:val="28"/>
+          <w:highlight w:val="green"/>
         </w:rPr>
         <w:t>+300</w:t>
       </w:r>
@@ -3482,15 +3498,49 @@
         <w:rPr>
           <w:sz w:val="28"/>
           <w:szCs w:val="28"/>
-        </w:rPr>
-      </w:pPr>
-      <w:r>
-        <w:rPr>
-          <w:sz w:val="28"/>
-          <w:szCs w:val="28"/>
-        </w:rPr>
+          <w:lang w:val="en-US"/>
+        </w:rPr>
+      </w:pPr>
+    </w:p>
+    <w:p>
+      <w:pPr>
+        <w:spacing w:line="240" w:lineRule="auto"/>
+        <w:rPr>
+          <w:sz w:val="28"/>
+          <w:szCs w:val="28"/>
+          <w:lang w:val="en-US"/>
+        </w:rPr>
+      </w:pPr>
+    </w:p>
+    <w:p>
+      <w:pPr>
+        <w:spacing w:line="240" w:lineRule="auto"/>
+        <w:rPr>
+          <w:sz w:val="28"/>
+          <w:szCs w:val="28"/>
+          <w:lang w:val="en-US"/>
+        </w:rPr>
+      </w:pPr>
+    </w:p>
+    <w:p>
+      <w:pPr>
+        <w:spacing w:line="240" w:lineRule="auto"/>
+        <w:rPr>
+          <w:sz w:val="28"/>
+          <w:szCs w:val="28"/>
+        </w:rPr>
+      </w:pPr>
+      <w:r>
+        <w:rPr>
+          <w:sz w:val="28"/>
+          <w:szCs w:val="28"/>
+          <w:highlight w:val="green"/>
+        </w:rPr>
+        <w:lastRenderedPageBreak/>
         <w:t>2.1.3) Зарабатывать в интернете</w:t>
       </w:r>
+      <w:bookmarkStart w:id="7" w:name="_GoBack"/>
+      <w:bookmarkEnd w:id="7"/>
     </w:p>
     <w:p>
       <w:pPr>
@@ -3503,6 +3553,7 @@
         <w:rPr>
           <w:sz w:val="28"/>
           <w:szCs w:val="28"/>
+          <w:highlight w:val="green"/>
         </w:rPr>
       </w:pPr>
       <w:proofErr w:type="spellStart"/>
@@ -3510,53 +3561,45 @@
         <w:rPr>
           <w:sz w:val="28"/>
           <w:szCs w:val="28"/>
-        </w:rPr>
-        <w:t>П</w:t>
-      </w:r>
-      <w:r>
-        <w:rPr>
-          <w:sz w:val="28"/>
-          <w:szCs w:val="28"/>
-        </w:rPr>
-        <w:t>иарить</w:t>
+          <w:highlight w:val="green"/>
+        </w:rPr>
+        <w:t>Бустить</w:t>
       </w:r>
       <w:proofErr w:type="spellEnd"/>
       <w:r>
         <w:rPr>
           <w:sz w:val="28"/>
           <w:szCs w:val="28"/>
+          <w:highlight w:val="green"/>
+        </w:rPr>
+        <w:t xml:space="preserve"> аккаунты в играх </w:t>
+      </w:r>
+      <w:r>
+        <w:rPr>
+          <w:sz w:val="28"/>
+          <w:szCs w:val="28"/>
+          <w:highlight w:val="green"/>
         </w:rPr>
         <w:t xml:space="preserve"> </w:t>
       </w:r>
-      <w:proofErr w:type="spellStart"/>
-      <w:r>
-        <w:rPr>
-          <w:sz w:val="28"/>
-          <w:szCs w:val="28"/>
-        </w:rPr>
-        <w:t>паблики</w:t>
-      </w:r>
-      <w:proofErr w:type="spellEnd"/>
-      <w:r>
-        <w:rPr>
-          <w:sz w:val="28"/>
-          <w:szCs w:val="28"/>
-        </w:rPr>
-        <w:t xml:space="preserve"> ВК</w:t>
-      </w:r>
-      <w:r>
-        <w:rPr>
-          <w:sz w:val="28"/>
-          <w:szCs w:val="28"/>
-        </w:rPr>
-        <w:br/>
-      </w:r>
-      <w:r>
-        <w:rPr>
-          <w:i/>
-          <w:iCs/>
-          <w:sz w:val="28"/>
-          <w:szCs w:val="28"/>
+    </w:p>
+    <w:p>
+      <w:pPr>
+        <w:pStyle w:val="a7"/>
+        <w:spacing w:line="240" w:lineRule="auto"/>
+        <w:rPr>
+          <w:sz w:val="28"/>
+          <w:szCs w:val="28"/>
+          <w:highlight w:val="green"/>
+        </w:rPr>
+      </w:pPr>
+      <w:r>
+        <w:rPr>
+          <w:i/>
+          <w:iCs/>
+          <w:sz w:val="28"/>
+          <w:szCs w:val="28"/>
+          <w:highlight w:val="green"/>
         </w:rPr>
         <w:t>Требования</w:t>
       </w:r>
@@ -3564,6 +3607,7 @@
         <w:rPr>
           <w:sz w:val="28"/>
           <w:szCs w:val="28"/>
+          <w:highlight w:val="green"/>
         </w:rPr>
         <w:t xml:space="preserve">: любой комп и только «вебинары по онлайн-заработку» </w:t>
       </w:r>
@@ -3573,6 +3617,7 @@
           <w:iCs/>
           <w:sz w:val="28"/>
           <w:szCs w:val="28"/>
+          <w:highlight w:val="green"/>
         </w:rPr>
         <w:t xml:space="preserve"> </w:t>
       </w:r>
@@ -3580,15 +3625,17 @@
         <w:rPr>
           <w:sz w:val="28"/>
           <w:szCs w:val="28"/>
-        </w:rPr>
-        <w:br/>
-      </w:r>
-      <w:r>
-        <w:rPr>
-          <w:i/>
-          <w:iCs/>
-          <w:sz w:val="28"/>
-          <w:szCs w:val="28"/>
+          <w:highlight w:val="green"/>
+        </w:rPr>
+        <w:br/>
+      </w:r>
+      <w:r>
+        <w:rPr>
+          <w:i/>
+          <w:iCs/>
+          <w:sz w:val="28"/>
+          <w:szCs w:val="28"/>
+          <w:highlight w:val="green"/>
         </w:rPr>
         <w:t>Счастье</w:t>
       </w:r>
@@ -3596,6 +3643,7 @@
         <w:rPr>
           <w:sz w:val="28"/>
           <w:szCs w:val="28"/>
+          <w:highlight w:val="green"/>
         </w:rPr>
         <w:t xml:space="preserve">: </w:t>
       </w:r>
@@ -3603,6 +3651,7 @@
         <w:rPr>
           <w:sz w:val="28"/>
           <w:szCs w:val="28"/>
+          <w:highlight w:val="green"/>
         </w:rPr>
         <w:t>-10</w:t>
       </w:r>
@@ -3610,23 +3659,25 @@
         <w:rPr>
           <w:sz w:val="28"/>
           <w:szCs w:val="28"/>
-        </w:rPr>
-        <w:br/>
-      </w:r>
-      <w:r>
-        <w:rPr>
-          <w:i/>
-          <w:iCs/>
-          <w:sz w:val="28"/>
-          <w:szCs w:val="28"/>
-        </w:rPr>
-        <w:lastRenderedPageBreak/>
+          <w:highlight w:val="green"/>
+        </w:rPr>
+        <w:br/>
+      </w:r>
+      <w:r>
+        <w:rPr>
+          <w:i/>
+          <w:iCs/>
+          <w:sz w:val="28"/>
+          <w:szCs w:val="28"/>
+          <w:highlight w:val="green"/>
+        </w:rPr>
         <w:t>Сытость</w:t>
       </w:r>
       <w:r>
         <w:rPr>
           <w:sz w:val="28"/>
           <w:szCs w:val="28"/>
+          <w:highlight w:val="green"/>
         </w:rPr>
         <w:t xml:space="preserve">: </w:t>
       </w:r>
@@ -3634,6 +3685,7 @@
         <w:rPr>
           <w:sz w:val="28"/>
           <w:szCs w:val="28"/>
+          <w:highlight w:val="green"/>
         </w:rPr>
         <w:t>-5</w:t>
       </w:r>
@@ -3650,6 +3702,7 @@
           <w:iCs/>
           <w:sz w:val="28"/>
           <w:szCs w:val="28"/>
+          <w:highlight w:val="green"/>
         </w:rPr>
         <w:t>Деньги</w:t>
       </w:r>
@@ -3657,6 +3710,7 @@
         <w:rPr>
           <w:sz w:val="28"/>
           <w:szCs w:val="28"/>
+          <w:highlight w:val="green"/>
         </w:rPr>
         <w:t xml:space="preserve">: </w:t>
       </w:r>
@@ -3664,6 +3718,7 @@
         <w:rPr>
           <w:sz w:val="28"/>
           <w:szCs w:val="28"/>
+          <w:highlight w:val="green"/>
         </w:rPr>
         <w:t>+200</w:t>
       </w:r>
@@ -3679,6 +3734,7 @@
         <w:rPr>
           <w:sz w:val="28"/>
           <w:szCs w:val="28"/>
+          <w:highlight w:val="green"/>
         </w:rPr>
       </w:pPr>
       <w:proofErr w:type="spellStart"/>
@@ -3686,37 +3742,51 @@
         <w:rPr>
           <w:sz w:val="28"/>
           <w:szCs w:val="28"/>
-        </w:rPr>
-        <w:t>Б</w:t>
-      </w:r>
-      <w:r>
-        <w:rPr>
-          <w:sz w:val="28"/>
-          <w:szCs w:val="28"/>
-        </w:rPr>
-        <w:t>устить</w:t>
+          <w:highlight w:val="green"/>
+        </w:rPr>
+        <w:t>Пиарить</w:t>
       </w:r>
       <w:proofErr w:type="spellEnd"/>
       <w:r>
         <w:rPr>
           <w:sz w:val="28"/>
           <w:szCs w:val="28"/>
-        </w:rPr>
-        <w:t xml:space="preserve"> аккаунты в играх </w:t>
-      </w:r>
-      <w:r>
-        <w:rPr>
-          <w:sz w:val="28"/>
-          <w:szCs w:val="28"/>
-        </w:rPr>
-        <w:br/>
-      </w:r>
-      <w:r>
-        <w:rPr>
-          <w:i/>
-          <w:iCs/>
-          <w:sz w:val="28"/>
-          <w:szCs w:val="28"/>
+          <w:highlight w:val="green"/>
+        </w:rPr>
+        <w:t xml:space="preserve"> </w:t>
+      </w:r>
+      <w:proofErr w:type="spellStart"/>
+      <w:r>
+        <w:rPr>
+          <w:sz w:val="28"/>
+          <w:szCs w:val="28"/>
+          <w:highlight w:val="green"/>
+        </w:rPr>
+        <w:t>паблики</w:t>
+      </w:r>
+      <w:proofErr w:type="spellEnd"/>
+      <w:r>
+        <w:rPr>
+          <w:sz w:val="28"/>
+          <w:szCs w:val="28"/>
+          <w:highlight w:val="green"/>
+        </w:rPr>
+        <w:t xml:space="preserve"> ВК</w:t>
+      </w:r>
+      <w:r>
+        <w:rPr>
+          <w:sz w:val="28"/>
+          <w:szCs w:val="28"/>
+        </w:rPr>
+        <w:br/>
+      </w:r>
+      <w:r>
+        <w:rPr>
+          <w:i/>
+          <w:iCs/>
+          <w:sz w:val="28"/>
+          <w:szCs w:val="28"/>
+          <w:highlight w:val="green"/>
         </w:rPr>
         <w:t>Требования</w:t>
       </w:r>
@@ -3724,29 +3794,35 @@
         <w:rPr>
           <w:sz w:val="28"/>
           <w:szCs w:val="28"/>
-        </w:rPr>
-        <w:t xml:space="preserve">: </w:t>
-      </w:r>
-      <w:r>
-        <w:rPr>
-          <w:sz w:val="28"/>
-          <w:szCs w:val="28"/>
-        </w:rPr>
-        <w:t>хотя бы старый ноут друга-мажор</w:t>
-      </w:r>
-      <w:r>
-        <w:rPr>
-          <w:sz w:val="28"/>
-          <w:szCs w:val="28"/>
-        </w:rPr>
-        <w:t>а</w:t>
-      </w:r>
-      <w:r>
-        <w:rPr>
-          <w:i/>
-          <w:iCs/>
-          <w:sz w:val="28"/>
-          <w:szCs w:val="28"/>
+          <w:highlight w:val="green"/>
+        </w:rPr>
+        <w:t xml:space="preserve">: хотя бы </w:t>
+      </w:r>
+      <w:proofErr w:type="gramStart"/>
+      <w:r>
+        <w:rPr>
+          <w:sz w:val="28"/>
+          <w:szCs w:val="28"/>
+          <w:highlight w:val="green"/>
+        </w:rPr>
+        <w:t>старый</w:t>
+      </w:r>
+      <w:proofErr w:type="gramEnd"/>
+      <w:r>
+        <w:rPr>
+          <w:sz w:val="28"/>
+          <w:szCs w:val="28"/>
+          <w:highlight w:val="green"/>
+        </w:rPr>
+        <w:t xml:space="preserve"> ноут друга-мажора</w:t>
+      </w:r>
+      <w:r>
+        <w:rPr>
+          <w:i/>
+          <w:iCs/>
+          <w:sz w:val="28"/>
+          <w:szCs w:val="28"/>
+          <w:highlight w:val="green"/>
         </w:rPr>
         <w:t xml:space="preserve"> </w:t>
       </w:r>
@@ -3754,15 +3830,17 @@
         <w:rPr>
           <w:sz w:val="28"/>
           <w:szCs w:val="28"/>
-        </w:rPr>
-        <w:br/>
-      </w:r>
-      <w:r>
-        <w:rPr>
-          <w:i/>
-          <w:iCs/>
-          <w:sz w:val="28"/>
-          <w:szCs w:val="28"/>
+          <w:highlight w:val="green"/>
+        </w:rPr>
+        <w:br/>
+      </w:r>
+      <w:r>
+        <w:rPr>
+          <w:i/>
+          <w:iCs/>
+          <w:sz w:val="28"/>
+          <w:szCs w:val="28"/>
+          <w:highlight w:val="green"/>
         </w:rPr>
         <w:t>Счастье</w:t>
       </w:r>
@@ -3770,29 +3848,25 @@
         <w:rPr>
           <w:sz w:val="28"/>
           <w:szCs w:val="28"/>
-        </w:rPr>
-        <w:t xml:space="preserve">: </w:t>
-      </w:r>
-      <w:r>
-        <w:rPr>
-          <w:sz w:val="28"/>
-          <w:szCs w:val="28"/>
-        </w:rPr>
-        <w:t>-15</w:t>
-      </w:r>
-      <w:r>
-        <w:rPr>
-          <w:sz w:val="28"/>
-          <w:szCs w:val="28"/>
-        </w:rPr>
-        <w:br/>
-      </w:r>
-      <w:r>
-        <w:rPr>
-          <w:i/>
-          <w:iCs/>
-          <w:sz w:val="28"/>
-          <w:szCs w:val="28"/>
+          <w:highlight w:val="green"/>
+        </w:rPr>
+        <w:t>: -15</w:t>
+      </w:r>
+      <w:r>
+        <w:rPr>
+          <w:sz w:val="28"/>
+          <w:szCs w:val="28"/>
+          <w:highlight w:val="green"/>
+        </w:rPr>
+        <w:br/>
+      </w:r>
+      <w:r>
+        <w:rPr>
+          <w:i/>
+          <w:iCs/>
+          <w:sz w:val="28"/>
+          <w:szCs w:val="28"/>
+          <w:highlight w:val="green"/>
         </w:rPr>
         <w:t>Сытость</w:t>
       </w:r>
@@ -3800,6 +3874,7 @@
         <w:rPr>
           <w:sz w:val="28"/>
           <w:szCs w:val="28"/>
+          <w:highlight w:val="green"/>
         </w:rPr>
         <w:t>: -15</w:t>
       </w:r>
@@ -3807,15 +3882,17 @@
         <w:rPr>
           <w:sz w:val="28"/>
           <w:szCs w:val="28"/>
-        </w:rPr>
-        <w:br/>
-      </w:r>
-      <w:r>
-        <w:rPr>
-          <w:i/>
-          <w:iCs/>
-          <w:sz w:val="28"/>
-          <w:szCs w:val="28"/>
+          <w:highlight w:val="green"/>
+        </w:rPr>
+        <w:br/>
+      </w:r>
+      <w:r>
+        <w:rPr>
+          <w:i/>
+          <w:iCs/>
+          <w:sz w:val="28"/>
+          <w:szCs w:val="28"/>
+          <w:highlight w:val="green"/>
         </w:rPr>
         <w:t>Деньги</w:t>
       </w:r>
@@ -3823,6 +3900,7 @@
         <w:rPr>
           <w:sz w:val="28"/>
           <w:szCs w:val="28"/>
+          <w:highlight w:val="green"/>
         </w:rPr>
         <w:t>: +500</w:t>
       </w:r>
@@ -3838,12 +3916,14 @@
         <w:rPr>
           <w:sz w:val="28"/>
           <w:szCs w:val="28"/>
-        </w:rPr>
-      </w:pPr>
-      <w:r>
-        <w:rPr>
-          <w:sz w:val="28"/>
-          <w:szCs w:val="28"/>
+          <w:highlight w:val="green"/>
+        </w:rPr>
+      </w:pPr>
+      <w:r>
+        <w:rPr>
+          <w:sz w:val="28"/>
+          <w:szCs w:val="28"/>
+          <w:highlight w:val="green"/>
         </w:rPr>
         <w:t xml:space="preserve">Рисовать сайты в </w:t>
       </w:r>
@@ -3852,6 +3932,7 @@
         <w:rPr>
           <w:sz w:val="28"/>
           <w:szCs w:val="28"/>
+          <w:highlight w:val="green"/>
         </w:rPr>
         <w:t>виксе</w:t>
       </w:r>
@@ -3860,15 +3941,17 @@
         <w:rPr>
           <w:sz w:val="28"/>
           <w:szCs w:val="28"/>
-        </w:rPr>
-        <w:br/>
-      </w:r>
-      <w:r>
-        <w:rPr>
-          <w:i/>
-          <w:iCs/>
-          <w:sz w:val="28"/>
-          <w:szCs w:val="28"/>
+          <w:highlight w:val="green"/>
+        </w:rPr>
+        <w:br/>
+      </w:r>
+      <w:r>
+        <w:rPr>
+          <w:i/>
+          <w:iCs/>
+          <w:sz w:val="28"/>
+          <w:szCs w:val="28"/>
+          <w:highlight w:val="green"/>
         </w:rPr>
         <w:t>Требования</w:t>
       </w:r>
@@ -3876,6 +3959,7 @@
         <w:rPr>
           <w:sz w:val="28"/>
           <w:szCs w:val="28"/>
+          <w:highlight w:val="green"/>
         </w:rPr>
         <w:t>: хотя бы бюджетный ПК и только «онлайн-курсы веб-дизайна»</w:t>
       </w:r>
@@ -3883,6 +3967,7 @@
         <w:rPr>
           <w:sz w:val="28"/>
           <w:szCs w:val="28"/>
+          <w:highlight w:val="green"/>
         </w:rPr>
         <w:t xml:space="preserve"> </w:t>
       </w:r>
@@ -3890,15 +3975,17 @@
         <w:rPr>
           <w:sz w:val="28"/>
           <w:szCs w:val="28"/>
-        </w:rPr>
-        <w:br/>
-      </w:r>
-      <w:r>
-        <w:rPr>
-          <w:i/>
-          <w:iCs/>
-          <w:sz w:val="28"/>
-          <w:szCs w:val="28"/>
+          <w:highlight w:val="green"/>
+        </w:rPr>
+        <w:br/>
+      </w:r>
+      <w:r>
+        <w:rPr>
+          <w:i/>
+          <w:iCs/>
+          <w:sz w:val="28"/>
+          <w:szCs w:val="28"/>
+          <w:highlight w:val="green"/>
         </w:rPr>
         <w:t>Счастье</w:t>
       </w:r>
@@ -3906,6 +3993,7 @@
         <w:rPr>
           <w:sz w:val="28"/>
           <w:szCs w:val="28"/>
+          <w:highlight w:val="green"/>
         </w:rPr>
         <w:t xml:space="preserve">: </w:t>
       </w:r>
@@ -3913,6 +4001,7 @@
         <w:rPr>
           <w:sz w:val="28"/>
           <w:szCs w:val="28"/>
+          <w:highlight w:val="green"/>
         </w:rPr>
         <w:t>0</w:t>
       </w:r>
@@ -3920,15 +4009,17 @@
         <w:rPr>
           <w:sz w:val="28"/>
           <w:szCs w:val="28"/>
-        </w:rPr>
-        <w:br/>
-      </w:r>
-      <w:r>
-        <w:rPr>
-          <w:i/>
-          <w:iCs/>
-          <w:sz w:val="28"/>
-          <w:szCs w:val="28"/>
+          <w:highlight w:val="green"/>
+        </w:rPr>
+        <w:br/>
+      </w:r>
+      <w:r>
+        <w:rPr>
+          <w:i/>
+          <w:iCs/>
+          <w:sz w:val="28"/>
+          <w:szCs w:val="28"/>
+          <w:highlight w:val="green"/>
         </w:rPr>
         <w:t>Сытость</w:t>
       </w:r>
@@ -3936,6 +4027,7 @@
         <w:rPr>
           <w:sz w:val="28"/>
           <w:szCs w:val="28"/>
+          <w:highlight w:val="green"/>
         </w:rPr>
         <w:t>: -10</w:t>
       </w:r>
@@ -3943,15 +4035,17 @@
         <w:rPr>
           <w:sz w:val="28"/>
           <w:szCs w:val="28"/>
-        </w:rPr>
-        <w:br/>
-      </w:r>
-      <w:r>
-        <w:rPr>
-          <w:i/>
-          <w:iCs/>
-          <w:sz w:val="28"/>
-          <w:szCs w:val="28"/>
+          <w:highlight w:val="green"/>
+        </w:rPr>
+        <w:br/>
+      </w:r>
+      <w:r>
+        <w:rPr>
+          <w:i/>
+          <w:iCs/>
+          <w:sz w:val="28"/>
+          <w:szCs w:val="28"/>
+          <w:highlight w:val="green"/>
         </w:rPr>
         <w:t>Деньги</w:t>
       </w:r>
@@ -3959,6 +4053,7 @@
         <w:rPr>
           <w:sz w:val="28"/>
           <w:szCs w:val="28"/>
+          <w:highlight w:val="green"/>
         </w:rPr>
         <w:t>: +700</w:t>
       </w:r>
@@ -3974,12 +4069,14 @@
         <w:rPr>
           <w:sz w:val="28"/>
           <w:szCs w:val="28"/>
-        </w:rPr>
-      </w:pPr>
-      <w:r>
-        <w:rPr>
-          <w:sz w:val="28"/>
-          <w:szCs w:val="28"/>
+          <w:highlight w:val="green"/>
+        </w:rPr>
+      </w:pPr>
+      <w:r>
+        <w:rPr>
+          <w:sz w:val="28"/>
+          <w:szCs w:val="28"/>
+          <w:highlight w:val="green"/>
         </w:rPr>
         <w:t>Видеомонтаж</w:t>
       </w:r>
@@ -3987,15 +4084,17 @@
         <w:rPr>
           <w:sz w:val="28"/>
           <w:szCs w:val="28"/>
-        </w:rPr>
-        <w:br/>
-      </w:r>
-      <w:r>
-        <w:rPr>
-          <w:i/>
-          <w:iCs/>
-          <w:sz w:val="28"/>
-          <w:szCs w:val="28"/>
+          <w:highlight w:val="green"/>
+        </w:rPr>
+        <w:br/>
+      </w:r>
+      <w:r>
+        <w:rPr>
+          <w:i/>
+          <w:iCs/>
+          <w:sz w:val="28"/>
+          <w:szCs w:val="28"/>
+          <w:highlight w:val="green"/>
         </w:rPr>
         <w:t>Требования</w:t>
       </w:r>
@@ -4003,6 +4102,7 @@
         <w:rPr>
           <w:sz w:val="28"/>
           <w:szCs w:val="28"/>
+          <w:highlight w:val="green"/>
         </w:rPr>
         <w:t xml:space="preserve">: хотя бы </w:t>
       </w:r>
@@ -4011,6 +4111,7 @@
         <w:rPr>
           <w:sz w:val="28"/>
           <w:szCs w:val="28"/>
+          <w:highlight w:val="green"/>
           <w:lang w:val="en-US"/>
         </w:rPr>
         <w:t>xiaomi</w:t>
@@ -4020,6 +4121,7 @@
         <w:rPr>
           <w:sz w:val="28"/>
           <w:szCs w:val="28"/>
+          <w:highlight w:val="green"/>
         </w:rPr>
         <w:t xml:space="preserve"> </w:t>
       </w:r>
@@ -4027,6 +4129,7 @@
         <w:rPr>
           <w:sz w:val="28"/>
           <w:szCs w:val="28"/>
+          <w:highlight w:val="green"/>
           <w:lang w:val="en-US"/>
         </w:rPr>
         <w:t>mi</w:t>
@@ -4035,6 +4138,7 @@
         <w:rPr>
           <w:sz w:val="28"/>
           <w:szCs w:val="28"/>
+          <w:highlight w:val="green"/>
         </w:rPr>
         <w:t xml:space="preserve"> </w:t>
       </w:r>
@@ -4042,6 +4146,7 @@
         <w:rPr>
           <w:sz w:val="28"/>
           <w:szCs w:val="28"/>
+          <w:highlight w:val="green"/>
           <w:lang w:val="en-US"/>
         </w:rPr>
         <w:t>notebook</w:t>
@@ -4050,6 +4155,7 @@
         <w:rPr>
           <w:sz w:val="28"/>
           <w:szCs w:val="28"/>
+          <w:highlight w:val="green"/>
         </w:rPr>
         <w:t xml:space="preserve"> и только «курсы видеомонтажа»</w:t>
       </w:r>
@@ -4057,6 +4163,7 @@
         <w:rPr>
           <w:sz w:val="28"/>
           <w:szCs w:val="28"/>
+          <w:highlight w:val="green"/>
         </w:rPr>
         <w:t xml:space="preserve"> </w:t>
       </w:r>
@@ -4064,15 +4171,17 @@
         <w:rPr>
           <w:sz w:val="28"/>
           <w:szCs w:val="28"/>
-        </w:rPr>
-        <w:br/>
-      </w:r>
-      <w:r>
-        <w:rPr>
-          <w:i/>
-          <w:iCs/>
-          <w:sz w:val="28"/>
-          <w:szCs w:val="28"/>
+          <w:highlight w:val="green"/>
+        </w:rPr>
+        <w:br/>
+      </w:r>
+      <w:r>
+        <w:rPr>
+          <w:i/>
+          <w:iCs/>
+          <w:sz w:val="28"/>
+          <w:szCs w:val="28"/>
+          <w:highlight w:val="green"/>
         </w:rPr>
         <w:t>Счастье</w:t>
       </w:r>
@@ -4080,6 +4189,7 @@
         <w:rPr>
           <w:sz w:val="28"/>
           <w:szCs w:val="28"/>
+          <w:highlight w:val="green"/>
         </w:rPr>
         <w:t xml:space="preserve">: </w:t>
       </w:r>
@@ -4087,6 +4197,7 @@
         <w:rPr>
           <w:sz w:val="28"/>
           <w:szCs w:val="28"/>
+          <w:highlight w:val="green"/>
         </w:rPr>
         <w:t>0</w:t>
       </w:r>
@@ -4094,15 +4205,17 @@
         <w:rPr>
           <w:sz w:val="28"/>
           <w:szCs w:val="28"/>
-        </w:rPr>
-        <w:br/>
-      </w:r>
-      <w:r>
-        <w:rPr>
-          <w:i/>
-          <w:iCs/>
-          <w:sz w:val="28"/>
-          <w:szCs w:val="28"/>
+          <w:highlight w:val="green"/>
+        </w:rPr>
+        <w:br/>
+      </w:r>
+      <w:r>
+        <w:rPr>
+          <w:i/>
+          <w:iCs/>
+          <w:sz w:val="28"/>
+          <w:szCs w:val="28"/>
+          <w:highlight w:val="green"/>
         </w:rPr>
         <w:t>Сытость</w:t>
       </w:r>
@@ -4110,20 +4223,15 @@
         <w:rPr>
           <w:sz w:val="28"/>
           <w:szCs w:val="28"/>
-        </w:rPr>
-        <w:t xml:space="preserve">: </w:t>
-      </w:r>
-      <w:r>
-        <w:rPr>
-          <w:sz w:val="28"/>
-          <w:szCs w:val="28"/>
-        </w:rPr>
-        <w:t>-</w:t>
-      </w:r>
-      <w:r>
-        <w:rPr>
-          <w:sz w:val="28"/>
-          <w:szCs w:val="28"/>
+          <w:highlight w:val="green"/>
+        </w:rPr>
+        <w:t>: -</w:t>
+      </w:r>
+      <w:r>
+        <w:rPr>
+          <w:sz w:val="28"/>
+          <w:szCs w:val="28"/>
+          <w:highlight w:val="green"/>
         </w:rPr>
         <w:t>15</w:t>
       </w:r>
@@ -4131,15 +4239,17 @@
         <w:rPr>
           <w:sz w:val="28"/>
           <w:szCs w:val="28"/>
-        </w:rPr>
-        <w:br/>
-      </w:r>
-      <w:r>
-        <w:rPr>
-          <w:i/>
-          <w:iCs/>
-          <w:sz w:val="28"/>
-          <w:szCs w:val="28"/>
+          <w:highlight w:val="green"/>
+        </w:rPr>
+        <w:br/>
+      </w:r>
+      <w:r>
+        <w:rPr>
+          <w:i/>
+          <w:iCs/>
+          <w:sz w:val="28"/>
+          <w:szCs w:val="28"/>
+          <w:highlight w:val="green"/>
         </w:rPr>
         <w:t>Деньги</w:t>
       </w:r>
@@ -4147,6 +4257,7 @@
         <w:rPr>
           <w:sz w:val="28"/>
           <w:szCs w:val="28"/>
+          <w:highlight w:val="green"/>
         </w:rPr>
         <w:t>: +2000</w:t>
       </w:r>
@@ -4154,6 +4265,7 @@
         <w:rPr>
           <w:sz w:val="28"/>
           <w:szCs w:val="28"/>
+          <w:highlight w:val="green"/>
         </w:rPr>
         <w:t xml:space="preserve"> </w:t>
       </w:r>
@@ -4169,6 +4281,7 @@
         <w:rPr>
           <w:sz w:val="28"/>
           <w:szCs w:val="28"/>
+          <w:highlight w:val="green"/>
         </w:rPr>
       </w:pPr>
       <w:proofErr w:type="spellStart"/>
@@ -4176,6 +4289,7 @@
         <w:rPr>
           <w:sz w:val="28"/>
           <w:szCs w:val="28"/>
+          <w:highlight w:val="green"/>
         </w:rPr>
         <w:t>Геймдев</w:t>
       </w:r>
@@ -4184,15 +4298,17 @@
         <w:rPr>
           <w:sz w:val="28"/>
           <w:szCs w:val="28"/>
-        </w:rPr>
-        <w:br/>
-      </w:r>
-      <w:r>
-        <w:rPr>
-          <w:i/>
-          <w:iCs/>
-          <w:sz w:val="28"/>
-          <w:szCs w:val="28"/>
+          <w:highlight w:val="green"/>
+        </w:rPr>
+        <w:br/>
+      </w:r>
+      <w:r>
+        <w:rPr>
+          <w:i/>
+          <w:iCs/>
+          <w:sz w:val="28"/>
+          <w:szCs w:val="28"/>
+          <w:highlight w:val="green"/>
         </w:rPr>
         <w:t>Требования</w:t>
       </w:r>
@@ -4200,6 +4316,7 @@
         <w:rPr>
           <w:sz w:val="28"/>
           <w:szCs w:val="28"/>
+          <w:highlight w:val="green"/>
         </w:rPr>
         <w:t xml:space="preserve">: только </w:t>
       </w:r>
@@ -4208,6 +4325,7 @@
         <w:rPr>
           <w:sz w:val="28"/>
           <w:szCs w:val="28"/>
+          <w:highlight w:val="green"/>
         </w:rPr>
         <w:t>макбук</w:t>
       </w:r>
@@ -4216,13 +4334,33 @@
         <w:rPr>
           <w:sz w:val="28"/>
           <w:szCs w:val="28"/>
-        </w:rPr>
-        <w:t xml:space="preserve"> и только</w:t>
-      </w:r>
-      <w:r>
-        <w:rPr>
-          <w:sz w:val="28"/>
-          <w:szCs w:val="28"/>
+          <w:highlight w:val="green"/>
+        </w:rPr>
+        <w:t xml:space="preserve"> и только «курсы </w:t>
+      </w:r>
+      <w:proofErr w:type="spellStart"/>
+      <w:r>
+        <w:rPr>
+          <w:sz w:val="28"/>
+          <w:szCs w:val="28"/>
+          <w:highlight w:val="green"/>
+        </w:rPr>
+        <w:t>геймдева</w:t>
+      </w:r>
+      <w:proofErr w:type="spellEnd"/>
+      <w:r>
+        <w:rPr>
+          <w:sz w:val="28"/>
+          <w:szCs w:val="28"/>
+          <w:highlight w:val="green"/>
+        </w:rPr>
+        <w:t>».</w:t>
+      </w:r>
+      <w:r>
+        <w:rPr>
+          <w:sz w:val="28"/>
+          <w:szCs w:val="28"/>
+          <w:highlight w:val="green"/>
         </w:rPr>
         <w:t xml:space="preserve"> </w:t>
       </w:r>
@@ -4230,45 +4368,17 @@
         <w:rPr>
           <w:sz w:val="28"/>
           <w:szCs w:val="28"/>
-        </w:rPr>
-        <w:t xml:space="preserve">«курсы </w:t>
-      </w:r>
-      <w:proofErr w:type="spellStart"/>
-      <w:r>
-        <w:rPr>
-          <w:sz w:val="28"/>
-          <w:szCs w:val="28"/>
-        </w:rPr>
-        <w:t>геймдева</w:t>
-      </w:r>
-      <w:proofErr w:type="spellEnd"/>
-      <w:r>
-        <w:rPr>
-          <w:sz w:val="28"/>
-          <w:szCs w:val="28"/>
-        </w:rPr>
-        <w:t>».</w:t>
-      </w:r>
-      <w:r>
-        <w:rPr>
-          <w:sz w:val="28"/>
-          <w:szCs w:val="28"/>
-        </w:rPr>
-        <w:t xml:space="preserve"> </w:t>
-      </w:r>
-      <w:r>
-        <w:rPr>
-          <w:sz w:val="28"/>
-          <w:szCs w:val="28"/>
-        </w:rPr>
-        <w:br/>
-      </w:r>
-      <w:r>
-        <w:rPr>
-          <w:i/>
-          <w:iCs/>
-          <w:sz w:val="28"/>
-          <w:szCs w:val="28"/>
+          <w:highlight w:val="green"/>
+        </w:rPr>
+        <w:br/>
+      </w:r>
+      <w:r>
+        <w:rPr>
+          <w:i/>
+          <w:iCs/>
+          <w:sz w:val="28"/>
+          <w:szCs w:val="28"/>
+          <w:highlight w:val="green"/>
         </w:rPr>
         <w:t>Счастье</w:t>
       </w:r>
@@ -4276,6 +4386,7 @@
         <w:rPr>
           <w:sz w:val="28"/>
           <w:szCs w:val="28"/>
+          <w:highlight w:val="green"/>
         </w:rPr>
         <w:t xml:space="preserve">: </w:t>
       </w:r>
@@ -4283,6 +4394,7 @@
         <w:rPr>
           <w:sz w:val="28"/>
           <w:szCs w:val="28"/>
+          <w:highlight w:val="green"/>
         </w:rPr>
         <w:t>0</w:t>
       </w:r>
@@ -4290,15 +4402,17 @@
         <w:rPr>
           <w:sz w:val="28"/>
           <w:szCs w:val="28"/>
-        </w:rPr>
-        <w:br/>
-      </w:r>
-      <w:r>
-        <w:rPr>
-          <w:i/>
-          <w:iCs/>
-          <w:sz w:val="28"/>
-          <w:szCs w:val="28"/>
+          <w:highlight w:val="green"/>
+        </w:rPr>
+        <w:br/>
+      </w:r>
+      <w:r>
+        <w:rPr>
+          <w:i/>
+          <w:iCs/>
+          <w:sz w:val="28"/>
+          <w:szCs w:val="28"/>
+          <w:highlight w:val="green"/>
         </w:rPr>
         <w:t>Сытость</w:t>
       </w:r>
@@ -4306,6 +4420,7 @@
         <w:rPr>
           <w:sz w:val="28"/>
           <w:szCs w:val="28"/>
+          <w:highlight w:val="green"/>
         </w:rPr>
         <w:t xml:space="preserve">: </w:t>
       </w:r>
@@ -4313,6 +4428,7 @@
         <w:rPr>
           <w:sz w:val="28"/>
           <w:szCs w:val="28"/>
+          <w:highlight w:val="green"/>
         </w:rPr>
         <w:t>-15</w:t>
       </w:r>
@@ -4320,15 +4436,17 @@
         <w:rPr>
           <w:sz w:val="28"/>
           <w:szCs w:val="28"/>
-        </w:rPr>
-        <w:br/>
-      </w:r>
-      <w:r>
-        <w:rPr>
-          <w:i/>
-          <w:iCs/>
-          <w:sz w:val="28"/>
-          <w:szCs w:val="28"/>
+          <w:highlight w:val="green"/>
+        </w:rPr>
+        <w:br/>
+      </w:r>
+      <w:r>
+        <w:rPr>
+          <w:i/>
+          <w:iCs/>
+          <w:sz w:val="28"/>
+          <w:szCs w:val="28"/>
+          <w:highlight w:val="green"/>
         </w:rPr>
         <w:t>Деньги</w:t>
       </w:r>
@@ -4336,6 +4454,7 @@
         <w:rPr>
           <w:sz w:val="28"/>
           <w:szCs w:val="28"/>
+          <w:highlight w:val="green"/>
         </w:rPr>
         <w:t>: +3000</w:t>
       </w:r>
@@ -4751,6 +4870,7 @@
           <w:sz w:val="28"/>
           <w:szCs w:val="28"/>
         </w:rPr>
+        <w:lastRenderedPageBreak/>
         <w:t xml:space="preserve">Записаться в музыкалку – </w:t>
       </w:r>
       <w:r>
@@ -4848,7 +4968,6 @@
           <w:sz w:val="28"/>
           <w:szCs w:val="28"/>
         </w:rPr>
-        <w:lastRenderedPageBreak/>
         <w:t>Сытость</w:t>
       </w:r>
       <w:r>
@@ -5981,6 +6100,7 @@
           <w:sz w:val="28"/>
           <w:szCs w:val="28"/>
         </w:rPr>
+        <w:lastRenderedPageBreak/>
         <w:t>2.3.3) Написать песню самому</w:t>
       </w:r>
       <w:r>
@@ -6063,7 +6183,6 @@
           <w:sz w:val="28"/>
           <w:szCs w:val="28"/>
         </w:rPr>
-        <w:lastRenderedPageBreak/>
         <w:t>Счастье</w:t>
       </w:r>
       <w:r>
@@ -12819,7 +12938,7 @@
   <a:extraClrSchemeLst/>
   <a:extLst>
     <a:ext uri="{05A4C25C-085E-4340-85A3-A5531E510DB2}">
-      <thm15:themeFamily xmlns:thm15="http://schemas.microsoft.com/office/thememl/2012/main" xmlns="" name="Office Theme" id="{62F939B6-93AF-4DB8-9C6B-D6C7DFDC589F}" vid="{4A3C46E8-61CC-4603-A589-7422A47A8E4A}"/>
+      <thm15:themeFamily xmlns="" xmlns:thm15="http://schemas.microsoft.com/office/thememl/2012/main" name="Office Theme" id="{62F939B6-93AF-4DB8-9C6B-D6C7DFDC589F}" vid="{4A3C46E8-61CC-4603-A589-7422A47A8E4A}"/>
     </a:ext>
   </a:extLst>
 </a:theme>
@@ -12830,7 +12949,7 @@
 </file>
 
 <file path=customXml/itemProps1.xml><?xml version="1.0" encoding="utf-8"?>
-<ds:datastoreItem xmlns:ds="http://schemas.openxmlformats.org/officeDocument/2006/customXml" ds:itemID="{A1372597-375F-425F-AF43-1E757711FCA8}">
+<ds:datastoreItem xmlns:ds="http://schemas.openxmlformats.org/officeDocument/2006/customXml" ds:itemID="{784697DE-1203-4BA9-A8C4-09702F194BCD}">
   <ds:schemaRefs>
     <ds:schemaRef ds:uri="http://schemas.openxmlformats.org/officeDocument/2006/bibliography"/>
   </ds:schemaRefs>

</xml_diff>

<commit_message>
feat: reflect all changes in GameBalance.docx
</commit_message>
<xml_diff>
--- a/Organizational_files/GameBalance.docx
+++ b/Organizational_files/GameBalance.docx
@@ -13,7 +13,7 @@
           <w:szCs w:val="44"/>
         </w:rPr>
       </w:pPr>
-      <w:bookmarkStart w:id="0" w:name="_Toc82035626"/>
+      <w:bookmarkStart w:name="_Toc82035626" w:id="0"/>
       <w:r>
         <w:rPr>
           <w:b/>
@@ -83,7 +83,7 @@
     <w:sdt>
       <w:sdtPr>
         <w:rPr>
-          <w:rFonts w:asciiTheme="minorHAnsi" w:eastAsiaTheme="minorHAnsi" w:hAnsiTheme="minorHAnsi" w:cstheme="minorBidi"/>
+          <w:rFonts w:asciiTheme="minorHAnsi" w:hAnsiTheme="minorHAnsi" w:eastAsiaTheme="minorHAnsi" w:cstheme="minorBidi"/>
           <w:color w:val="auto"/>
           <w:sz w:val="22"/>
           <w:szCs w:val="22"/>
@@ -139,7 +139,7 @@
           <w:r>
             <w:fldChar w:fldCharType="separate"/>
           </w:r>
-          <w:hyperlink w:anchor="_Toc82035626" w:history="1">
+          <w:hyperlink w:history="1" w:anchor="_Toc82035626">
             <w:r>
               <w:rPr>
                 <w:rStyle w:val="a9"/>
@@ -211,7 +211,7 @@
               <w:lang w:eastAsia="ru-RU"/>
             </w:rPr>
           </w:pPr>
-          <w:hyperlink w:anchor="_Toc82035627" w:history="1">
+          <w:hyperlink w:history="1" w:anchor="_Toc82035627">
             <w:r>
               <w:rPr>
                 <w:rStyle w:val="a9"/>
@@ -283,7 +283,7 @@
               <w:lang w:eastAsia="ru-RU"/>
             </w:rPr>
           </w:pPr>
-          <w:hyperlink w:anchor="_Toc82035628" w:history="1">
+          <w:hyperlink w:history="1" w:anchor="_Toc82035628">
             <w:r>
               <w:rPr>
                 <w:rStyle w:val="a9"/>
@@ -355,7 +355,7 @@
               <w:lang w:eastAsia="ru-RU"/>
             </w:rPr>
           </w:pPr>
-          <w:hyperlink w:anchor="_Toc82035629" w:history="1">
+          <w:hyperlink w:history="1" w:anchor="_Toc82035629">
             <w:r>
               <w:rPr>
                 <w:rStyle w:val="a9"/>
@@ -425,7 +425,7 @@
               <w:lang w:eastAsia="ru-RU"/>
             </w:rPr>
           </w:pPr>
-          <w:hyperlink w:anchor="_Toc82035630" w:history="1">
+          <w:hyperlink w:history="1" w:anchor="_Toc82035630">
             <w:r>
               <w:rPr>
                 <w:rStyle w:val="a9"/>
@@ -495,7 +495,7 @@
               <w:lang w:eastAsia="ru-RU"/>
             </w:rPr>
           </w:pPr>
-          <w:hyperlink w:anchor="_Toc82035631" w:history="1">
+          <w:hyperlink w:history="1" w:anchor="_Toc82035631">
             <w:r>
               <w:rPr>
                 <w:rStyle w:val="a9"/>
@@ -567,7 +567,7 @@
               <w:lang w:eastAsia="ru-RU"/>
             </w:rPr>
           </w:pPr>
-          <w:hyperlink w:anchor="_Toc82035632" w:history="1">
+          <w:hyperlink w:history="1" w:anchor="_Toc82035632">
             <w:r>
               <w:rPr>
                 <w:rStyle w:val="a9"/>
@@ -652,7 +652,7 @@
               <w:lang w:eastAsia="ru-RU"/>
             </w:rPr>
           </w:pPr>
-          <w:hyperlink w:anchor="_Toc82035633" w:history="1">
+          <w:hyperlink w:history="1" w:anchor="_Toc82035633">
             <w:r>
               <w:rPr>
                 <w:rStyle w:val="a9"/>
@@ -722,7 +722,7 @@
               <w:lang w:eastAsia="ru-RU"/>
             </w:rPr>
           </w:pPr>
-          <w:hyperlink w:anchor="_Toc82035634" w:history="1">
+          <w:hyperlink w:history="1" w:anchor="_Toc82035634">
             <w:r>
               <w:rPr>
                 <w:rStyle w:val="a9"/>
@@ -792,7 +792,7 @@
               <w:lang w:eastAsia="ru-RU"/>
             </w:rPr>
           </w:pPr>
-          <w:hyperlink w:anchor="_Toc82035635" w:history="1">
+          <w:hyperlink w:history="1" w:anchor="_Toc82035635">
             <w:r>
               <w:rPr>
                 <w:rStyle w:val="a9"/>
@@ -864,7 +864,7 @@
               <w:lang w:eastAsia="ru-RU"/>
             </w:rPr>
           </w:pPr>
-          <w:hyperlink w:anchor="_Toc82035636" w:history="1">
+          <w:hyperlink w:history="1" w:anchor="_Toc82035636">
             <w:r>
               <w:rPr>
                 <w:rStyle w:val="a9"/>
@@ -934,7 +934,7 @@
               <w:lang w:eastAsia="ru-RU"/>
             </w:rPr>
           </w:pPr>
-          <w:hyperlink w:anchor="_Toc82035637" w:history="1">
+          <w:hyperlink w:history="1" w:anchor="_Toc82035637">
             <w:r>
               <w:rPr>
                 <w:rStyle w:val="a9"/>
@@ -1004,7 +1004,7 @@
               <w:lang w:eastAsia="ru-RU"/>
             </w:rPr>
           </w:pPr>
-          <w:hyperlink w:anchor="_Toc82035638" w:history="1">
+          <w:hyperlink w:history="1" w:anchor="_Toc82035638">
             <w:r>
               <w:rPr>
                 <w:rStyle w:val="a9"/>
@@ -1074,7 +1074,7 @@
               <w:lang w:eastAsia="ru-RU"/>
             </w:rPr>
           </w:pPr>
-          <w:hyperlink w:anchor="_Toc82035639" w:history="1">
+          <w:hyperlink w:history="1" w:anchor="_Toc82035639">
             <w:r>
               <w:rPr>
                 <w:rStyle w:val="a9"/>
@@ -1146,7 +1146,7 @@
               <w:lang w:eastAsia="ru-RU"/>
             </w:rPr>
           </w:pPr>
-          <w:hyperlink w:anchor="_Toc82035640" w:history="1">
+          <w:hyperlink w:history="1" w:anchor="_Toc82035640">
             <w:r>
               <w:rPr>
                 <w:rStyle w:val="a9"/>
@@ -1218,7 +1218,7 @@
               <w:lang w:eastAsia="ru-RU"/>
             </w:rPr>
           </w:pPr>
-          <w:hyperlink w:anchor="_Toc82035641" w:history="1">
+          <w:hyperlink w:history="1" w:anchor="_Toc82035641">
             <w:r>
               <w:rPr>
                 <w:rStyle w:val="a9"/>
@@ -1336,7 +1336,7 @@
           <w:szCs w:val="36"/>
         </w:rPr>
       </w:pPr>
-      <w:bookmarkStart w:id="1" w:name="_Toc82035627"/>
+      <w:bookmarkStart w:name="_Toc82035627" w:id="1"/>
       <w:r>
         <w:rPr>
           <w:b/>
@@ -1770,7 +1770,7 @@
           <w:szCs w:val="36"/>
         </w:rPr>
       </w:pPr>
-      <w:bookmarkStart w:id="2" w:name="_Toc82035628"/>
+      <w:bookmarkStart w:name="_Toc82035628" w:id="2"/>
       <w:r>
         <w:rPr>
           <w:b/>
@@ -1817,7 +1817,7 @@
           <w:szCs w:val="28"/>
         </w:rPr>
       </w:pPr>
-      <w:bookmarkStart w:id="3" w:name="_Toc82035629"/>
+      <w:bookmarkStart w:name="_Toc82035629" w:id="3"/>
       <w:r>
         <w:rPr>
           <w:sz w:val="28"/>
@@ -2003,7 +2003,7 @@
           <w:szCs w:val="28"/>
         </w:rPr>
       </w:pPr>
-      <w:bookmarkStart w:id="4" w:name="_Toc82035630"/>
+      <w:bookmarkStart w:name="_Toc82035630" w:id="4"/>
       <w:r>
         <w:rPr>
           <w:sz w:val="28"/>
@@ -2233,7 +2233,7 @@
           <w:szCs w:val="36"/>
         </w:rPr>
       </w:pPr>
-      <w:bookmarkStart w:id="5" w:name="_Toc82035631"/>
+      <w:bookmarkStart w:name="_Toc82035631" w:id="5"/>
       <w:r>
         <w:rPr>
           <w:b/>
@@ -2290,7 +2290,7 @@
           <w:szCs w:val="28"/>
         </w:rPr>
       </w:pPr>
-      <w:bookmarkStart w:id="6" w:name="_Toc82035632"/>
+      <w:bookmarkStart w:name="_Toc82035632" w:id="6"/>
       <w:r>
         <w:rPr>
           <w:sz w:val="28"/>
@@ -3539,7 +3539,7 @@
         <w:lastRenderedPageBreak/>
         <w:t>2.1.3) Зарабатывать в интернете</w:t>
       </w:r>
-      <w:bookmarkStart w:id="7" w:name="_GoBack"/>
+      <w:bookmarkStart w:name="_GoBack" w:id="7"/>
       <w:bookmarkEnd w:id="7"/>
     </w:p>
     <w:p>
@@ -4467,7 +4467,7 @@
           <w:szCs w:val="28"/>
         </w:rPr>
       </w:pPr>
-      <w:bookmarkStart w:id="8" w:name="_Toc82035633"/>
+      <w:bookmarkStart w:name="_Toc82035633" w:id="8"/>
       <w:r>
         <w:rPr>
           <w:sz w:val="28"/>
@@ -5863,7 +5863,7 @@
           <w:szCs w:val="28"/>
         </w:rPr>
       </w:pPr>
-      <w:bookmarkStart w:id="9" w:name="_Toc82035634"/>
+      <w:bookmarkStart w:name="_Toc82035634" w:id="9"/>
       <w:r>
         <w:rPr>
           <w:sz w:val="28"/>
@@ -6613,7 +6613,7 @@
           <w:lang w:val="en-US"/>
         </w:rPr>
       </w:pPr>
-      <w:bookmarkStart w:id="10" w:name="_Toc82035635"/>
+      <w:bookmarkStart w:name="_Toc82035635" w:id="10"/>
       <w:r>
         <w:rPr>
           <w:b/>
@@ -6644,25 +6644,27 @@
         </w:rPr>
       </w:pPr>
     </w:p>
-    <w:p>
+    <w:p w14:noSpellErr="1">
       <w:pPr>
         <w:pStyle w:val="3"/>
         <w:rPr>
           <w:sz w:val="28"/>
           <w:szCs w:val="28"/>
-        </w:rPr>
-      </w:pPr>
-      <w:bookmarkStart w:id="11" w:name="_Toc82035636"/>
-      <w:r>
-        <w:rPr>
-          <w:sz w:val="28"/>
-          <w:szCs w:val="28"/>
+          <w:highlight w:val="green"/>
+        </w:rPr>
+      </w:pPr>
+      <w:bookmarkStart w:name="_Toc82035636" w:id="11"/>
+      <w:r>
+        <w:rPr>
+          <w:sz w:val="28"/>
+          <w:szCs w:val="28"/>
+          <w:highlight w:val="green"/>
         </w:rPr>
         <w:t>3.1) Велосипед</w:t>
       </w:r>
       <w:bookmarkEnd w:id="11"/>
     </w:p>
-    <w:p>
+    <w:p w14:noSpellErr="1">
       <w:pPr>
         <w:pStyle w:val="a7"/>
         <w:numPr>
@@ -6679,22 +6681,20 @@
         <w:rPr>
           <w:sz w:val="28"/>
           <w:szCs w:val="28"/>
+          <w:highlight w:val="green"/>
         </w:rPr>
         <w:t>Советский</w:t>
       </w:r>
       <w:r>
-        <w:rPr>
-          <w:sz w:val="28"/>
-          <w:szCs w:val="28"/>
-        </w:rPr>
-        <w:br/>
-      </w:r>
-      <w:r>
-        <w:rPr>
-          <w:i/>
-          <w:iCs/>
-          <w:sz w:val="28"/>
-          <w:szCs w:val="28"/>
+        <w:br/>
+      </w:r>
+      <w:r>
+        <w:rPr>
+          <w:i w:val="1"/>
+          <w:iCs w:val="1"/>
+          <w:sz w:val="28"/>
+          <w:szCs w:val="28"/>
+          <w:highlight w:val="green"/>
         </w:rPr>
         <w:t>Счастье</w:t>
       </w:r>
@@ -6702,6 +6702,7 @@
         <w:rPr>
           <w:sz w:val="28"/>
           <w:szCs w:val="28"/>
+          <w:highlight w:val="green"/>
         </w:rPr>
         <w:t xml:space="preserve">: </w:t>
       </w:r>
@@ -6709,6 +6710,7 @@
         <w:rPr>
           <w:sz w:val="28"/>
           <w:szCs w:val="28"/>
+          <w:highlight w:val="green"/>
         </w:rPr>
         <w:t>+</w:t>
       </w:r>
@@ -6716,22 +6718,20 @@
         <w:rPr>
           <w:sz w:val="28"/>
           <w:szCs w:val="28"/>
+          <w:highlight w:val="green"/>
         </w:rPr>
         <w:t>15</w:t>
       </w:r>
       <w:r>
-        <w:rPr>
-          <w:sz w:val="28"/>
-          <w:szCs w:val="28"/>
-        </w:rPr>
-        <w:br/>
-      </w:r>
-      <w:r>
-        <w:rPr>
-          <w:i/>
-          <w:iCs/>
-          <w:sz w:val="28"/>
-          <w:szCs w:val="28"/>
+        <w:br/>
+      </w:r>
+      <w:r>
+        <w:rPr>
+          <w:i w:val="1"/>
+          <w:iCs w:val="1"/>
+          <w:sz w:val="28"/>
+          <w:szCs w:val="28"/>
+          <w:highlight w:val="green"/>
         </w:rPr>
         <w:t>Деньги</w:t>
       </w:r>
@@ -6739,6 +6739,7 @@
         <w:rPr>
           <w:sz w:val="28"/>
           <w:szCs w:val="28"/>
+          <w:highlight w:val="green"/>
         </w:rPr>
         <w:t>: -2000</w:t>
       </w:r>
@@ -6760,6 +6761,7 @@
         <w:rPr>
           <w:sz w:val="28"/>
           <w:szCs w:val="28"/>
+          <w:highlight w:val="green"/>
         </w:rPr>
         <w:t xml:space="preserve">Простой из </w:t>
       </w:r>
@@ -6768,23 +6770,21 @@
         <w:rPr>
           <w:sz w:val="28"/>
           <w:szCs w:val="28"/>
+          <w:highlight w:val="green"/>
         </w:rPr>
         <w:t>спортмастера</w:t>
       </w:r>
       <w:proofErr w:type="spellEnd"/>
       <w:r>
-        <w:rPr>
-          <w:sz w:val="28"/>
-          <w:szCs w:val="28"/>
-        </w:rPr>
-        <w:br/>
-      </w:r>
-      <w:r>
-        <w:rPr>
-          <w:i/>
-          <w:iCs/>
-          <w:sz w:val="28"/>
-          <w:szCs w:val="28"/>
+        <w:br/>
+      </w:r>
+      <w:r>
+        <w:rPr>
+          <w:i w:val="1"/>
+          <w:iCs w:val="1"/>
+          <w:sz w:val="28"/>
+          <w:szCs w:val="28"/>
+          <w:highlight w:val="green"/>
         </w:rPr>
         <w:t>Счастье</w:t>
       </w:r>
@@ -6792,6 +6792,7 @@
         <w:rPr>
           <w:sz w:val="28"/>
           <w:szCs w:val="28"/>
+          <w:highlight w:val="green"/>
         </w:rPr>
         <w:t xml:space="preserve">: </w:t>
       </w:r>
@@ -6799,22 +6800,20 @@
         <w:rPr>
           <w:sz w:val="28"/>
           <w:szCs w:val="28"/>
+          <w:highlight w:val="green"/>
         </w:rPr>
         <w:t>+50</w:t>
       </w:r>
       <w:r>
-        <w:rPr>
-          <w:sz w:val="28"/>
-          <w:szCs w:val="28"/>
-        </w:rPr>
-        <w:br/>
-      </w:r>
-      <w:r>
-        <w:rPr>
-          <w:i/>
-          <w:iCs/>
-          <w:sz w:val="28"/>
-          <w:szCs w:val="28"/>
+        <w:br/>
+      </w:r>
+      <w:r>
+        <w:rPr>
+          <w:i w:val="1"/>
+          <w:iCs w:val="1"/>
+          <w:sz w:val="28"/>
+          <w:szCs w:val="28"/>
+          <w:highlight w:val="green"/>
         </w:rPr>
         <w:t>Деньги</w:t>
       </w:r>
@@ -6822,11 +6821,12 @@
         <w:rPr>
           <w:sz w:val="28"/>
           <w:szCs w:val="28"/>
+          <w:highlight w:val="green"/>
         </w:rPr>
         <w:t>: -10000</w:t>
       </w:r>
     </w:p>
-    <w:p>
+    <w:p w14:noSpellErr="1">
       <w:pPr>
         <w:pStyle w:val="a7"/>
         <w:numPr>
@@ -6843,22 +6843,20 @@
         <w:rPr>
           <w:sz w:val="28"/>
           <w:szCs w:val="28"/>
+          <w:highlight w:val="green"/>
         </w:rPr>
         <w:t>Горный велосипед</w:t>
       </w:r>
       <w:r>
-        <w:rPr>
-          <w:sz w:val="28"/>
-          <w:szCs w:val="28"/>
-        </w:rPr>
-        <w:br/>
-      </w:r>
-      <w:r>
-        <w:rPr>
-          <w:i/>
-          <w:iCs/>
-          <w:sz w:val="28"/>
-          <w:szCs w:val="28"/>
+        <w:br/>
+      </w:r>
+      <w:r>
+        <w:rPr>
+          <w:i w:val="1"/>
+          <w:iCs w:val="1"/>
+          <w:sz w:val="28"/>
+          <w:szCs w:val="28"/>
+          <w:highlight w:val="green"/>
         </w:rPr>
         <w:t>Счастье</w:t>
       </w:r>
@@ -6866,6 +6864,7 @@
         <w:rPr>
           <w:sz w:val="28"/>
           <w:szCs w:val="28"/>
+          <w:highlight w:val="green"/>
         </w:rPr>
         <w:t xml:space="preserve">: </w:t>
       </w:r>
@@ -6873,22 +6872,20 @@
         <w:rPr>
           <w:sz w:val="28"/>
           <w:szCs w:val="28"/>
+          <w:highlight w:val="green"/>
         </w:rPr>
         <w:t>+200</w:t>
       </w:r>
       <w:r>
-        <w:rPr>
-          <w:sz w:val="28"/>
-          <w:szCs w:val="28"/>
-        </w:rPr>
-        <w:br/>
-      </w:r>
-      <w:r>
-        <w:rPr>
-          <w:i/>
-          <w:iCs/>
-          <w:sz w:val="28"/>
-          <w:szCs w:val="28"/>
+        <w:br/>
+      </w:r>
+      <w:r>
+        <w:rPr>
+          <w:i w:val="1"/>
+          <w:iCs w:val="1"/>
+          <w:sz w:val="28"/>
+          <w:szCs w:val="28"/>
+          <w:highlight w:val="green"/>
         </w:rPr>
         <w:t>Деньги</w:t>
       </w:r>
@@ -6896,6 +6893,7 @@
         <w:rPr>
           <w:sz w:val="28"/>
           <w:szCs w:val="28"/>
+          <w:highlight w:val="green"/>
         </w:rPr>
         <w:t>: -</w:t>
       </w:r>
@@ -6903,6 +6901,7 @@
         <w:rPr>
           <w:sz w:val="28"/>
           <w:szCs w:val="28"/>
+          <w:highlight w:val="green"/>
         </w:rPr>
         <w:t>40</w:t>
       </w:r>
@@ -6910,23 +6909,26 @@
         <w:rPr>
           <w:sz w:val="28"/>
           <w:szCs w:val="28"/>
+          <w:highlight w:val="green"/>
         </w:rPr>
         <w:t>000</w:t>
       </w:r>
     </w:p>
-    <w:p>
+    <w:p w14:noSpellErr="1">
       <w:pPr>
         <w:pStyle w:val="3"/>
         <w:rPr>
           <w:sz w:val="28"/>
           <w:szCs w:val="28"/>
-        </w:rPr>
-      </w:pPr>
-      <w:bookmarkStart w:id="12" w:name="_Toc82035637"/>
-      <w:r>
-        <w:rPr>
-          <w:sz w:val="28"/>
-          <w:szCs w:val="28"/>
+          <w:highlight w:val="green"/>
+        </w:rPr>
+      </w:pPr>
+      <w:bookmarkStart w:name="_Toc82035637" w:id="12"/>
+      <w:r>
+        <w:rPr>
+          <w:sz w:val="28"/>
+          <w:szCs w:val="28"/>
+          <w:highlight w:val="green"/>
         </w:rPr>
         <w:t>3.2) Гитара</w:t>
       </w:r>
@@ -6949,6 +6951,7 @@
         <w:rPr>
           <w:sz w:val="28"/>
           <w:szCs w:val="28"/>
+          <w:highlight w:val="green"/>
         </w:rPr>
         <w:t xml:space="preserve">Советская классика с </w:t>
       </w:r>
@@ -6957,23 +6960,21 @@
         <w:rPr>
           <w:sz w:val="28"/>
           <w:szCs w:val="28"/>
+          <w:highlight w:val="green"/>
         </w:rPr>
         <w:t>авито</w:t>
       </w:r>
       <w:proofErr w:type="spellEnd"/>
       <w:r>
-        <w:rPr>
-          <w:sz w:val="28"/>
-          <w:szCs w:val="28"/>
-        </w:rPr>
-        <w:br/>
-      </w:r>
-      <w:r>
-        <w:rPr>
-          <w:i/>
-          <w:iCs/>
-          <w:sz w:val="28"/>
-          <w:szCs w:val="28"/>
+        <w:br/>
+      </w:r>
+      <w:r>
+        <w:rPr>
+          <w:i w:val="1"/>
+          <w:iCs w:val="1"/>
+          <w:sz w:val="28"/>
+          <w:szCs w:val="28"/>
+          <w:highlight w:val="green"/>
         </w:rPr>
         <w:t>Счастье</w:t>
       </w:r>
@@ -6981,6 +6982,7 @@
         <w:rPr>
           <w:sz w:val="28"/>
           <w:szCs w:val="28"/>
+          <w:highlight w:val="green"/>
         </w:rPr>
         <w:t xml:space="preserve">: </w:t>
       </w:r>
@@ -6988,6 +6990,7 @@
         <w:rPr>
           <w:sz w:val="28"/>
           <w:szCs w:val="28"/>
+          <w:highlight w:val="green"/>
         </w:rPr>
         <w:t>+</w:t>
       </w:r>
@@ -6995,22 +6998,20 @@
         <w:rPr>
           <w:sz w:val="28"/>
           <w:szCs w:val="28"/>
+          <w:highlight w:val="green"/>
         </w:rPr>
         <w:t>10</w:t>
       </w:r>
       <w:r>
-        <w:rPr>
-          <w:sz w:val="28"/>
-          <w:szCs w:val="28"/>
-        </w:rPr>
-        <w:br/>
-      </w:r>
-      <w:r>
-        <w:rPr>
-          <w:i/>
-          <w:iCs/>
-          <w:sz w:val="28"/>
-          <w:szCs w:val="28"/>
+        <w:br/>
+      </w:r>
+      <w:r>
+        <w:rPr>
+          <w:i w:val="1"/>
+          <w:iCs w:val="1"/>
+          <w:sz w:val="28"/>
+          <w:szCs w:val="28"/>
+          <w:highlight w:val="green"/>
         </w:rPr>
         <w:t>Деньги</w:t>
       </w:r>
@@ -7018,6 +7019,7 @@
         <w:rPr>
           <w:sz w:val="28"/>
           <w:szCs w:val="28"/>
+          <w:highlight w:val="green"/>
         </w:rPr>
         <w:t>: -</w:t>
       </w:r>
@@ -7025,6 +7027,7 @@
         <w:rPr>
           <w:sz w:val="28"/>
           <w:szCs w:val="28"/>
+          <w:highlight w:val="green"/>
         </w:rPr>
         <w:t>1</w:t>
       </w:r>
@@ -7032,11 +7035,12 @@
         <w:rPr>
           <w:sz w:val="28"/>
           <w:szCs w:val="28"/>
+          <w:highlight w:val="green"/>
         </w:rPr>
         <w:t>000</w:t>
       </w:r>
     </w:p>
-    <w:p>
+    <w:p w14:noSpellErr="1">
       <w:pPr>
         <w:pStyle w:val="a7"/>
         <w:numPr>
@@ -7053,22 +7057,20 @@
         <w:rPr>
           <w:sz w:val="28"/>
           <w:szCs w:val="28"/>
+          <w:highlight w:val="green"/>
         </w:rPr>
         <w:t>Урал</w:t>
       </w:r>
       <w:r>
-        <w:rPr>
-          <w:sz w:val="28"/>
-          <w:szCs w:val="28"/>
-        </w:rPr>
-        <w:br/>
-      </w:r>
-      <w:r>
-        <w:rPr>
-          <w:i/>
-          <w:iCs/>
-          <w:sz w:val="28"/>
-          <w:szCs w:val="28"/>
+        <w:br/>
+      </w:r>
+      <w:r>
+        <w:rPr>
+          <w:i w:val="1"/>
+          <w:iCs w:val="1"/>
+          <w:sz w:val="28"/>
+          <w:szCs w:val="28"/>
+          <w:highlight w:val="green"/>
         </w:rPr>
         <w:t>Счастье</w:t>
       </w:r>
@@ -7076,6 +7078,7 @@
         <w:rPr>
           <w:sz w:val="28"/>
           <w:szCs w:val="28"/>
+          <w:highlight w:val="green"/>
         </w:rPr>
         <w:t xml:space="preserve">: </w:t>
       </w:r>
@@ -7083,22 +7086,20 @@
         <w:rPr>
           <w:sz w:val="28"/>
           <w:szCs w:val="28"/>
+          <w:highlight w:val="green"/>
         </w:rPr>
         <w:t>+20</w:t>
       </w:r>
       <w:r>
-        <w:rPr>
-          <w:sz w:val="28"/>
-          <w:szCs w:val="28"/>
-        </w:rPr>
-        <w:br/>
-      </w:r>
-      <w:r>
-        <w:rPr>
-          <w:i/>
-          <w:iCs/>
-          <w:sz w:val="28"/>
-          <w:szCs w:val="28"/>
+        <w:br/>
+      </w:r>
+      <w:r>
+        <w:rPr>
+          <w:i w:val="1"/>
+          <w:iCs w:val="1"/>
+          <w:sz w:val="28"/>
+          <w:szCs w:val="28"/>
+          <w:highlight w:val="green"/>
         </w:rPr>
         <w:t>Деньги</w:t>
       </w:r>
@@ -7106,6 +7107,7 @@
         <w:rPr>
           <w:sz w:val="28"/>
           <w:szCs w:val="28"/>
+          <w:highlight w:val="green"/>
         </w:rPr>
         <w:t>: -</w:t>
       </w:r>
@@ -7113,6 +7115,7 @@
         <w:rPr>
           <w:sz w:val="28"/>
           <w:szCs w:val="28"/>
+          <w:highlight w:val="green"/>
           <w:lang w:val="en-US"/>
         </w:rPr>
         <w:t>5</w:t>
@@ -7121,11 +7124,12 @@
         <w:rPr>
           <w:sz w:val="28"/>
           <w:szCs w:val="28"/>
+          <w:highlight w:val="green"/>
         </w:rPr>
         <w:t>000</w:t>
       </w:r>
     </w:p>
-    <w:p>
+    <w:p w14:noSpellErr="1">
       <w:pPr>
         <w:pStyle w:val="a7"/>
         <w:numPr>
@@ -7142,6 +7146,7 @@
         <w:rPr>
           <w:sz w:val="28"/>
           <w:szCs w:val="28"/>
+          <w:highlight w:val="green"/>
         </w:rPr>
         <w:t xml:space="preserve">Акустика </w:t>
       </w:r>
@@ -7149,23 +7154,21 @@
         <w:rPr>
           <w:sz w:val="28"/>
           <w:szCs w:val="28"/>
+          <w:highlight w:val="green"/>
           <w:lang w:val="en-US"/>
         </w:rPr>
         <w:t>Yamaha</w:t>
       </w:r>
       <w:r>
-        <w:rPr>
-          <w:sz w:val="28"/>
-          <w:szCs w:val="28"/>
-        </w:rPr>
-        <w:br/>
-      </w:r>
-      <w:r>
-        <w:rPr>
-          <w:i/>
-          <w:iCs/>
-          <w:sz w:val="28"/>
-          <w:szCs w:val="28"/>
+        <w:br/>
+      </w:r>
+      <w:r>
+        <w:rPr>
+          <w:i w:val="1"/>
+          <w:iCs w:val="1"/>
+          <w:sz w:val="28"/>
+          <w:szCs w:val="28"/>
+          <w:highlight w:val="green"/>
         </w:rPr>
         <w:t>Счастье</w:t>
       </w:r>
@@ -7173,6 +7176,7 @@
         <w:rPr>
           <w:sz w:val="28"/>
           <w:szCs w:val="28"/>
+          <w:highlight w:val="green"/>
         </w:rPr>
         <w:t xml:space="preserve">: </w:t>
       </w:r>
@@ -7180,22 +7184,20 @@
         <w:rPr>
           <w:sz w:val="28"/>
           <w:szCs w:val="28"/>
+          <w:highlight w:val="green"/>
         </w:rPr>
         <w:t>+100</w:t>
       </w:r>
       <w:r>
-        <w:rPr>
-          <w:sz w:val="28"/>
-          <w:szCs w:val="28"/>
-        </w:rPr>
-        <w:br/>
-      </w:r>
-      <w:r>
-        <w:rPr>
-          <w:i/>
-          <w:iCs/>
-          <w:sz w:val="28"/>
-          <w:szCs w:val="28"/>
+        <w:br/>
+      </w:r>
+      <w:r>
+        <w:rPr>
+          <w:i w:val="1"/>
+          <w:iCs w:val="1"/>
+          <w:sz w:val="28"/>
+          <w:szCs w:val="28"/>
+          <w:highlight w:val="green"/>
         </w:rPr>
         <w:t>Деньги</w:t>
       </w:r>
@@ -7203,6 +7205,7 @@
         <w:rPr>
           <w:sz w:val="28"/>
           <w:szCs w:val="28"/>
+          <w:highlight w:val="green"/>
         </w:rPr>
         <w:t>: -</w:t>
       </w:r>
@@ -7210,6 +7213,7 @@
         <w:rPr>
           <w:sz w:val="28"/>
           <w:szCs w:val="28"/>
+          <w:highlight w:val="green"/>
         </w:rPr>
         <w:t>12</w:t>
       </w:r>
@@ -7217,11 +7221,12 @@
         <w:rPr>
           <w:sz w:val="28"/>
           <w:szCs w:val="28"/>
+          <w:highlight w:val="green"/>
         </w:rPr>
         <w:t>000</w:t>
       </w:r>
     </w:p>
-    <w:p>
+    <w:p w14:noSpellErr="1">
       <w:pPr>
         <w:pStyle w:val="a7"/>
         <w:numPr>
@@ -7238,6 +7243,7 @@
         <w:rPr>
           <w:sz w:val="28"/>
           <w:szCs w:val="28"/>
+          <w:highlight w:val="green"/>
           <w:lang w:val="en-US"/>
         </w:rPr>
         <w:t>Fender</w:t>
@@ -7246,6 +7252,7 @@
         <w:rPr>
           <w:sz w:val="28"/>
           <w:szCs w:val="28"/>
+          <w:highlight w:val="green"/>
         </w:rPr>
         <w:t xml:space="preserve"> </w:t>
       </w:r>
@@ -7253,23 +7260,21 @@
         <w:rPr>
           <w:sz w:val="28"/>
           <w:szCs w:val="28"/>
+          <w:highlight w:val="green"/>
           <w:lang w:val="en-US"/>
         </w:rPr>
         <w:t>Stratocaster</w:t>
       </w:r>
       <w:r>
-        <w:rPr>
-          <w:sz w:val="28"/>
-          <w:szCs w:val="28"/>
-        </w:rPr>
-        <w:br/>
-      </w:r>
-      <w:r>
-        <w:rPr>
-          <w:i/>
-          <w:iCs/>
-          <w:sz w:val="28"/>
-          <w:szCs w:val="28"/>
+        <w:br/>
+      </w:r>
+      <w:r>
+        <w:rPr>
+          <w:i w:val="1"/>
+          <w:iCs w:val="1"/>
+          <w:sz w:val="28"/>
+          <w:szCs w:val="28"/>
+          <w:highlight w:val="green"/>
         </w:rPr>
         <w:t>Счастье</w:t>
       </w:r>
@@ -7277,6 +7282,7 @@
         <w:rPr>
           <w:sz w:val="28"/>
           <w:szCs w:val="28"/>
+          <w:highlight w:val="green"/>
         </w:rPr>
         <w:t xml:space="preserve">: </w:t>
       </w:r>
@@ -7284,22 +7290,20 @@
         <w:rPr>
           <w:sz w:val="28"/>
           <w:szCs w:val="28"/>
+          <w:highlight w:val="green"/>
         </w:rPr>
         <w:t>+300</w:t>
       </w:r>
       <w:r>
-        <w:rPr>
-          <w:sz w:val="28"/>
-          <w:szCs w:val="28"/>
-        </w:rPr>
-        <w:br/>
-      </w:r>
-      <w:r>
-        <w:rPr>
-          <w:i/>
-          <w:iCs/>
-          <w:sz w:val="28"/>
-          <w:szCs w:val="28"/>
+        <w:br/>
+      </w:r>
+      <w:r>
+        <w:rPr>
+          <w:i w:val="1"/>
+          <w:iCs w:val="1"/>
+          <w:sz w:val="28"/>
+          <w:szCs w:val="28"/>
+          <w:highlight w:val="green"/>
         </w:rPr>
         <w:t>Деньги</w:t>
       </w:r>
@@ -7307,6 +7311,7 @@
         <w:rPr>
           <w:sz w:val="28"/>
           <w:szCs w:val="28"/>
+          <w:highlight w:val="green"/>
         </w:rPr>
         <w:t>: -</w:t>
       </w:r>
@@ -7314,6 +7319,7 @@
         <w:rPr>
           <w:sz w:val="28"/>
           <w:szCs w:val="28"/>
+          <w:highlight w:val="green"/>
         </w:rPr>
         <w:t>40</w:t>
       </w:r>
@@ -7321,11 +7327,12 @@
         <w:rPr>
           <w:sz w:val="28"/>
           <w:szCs w:val="28"/>
+          <w:highlight w:val="green"/>
         </w:rPr>
         <w:t>000</w:t>
       </w:r>
     </w:p>
-    <w:p>
+    <w:p w14:noSpellErr="1">
       <w:pPr>
         <w:pStyle w:val="a7"/>
         <w:numPr>
@@ -7342,23 +7349,20 @@
         <w:rPr>
           <w:sz w:val="28"/>
           <w:szCs w:val="28"/>
-        </w:rPr>
-        <w:lastRenderedPageBreak/>
+          <w:highlight w:val="green"/>
+        </w:rPr>
         <w:t>С 2 грифами</w:t>
       </w:r>
       <w:r>
-        <w:rPr>
-          <w:sz w:val="28"/>
-          <w:szCs w:val="28"/>
-        </w:rPr>
-        <w:br/>
-      </w:r>
-      <w:r>
-        <w:rPr>
-          <w:i/>
-          <w:iCs/>
-          <w:sz w:val="28"/>
-          <w:szCs w:val="28"/>
+        <w:br/>
+      </w:r>
+      <w:r>
+        <w:rPr>
+          <w:i w:val="1"/>
+          <w:iCs w:val="1"/>
+          <w:sz w:val="28"/>
+          <w:szCs w:val="28"/>
+          <w:highlight w:val="green"/>
         </w:rPr>
         <w:t>Счастье</w:t>
       </w:r>
@@ -7366,6 +7370,7 @@
         <w:rPr>
           <w:sz w:val="28"/>
           <w:szCs w:val="28"/>
+          <w:highlight w:val="green"/>
         </w:rPr>
         <w:t xml:space="preserve">: </w:t>
       </w:r>
@@ -7373,22 +7378,20 @@
         <w:rPr>
           <w:sz w:val="28"/>
           <w:szCs w:val="28"/>
+          <w:highlight w:val="green"/>
         </w:rPr>
         <w:t>+500</w:t>
       </w:r>
       <w:r>
-        <w:rPr>
-          <w:sz w:val="28"/>
-          <w:szCs w:val="28"/>
-        </w:rPr>
-        <w:br/>
-      </w:r>
-      <w:r>
-        <w:rPr>
-          <w:i/>
-          <w:iCs/>
-          <w:sz w:val="28"/>
-          <w:szCs w:val="28"/>
+        <w:br/>
+      </w:r>
+      <w:r>
+        <w:rPr>
+          <w:i w:val="1"/>
+          <w:iCs w:val="1"/>
+          <w:sz w:val="28"/>
+          <w:szCs w:val="28"/>
+          <w:highlight w:val="green"/>
         </w:rPr>
         <w:t>Деньги</w:t>
       </w:r>
@@ -7396,6 +7399,7 @@
         <w:rPr>
           <w:sz w:val="28"/>
           <w:szCs w:val="28"/>
+          <w:highlight w:val="green"/>
         </w:rPr>
         <w:t>: -</w:t>
       </w:r>
@@ -7403,6 +7407,7 @@
         <w:rPr>
           <w:sz w:val="28"/>
           <w:szCs w:val="28"/>
+          <w:highlight w:val="green"/>
         </w:rPr>
         <w:t>150</w:t>
       </w:r>
@@ -7410,6 +7415,7 @@
         <w:rPr>
           <w:sz w:val="28"/>
           <w:szCs w:val="28"/>
+          <w:highlight w:val="green"/>
         </w:rPr>
         <w:t>000</w:t>
       </w:r>
@@ -7422,7 +7428,7 @@
           <w:szCs w:val="28"/>
         </w:rPr>
       </w:pPr>
-      <w:bookmarkStart w:id="13" w:name="_Toc82035638"/>
+      <w:bookmarkStart w:name="_Toc82035638" w:id="13"/>
       <w:r>
         <w:rPr>
           <w:sz w:val="28"/>
@@ -7449,6 +7455,7 @@
         <w:rPr>
           <w:sz w:val="28"/>
           <w:szCs w:val="28"/>
+          <w:highlight w:val="green"/>
         </w:rPr>
         <w:t xml:space="preserve">Ноутбук с </w:t>
       </w:r>
@@ -7457,23 +7464,21 @@
         <w:rPr>
           <w:sz w:val="28"/>
           <w:szCs w:val="28"/>
+          <w:highlight w:val="green"/>
         </w:rPr>
         <w:t>авито</w:t>
       </w:r>
       <w:proofErr w:type="spellEnd"/>
       <w:r>
-        <w:rPr>
-          <w:sz w:val="28"/>
-          <w:szCs w:val="28"/>
-        </w:rPr>
-        <w:br/>
-      </w:r>
-      <w:r>
-        <w:rPr>
-          <w:i/>
-          <w:iCs/>
-          <w:sz w:val="28"/>
-          <w:szCs w:val="28"/>
+        <w:br/>
+      </w:r>
+      <w:r>
+        <w:rPr>
+          <w:i w:val="1"/>
+          <w:iCs w:val="1"/>
+          <w:sz w:val="28"/>
+          <w:szCs w:val="28"/>
+          <w:highlight w:val="green"/>
         </w:rPr>
         <w:t>Счастье</w:t>
       </w:r>
@@ -7481,6 +7486,7 @@
         <w:rPr>
           <w:sz w:val="28"/>
           <w:szCs w:val="28"/>
+          <w:highlight w:val="green"/>
         </w:rPr>
         <w:t xml:space="preserve">: </w:t>
       </w:r>
@@ -7488,22 +7494,20 @@
         <w:rPr>
           <w:sz w:val="28"/>
           <w:szCs w:val="28"/>
+          <w:highlight w:val="green"/>
         </w:rPr>
         <w:t>+10</w:t>
       </w:r>
       <w:r>
-        <w:rPr>
-          <w:sz w:val="28"/>
-          <w:szCs w:val="28"/>
-        </w:rPr>
-        <w:br/>
-      </w:r>
-      <w:r>
-        <w:rPr>
-          <w:i/>
-          <w:iCs/>
-          <w:sz w:val="28"/>
-          <w:szCs w:val="28"/>
+        <w:br/>
+      </w:r>
+      <w:r>
+        <w:rPr>
+          <w:i w:val="1"/>
+          <w:iCs w:val="1"/>
+          <w:sz w:val="28"/>
+          <w:szCs w:val="28"/>
+          <w:highlight w:val="green"/>
         </w:rPr>
         <w:t>Деньги</w:t>
       </w:r>
@@ -7511,6 +7515,7 @@
         <w:rPr>
           <w:sz w:val="28"/>
           <w:szCs w:val="28"/>
+          <w:highlight w:val="green"/>
         </w:rPr>
         <w:t>: -</w:t>
       </w:r>
@@ -7518,11 +7523,12 @@
         <w:rPr>
           <w:sz w:val="28"/>
           <w:szCs w:val="28"/>
+          <w:highlight w:val="green"/>
         </w:rPr>
         <w:t>3000</w:t>
       </w:r>
     </w:p>
-    <w:p>
+    <w:p w14:noSpellErr="1">
       <w:pPr>
         <w:pStyle w:val="a7"/>
         <w:numPr>
@@ -7539,22 +7545,20 @@
         <w:rPr>
           <w:sz w:val="28"/>
           <w:szCs w:val="28"/>
+          <w:highlight w:val="green"/>
         </w:rPr>
         <w:t>Старый ноут друга-мажора</w:t>
       </w:r>
       <w:r>
-        <w:rPr>
-          <w:sz w:val="28"/>
-          <w:szCs w:val="28"/>
-        </w:rPr>
-        <w:br/>
-      </w:r>
-      <w:r>
-        <w:rPr>
-          <w:i/>
-          <w:iCs/>
-          <w:sz w:val="28"/>
-          <w:szCs w:val="28"/>
+        <w:br/>
+      </w:r>
+      <w:r>
+        <w:rPr>
+          <w:i w:val="1"/>
+          <w:iCs w:val="1"/>
+          <w:sz w:val="28"/>
+          <w:szCs w:val="28"/>
+          <w:highlight w:val="green"/>
         </w:rPr>
         <w:t>Счастье</w:t>
       </w:r>
@@ -7562,6 +7566,7 @@
         <w:rPr>
           <w:sz w:val="28"/>
           <w:szCs w:val="28"/>
+          <w:highlight w:val="green"/>
         </w:rPr>
         <w:t xml:space="preserve">: </w:t>
       </w:r>
@@ -7569,22 +7574,20 @@
         <w:rPr>
           <w:sz w:val="28"/>
           <w:szCs w:val="28"/>
+          <w:highlight w:val="green"/>
         </w:rPr>
         <w:t>+90</w:t>
       </w:r>
       <w:r>
-        <w:rPr>
-          <w:sz w:val="28"/>
-          <w:szCs w:val="28"/>
-        </w:rPr>
-        <w:br/>
-      </w:r>
-      <w:r>
-        <w:rPr>
-          <w:i/>
-          <w:iCs/>
-          <w:sz w:val="28"/>
-          <w:szCs w:val="28"/>
+        <w:br/>
+      </w:r>
+      <w:r>
+        <w:rPr>
+          <w:i w:val="1"/>
+          <w:iCs w:val="1"/>
+          <w:sz w:val="28"/>
+          <w:szCs w:val="28"/>
+          <w:highlight w:val="green"/>
         </w:rPr>
         <w:t>Деньги</w:t>
       </w:r>
@@ -7592,6 +7595,7 @@
         <w:rPr>
           <w:sz w:val="28"/>
           <w:szCs w:val="28"/>
+          <w:highlight w:val="green"/>
         </w:rPr>
         <w:t>: -</w:t>
       </w:r>
@@ -7599,6 +7603,7 @@
         <w:rPr>
           <w:sz w:val="28"/>
           <w:szCs w:val="28"/>
+          <w:highlight w:val="green"/>
         </w:rPr>
         <w:t>10</w:t>
       </w:r>
@@ -7606,6 +7611,7 @@
         <w:rPr>
           <w:sz w:val="28"/>
           <w:szCs w:val="28"/>
+          <w:highlight w:val="green"/>
         </w:rPr>
         <w:t>000</w:t>
       </w:r>
@@ -7627,6 +7633,7 @@
         <w:rPr>
           <w:sz w:val="28"/>
           <w:szCs w:val="28"/>
+          <w:highlight w:val="green"/>
         </w:rPr>
         <w:t xml:space="preserve">Собрать бюджетный </w:t>
       </w:r>
@@ -7635,6 +7642,7 @@
         <w:rPr>
           <w:sz w:val="28"/>
           <w:szCs w:val="28"/>
+          <w:highlight w:val="green"/>
         </w:rPr>
         <w:t>пк</w:t>
       </w:r>
@@ -7643,22 +7651,20 @@
         <w:rPr>
           <w:sz w:val="28"/>
           <w:szCs w:val="28"/>
+          <w:highlight w:val="green"/>
         </w:rPr>
         <w:t xml:space="preserve"> самому</w:t>
       </w:r>
       <w:r>
-        <w:rPr>
-          <w:sz w:val="28"/>
-          <w:szCs w:val="28"/>
-        </w:rPr>
-        <w:br/>
-      </w:r>
-      <w:r>
-        <w:rPr>
-          <w:i/>
-          <w:iCs/>
-          <w:sz w:val="28"/>
-          <w:szCs w:val="28"/>
+        <w:br/>
+      </w:r>
+      <w:r>
+        <w:rPr>
+          <w:i w:val="1"/>
+          <w:iCs w:val="1"/>
+          <w:sz w:val="28"/>
+          <w:szCs w:val="28"/>
+          <w:highlight w:val="green"/>
         </w:rPr>
         <w:t>Счастье</w:t>
       </w:r>
@@ -7666,6 +7672,7 @@
         <w:rPr>
           <w:sz w:val="28"/>
           <w:szCs w:val="28"/>
+          <w:highlight w:val="green"/>
         </w:rPr>
         <w:t xml:space="preserve">: </w:t>
       </w:r>
@@ -7673,22 +7680,20 @@
         <w:rPr>
           <w:sz w:val="28"/>
           <w:szCs w:val="28"/>
+          <w:highlight w:val="green"/>
         </w:rPr>
         <w:t>+150</w:t>
       </w:r>
       <w:r>
-        <w:rPr>
-          <w:sz w:val="28"/>
-          <w:szCs w:val="28"/>
-        </w:rPr>
-        <w:br/>
-      </w:r>
-      <w:r>
-        <w:rPr>
-          <w:i/>
-          <w:iCs/>
-          <w:sz w:val="28"/>
-          <w:szCs w:val="28"/>
+        <w:br/>
+      </w:r>
+      <w:r>
+        <w:rPr>
+          <w:i w:val="1"/>
+          <w:iCs w:val="1"/>
+          <w:sz w:val="28"/>
+          <w:szCs w:val="28"/>
+          <w:highlight w:val="green"/>
         </w:rPr>
         <w:t>Деньги</w:t>
       </w:r>
@@ -7696,6 +7701,7 @@
         <w:rPr>
           <w:sz w:val="28"/>
           <w:szCs w:val="28"/>
+          <w:highlight w:val="green"/>
         </w:rPr>
         <w:t>: -</w:t>
       </w:r>
@@ -7703,6 +7709,7 @@
         <w:rPr>
           <w:sz w:val="28"/>
           <w:szCs w:val="28"/>
+          <w:highlight w:val="green"/>
         </w:rPr>
         <w:t>30</w:t>
       </w:r>
@@ -7710,11 +7717,12 @@
         <w:rPr>
           <w:sz w:val="28"/>
           <w:szCs w:val="28"/>
+          <w:highlight w:val="green"/>
         </w:rPr>
         <w:t>000</w:t>
       </w:r>
     </w:p>
-    <w:p>
+    <w:p w14:noSpellErr="1">
       <w:pPr>
         <w:pStyle w:val="a7"/>
         <w:numPr>
@@ -7731,6 +7739,7 @@
         <w:rPr>
           <w:sz w:val="28"/>
           <w:szCs w:val="28"/>
+          <w:highlight w:val="green"/>
           <w:lang w:val="en-US"/>
         </w:rPr>
         <w:t>Xiaomi</w:t>
@@ -7739,6 +7748,7 @@
         <w:rPr>
           <w:sz w:val="28"/>
           <w:szCs w:val="28"/>
+          <w:highlight w:val="green"/>
         </w:rPr>
         <w:t xml:space="preserve"> </w:t>
       </w:r>
@@ -7746,6 +7756,7 @@
         <w:rPr>
           <w:sz w:val="28"/>
           <w:szCs w:val="28"/>
+          <w:highlight w:val="green"/>
           <w:lang w:val="en-US"/>
         </w:rPr>
         <w:t>mi</w:t>
@@ -7754,6 +7765,7 @@
         <w:rPr>
           <w:sz w:val="28"/>
           <w:szCs w:val="28"/>
+          <w:highlight w:val="green"/>
         </w:rPr>
         <w:t xml:space="preserve"> </w:t>
       </w:r>
@@ -7761,23 +7773,21 @@
         <w:rPr>
           <w:sz w:val="28"/>
           <w:szCs w:val="28"/>
+          <w:highlight w:val="green"/>
           <w:lang w:val="en-US"/>
         </w:rPr>
         <w:t>notebook</w:t>
       </w:r>
       <w:r>
-        <w:rPr>
-          <w:sz w:val="28"/>
-          <w:szCs w:val="28"/>
-        </w:rPr>
-        <w:br/>
-      </w:r>
-      <w:r>
-        <w:rPr>
-          <w:i/>
-          <w:iCs/>
-          <w:sz w:val="28"/>
-          <w:szCs w:val="28"/>
+        <w:br/>
+      </w:r>
+      <w:r>
+        <w:rPr>
+          <w:i w:val="1"/>
+          <w:iCs w:val="1"/>
+          <w:sz w:val="28"/>
+          <w:szCs w:val="28"/>
+          <w:highlight w:val="green"/>
         </w:rPr>
         <w:t>Счастье</w:t>
       </w:r>
@@ -7785,6 +7795,7 @@
         <w:rPr>
           <w:sz w:val="28"/>
           <w:szCs w:val="28"/>
+          <w:highlight w:val="green"/>
         </w:rPr>
         <w:t xml:space="preserve">: </w:t>
       </w:r>
@@ -7792,22 +7803,20 @@
         <w:rPr>
           <w:sz w:val="28"/>
           <w:szCs w:val="28"/>
+          <w:highlight w:val="green"/>
         </w:rPr>
         <w:t>+300</w:t>
       </w:r>
       <w:r>
-        <w:rPr>
-          <w:sz w:val="28"/>
-          <w:szCs w:val="28"/>
-        </w:rPr>
-        <w:br/>
-      </w:r>
-      <w:r>
-        <w:rPr>
-          <w:i/>
-          <w:iCs/>
-          <w:sz w:val="28"/>
-          <w:szCs w:val="28"/>
+        <w:br/>
+      </w:r>
+      <w:r>
+        <w:rPr>
+          <w:i w:val="1"/>
+          <w:iCs w:val="1"/>
+          <w:sz w:val="28"/>
+          <w:szCs w:val="28"/>
+          <w:highlight w:val="green"/>
         </w:rPr>
         <w:t>Деньги</w:t>
       </w:r>
@@ -7815,6 +7824,7 @@
         <w:rPr>
           <w:sz w:val="28"/>
           <w:szCs w:val="28"/>
+          <w:highlight w:val="green"/>
         </w:rPr>
         <w:t>: -</w:t>
       </w:r>
@@ -7822,6 +7832,7 @@
         <w:rPr>
           <w:sz w:val="28"/>
           <w:szCs w:val="28"/>
+          <w:highlight w:val="green"/>
         </w:rPr>
         <w:t>60</w:t>
       </w:r>
@@ -7829,6 +7840,7 @@
         <w:rPr>
           <w:sz w:val="28"/>
           <w:szCs w:val="28"/>
+          <w:highlight w:val="green"/>
         </w:rPr>
         <w:t>000</w:t>
       </w:r>
@@ -7851,23 +7863,21 @@
         <w:rPr>
           <w:sz w:val="28"/>
           <w:szCs w:val="28"/>
+          <w:highlight w:val="green"/>
         </w:rPr>
         <w:t>Макбук</w:t>
       </w:r>
       <w:proofErr w:type="spellEnd"/>
       <w:r>
-        <w:rPr>
-          <w:sz w:val="28"/>
-          <w:szCs w:val="28"/>
-        </w:rPr>
-        <w:br/>
-      </w:r>
-      <w:r>
-        <w:rPr>
-          <w:i/>
-          <w:iCs/>
-          <w:sz w:val="28"/>
-          <w:szCs w:val="28"/>
+        <w:br/>
+      </w:r>
+      <w:r>
+        <w:rPr>
+          <w:i w:val="1"/>
+          <w:iCs w:val="1"/>
+          <w:sz w:val="28"/>
+          <w:szCs w:val="28"/>
+          <w:highlight w:val="green"/>
         </w:rPr>
         <w:t>Счастье</w:t>
       </w:r>
@@ -7875,6 +7885,7 @@
         <w:rPr>
           <w:sz w:val="28"/>
           <w:szCs w:val="28"/>
+          <w:highlight w:val="green"/>
         </w:rPr>
         <w:t xml:space="preserve">: </w:t>
       </w:r>
@@ -7882,22 +7893,20 @@
         <w:rPr>
           <w:sz w:val="28"/>
           <w:szCs w:val="28"/>
+          <w:highlight w:val="green"/>
         </w:rPr>
         <w:t>+500</w:t>
       </w:r>
       <w:r>
-        <w:rPr>
-          <w:sz w:val="28"/>
-          <w:szCs w:val="28"/>
-        </w:rPr>
-        <w:br/>
-      </w:r>
-      <w:r>
-        <w:rPr>
-          <w:i/>
-          <w:iCs/>
-          <w:sz w:val="28"/>
-          <w:szCs w:val="28"/>
+        <w:br/>
+      </w:r>
+      <w:r>
+        <w:rPr>
+          <w:i w:val="1"/>
+          <w:iCs w:val="1"/>
+          <w:sz w:val="28"/>
+          <w:szCs w:val="28"/>
+          <w:highlight w:val="green"/>
         </w:rPr>
         <w:t>Деньги</w:t>
       </w:r>
@@ -7905,6 +7914,7 @@
         <w:rPr>
           <w:sz w:val="28"/>
           <w:szCs w:val="28"/>
+          <w:highlight w:val="green"/>
         </w:rPr>
         <w:t>: -</w:t>
       </w:r>
@@ -7912,6 +7922,7 @@
         <w:rPr>
           <w:sz w:val="28"/>
           <w:szCs w:val="28"/>
+          <w:highlight w:val="green"/>
           <w:lang w:val="en-US"/>
         </w:rPr>
         <w:t>20</w:t>
@@ -7920,6 +7931,7 @@
         <w:rPr>
           <w:sz w:val="28"/>
           <w:szCs w:val="28"/>
+          <w:highlight w:val="green"/>
         </w:rPr>
         <w:t>0</w:t>
       </w:r>
@@ -7927,6 +7939,7 @@
         <w:rPr>
           <w:sz w:val="28"/>
           <w:szCs w:val="28"/>
+          <w:highlight w:val="green"/>
         </w:rPr>
         <w:t>000</w:t>
       </w:r>
@@ -7951,7 +7964,7 @@
           <w:szCs w:val="36"/>
         </w:rPr>
       </w:pPr>
-      <w:bookmarkStart w:id="14" w:name="_Toc82035639"/>
+      <w:bookmarkStart w:name="_Toc82035639" w:id="14"/>
       <w:r>
         <w:rPr>
           <w:b/>
@@ -8813,7 +8826,7 @@
           <w:szCs w:val="36"/>
         </w:rPr>
       </w:pPr>
-      <w:bookmarkStart w:id="15" w:name="_Toc82035640"/>
+      <w:bookmarkStart w:name="_Toc82035640" w:id="15"/>
       <w:r>
         <w:rPr>
           <w:b/>
@@ -8842,7 +8855,7 @@
           <w:szCs w:val="28"/>
         </w:rPr>
       </w:pPr>
-      <w:bookmarkStart w:id="16" w:name="_Toc82035641"/>
+      <w:bookmarkStart w:name="_Toc82035641" w:id="16"/>
       <w:r>
         <w:rPr>
           <w:sz w:val="28"/>
@@ -8947,6 +8960,12 @@
           <w:szCs w:val="28"/>
         </w:rPr>
         <w:tab/>
+      </w:r>
+      <w:r>
+        <w:rPr>
+          <w:sz w:val="28"/>
+          <w:szCs w:val="28"/>
+        </w:rPr>
         <w:t xml:space="preserve"> </w:t>
       </w:r>
       <w:r>
@@ -9821,7 +9840,7 @@
     </w:p>
     <w:sectPr>
       <w:footerReference w:type="default" r:id="rId9"/>
-      <w:pgSz w:w="11906" w:h="16838"/>
+      <w:pgSz w:w="11906" w:h="16838" w:orient="portrait"/>
       <w:pgMar w:top="1134" w:right="850" w:bottom="1134" w:left="1701" w:header="708" w:footer="708" w:gutter="0"/>
       <w:cols w:space="708"/>
       <w:docGrid w:linePitch="360"/>
@@ -9913,7 +9932,7 @@
         <w:ind w:left="720" w:hanging="360"/>
       </w:pPr>
       <w:rPr>
-        <w:rFonts w:ascii="Symbol" w:eastAsiaTheme="minorHAnsi" w:hAnsi="Symbol" w:cstheme="minorBidi" w:hint="default"/>
+        <w:rFonts w:hint="default" w:ascii="Symbol" w:hAnsi="Symbol" w:eastAsiaTheme="minorHAnsi" w:cstheme="minorBidi"/>
       </w:rPr>
     </w:lvl>
     <w:lvl w:ilvl="1" w:tplc="04190003" w:tentative="1">
@@ -9925,7 +9944,7 @@
         <w:ind w:left="1440" w:hanging="360"/>
       </w:pPr>
       <w:rPr>
-        <w:rFonts w:ascii="Courier New" w:hAnsi="Courier New" w:cs="Courier New" w:hint="default"/>
+        <w:rFonts w:hint="default" w:ascii="Courier New" w:hAnsi="Courier New" w:cs="Courier New"/>
       </w:rPr>
     </w:lvl>
     <w:lvl w:ilvl="2" w:tplc="04190005" w:tentative="1">
@@ -9937,7 +9956,7 @@
         <w:ind w:left="2160" w:hanging="360"/>
       </w:pPr>
       <w:rPr>
-        <w:rFonts w:ascii="Wingdings" w:hAnsi="Wingdings" w:hint="default"/>
+        <w:rFonts w:hint="default" w:ascii="Wingdings" w:hAnsi="Wingdings"/>
       </w:rPr>
     </w:lvl>
     <w:lvl w:ilvl="3" w:tplc="04190001" w:tentative="1">
@@ -9949,7 +9968,7 @@
         <w:ind w:left="2880" w:hanging="360"/>
       </w:pPr>
       <w:rPr>
-        <w:rFonts w:ascii="Symbol" w:hAnsi="Symbol" w:hint="default"/>
+        <w:rFonts w:hint="default" w:ascii="Symbol" w:hAnsi="Symbol"/>
       </w:rPr>
     </w:lvl>
     <w:lvl w:ilvl="4" w:tplc="04190003" w:tentative="1">
@@ -9961,7 +9980,7 @@
         <w:ind w:left="3600" w:hanging="360"/>
       </w:pPr>
       <w:rPr>
-        <w:rFonts w:ascii="Courier New" w:hAnsi="Courier New" w:cs="Courier New" w:hint="default"/>
+        <w:rFonts w:hint="default" w:ascii="Courier New" w:hAnsi="Courier New" w:cs="Courier New"/>
       </w:rPr>
     </w:lvl>
     <w:lvl w:ilvl="5" w:tplc="04190005" w:tentative="1">
@@ -9973,7 +9992,7 @@
         <w:ind w:left="4320" w:hanging="360"/>
       </w:pPr>
       <w:rPr>
-        <w:rFonts w:ascii="Wingdings" w:hAnsi="Wingdings" w:hint="default"/>
+        <w:rFonts w:hint="default" w:ascii="Wingdings" w:hAnsi="Wingdings"/>
       </w:rPr>
     </w:lvl>
     <w:lvl w:ilvl="6" w:tplc="04190001" w:tentative="1">
@@ -9985,7 +10004,7 @@
         <w:ind w:left="5040" w:hanging="360"/>
       </w:pPr>
       <w:rPr>
-        <w:rFonts w:ascii="Symbol" w:hAnsi="Symbol" w:hint="default"/>
+        <w:rFonts w:hint="default" w:ascii="Symbol" w:hAnsi="Symbol"/>
       </w:rPr>
     </w:lvl>
     <w:lvl w:ilvl="7" w:tplc="04190003" w:tentative="1">
@@ -9997,7 +10016,7 @@
         <w:ind w:left="5760" w:hanging="360"/>
       </w:pPr>
       <w:rPr>
-        <w:rFonts w:ascii="Courier New" w:hAnsi="Courier New" w:cs="Courier New" w:hint="default"/>
+        <w:rFonts w:hint="default" w:ascii="Courier New" w:hAnsi="Courier New" w:cs="Courier New"/>
       </w:rPr>
     </w:lvl>
     <w:lvl w:ilvl="8" w:tplc="04190005" w:tentative="1">
@@ -10009,7 +10028,7 @@
         <w:ind w:left="6480" w:hanging="360"/>
       </w:pPr>
       <w:rPr>
-        <w:rFonts w:ascii="Wingdings" w:hAnsi="Wingdings" w:hint="default"/>
+        <w:rFonts w:hint="default" w:ascii="Wingdings" w:hAnsi="Wingdings"/>
       </w:rPr>
     </w:lvl>
   </w:abstractNum>
@@ -10026,7 +10045,7 @@
         <w:ind w:left="720" w:hanging="360"/>
       </w:pPr>
       <w:rPr>
-        <w:rFonts w:ascii="Symbol" w:eastAsiaTheme="minorHAnsi" w:hAnsi="Symbol" w:cstheme="minorBidi" w:hint="default"/>
+        <w:rFonts w:hint="default" w:ascii="Symbol" w:hAnsi="Symbol" w:eastAsiaTheme="minorHAnsi" w:cstheme="minorBidi"/>
       </w:rPr>
     </w:lvl>
     <w:lvl w:ilvl="1" w:tplc="04190003" w:tentative="1">
@@ -10038,7 +10057,7 @@
         <w:ind w:left="1440" w:hanging="360"/>
       </w:pPr>
       <w:rPr>
-        <w:rFonts w:ascii="Courier New" w:hAnsi="Courier New" w:cs="Courier New" w:hint="default"/>
+        <w:rFonts w:hint="default" w:ascii="Courier New" w:hAnsi="Courier New" w:cs="Courier New"/>
       </w:rPr>
     </w:lvl>
     <w:lvl w:ilvl="2" w:tplc="04190005" w:tentative="1">
@@ -10050,7 +10069,7 @@
         <w:ind w:left="2160" w:hanging="360"/>
       </w:pPr>
       <w:rPr>
-        <w:rFonts w:ascii="Wingdings" w:hAnsi="Wingdings" w:hint="default"/>
+        <w:rFonts w:hint="default" w:ascii="Wingdings" w:hAnsi="Wingdings"/>
       </w:rPr>
     </w:lvl>
     <w:lvl w:ilvl="3" w:tplc="04190001" w:tentative="1">
@@ -10062,7 +10081,7 @@
         <w:ind w:left="2880" w:hanging="360"/>
       </w:pPr>
       <w:rPr>
-        <w:rFonts w:ascii="Symbol" w:hAnsi="Symbol" w:hint="default"/>
+        <w:rFonts w:hint="default" w:ascii="Symbol" w:hAnsi="Symbol"/>
       </w:rPr>
     </w:lvl>
     <w:lvl w:ilvl="4" w:tplc="04190003" w:tentative="1">
@@ -10074,7 +10093,7 @@
         <w:ind w:left="3600" w:hanging="360"/>
       </w:pPr>
       <w:rPr>
-        <w:rFonts w:ascii="Courier New" w:hAnsi="Courier New" w:cs="Courier New" w:hint="default"/>
+        <w:rFonts w:hint="default" w:ascii="Courier New" w:hAnsi="Courier New" w:cs="Courier New"/>
       </w:rPr>
     </w:lvl>
     <w:lvl w:ilvl="5" w:tplc="04190005" w:tentative="1">
@@ -10086,7 +10105,7 @@
         <w:ind w:left="4320" w:hanging="360"/>
       </w:pPr>
       <w:rPr>
-        <w:rFonts w:ascii="Wingdings" w:hAnsi="Wingdings" w:hint="default"/>
+        <w:rFonts w:hint="default" w:ascii="Wingdings" w:hAnsi="Wingdings"/>
       </w:rPr>
     </w:lvl>
     <w:lvl w:ilvl="6" w:tplc="04190001" w:tentative="1">
@@ -10098,7 +10117,7 @@
         <w:ind w:left="5040" w:hanging="360"/>
       </w:pPr>
       <w:rPr>
-        <w:rFonts w:ascii="Symbol" w:hAnsi="Symbol" w:hint="default"/>
+        <w:rFonts w:hint="default" w:ascii="Symbol" w:hAnsi="Symbol"/>
       </w:rPr>
     </w:lvl>
     <w:lvl w:ilvl="7" w:tplc="04190003" w:tentative="1">
@@ -10110,7 +10129,7 @@
         <w:ind w:left="5760" w:hanging="360"/>
       </w:pPr>
       <w:rPr>
-        <w:rFonts w:ascii="Courier New" w:hAnsi="Courier New" w:cs="Courier New" w:hint="default"/>
+        <w:rFonts w:hint="default" w:ascii="Courier New" w:hAnsi="Courier New" w:cs="Courier New"/>
       </w:rPr>
     </w:lvl>
     <w:lvl w:ilvl="8" w:tplc="04190005" w:tentative="1">
@@ -10122,7 +10141,7 @@
         <w:ind w:left="6480" w:hanging="360"/>
       </w:pPr>
       <w:rPr>
-        <w:rFonts w:ascii="Wingdings" w:hAnsi="Wingdings" w:hint="default"/>
+        <w:rFonts w:hint="default" w:ascii="Wingdings" w:hAnsi="Wingdings"/>
       </w:rPr>
     </w:lvl>
   </w:abstractNum>
@@ -10139,7 +10158,7 @@
         <w:ind w:left="720" w:hanging="360"/>
       </w:pPr>
       <w:rPr>
-        <w:rFonts w:ascii="Symbol" w:eastAsiaTheme="minorHAnsi" w:hAnsi="Symbol" w:cstheme="minorBidi" w:hint="default"/>
+        <w:rFonts w:hint="default" w:ascii="Symbol" w:hAnsi="Symbol" w:eastAsiaTheme="minorHAnsi" w:cstheme="minorBidi"/>
       </w:rPr>
     </w:lvl>
     <w:lvl w:ilvl="1" w:tplc="04190003" w:tentative="1">
@@ -10151,7 +10170,7 @@
         <w:ind w:left="1440" w:hanging="360"/>
       </w:pPr>
       <w:rPr>
-        <w:rFonts w:ascii="Courier New" w:hAnsi="Courier New" w:cs="Courier New" w:hint="default"/>
+        <w:rFonts w:hint="default" w:ascii="Courier New" w:hAnsi="Courier New" w:cs="Courier New"/>
       </w:rPr>
     </w:lvl>
     <w:lvl w:ilvl="2" w:tplc="04190005" w:tentative="1">
@@ -10163,7 +10182,7 @@
         <w:ind w:left="2160" w:hanging="360"/>
       </w:pPr>
       <w:rPr>
-        <w:rFonts w:ascii="Wingdings" w:hAnsi="Wingdings" w:hint="default"/>
+        <w:rFonts w:hint="default" w:ascii="Wingdings" w:hAnsi="Wingdings"/>
       </w:rPr>
     </w:lvl>
     <w:lvl w:ilvl="3" w:tplc="04190001" w:tentative="1">
@@ -10175,7 +10194,7 @@
         <w:ind w:left="2880" w:hanging="360"/>
       </w:pPr>
       <w:rPr>
-        <w:rFonts w:ascii="Symbol" w:hAnsi="Symbol" w:hint="default"/>
+        <w:rFonts w:hint="default" w:ascii="Symbol" w:hAnsi="Symbol"/>
       </w:rPr>
     </w:lvl>
     <w:lvl w:ilvl="4" w:tplc="04190003" w:tentative="1">
@@ -10187,7 +10206,7 @@
         <w:ind w:left="3600" w:hanging="360"/>
       </w:pPr>
       <w:rPr>
-        <w:rFonts w:ascii="Courier New" w:hAnsi="Courier New" w:cs="Courier New" w:hint="default"/>
+        <w:rFonts w:hint="default" w:ascii="Courier New" w:hAnsi="Courier New" w:cs="Courier New"/>
       </w:rPr>
     </w:lvl>
     <w:lvl w:ilvl="5" w:tplc="04190005" w:tentative="1">
@@ -10199,7 +10218,7 @@
         <w:ind w:left="4320" w:hanging="360"/>
       </w:pPr>
       <w:rPr>
-        <w:rFonts w:ascii="Wingdings" w:hAnsi="Wingdings" w:hint="default"/>
+        <w:rFonts w:hint="default" w:ascii="Wingdings" w:hAnsi="Wingdings"/>
       </w:rPr>
     </w:lvl>
     <w:lvl w:ilvl="6" w:tplc="04190001" w:tentative="1">
@@ -10211,7 +10230,7 @@
         <w:ind w:left="5040" w:hanging="360"/>
       </w:pPr>
       <w:rPr>
-        <w:rFonts w:ascii="Symbol" w:hAnsi="Symbol" w:hint="default"/>
+        <w:rFonts w:hint="default" w:ascii="Symbol" w:hAnsi="Symbol"/>
       </w:rPr>
     </w:lvl>
     <w:lvl w:ilvl="7" w:tplc="04190003" w:tentative="1">
@@ -10223,7 +10242,7 @@
         <w:ind w:left="5760" w:hanging="360"/>
       </w:pPr>
       <w:rPr>
-        <w:rFonts w:ascii="Courier New" w:hAnsi="Courier New" w:cs="Courier New" w:hint="default"/>
+        <w:rFonts w:hint="default" w:ascii="Courier New" w:hAnsi="Courier New" w:cs="Courier New"/>
       </w:rPr>
     </w:lvl>
     <w:lvl w:ilvl="8" w:tplc="04190005" w:tentative="1">
@@ -10235,7 +10254,7 @@
         <w:ind w:left="6480" w:hanging="360"/>
       </w:pPr>
       <w:rPr>
-        <w:rFonts w:ascii="Wingdings" w:hAnsi="Wingdings" w:hint="default"/>
+        <w:rFonts w:hint="default" w:ascii="Wingdings" w:hAnsi="Wingdings"/>
       </w:rPr>
     </w:lvl>
   </w:abstractNum>
@@ -10252,7 +10271,7 @@
         <w:ind w:left="1440" w:hanging="360"/>
       </w:pPr>
       <w:rPr>
-        <w:rFonts w:ascii="Symbol" w:eastAsiaTheme="minorHAnsi" w:hAnsi="Symbol" w:cstheme="minorBidi" w:hint="default"/>
+        <w:rFonts w:hint="default" w:ascii="Symbol" w:hAnsi="Symbol" w:eastAsiaTheme="minorHAnsi" w:cstheme="minorBidi"/>
       </w:rPr>
     </w:lvl>
     <w:lvl w:ilvl="1" w:tplc="04190003" w:tentative="1">
@@ -10264,7 +10283,7 @@
         <w:ind w:left="2160" w:hanging="360"/>
       </w:pPr>
       <w:rPr>
-        <w:rFonts w:ascii="Courier New" w:hAnsi="Courier New" w:cs="Courier New" w:hint="default"/>
+        <w:rFonts w:hint="default" w:ascii="Courier New" w:hAnsi="Courier New" w:cs="Courier New"/>
       </w:rPr>
     </w:lvl>
     <w:lvl w:ilvl="2" w:tplc="04190005" w:tentative="1">
@@ -10276,7 +10295,7 @@
         <w:ind w:left="2880" w:hanging="360"/>
       </w:pPr>
       <w:rPr>
-        <w:rFonts w:ascii="Wingdings" w:hAnsi="Wingdings" w:hint="default"/>
+        <w:rFonts w:hint="default" w:ascii="Wingdings" w:hAnsi="Wingdings"/>
       </w:rPr>
     </w:lvl>
     <w:lvl w:ilvl="3" w:tplc="04190001" w:tentative="1">
@@ -10288,7 +10307,7 @@
         <w:ind w:left="3600" w:hanging="360"/>
       </w:pPr>
       <w:rPr>
-        <w:rFonts w:ascii="Symbol" w:hAnsi="Symbol" w:hint="default"/>
+        <w:rFonts w:hint="default" w:ascii="Symbol" w:hAnsi="Symbol"/>
       </w:rPr>
     </w:lvl>
     <w:lvl w:ilvl="4" w:tplc="04190003" w:tentative="1">
@@ -10300,7 +10319,7 @@
         <w:ind w:left="4320" w:hanging="360"/>
       </w:pPr>
       <w:rPr>
-        <w:rFonts w:ascii="Courier New" w:hAnsi="Courier New" w:cs="Courier New" w:hint="default"/>
+        <w:rFonts w:hint="default" w:ascii="Courier New" w:hAnsi="Courier New" w:cs="Courier New"/>
       </w:rPr>
     </w:lvl>
     <w:lvl w:ilvl="5" w:tplc="04190005" w:tentative="1">
@@ -10312,7 +10331,7 @@
         <w:ind w:left="5040" w:hanging="360"/>
       </w:pPr>
       <w:rPr>
-        <w:rFonts w:ascii="Wingdings" w:hAnsi="Wingdings" w:hint="default"/>
+        <w:rFonts w:hint="default" w:ascii="Wingdings" w:hAnsi="Wingdings"/>
       </w:rPr>
     </w:lvl>
     <w:lvl w:ilvl="6" w:tplc="04190001" w:tentative="1">
@@ -10324,7 +10343,7 @@
         <w:ind w:left="5760" w:hanging="360"/>
       </w:pPr>
       <w:rPr>
-        <w:rFonts w:ascii="Symbol" w:hAnsi="Symbol" w:hint="default"/>
+        <w:rFonts w:hint="default" w:ascii="Symbol" w:hAnsi="Symbol"/>
       </w:rPr>
     </w:lvl>
     <w:lvl w:ilvl="7" w:tplc="04190003" w:tentative="1">
@@ -10336,7 +10355,7 @@
         <w:ind w:left="6480" w:hanging="360"/>
       </w:pPr>
       <w:rPr>
-        <w:rFonts w:ascii="Courier New" w:hAnsi="Courier New" w:cs="Courier New" w:hint="default"/>
+        <w:rFonts w:hint="default" w:ascii="Courier New" w:hAnsi="Courier New" w:cs="Courier New"/>
       </w:rPr>
     </w:lvl>
     <w:lvl w:ilvl="8" w:tplc="04190005" w:tentative="1">
@@ -10348,7 +10367,7 @@
         <w:ind w:left="7200" w:hanging="360"/>
       </w:pPr>
       <w:rPr>
-        <w:rFonts w:ascii="Wingdings" w:hAnsi="Wingdings" w:hint="default"/>
+        <w:rFonts w:hint="default" w:ascii="Wingdings" w:hAnsi="Wingdings"/>
       </w:rPr>
     </w:lvl>
   </w:abstractNum>
@@ -10365,7 +10384,7 @@
         <w:ind w:left="720" w:hanging="360"/>
       </w:pPr>
       <w:rPr>
-        <w:rFonts w:ascii="Symbol" w:hAnsi="Symbol" w:hint="default"/>
+        <w:rFonts w:hint="default" w:ascii="Symbol" w:hAnsi="Symbol"/>
       </w:rPr>
     </w:lvl>
     <w:lvl w:ilvl="1" w:tplc="04190003" w:tentative="1">
@@ -10377,7 +10396,7 @@
         <w:ind w:left="1440" w:hanging="360"/>
       </w:pPr>
       <w:rPr>
-        <w:rFonts w:ascii="Courier New" w:hAnsi="Courier New" w:cs="Courier New" w:hint="default"/>
+        <w:rFonts w:hint="default" w:ascii="Courier New" w:hAnsi="Courier New" w:cs="Courier New"/>
       </w:rPr>
     </w:lvl>
     <w:lvl w:ilvl="2" w:tplc="04190005" w:tentative="1">
@@ -10389,7 +10408,7 @@
         <w:ind w:left="2160" w:hanging="360"/>
       </w:pPr>
       <w:rPr>
-        <w:rFonts w:ascii="Wingdings" w:hAnsi="Wingdings" w:hint="default"/>
+        <w:rFonts w:hint="default" w:ascii="Wingdings" w:hAnsi="Wingdings"/>
       </w:rPr>
     </w:lvl>
     <w:lvl w:ilvl="3" w:tplc="04190001" w:tentative="1">
@@ -10401,7 +10420,7 @@
         <w:ind w:left="2880" w:hanging="360"/>
       </w:pPr>
       <w:rPr>
-        <w:rFonts w:ascii="Symbol" w:hAnsi="Symbol" w:hint="default"/>
+        <w:rFonts w:hint="default" w:ascii="Symbol" w:hAnsi="Symbol"/>
       </w:rPr>
     </w:lvl>
     <w:lvl w:ilvl="4" w:tplc="04190003" w:tentative="1">
@@ -10413,7 +10432,7 @@
         <w:ind w:left="3600" w:hanging="360"/>
       </w:pPr>
       <w:rPr>
-        <w:rFonts w:ascii="Courier New" w:hAnsi="Courier New" w:cs="Courier New" w:hint="default"/>
+        <w:rFonts w:hint="default" w:ascii="Courier New" w:hAnsi="Courier New" w:cs="Courier New"/>
       </w:rPr>
     </w:lvl>
     <w:lvl w:ilvl="5" w:tplc="04190005" w:tentative="1">
@@ -10425,7 +10444,7 @@
         <w:ind w:left="4320" w:hanging="360"/>
       </w:pPr>
       <w:rPr>
-        <w:rFonts w:ascii="Wingdings" w:hAnsi="Wingdings" w:hint="default"/>
+        <w:rFonts w:hint="default" w:ascii="Wingdings" w:hAnsi="Wingdings"/>
       </w:rPr>
     </w:lvl>
     <w:lvl w:ilvl="6" w:tplc="04190001" w:tentative="1">
@@ -10437,7 +10456,7 @@
         <w:ind w:left="5040" w:hanging="360"/>
       </w:pPr>
       <w:rPr>
-        <w:rFonts w:ascii="Symbol" w:hAnsi="Symbol" w:hint="default"/>
+        <w:rFonts w:hint="default" w:ascii="Symbol" w:hAnsi="Symbol"/>
       </w:rPr>
     </w:lvl>
     <w:lvl w:ilvl="7" w:tplc="04190003" w:tentative="1">
@@ -10449,7 +10468,7 @@
         <w:ind w:left="5760" w:hanging="360"/>
       </w:pPr>
       <w:rPr>
-        <w:rFonts w:ascii="Courier New" w:hAnsi="Courier New" w:cs="Courier New" w:hint="default"/>
+        <w:rFonts w:hint="default" w:ascii="Courier New" w:hAnsi="Courier New" w:cs="Courier New"/>
       </w:rPr>
     </w:lvl>
     <w:lvl w:ilvl="8" w:tplc="04190005" w:tentative="1">
@@ -10461,7 +10480,7 @@
         <w:ind w:left="6480" w:hanging="360"/>
       </w:pPr>
       <w:rPr>
-        <w:rFonts w:ascii="Wingdings" w:hAnsi="Wingdings" w:hint="default"/>
+        <w:rFonts w:hint="default" w:ascii="Wingdings" w:hAnsi="Wingdings"/>
       </w:rPr>
     </w:lvl>
   </w:abstractNum>
@@ -10478,7 +10497,7 @@
         <w:ind w:left="720" w:hanging="360"/>
       </w:pPr>
       <w:rPr>
-        <w:rFonts w:ascii="Symbol" w:eastAsiaTheme="minorHAnsi" w:hAnsi="Symbol" w:cstheme="minorBidi" w:hint="default"/>
+        <w:rFonts w:hint="default" w:ascii="Symbol" w:hAnsi="Symbol" w:eastAsiaTheme="minorHAnsi" w:cstheme="minorBidi"/>
       </w:rPr>
     </w:lvl>
     <w:lvl w:ilvl="1" w:tplc="04190003" w:tentative="1">
@@ -10490,7 +10509,7 @@
         <w:ind w:left="1440" w:hanging="360"/>
       </w:pPr>
       <w:rPr>
-        <w:rFonts w:ascii="Courier New" w:hAnsi="Courier New" w:cs="Courier New" w:hint="default"/>
+        <w:rFonts w:hint="default" w:ascii="Courier New" w:hAnsi="Courier New" w:cs="Courier New"/>
       </w:rPr>
     </w:lvl>
     <w:lvl w:ilvl="2" w:tplc="04190005" w:tentative="1">
@@ -10502,7 +10521,7 @@
         <w:ind w:left="2160" w:hanging="360"/>
       </w:pPr>
       <w:rPr>
-        <w:rFonts w:ascii="Wingdings" w:hAnsi="Wingdings" w:hint="default"/>
+        <w:rFonts w:hint="default" w:ascii="Wingdings" w:hAnsi="Wingdings"/>
       </w:rPr>
     </w:lvl>
     <w:lvl w:ilvl="3" w:tplc="04190001" w:tentative="1">
@@ -10514,7 +10533,7 @@
         <w:ind w:left="2880" w:hanging="360"/>
       </w:pPr>
       <w:rPr>
-        <w:rFonts w:ascii="Symbol" w:hAnsi="Symbol" w:hint="default"/>
+        <w:rFonts w:hint="default" w:ascii="Symbol" w:hAnsi="Symbol"/>
       </w:rPr>
     </w:lvl>
     <w:lvl w:ilvl="4" w:tplc="04190003" w:tentative="1">
@@ -10526,7 +10545,7 @@
         <w:ind w:left="3600" w:hanging="360"/>
       </w:pPr>
       <w:rPr>
-        <w:rFonts w:ascii="Courier New" w:hAnsi="Courier New" w:cs="Courier New" w:hint="default"/>
+        <w:rFonts w:hint="default" w:ascii="Courier New" w:hAnsi="Courier New" w:cs="Courier New"/>
       </w:rPr>
     </w:lvl>
     <w:lvl w:ilvl="5" w:tplc="04190005" w:tentative="1">
@@ -10538,7 +10557,7 @@
         <w:ind w:left="4320" w:hanging="360"/>
       </w:pPr>
       <w:rPr>
-        <w:rFonts w:ascii="Wingdings" w:hAnsi="Wingdings" w:hint="default"/>
+        <w:rFonts w:hint="default" w:ascii="Wingdings" w:hAnsi="Wingdings"/>
       </w:rPr>
     </w:lvl>
     <w:lvl w:ilvl="6" w:tplc="04190001" w:tentative="1">
@@ -10550,7 +10569,7 @@
         <w:ind w:left="5040" w:hanging="360"/>
       </w:pPr>
       <w:rPr>
-        <w:rFonts w:ascii="Symbol" w:hAnsi="Symbol" w:hint="default"/>
+        <w:rFonts w:hint="default" w:ascii="Symbol" w:hAnsi="Symbol"/>
       </w:rPr>
     </w:lvl>
     <w:lvl w:ilvl="7" w:tplc="04190003" w:tentative="1">
@@ -10562,7 +10581,7 @@
         <w:ind w:left="5760" w:hanging="360"/>
       </w:pPr>
       <w:rPr>
-        <w:rFonts w:ascii="Courier New" w:hAnsi="Courier New" w:cs="Courier New" w:hint="default"/>
+        <w:rFonts w:hint="default" w:ascii="Courier New" w:hAnsi="Courier New" w:cs="Courier New"/>
       </w:rPr>
     </w:lvl>
     <w:lvl w:ilvl="8" w:tplc="04190005" w:tentative="1">
@@ -10574,7 +10593,7 @@
         <w:ind w:left="6480" w:hanging="360"/>
       </w:pPr>
       <w:rPr>
-        <w:rFonts w:ascii="Wingdings" w:hAnsi="Wingdings" w:hint="default"/>
+        <w:rFonts w:hint="default" w:ascii="Wingdings" w:hAnsi="Wingdings"/>
       </w:rPr>
     </w:lvl>
   </w:abstractNum>
@@ -10591,7 +10610,7 @@
         <w:ind w:left="720" w:hanging="360"/>
       </w:pPr>
       <w:rPr>
-        <w:rFonts w:ascii="Symbol" w:eastAsiaTheme="minorHAnsi" w:hAnsi="Symbol" w:cstheme="minorBidi" w:hint="default"/>
+        <w:rFonts w:hint="default" w:ascii="Symbol" w:hAnsi="Symbol" w:eastAsiaTheme="minorHAnsi" w:cstheme="minorBidi"/>
       </w:rPr>
     </w:lvl>
     <w:lvl w:ilvl="1" w:tplc="04190003" w:tentative="1">
@@ -10603,7 +10622,7 @@
         <w:ind w:left="1440" w:hanging="360"/>
       </w:pPr>
       <w:rPr>
-        <w:rFonts w:ascii="Courier New" w:hAnsi="Courier New" w:cs="Courier New" w:hint="default"/>
+        <w:rFonts w:hint="default" w:ascii="Courier New" w:hAnsi="Courier New" w:cs="Courier New"/>
       </w:rPr>
     </w:lvl>
     <w:lvl w:ilvl="2" w:tplc="04190005" w:tentative="1">
@@ -10615,7 +10634,7 @@
         <w:ind w:left="2160" w:hanging="360"/>
       </w:pPr>
       <w:rPr>
-        <w:rFonts w:ascii="Wingdings" w:hAnsi="Wingdings" w:hint="default"/>
+        <w:rFonts w:hint="default" w:ascii="Wingdings" w:hAnsi="Wingdings"/>
       </w:rPr>
     </w:lvl>
     <w:lvl w:ilvl="3" w:tplc="04190001" w:tentative="1">
@@ -10627,7 +10646,7 @@
         <w:ind w:left="2880" w:hanging="360"/>
       </w:pPr>
       <w:rPr>
-        <w:rFonts w:ascii="Symbol" w:hAnsi="Symbol" w:hint="default"/>
+        <w:rFonts w:hint="default" w:ascii="Symbol" w:hAnsi="Symbol"/>
       </w:rPr>
     </w:lvl>
     <w:lvl w:ilvl="4" w:tplc="04190003" w:tentative="1">
@@ -10639,7 +10658,7 @@
         <w:ind w:left="3600" w:hanging="360"/>
       </w:pPr>
       <w:rPr>
-        <w:rFonts w:ascii="Courier New" w:hAnsi="Courier New" w:cs="Courier New" w:hint="default"/>
+        <w:rFonts w:hint="default" w:ascii="Courier New" w:hAnsi="Courier New" w:cs="Courier New"/>
       </w:rPr>
     </w:lvl>
     <w:lvl w:ilvl="5" w:tplc="04190005" w:tentative="1">
@@ -10651,7 +10670,7 @@
         <w:ind w:left="4320" w:hanging="360"/>
       </w:pPr>
       <w:rPr>
-        <w:rFonts w:ascii="Wingdings" w:hAnsi="Wingdings" w:hint="default"/>
+        <w:rFonts w:hint="default" w:ascii="Wingdings" w:hAnsi="Wingdings"/>
       </w:rPr>
     </w:lvl>
     <w:lvl w:ilvl="6" w:tplc="04190001" w:tentative="1">
@@ -10663,7 +10682,7 @@
         <w:ind w:left="5040" w:hanging="360"/>
       </w:pPr>
       <w:rPr>
-        <w:rFonts w:ascii="Symbol" w:hAnsi="Symbol" w:hint="default"/>
+        <w:rFonts w:hint="default" w:ascii="Symbol" w:hAnsi="Symbol"/>
       </w:rPr>
     </w:lvl>
     <w:lvl w:ilvl="7" w:tplc="04190003" w:tentative="1">
@@ -10675,7 +10694,7 @@
         <w:ind w:left="5760" w:hanging="360"/>
       </w:pPr>
       <w:rPr>
-        <w:rFonts w:ascii="Courier New" w:hAnsi="Courier New" w:cs="Courier New" w:hint="default"/>
+        <w:rFonts w:hint="default" w:ascii="Courier New" w:hAnsi="Courier New" w:cs="Courier New"/>
       </w:rPr>
     </w:lvl>
     <w:lvl w:ilvl="8" w:tplc="04190005" w:tentative="1">
@@ -10687,7 +10706,7 @@
         <w:ind w:left="6480" w:hanging="360"/>
       </w:pPr>
       <w:rPr>
-        <w:rFonts w:ascii="Wingdings" w:hAnsi="Wingdings" w:hint="default"/>
+        <w:rFonts w:hint="default" w:ascii="Wingdings" w:hAnsi="Wingdings"/>
       </w:rPr>
     </w:lvl>
   </w:abstractNum>
@@ -10704,7 +10723,7 @@
         <w:ind w:left="720" w:hanging="360"/>
       </w:pPr>
       <w:rPr>
-        <w:rFonts w:ascii="Symbol" w:hAnsi="Symbol" w:hint="default"/>
+        <w:rFonts w:hint="default" w:ascii="Symbol" w:hAnsi="Symbol"/>
       </w:rPr>
     </w:lvl>
     <w:lvl w:ilvl="1" w:tplc="04190003" w:tentative="1">
@@ -10716,7 +10735,7 @@
         <w:ind w:left="1440" w:hanging="360"/>
       </w:pPr>
       <w:rPr>
-        <w:rFonts w:ascii="Courier New" w:hAnsi="Courier New" w:cs="Courier New" w:hint="default"/>
+        <w:rFonts w:hint="default" w:ascii="Courier New" w:hAnsi="Courier New" w:cs="Courier New"/>
       </w:rPr>
     </w:lvl>
     <w:lvl w:ilvl="2" w:tplc="04190005" w:tentative="1">
@@ -10728,7 +10747,7 @@
         <w:ind w:left="2160" w:hanging="360"/>
       </w:pPr>
       <w:rPr>
-        <w:rFonts w:ascii="Wingdings" w:hAnsi="Wingdings" w:hint="default"/>
+        <w:rFonts w:hint="default" w:ascii="Wingdings" w:hAnsi="Wingdings"/>
       </w:rPr>
     </w:lvl>
     <w:lvl w:ilvl="3" w:tplc="04190001" w:tentative="1">
@@ -10740,7 +10759,7 @@
         <w:ind w:left="2880" w:hanging="360"/>
       </w:pPr>
       <w:rPr>
-        <w:rFonts w:ascii="Symbol" w:hAnsi="Symbol" w:hint="default"/>
+        <w:rFonts w:hint="default" w:ascii="Symbol" w:hAnsi="Symbol"/>
       </w:rPr>
     </w:lvl>
     <w:lvl w:ilvl="4" w:tplc="04190003" w:tentative="1">
@@ -10752,7 +10771,7 @@
         <w:ind w:left="3600" w:hanging="360"/>
       </w:pPr>
       <w:rPr>
-        <w:rFonts w:ascii="Courier New" w:hAnsi="Courier New" w:cs="Courier New" w:hint="default"/>
+        <w:rFonts w:hint="default" w:ascii="Courier New" w:hAnsi="Courier New" w:cs="Courier New"/>
       </w:rPr>
     </w:lvl>
     <w:lvl w:ilvl="5" w:tplc="04190005" w:tentative="1">
@@ -10764,7 +10783,7 @@
         <w:ind w:left="4320" w:hanging="360"/>
       </w:pPr>
       <w:rPr>
-        <w:rFonts w:ascii="Wingdings" w:hAnsi="Wingdings" w:hint="default"/>
+        <w:rFonts w:hint="default" w:ascii="Wingdings" w:hAnsi="Wingdings"/>
       </w:rPr>
     </w:lvl>
     <w:lvl w:ilvl="6" w:tplc="04190001" w:tentative="1">
@@ -10776,7 +10795,7 @@
         <w:ind w:left="5040" w:hanging="360"/>
       </w:pPr>
       <w:rPr>
-        <w:rFonts w:ascii="Symbol" w:hAnsi="Symbol" w:hint="default"/>
+        <w:rFonts w:hint="default" w:ascii="Symbol" w:hAnsi="Symbol"/>
       </w:rPr>
     </w:lvl>
     <w:lvl w:ilvl="7" w:tplc="04190003" w:tentative="1">
@@ -10788,7 +10807,7 @@
         <w:ind w:left="5760" w:hanging="360"/>
       </w:pPr>
       <w:rPr>
-        <w:rFonts w:ascii="Courier New" w:hAnsi="Courier New" w:cs="Courier New" w:hint="default"/>
+        <w:rFonts w:hint="default" w:ascii="Courier New" w:hAnsi="Courier New" w:cs="Courier New"/>
       </w:rPr>
     </w:lvl>
     <w:lvl w:ilvl="8" w:tplc="04190005" w:tentative="1">
@@ -10800,7 +10819,7 @@
         <w:ind w:left="6480" w:hanging="360"/>
       </w:pPr>
       <w:rPr>
-        <w:rFonts w:ascii="Wingdings" w:hAnsi="Wingdings" w:hint="default"/>
+        <w:rFonts w:hint="default" w:ascii="Wingdings" w:hAnsi="Wingdings"/>
       </w:rPr>
     </w:lvl>
   </w:abstractNum>
@@ -10817,7 +10836,7 @@
         <w:ind w:left="720" w:hanging="360"/>
       </w:pPr>
       <w:rPr>
-        <w:rFonts w:ascii="Symbol" w:eastAsiaTheme="minorHAnsi" w:hAnsi="Symbol" w:cstheme="minorBidi" w:hint="default"/>
+        <w:rFonts w:hint="default" w:ascii="Symbol" w:hAnsi="Symbol" w:eastAsiaTheme="minorHAnsi" w:cstheme="minorBidi"/>
       </w:rPr>
     </w:lvl>
     <w:lvl w:ilvl="1" w:tplc="04190003" w:tentative="1">
@@ -10829,7 +10848,7 @@
         <w:ind w:left="1440" w:hanging="360"/>
       </w:pPr>
       <w:rPr>
-        <w:rFonts w:ascii="Courier New" w:hAnsi="Courier New" w:cs="Courier New" w:hint="default"/>
+        <w:rFonts w:hint="default" w:ascii="Courier New" w:hAnsi="Courier New" w:cs="Courier New"/>
       </w:rPr>
     </w:lvl>
     <w:lvl w:ilvl="2" w:tplc="04190005" w:tentative="1">
@@ -10841,7 +10860,7 @@
         <w:ind w:left="2160" w:hanging="360"/>
       </w:pPr>
       <w:rPr>
-        <w:rFonts w:ascii="Wingdings" w:hAnsi="Wingdings" w:hint="default"/>
+        <w:rFonts w:hint="default" w:ascii="Wingdings" w:hAnsi="Wingdings"/>
       </w:rPr>
     </w:lvl>
     <w:lvl w:ilvl="3" w:tplc="04190001" w:tentative="1">
@@ -10853,7 +10872,7 @@
         <w:ind w:left="2880" w:hanging="360"/>
       </w:pPr>
       <w:rPr>
-        <w:rFonts w:ascii="Symbol" w:hAnsi="Symbol" w:hint="default"/>
+        <w:rFonts w:hint="default" w:ascii="Symbol" w:hAnsi="Symbol"/>
       </w:rPr>
     </w:lvl>
     <w:lvl w:ilvl="4" w:tplc="04190003" w:tentative="1">
@@ -10865,7 +10884,7 @@
         <w:ind w:left="3600" w:hanging="360"/>
       </w:pPr>
       <w:rPr>
-        <w:rFonts w:ascii="Courier New" w:hAnsi="Courier New" w:cs="Courier New" w:hint="default"/>
+        <w:rFonts w:hint="default" w:ascii="Courier New" w:hAnsi="Courier New" w:cs="Courier New"/>
       </w:rPr>
     </w:lvl>
     <w:lvl w:ilvl="5" w:tplc="04190005" w:tentative="1">
@@ -10877,7 +10896,7 @@
         <w:ind w:left="4320" w:hanging="360"/>
       </w:pPr>
       <w:rPr>
-        <w:rFonts w:ascii="Wingdings" w:hAnsi="Wingdings" w:hint="default"/>
+        <w:rFonts w:hint="default" w:ascii="Wingdings" w:hAnsi="Wingdings"/>
       </w:rPr>
     </w:lvl>
     <w:lvl w:ilvl="6" w:tplc="04190001" w:tentative="1">
@@ -10889,7 +10908,7 @@
         <w:ind w:left="5040" w:hanging="360"/>
       </w:pPr>
       <w:rPr>
-        <w:rFonts w:ascii="Symbol" w:hAnsi="Symbol" w:hint="default"/>
+        <w:rFonts w:hint="default" w:ascii="Symbol" w:hAnsi="Symbol"/>
       </w:rPr>
     </w:lvl>
     <w:lvl w:ilvl="7" w:tplc="04190003" w:tentative="1">
@@ -10901,7 +10920,7 @@
         <w:ind w:left="5760" w:hanging="360"/>
       </w:pPr>
       <w:rPr>
-        <w:rFonts w:ascii="Courier New" w:hAnsi="Courier New" w:cs="Courier New" w:hint="default"/>
+        <w:rFonts w:hint="default" w:ascii="Courier New" w:hAnsi="Courier New" w:cs="Courier New"/>
       </w:rPr>
     </w:lvl>
     <w:lvl w:ilvl="8" w:tplc="04190005" w:tentative="1">
@@ -10913,7 +10932,7 @@
         <w:ind w:left="6480" w:hanging="360"/>
       </w:pPr>
       <w:rPr>
-        <w:rFonts w:ascii="Wingdings" w:hAnsi="Wingdings" w:hint="default"/>
+        <w:rFonts w:hint="default" w:ascii="Wingdings" w:hAnsi="Wingdings"/>
       </w:rPr>
     </w:lvl>
   </w:abstractNum>
@@ -10930,7 +10949,7 @@
         <w:ind w:left="720" w:hanging="360"/>
       </w:pPr>
       <w:rPr>
-        <w:rFonts w:ascii="Symbol" w:eastAsiaTheme="minorHAnsi" w:hAnsi="Symbol" w:cstheme="minorBidi" w:hint="default"/>
+        <w:rFonts w:hint="default" w:ascii="Symbol" w:hAnsi="Symbol" w:eastAsiaTheme="minorHAnsi" w:cstheme="minorBidi"/>
       </w:rPr>
     </w:lvl>
     <w:lvl w:ilvl="1" w:tplc="04190003" w:tentative="1">
@@ -10942,7 +10961,7 @@
         <w:ind w:left="1440" w:hanging="360"/>
       </w:pPr>
       <w:rPr>
-        <w:rFonts w:ascii="Courier New" w:hAnsi="Courier New" w:cs="Courier New" w:hint="default"/>
+        <w:rFonts w:hint="default" w:ascii="Courier New" w:hAnsi="Courier New" w:cs="Courier New"/>
       </w:rPr>
     </w:lvl>
     <w:lvl w:ilvl="2" w:tplc="04190005" w:tentative="1">
@@ -10954,7 +10973,7 @@
         <w:ind w:left="2160" w:hanging="360"/>
       </w:pPr>
       <w:rPr>
-        <w:rFonts w:ascii="Wingdings" w:hAnsi="Wingdings" w:hint="default"/>
+        <w:rFonts w:hint="default" w:ascii="Wingdings" w:hAnsi="Wingdings"/>
       </w:rPr>
     </w:lvl>
     <w:lvl w:ilvl="3" w:tplc="04190001" w:tentative="1">
@@ -10966,7 +10985,7 @@
         <w:ind w:left="2880" w:hanging="360"/>
       </w:pPr>
       <w:rPr>
-        <w:rFonts w:ascii="Symbol" w:hAnsi="Symbol" w:hint="default"/>
+        <w:rFonts w:hint="default" w:ascii="Symbol" w:hAnsi="Symbol"/>
       </w:rPr>
     </w:lvl>
     <w:lvl w:ilvl="4" w:tplc="04190003" w:tentative="1">
@@ -10978,7 +10997,7 @@
         <w:ind w:left="3600" w:hanging="360"/>
       </w:pPr>
       <w:rPr>
-        <w:rFonts w:ascii="Courier New" w:hAnsi="Courier New" w:cs="Courier New" w:hint="default"/>
+        <w:rFonts w:hint="default" w:ascii="Courier New" w:hAnsi="Courier New" w:cs="Courier New"/>
       </w:rPr>
     </w:lvl>
     <w:lvl w:ilvl="5" w:tplc="04190005" w:tentative="1">
@@ -10990,7 +11009,7 @@
         <w:ind w:left="4320" w:hanging="360"/>
       </w:pPr>
       <w:rPr>
-        <w:rFonts w:ascii="Wingdings" w:hAnsi="Wingdings" w:hint="default"/>
+        <w:rFonts w:hint="default" w:ascii="Wingdings" w:hAnsi="Wingdings"/>
       </w:rPr>
     </w:lvl>
     <w:lvl w:ilvl="6" w:tplc="04190001" w:tentative="1">
@@ -11002,7 +11021,7 @@
         <w:ind w:left="5040" w:hanging="360"/>
       </w:pPr>
       <w:rPr>
-        <w:rFonts w:ascii="Symbol" w:hAnsi="Symbol" w:hint="default"/>
+        <w:rFonts w:hint="default" w:ascii="Symbol" w:hAnsi="Symbol"/>
       </w:rPr>
     </w:lvl>
     <w:lvl w:ilvl="7" w:tplc="04190003" w:tentative="1">
@@ -11014,7 +11033,7 @@
         <w:ind w:left="5760" w:hanging="360"/>
       </w:pPr>
       <w:rPr>
-        <w:rFonts w:ascii="Courier New" w:hAnsi="Courier New" w:cs="Courier New" w:hint="default"/>
+        <w:rFonts w:hint="default" w:ascii="Courier New" w:hAnsi="Courier New" w:cs="Courier New"/>
       </w:rPr>
     </w:lvl>
     <w:lvl w:ilvl="8" w:tplc="04190005" w:tentative="1">
@@ -11026,7 +11045,7 @@
         <w:ind w:left="6480" w:hanging="360"/>
       </w:pPr>
       <w:rPr>
-        <w:rFonts w:ascii="Wingdings" w:hAnsi="Wingdings" w:hint="default"/>
+        <w:rFonts w:hint="default" w:ascii="Wingdings" w:hAnsi="Wingdings"/>
       </w:rPr>
     </w:lvl>
   </w:abstractNum>
@@ -11043,7 +11062,7 @@
         <w:ind w:left="720" w:hanging="360"/>
       </w:pPr>
       <w:rPr>
-        <w:rFonts w:ascii="Symbol" w:hAnsi="Symbol" w:hint="default"/>
+        <w:rFonts w:hint="default" w:ascii="Symbol" w:hAnsi="Symbol"/>
       </w:rPr>
     </w:lvl>
     <w:lvl w:ilvl="1" w:tplc="04190003" w:tentative="1">
@@ -11055,7 +11074,7 @@
         <w:ind w:left="1440" w:hanging="360"/>
       </w:pPr>
       <w:rPr>
-        <w:rFonts w:ascii="Courier New" w:hAnsi="Courier New" w:cs="Courier New" w:hint="default"/>
+        <w:rFonts w:hint="default" w:ascii="Courier New" w:hAnsi="Courier New" w:cs="Courier New"/>
       </w:rPr>
     </w:lvl>
     <w:lvl w:ilvl="2" w:tplc="04190005" w:tentative="1">
@@ -11067,7 +11086,7 @@
         <w:ind w:left="2160" w:hanging="360"/>
       </w:pPr>
       <w:rPr>
-        <w:rFonts w:ascii="Wingdings" w:hAnsi="Wingdings" w:hint="default"/>
+        <w:rFonts w:hint="default" w:ascii="Wingdings" w:hAnsi="Wingdings"/>
       </w:rPr>
     </w:lvl>
     <w:lvl w:ilvl="3" w:tplc="04190001" w:tentative="1">
@@ -11079,7 +11098,7 @@
         <w:ind w:left="2880" w:hanging="360"/>
       </w:pPr>
       <w:rPr>
-        <w:rFonts w:ascii="Symbol" w:hAnsi="Symbol" w:hint="default"/>
+        <w:rFonts w:hint="default" w:ascii="Symbol" w:hAnsi="Symbol"/>
       </w:rPr>
     </w:lvl>
     <w:lvl w:ilvl="4" w:tplc="04190003" w:tentative="1">
@@ -11091,7 +11110,7 @@
         <w:ind w:left="3600" w:hanging="360"/>
       </w:pPr>
       <w:rPr>
-        <w:rFonts w:ascii="Courier New" w:hAnsi="Courier New" w:cs="Courier New" w:hint="default"/>
+        <w:rFonts w:hint="default" w:ascii="Courier New" w:hAnsi="Courier New" w:cs="Courier New"/>
       </w:rPr>
     </w:lvl>
     <w:lvl w:ilvl="5" w:tplc="04190005" w:tentative="1">
@@ -11103,7 +11122,7 @@
         <w:ind w:left="4320" w:hanging="360"/>
       </w:pPr>
       <w:rPr>
-        <w:rFonts w:ascii="Wingdings" w:hAnsi="Wingdings" w:hint="default"/>
+        <w:rFonts w:hint="default" w:ascii="Wingdings" w:hAnsi="Wingdings"/>
       </w:rPr>
     </w:lvl>
     <w:lvl w:ilvl="6" w:tplc="04190001" w:tentative="1">
@@ -11115,7 +11134,7 @@
         <w:ind w:left="5040" w:hanging="360"/>
       </w:pPr>
       <w:rPr>
-        <w:rFonts w:ascii="Symbol" w:hAnsi="Symbol" w:hint="default"/>
+        <w:rFonts w:hint="default" w:ascii="Symbol" w:hAnsi="Symbol"/>
       </w:rPr>
     </w:lvl>
     <w:lvl w:ilvl="7" w:tplc="04190003" w:tentative="1">
@@ -11127,7 +11146,7 @@
         <w:ind w:left="5760" w:hanging="360"/>
       </w:pPr>
       <w:rPr>
-        <w:rFonts w:ascii="Courier New" w:hAnsi="Courier New" w:cs="Courier New" w:hint="default"/>
+        <w:rFonts w:hint="default" w:ascii="Courier New" w:hAnsi="Courier New" w:cs="Courier New"/>
       </w:rPr>
     </w:lvl>
     <w:lvl w:ilvl="8" w:tplc="04190005" w:tentative="1">
@@ -11139,7 +11158,7 @@
         <w:ind w:left="6480" w:hanging="360"/>
       </w:pPr>
       <w:rPr>
-        <w:rFonts w:ascii="Wingdings" w:hAnsi="Wingdings" w:hint="default"/>
+        <w:rFonts w:hint="default" w:ascii="Wingdings" w:hAnsi="Wingdings"/>
       </w:rPr>
     </w:lvl>
   </w:abstractNum>
@@ -11156,7 +11175,7 @@
         <w:ind w:left="720" w:hanging="360"/>
       </w:pPr>
       <w:rPr>
-        <w:rFonts w:ascii="Symbol" w:eastAsiaTheme="minorHAnsi" w:hAnsi="Symbol" w:cstheme="minorBidi" w:hint="default"/>
+        <w:rFonts w:hint="default" w:ascii="Symbol" w:hAnsi="Symbol" w:eastAsiaTheme="minorHAnsi" w:cstheme="minorBidi"/>
       </w:rPr>
     </w:lvl>
     <w:lvl w:ilvl="1" w:tplc="04190003" w:tentative="1">
@@ -11168,7 +11187,7 @@
         <w:ind w:left="1440" w:hanging="360"/>
       </w:pPr>
       <w:rPr>
-        <w:rFonts w:ascii="Courier New" w:hAnsi="Courier New" w:cs="Courier New" w:hint="default"/>
+        <w:rFonts w:hint="default" w:ascii="Courier New" w:hAnsi="Courier New" w:cs="Courier New"/>
       </w:rPr>
     </w:lvl>
     <w:lvl w:ilvl="2" w:tplc="04190005" w:tentative="1">
@@ -11180,7 +11199,7 @@
         <w:ind w:left="2160" w:hanging="360"/>
       </w:pPr>
       <w:rPr>
-        <w:rFonts w:ascii="Wingdings" w:hAnsi="Wingdings" w:hint="default"/>
+        <w:rFonts w:hint="default" w:ascii="Wingdings" w:hAnsi="Wingdings"/>
       </w:rPr>
     </w:lvl>
     <w:lvl w:ilvl="3" w:tplc="04190001" w:tentative="1">
@@ -11192,7 +11211,7 @@
         <w:ind w:left="2880" w:hanging="360"/>
       </w:pPr>
       <w:rPr>
-        <w:rFonts w:ascii="Symbol" w:hAnsi="Symbol" w:hint="default"/>
+        <w:rFonts w:hint="default" w:ascii="Symbol" w:hAnsi="Symbol"/>
       </w:rPr>
     </w:lvl>
     <w:lvl w:ilvl="4" w:tplc="04190003" w:tentative="1">
@@ -11204,7 +11223,7 @@
         <w:ind w:left="3600" w:hanging="360"/>
       </w:pPr>
       <w:rPr>
-        <w:rFonts w:ascii="Courier New" w:hAnsi="Courier New" w:cs="Courier New" w:hint="default"/>
+        <w:rFonts w:hint="default" w:ascii="Courier New" w:hAnsi="Courier New" w:cs="Courier New"/>
       </w:rPr>
     </w:lvl>
     <w:lvl w:ilvl="5" w:tplc="04190005" w:tentative="1">
@@ -11216,7 +11235,7 @@
         <w:ind w:left="4320" w:hanging="360"/>
       </w:pPr>
       <w:rPr>
-        <w:rFonts w:ascii="Wingdings" w:hAnsi="Wingdings" w:hint="default"/>
+        <w:rFonts w:hint="default" w:ascii="Wingdings" w:hAnsi="Wingdings"/>
       </w:rPr>
     </w:lvl>
     <w:lvl w:ilvl="6" w:tplc="04190001" w:tentative="1">
@@ -11228,7 +11247,7 @@
         <w:ind w:left="5040" w:hanging="360"/>
       </w:pPr>
       <w:rPr>
-        <w:rFonts w:ascii="Symbol" w:hAnsi="Symbol" w:hint="default"/>
+        <w:rFonts w:hint="default" w:ascii="Symbol" w:hAnsi="Symbol"/>
       </w:rPr>
     </w:lvl>
     <w:lvl w:ilvl="7" w:tplc="04190003" w:tentative="1">
@@ -11240,7 +11259,7 @@
         <w:ind w:left="5760" w:hanging="360"/>
       </w:pPr>
       <w:rPr>
-        <w:rFonts w:ascii="Courier New" w:hAnsi="Courier New" w:cs="Courier New" w:hint="default"/>
+        <w:rFonts w:hint="default" w:ascii="Courier New" w:hAnsi="Courier New" w:cs="Courier New"/>
       </w:rPr>
     </w:lvl>
     <w:lvl w:ilvl="8" w:tplc="04190005" w:tentative="1">
@@ -11252,7 +11271,7 @@
         <w:ind w:left="6480" w:hanging="360"/>
       </w:pPr>
       <w:rPr>
-        <w:rFonts w:ascii="Wingdings" w:hAnsi="Wingdings" w:hint="default"/>
+        <w:rFonts w:hint="default" w:ascii="Wingdings" w:hAnsi="Wingdings"/>
       </w:rPr>
     </w:lvl>
   </w:abstractNum>
@@ -11269,7 +11288,7 @@
         <w:ind w:left="720" w:hanging="360"/>
       </w:pPr>
       <w:rPr>
-        <w:rFonts w:ascii="Symbol" w:eastAsiaTheme="minorHAnsi" w:hAnsi="Symbol" w:cstheme="minorBidi" w:hint="default"/>
+        <w:rFonts w:hint="default" w:ascii="Symbol" w:hAnsi="Symbol" w:eastAsiaTheme="minorHAnsi" w:cstheme="minorBidi"/>
       </w:rPr>
     </w:lvl>
     <w:lvl w:ilvl="1" w:tplc="04190003" w:tentative="1">
@@ -11281,7 +11300,7 @@
         <w:ind w:left="1440" w:hanging="360"/>
       </w:pPr>
       <w:rPr>
-        <w:rFonts w:ascii="Courier New" w:hAnsi="Courier New" w:cs="Courier New" w:hint="default"/>
+        <w:rFonts w:hint="default" w:ascii="Courier New" w:hAnsi="Courier New" w:cs="Courier New"/>
       </w:rPr>
     </w:lvl>
     <w:lvl w:ilvl="2" w:tplc="04190005" w:tentative="1">
@@ -11293,7 +11312,7 @@
         <w:ind w:left="2160" w:hanging="360"/>
       </w:pPr>
       <w:rPr>
-        <w:rFonts w:ascii="Wingdings" w:hAnsi="Wingdings" w:hint="default"/>
+        <w:rFonts w:hint="default" w:ascii="Wingdings" w:hAnsi="Wingdings"/>
       </w:rPr>
     </w:lvl>
     <w:lvl w:ilvl="3" w:tplc="04190001" w:tentative="1">
@@ -11305,7 +11324,7 @@
         <w:ind w:left="2880" w:hanging="360"/>
       </w:pPr>
       <w:rPr>
-        <w:rFonts w:ascii="Symbol" w:hAnsi="Symbol" w:hint="default"/>
+        <w:rFonts w:hint="default" w:ascii="Symbol" w:hAnsi="Symbol"/>
       </w:rPr>
     </w:lvl>
     <w:lvl w:ilvl="4" w:tplc="04190003" w:tentative="1">
@@ -11317,7 +11336,7 @@
         <w:ind w:left="3600" w:hanging="360"/>
       </w:pPr>
       <w:rPr>
-        <w:rFonts w:ascii="Courier New" w:hAnsi="Courier New" w:cs="Courier New" w:hint="default"/>
+        <w:rFonts w:hint="default" w:ascii="Courier New" w:hAnsi="Courier New" w:cs="Courier New"/>
       </w:rPr>
     </w:lvl>
     <w:lvl w:ilvl="5" w:tplc="04190005" w:tentative="1">
@@ -11329,7 +11348,7 @@
         <w:ind w:left="4320" w:hanging="360"/>
       </w:pPr>
       <w:rPr>
-        <w:rFonts w:ascii="Wingdings" w:hAnsi="Wingdings" w:hint="default"/>
+        <w:rFonts w:hint="default" w:ascii="Wingdings" w:hAnsi="Wingdings"/>
       </w:rPr>
     </w:lvl>
     <w:lvl w:ilvl="6" w:tplc="04190001" w:tentative="1">
@@ -11341,7 +11360,7 @@
         <w:ind w:left="5040" w:hanging="360"/>
       </w:pPr>
       <w:rPr>
-        <w:rFonts w:ascii="Symbol" w:hAnsi="Symbol" w:hint="default"/>
+        <w:rFonts w:hint="default" w:ascii="Symbol" w:hAnsi="Symbol"/>
       </w:rPr>
     </w:lvl>
     <w:lvl w:ilvl="7" w:tplc="04190003" w:tentative="1">
@@ -11353,7 +11372,7 @@
         <w:ind w:left="5760" w:hanging="360"/>
       </w:pPr>
       <w:rPr>
-        <w:rFonts w:ascii="Courier New" w:hAnsi="Courier New" w:cs="Courier New" w:hint="default"/>
+        <w:rFonts w:hint="default" w:ascii="Courier New" w:hAnsi="Courier New" w:cs="Courier New"/>
       </w:rPr>
     </w:lvl>
     <w:lvl w:ilvl="8" w:tplc="04190005" w:tentative="1">
@@ -11365,7 +11384,7 @@
         <w:ind w:left="6480" w:hanging="360"/>
       </w:pPr>
       <w:rPr>
-        <w:rFonts w:ascii="Wingdings" w:hAnsi="Wingdings" w:hint="default"/>
+        <w:rFonts w:hint="default" w:ascii="Wingdings" w:hAnsi="Wingdings"/>
       </w:rPr>
     </w:lvl>
   </w:abstractNum>
@@ -11382,7 +11401,7 @@
         <w:ind w:left="720" w:hanging="360"/>
       </w:pPr>
       <w:rPr>
-        <w:rFonts w:ascii="Symbol" w:eastAsiaTheme="minorHAnsi" w:hAnsi="Symbol" w:cstheme="minorBidi" w:hint="default"/>
+        <w:rFonts w:hint="default" w:ascii="Symbol" w:hAnsi="Symbol" w:eastAsiaTheme="minorHAnsi" w:cstheme="minorBidi"/>
       </w:rPr>
     </w:lvl>
     <w:lvl w:ilvl="1" w:tplc="04190003" w:tentative="1">
@@ -11394,7 +11413,7 @@
         <w:ind w:left="1440" w:hanging="360"/>
       </w:pPr>
       <w:rPr>
-        <w:rFonts w:ascii="Courier New" w:hAnsi="Courier New" w:cs="Courier New" w:hint="default"/>
+        <w:rFonts w:hint="default" w:ascii="Courier New" w:hAnsi="Courier New" w:cs="Courier New"/>
       </w:rPr>
     </w:lvl>
     <w:lvl w:ilvl="2" w:tplc="04190005" w:tentative="1">
@@ -11406,7 +11425,7 @@
         <w:ind w:left="2160" w:hanging="360"/>
       </w:pPr>
       <w:rPr>
-        <w:rFonts w:ascii="Wingdings" w:hAnsi="Wingdings" w:hint="default"/>
+        <w:rFonts w:hint="default" w:ascii="Wingdings" w:hAnsi="Wingdings"/>
       </w:rPr>
     </w:lvl>
     <w:lvl w:ilvl="3" w:tplc="04190001" w:tentative="1">
@@ -11418,7 +11437,7 @@
         <w:ind w:left="2880" w:hanging="360"/>
       </w:pPr>
       <w:rPr>
-        <w:rFonts w:ascii="Symbol" w:hAnsi="Symbol" w:hint="default"/>
+        <w:rFonts w:hint="default" w:ascii="Symbol" w:hAnsi="Symbol"/>
       </w:rPr>
     </w:lvl>
     <w:lvl w:ilvl="4" w:tplc="04190003" w:tentative="1">
@@ -11430,7 +11449,7 @@
         <w:ind w:left="3600" w:hanging="360"/>
       </w:pPr>
       <w:rPr>
-        <w:rFonts w:ascii="Courier New" w:hAnsi="Courier New" w:cs="Courier New" w:hint="default"/>
+        <w:rFonts w:hint="default" w:ascii="Courier New" w:hAnsi="Courier New" w:cs="Courier New"/>
       </w:rPr>
     </w:lvl>
     <w:lvl w:ilvl="5" w:tplc="04190005" w:tentative="1">
@@ -11442,7 +11461,7 @@
         <w:ind w:left="4320" w:hanging="360"/>
       </w:pPr>
       <w:rPr>
-        <w:rFonts w:ascii="Wingdings" w:hAnsi="Wingdings" w:hint="default"/>
+        <w:rFonts w:hint="default" w:ascii="Wingdings" w:hAnsi="Wingdings"/>
       </w:rPr>
     </w:lvl>
     <w:lvl w:ilvl="6" w:tplc="04190001" w:tentative="1">
@@ -11454,7 +11473,7 @@
         <w:ind w:left="5040" w:hanging="360"/>
       </w:pPr>
       <w:rPr>
-        <w:rFonts w:ascii="Symbol" w:hAnsi="Symbol" w:hint="default"/>
+        <w:rFonts w:hint="default" w:ascii="Symbol" w:hAnsi="Symbol"/>
       </w:rPr>
     </w:lvl>
     <w:lvl w:ilvl="7" w:tplc="04190003" w:tentative="1">
@@ -11466,7 +11485,7 @@
         <w:ind w:left="5760" w:hanging="360"/>
       </w:pPr>
       <w:rPr>
-        <w:rFonts w:ascii="Courier New" w:hAnsi="Courier New" w:cs="Courier New" w:hint="default"/>
+        <w:rFonts w:hint="default" w:ascii="Courier New" w:hAnsi="Courier New" w:cs="Courier New"/>
       </w:rPr>
     </w:lvl>
     <w:lvl w:ilvl="8" w:tplc="04190005" w:tentative="1">
@@ -11478,7 +11497,7 @@
         <w:ind w:left="6480" w:hanging="360"/>
       </w:pPr>
       <w:rPr>
-        <w:rFonts w:ascii="Wingdings" w:hAnsi="Wingdings" w:hint="default"/>
+        <w:rFonts w:hint="default" w:ascii="Wingdings" w:hAnsi="Wingdings"/>
       </w:rPr>
     </w:lvl>
   </w:abstractNum>
@@ -11495,7 +11514,7 @@
         <w:ind w:left="720" w:hanging="360"/>
       </w:pPr>
       <w:rPr>
-        <w:rFonts w:ascii="Symbol" w:eastAsiaTheme="minorHAnsi" w:hAnsi="Symbol" w:cstheme="minorBidi" w:hint="default"/>
+        <w:rFonts w:hint="default" w:ascii="Symbol" w:hAnsi="Symbol" w:eastAsiaTheme="minorHAnsi" w:cstheme="minorBidi"/>
       </w:rPr>
     </w:lvl>
     <w:lvl w:ilvl="1" w:tplc="04190003" w:tentative="1">
@@ -11507,7 +11526,7 @@
         <w:ind w:left="1440" w:hanging="360"/>
       </w:pPr>
       <w:rPr>
-        <w:rFonts w:ascii="Courier New" w:hAnsi="Courier New" w:cs="Courier New" w:hint="default"/>
+        <w:rFonts w:hint="default" w:ascii="Courier New" w:hAnsi="Courier New" w:cs="Courier New"/>
       </w:rPr>
     </w:lvl>
     <w:lvl w:ilvl="2" w:tplc="04190005" w:tentative="1">
@@ -11519,7 +11538,7 @@
         <w:ind w:left="2160" w:hanging="360"/>
       </w:pPr>
       <w:rPr>
-        <w:rFonts w:ascii="Wingdings" w:hAnsi="Wingdings" w:hint="default"/>
+        <w:rFonts w:hint="default" w:ascii="Wingdings" w:hAnsi="Wingdings"/>
       </w:rPr>
     </w:lvl>
     <w:lvl w:ilvl="3" w:tplc="04190001" w:tentative="1">
@@ -11531,7 +11550,7 @@
         <w:ind w:left="2880" w:hanging="360"/>
       </w:pPr>
       <w:rPr>
-        <w:rFonts w:ascii="Symbol" w:hAnsi="Symbol" w:hint="default"/>
+        <w:rFonts w:hint="default" w:ascii="Symbol" w:hAnsi="Symbol"/>
       </w:rPr>
     </w:lvl>
     <w:lvl w:ilvl="4" w:tplc="04190003" w:tentative="1">
@@ -11543,7 +11562,7 @@
         <w:ind w:left="3600" w:hanging="360"/>
       </w:pPr>
       <w:rPr>
-        <w:rFonts w:ascii="Courier New" w:hAnsi="Courier New" w:cs="Courier New" w:hint="default"/>
+        <w:rFonts w:hint="default" w:ascii="Courier New" w:hAnsi="Courier New" w:cs="Courier New"/>
       </w:rPr>
     </w:lvl>
     <w:lvl w:ilvl="5" w:tplc="04190005" w:tentative="1">
@@ -11555,7 +11574,7 @@
         <w:ind w:left="4320" w:hanging="360"/>
       </w:pPr>
       <w:rPr>
-        <w:rFonts w:ascii="Wingdings" w:hAnsi="Wingdings" w:hint="default"/>
+        <w:rFonts w:hint="default" w:ascii="Wingdings" w:hAnsi="Wingdings"/>
       </w:rPr>
     </w:lvl>
     <w:lvl w:ilvl="6" w:tplc="04190001" w:tentative="1">
@@ -11567,7 +11586,7 @@
         <w:ind w:left="5040" w:hanging="360"/>
       </w:pPr>
       <w:rPr>
-        <w:rFonts w:ascii="Symbol" w:hAnsi="Symbol" w:hint="default"/>
+        <w:rFonts w:hint="default" w:ascii="Symbol" w:hAnsi="Symbol"/>
       </w:rPr>
     </w:lvl>
     <w:lvl w:ilvl="7" w:tplc="04190003" w:tentative="1">
@@ -11579,7 +11598,7 @@
         <w:ind w:left="5760" w:hanging="360"/>
       </w:pPr>
       <w:rPr>
-        <w:rFonts w:ascii="Courier New" w:hAnsi="Courier New" w:cs="Courier New" w:hint="default"/>
+        <w:rFonts w:hint="default" w:ascii="Courier New" w:hAnsi="Courier New" w:cs="Courier New"/>
       </w:rPr>
     </w:lvl>
     <w:lvl w:ilvl="8" w:tplc="04190005" w:tentative="1">
@@ -11591,7 +11610,7 @@
         <w:ind w:left="6480" w:hanging="360"/>
       </w:pPr>
       <w:rPr>
-        <w:rFonts w:ascii="Wingdings" w:hAnsi="Wingdings" w:hint="default"/>
+        <w:rFonts w:hint="default" w:ascii="Wingdings" w:hAnsi="Wingdings"/>
       </w:rPr>
     </w:lvl>
   </w:abstractNum>
@@ -11608,7 +11627,7 @@
         <w:ind w:left="720" w:hanging="360"/>
       </w:pPr>
       <w:rPr>
-        <w:rFonts w:ascii="Symbol" w:hAnsi="Symbol" w:hint="default"/>
+        <w:rFonts w:hint="default" w:ascii="Symbol" w:hAnsi="Symbol"/>
       </w:rPr>
     </w:lvl>
     <w:lvl w:ilvl="1" w:tplc="04190003" w:tentative="1">
@@ -11620,7 +11639,7 @@
         <w:ind w:left="1440" w:hanging="360"/>
       </w:pPr>
       <w:rPr>
-        <w:rFonts w:ascii="Courier New" w:hAnsi="Courier New" w:cs="Courier New" w:hint="default"/>
+        <w:rFonts w:hint="default" w:ascii="Courier New" w:hAnsi="Courier New" w:cs="Courier New"/>
       </w:rPr>
     </w:lvl>
     <w:lvl w:ilvl="2" w:tplc="04190005" w:tentative="1">
@@ -11632,7 +11651,7 @@
         <w:ind w:left="2160" w:hanging="360"/>
       </w:pPr>
       <w:rPr>
-        <w:rFonts w:ascii="Wingdings" w:hAnsi="Wingdings" w:hint="default"/>
+        <w:rFonts w:hint="default" w:ascii="Wingdings" w:hAnsi="Wingdings"/>
       </w:rPr>
     </w:lvl>
     <w:lvl w:ilvl="3" w:tplc="04190001" w:tentative="1">
@@ -11644,7 +11663,7 @@
         <w:ind w:left="2880" w:hanging="360"/>
       </w:pPr>
       <w:rPr>
-        <w:rFonts w:ascii="Symbol" w:hAnsi="Symbol" w:hint="default"/>
+        <w:rFonts w:hint="default" w:ascii="Symbol" w:hAnsi="Symbol"/>
       </w:rPr>
     </w:lvl>
     <w:lvl w:ilvl="4" w:tplc="04190003" w:tentative="1">
@@ -11656,7 +11675,7 @@
         <w:ind w:left="3600" w:hanging="360"/>
       </w:pPr>
       <w:rPr>
-        <w:rFonts w:ascii="Courier New" w:hAnsi="Courier New" w:cs="Courier New" w:hint="default"/>
+        <w:rFonts w:hint="default" w:ascii="Courier New" w:hAnsi="Courier New" w:cs="Courier New"/>
       </w:rPr>
     </w:lvl>
     <w:lvl w:ilvl="5" w:tplc="04190005" w:tentative="1">
@@ -11668,7 +11687,7 @@
         <w:ind w:left="4320" w:hanging="360"/>
       </w:pPr>
       <w:rPr>
-        <w:rFonts w:ascii="Wingdings" w:hAnsi="Wingdings" w:hint="default"/>
+        <w:rFonts w:hint="default" w:ascii="Wingdings" w:hAnsi="Wingdings"/>
       </w:rPr>
     </w:lvl>
     <w:lvl w:ilvl="6" w:tplc="04190001" w:tentative="1">
@@ -11680,7 +11699,7 @@
         <w:ind w:left="5040" w:hanging="360"/>
       </w:pPr>
       <w:rPr>
-        <w:rFonts w:ascii="Symbol" w:hAnsi="Symbol" w:hint="default"/>
+        <w:rFonts w:hint="default" w:ascii="Symbol" w:hAnsi="Symbol"/>
       </w:rPr>
     </w:lvl>
     <w:lvl w:ilvl="7" w:tplc="04190003" w:tentative="1">
@@ -11692,7 +11711,7 @@
         <w:ind w:left="5760" w:hanging="360"/>
       </w:pPr>
       <w:rPr>
-        <w:rFonts w:ascii="Courier New" w:hAnsi="Courier New" w:cs="Courier New" w:hint="default"/>
+        <w:rFonts w:hint="default" w:ascii="Courier New" w:hAnsi="Courier New" w:cs="Courier New"/>
       </w:rPr>
     </w:lvl>
     <w:lvl w:ilvl="8" w:tplc="04190005" w:tentative="1">
@@ -11704,7 +11723,7 @@
         <w:ind w:left="6480" w:hanging="360"/>
       </w:pPr>
       <w:rPr>
-        <w:rFonts w:ascii="Wingdings" w:hAnsi="Wingdings" w:hint="default"/>
+        <w:rFonts w:hint="default" w:ascii="Wingdings" w:hAnsi="Wingdings"/>
       </w:rPr>
     </w:lvl>
   </w:abstractNum>
@@ -11760,7 +11779,452 @@
 </file>
 
 <file path=word/styles.xml><?xml version="1.0" encoding="utf-8"?>
-<w:styles xmlns:mc="http://schemas.openxmlformats.org/markup-compatibility/2006" xmlns:r="http://schemas.openxmlformats.org/officeDocument/2006/relationships" xmlns:w="http://schemas.openxmlformats.org/wordprocessingml/2006/main" xmlns:w14="http://schemas.microsoft.com/office/word/2010/wordml" mc:Ignorable="w14">
+<w:styles xmlns:wp14="http://schemas.microsoft.com/office/word/2010/wordprocessingDrawing" xmlns:mc="http://schemas.openxmlformats.org/markup-compatibility/2006" xmlns:r="http://schemas.openxmlformats.org/officeDocument/2006/relationships" xmlns:w="http://schemas.openxmlformats.org/wordprocessingml/2006/main" xmlns:w14="http://schemas.microsoft.com/office/word/2010/wordml" mc:Ignorable="w14 wp14">
+  <w:docDefaults>
+    <w:rPrDefault>
+      <w:rPr>
+        <w:rFonts w:asciiTheme="minorHAnsi" w:hAnsiTheme="minorHAnsi" w:eastAsiaTheme="minorHAnsi" w:cstheme="minorBidi"/>
+        <w:sz w:val="22"/>
+        <w:szCs w:val="22"/>
+        <w:lang w:val="ru-RU" w:eastAsia="en-US" w:bidi="ar-SA"/>
+      </w:rPr>
+    </w:rPrDefault>
+    <w:pPrDefault>
+      <w:pPr>
+        <w:spacing w:after="160" w:line="259" w:lineRule="auto"/>
+      </w:pPr>
+    </w:pPrDefault>
+  </w:docDefaults>
+  <w:latentStyles w:defLockedState="0" w:defUIPriority="99" w:defSemiHidden="1" w:defUnhideWhenUsed="1" w:defQFormat="0" w:count="267">
+    <w:lsdException w:name="Normal" w:uiPriority="0" w:semiHidden="0" w:unhideWhenUsed="0" w:qFormat="1"/>
+    <w:lsdException w:name="heading 1" w:uiPriority="9" w:semiHidden="0" w:unhideWhenUsed="0" w:qFormat="1"/>
+    <w:lsdException w:name="heading 2" w:uiPriority="9" w:qFormat="1"/>
+    <w:lsdException w:name="heading 3" w:uiPriority="9" w:qFormat="1"/>
+    <w:lsdException w:name="heading 4" w:uiPriority="9" w:qFormat="1"/>
+    <w:lsdException w:name="heading 5" w:uiPriority="9" w:qFormat="1"/>
+    <w:lsdException w:name="heading 6" w:uiPriority="9" w:qFormat="1"/>
+    <w:lsdException w:name="heading 7" w:uiPriority="9" w:qFormat="1"/>
+    <w:lsdException w:name="heading 8" w:uiPriority="9" w:qFormat="1"/>
+    <w:lsdException w:name="heading 9" w:uiPriority="9" w:qFormat="1"/>
+    <w:lsdException w:name="toc 1" w:uiPriority="39"/>
+    <w:lsdException w:name="toc 2" w:uiPriority="39"/>
+    <w:lsdException w:name="toc 3" w:uiPriority="39"/>
+    <w:lsdException w:name="toc 4" w:uiPriority="39"/>
+    <w:lsdException w:name="toc 5" w:uiPriority="39"/>
+    <w:lsdException w:name="toc 6" w:uiPriority="39"/>
+    <w:lsdException w:name="toc 7" w:uiPriority="39"/>
+    <w:lsdException w:name="toc 8" w:uiPriority="39"/>
+    <w:lsdException w:name="toc 9" w:uiPriority="39"/>
+    <w:lsdException w:name="caption" w:uiPriority="35" w:qFormat="1"/>
+    <w:lsdException w:name="Title" w:uiPriority="10" w:semiHidden="0" w:unhideWhenUsed="0" w:qFormat="1"/>
+    <w:lsdException w:name="Default Paragraph Font" w:uiPriority="1"/>
+    <w:lsdException w:name="Subtitle" w:uiPriority="11" w:semiHidden="0" w:unhideWhenUsed="0" w:qFormat="1"/>
+    <w:lsdException w:name="Strong" w:uiPriority="22" w:semiHidden="0" w:unhideWhenUsed="0" w:qFormat="1"/>
+    <w:lsdException w:name="Emphasis" w:uiPriority="20" w:semiHidden="0" w:unhideWhenUsed="0" w:qFormat="1"/>
+    <w:lsdException w:name="Table Grid" w:uiPriority="39" w:semiHidden="0" w:unhideWhenUsed="0"/>
+    <w:lsdException w:name="Placeholder Text" w:unhideWhenUsed="0"/>
+    <w:lsdException w:name="No Spacing" w:uiPriority="1" w:semiHidden="0" w:unhideWhenUsed="0" w:qFormat="1"/>
+    <w:lsdException w:name="Light Shading" w:uiPriority="60" w:semiHidden="0" w:unhideWhenUsed="0"/>
+    <w:lsdException w:name="Light List" w:uiPriority="61" w:semiHidden="0" w:unhideWhenUsed="0"/>
+    <w:lsdException w:name="Light Grid" w:uiPriority="62" w:semiHidden="0" w:unhideWhenUsed="0"/>
+    <w:lsdException w:name="Medium Shading 1" w:uiPriority="63" w:semiHidden="0" w:unhideWhenUsed="0"/>
+    <w:lsdException w:name="Medium Shading 2" w:uiPriority="64" w:semiHidden="0" w:unhideWhenUsed="0"/>
+    <w:lsdException w:name="Medium List 1" w:uiPriority="65" w:semiHidden="0" w:unhideWhenUsed="0"/>
+    <w:lsdException w:name="Medium List 2" w:uiPriority="66" w:semiHidden="0" w:unhideWhenUsed="0"/>
+    <w:lsdException w:name="Medium Grid 1" w:uiPriority="67" w:semiHidden="0" w:unhideWhenUsed="0"/>
+    <w:lsdException w:name="Medium Grid 2" w:uiPriority="68" w:semiHidden="0" w:unhideWhenUsed="0"/>
+    <w:lsdException w:name="Medium Grid 3" w:uiPriority="69" w:semiHidden="0" w:unhideWhenUsed="0"/>
+    <w:lsdException w:name="Dark List" w:uiPriority="70" w:semiHidden="0" w:unhideWhenUsed="0"/>
+    <w:lsdException w:name="Colorful Shading" w:uiPriority="71" w:semiHidden="0" w:unhideWhenUsed="0"/>
+    <w:lsdException w:name="Colorful List" w:uiPriority="72" w:semiHidden="0" w:unhideWhenUsed="0"/>
+    <w:lsdException w:name="Colorful Grid" w:uiPriority="73" w:semiHidden="0" w:unhideWhenUsed="0"/>
+    <w:lsdException w:name="Light Shading Accent 1" w:uiPriority="60" w:semiHidden="0" w:unhideWhenUsed="0"/>
+    <w:lsdException w:name="Light List Accent 1" w:uiPriority="61" w:semiHidden="0" w:unhideWhenUsed="0"/>
+    <w:lsdException w:name="Light Grid Accent 1" w:uiPriority="62" w:semiHidden="0" w:unhideWhenUsed="0"/>
+    <w:lsdException w:name="Medium Shading 1 Accent 1" w:uiPriority="63" w:semiHidden="0" w:unhideWhenUsed="0"/>
+    <w:lsdException w:name="Medium Shading 2 Accent 1" w:uiPriority="64" w:semiHidden="0" w:unhideWhenUsed="0"/>
+    <w:lsdException w:name="Medium List 1 Accent 1" w:uiPriority="65" w:semiHidden="0" w:unhideWhenUsed="0"/>
+    <w:lsdException w:name="Revision" w:unhideWhenUsed="0"/>
+    <w:lsdException w:name="List Paragraph" w:uiPriority="34" w:semiHidden="0" w:unhideWhenUsed="0" w:qFormat="1"/>
+    <w:lsdException w:name="Quote" w:uiPriority="29" w:semiHidden="0" w:unhideWhenUsed="0" w:qFormat="1"/>
+    <w:lsdException w:name="Intense Quote" w:uiPriority="30" w:semiHidden="0" w:unhideWhenUsed="0" w:qFormat="1"/>
+    <w:lsdException w:name="Medium List 2 Accent 1" w:uiPriority="66" w:semiHidden="0" w:unhideWhenUsed="0"/>
+    <w:lsdException w:name="Medium Grid 1 Accent 1" w:uiPriority="67" w:semiHidden="0" w:unhideWhenUsed="0"/>
+    <w:lsdException w:name="Medium Grid 2 Accent 1" w:uiPriority="68" w:semiHidden="0" w:unhideWhenUsed="0"/>
+    <w:lsdException w:name="Medium Grid 3 Accent 1" w:uiPriority="69" w:semiHidden="0" w:unhideWhenUsed="0"/>
+    <w:lsdException w:name="Dark List Accent 1" w:uiPriority="70" w:semiHidden="0" w:unhideWhenUsed="0"/>
+    <w:lsdException w:name="Colorful Shading Accent 1" w:uiPriority="71" w:semiHidden="0" w:unhideWhenUsed="0"/>
+    <w:lsdException w:name="Colorful List Accent 1" w:uiPriority="72" w:semiHidden="0" w:unhideWhenUsed="0"/>
+    <w:lsdException w:name="Colorful Grid Accent 1" w:uiPriority="73" w:semiHidden="0" w:unhideWhenUsed="0"/>
+    <w:lsdException w:name="Light Shading Accent 2" w:uiPriority="60" w:semiHidden="0" w:unhideWhenUsed="0"/>
+    <w:lsdException w:name="Light List Accent 2" w:uiPriority="61" w:semiHidden="0" w:unhideWhenUsed="0"/>
+    <w:lsdException w:name="Light Grid Accent 2" w:uiPriority="62" w:semiHidden="0" w:unhideWhenUsed="0"/>
+    <w:lsdException w:name="Medium Shading 1 Accent 2" w:uiPriority="63" w:semiHidden="0" w:unhideWhenUsed="0"/>
+    <w:lsdException w:name="Medium Shading 2 Accent 2" w:uiPriority="64" w:semiHidden="0" w:unhideWhenUsed="0"/>
+    <w:lsdException w:name="Medium List 1 Accent 2" w:uiPriority="65" w:semiHidden="0" w:unhideWhenUsed="0"/>
+    <w:lsdException w:name="Medium List 2 Accent 2" w:uiPriority="66" w:semiHidden="0" w:unhideWhenUsed="0"/>
+    <w:lsdException w:name="Medium Grid 1 Accent 2" w:uiPriority="67" w:semiHidden="0" w:unhideWhenUsed="0"/>
+    <w:lsdException w:name="Medium Grid 2 Accent 2" w:uiPriority="68" w:semiHidden="0" w:unhideWhenUsed="0"/>
+    <w:lsdException w:name="Medium Grid 3 Accent 2" w:uiPriority="69" w:semiHidden="0" w:unhideWhenUsed="0"/>
+    <w:lsdException w:name="Dark List Accent 2" w:uiPriority="70" w:semiHidden="0" w:unhideWhenUsed="0"/>
+    <w:lsdException w:name="Colorful Shading Accent 2" w:uiPriority="71" w:semiHidden="0" w:unhideWhenUsed="0"/>
+    <w:lsdException w:name="Colorful List Accent 2" w:uiPriority="72" w:semiHidden="0" w:unhideWhenUsed="0"/>
+    <w:lsdException w:name="Colorful Grid Accent 2" w:uiPriority="73" w:semiHidden="0" w:unhideWhenUsed="0"/>
+    <w:lsdException w:name="Light Shading Accent 3" w:uiPriority="60" w:semiHidden="0" w:unhideWhenUsed="0"/>
+    <w:lsdException w:name="Light List Accent 3" w:uiPriority="61" w:semiHidden="0" w:unhideWhenUsed="0"/>
+    <w:lsdException w:name="Light Grid Accent 3" w:uiPriority="62" w:semiHidden="0" w:unhideWhenUsed="0"/>
+    <w:lsdException w:name="Medium Shading 1 Accent 3" w:uiPriority="63" w:semiHidden="0" w:unhideWhenUsed="0"/>
+    <w:lsdException w:name="Medium Shading 2 Accent 3" w:uiPriority="64" w:semiHidden="0" w:unhideWhenUsed="0"/>
+    <w:lsdException w:name="Medium List 1 Accent 3" w:uiPriority="65" w:semiHidden="0" w:unhideWhenUsed="0"/>
+    <w:lsdException w:name="Medium List 2 Accent 3" w:uiPriority="66" w:semiHidden="0" w:unhideWhenUsed="0"/>
+    <w:lsdException w:name="Medium Grid 1 Accent 3" w:uiPriority="67" w:semiHidden="0" w:unhideWhenUsed="0"/>
+    <w:lsdException w:name="Medium Grid 2 Accent 3" w:uiPriority="68" w:semiHidden="0" w:unhideWhenUsed="0"/>
+    <w:lsdException w:name="Medium Grid 3 Accent 3" w:uiPriority="69" w:semiHidden="0" w:unhideWhenUsed="0"/>
+    <w:lsdException w:name="Dark List Accent 3" w:uiPriority="70" w:semiHidden="0" w:unhideWhenUsed="0"/>
+    <w:lsdException w:name="Colorful Shading Accent 3" w:uiPriority="71" w:semiHidden="0" w:unhideWhenUsed="0"/>
+    <w:lsdException w:name="Colorful List Accent 3" w:uiPriority="72" w:semiHidden="0" w:unhideWhenUsed="0"/>
+    <w:lsdException w:name="Colorful Grid Accent 3" w:uiPriority="73" w:semiHidden="0" w:unhideWhenUsed="0"/>
+    <w:lsdException w:name="Light Shading Accent 4" w:uiPriority="60" w:semiHidden="0" w:unhideWhenUsed="0"/>
+    <w:lsdException w:name="Light List Accent 4" w:uiPriority="61" w:semiHidden="0" w:unhideWhenUsed="0"/>
+    <w:lsdException w:name="Light Grid Accent 4" w:uiPriority="62" w:semiHidden="0" w:unhideWhenUsed="0"/>
+    <w:lsdException w:name="Medium Shading 1 Accent 4" w:uiPriority="63" w:semiHidden="0" w:unhideWhenUsed="0"/>
+    <w:lsdException w:name="Medium Shading 2 Accent 4" w:uiPriority="64" w:semiHidden="0" w:unhideWhenUsed="0"/>
+    <w:lsdException w:name="Medium List 1 Accent 4" w:uiPriority="65" w:semiHidden="0" w:unhideWhenUsed="0"/>
+    <w:lsdException w:name="Medium List 2 Accent 4" w:uiPriority="66" w:semiHidden="0" w:unhideWhenUsed="0"/>
+    <w:lsdException w:name="Medium Grid 1 Accent 4" w:uiPriority="67" w:semiHidden="0" w:unhideWhenUsed="0"/>
+    <w:lsdException w:name="Medium Grid 2 Accent 4" w:uiPriority="68" w:semiHidden="0" w:unhideWhenUsed="0"/>
+    <w:lsdException w:name="Medium Grid 3 Accent 4" w:uiPriority="69" w:semiHidden="0" w:unhideWhenUsed="0"/>
+    <w:lsdException w:name="Dark List Accent 4" w:uiPriority="70" w:semiHidden="0" w:unhideWhenUsed="0"/>
+    <w:lsdException w:name="Colorful Shading Accent 4" w:uiPriority="71" w:semiHidden="0" w:unhideWhenUsed="0"/>
+    <w:lsdException w:name="Colorful List Accent 4" w:uiPriority="72" w:semiHidden="0" w:unhideWhenUsed="0"/>
+    <w:lsdException w:name="Colorful Grid Accent 4" w:uiPriority="73" w:semiHidden="0" w:unhideWhenUsed="0"/>
+    <w:lsdException w:name="Light Shading Accent 5" w:uiPriority="60" w:semiHidden="0" w:unhideWhenUsed="0"/>
+    <w:lsdException w:name="Light List Accent 5" w:uiPriority="61" w:semiHidden="0" w:unhideWhenUsed="0"/>
+    <w:lsdException w:name="Light Grid Accent 5" w:uiPriority="62" w:semiHidden="0" w:unhideWhenUsed="0"/>
+    <w:lsdException w:name="Medium Shading 1 Accent 5" w:uiPriority="63" w:semiHidden="0" w:unhideWhenUsed="0"/>
+    <w:lsdException w:name="Medium Shading 2 Accent 5" w:uiPriority="64" w:semiHidden="0" w:unhideWhenUsed="0"/>
+    <w:lsdException w:name="Medium List 1 Accent 5" w:uiPriority="65" w:semiHidden="0" w:unhideWhenUsed="0"/>
+    <w:lsdException w:name="Medium List 2 Accent 5" w:uiPriority="66" w:semiHidden="0" w:unhideWhenUsed="0"/>
+    <w:lsdException w:name="Medium Grid 1 Accent 5" w:uiPriority="67" w:semiHidden="0" w:unhideWhenUsed="0"/>
+    <w:lsdException w:name="Medium Grid 2 Accent 5" w:uiPriority="68" w:semiHidden="0" w:unhideWhenUsed="0"/>
+    <w:lsdException w:name="Medium Grid 3 Accent 5" w:uiPriority="69" w:semiHidden="0" w:unhideWhenUsed="0"/>
+    <w:lsdException w:name="Dark List Accent 5" w:uiPriority="70" w:semiHidden="0" w:unhideWhenUsed="0"/>
+    <w:lsdException w:name="Colorful Shading Accent 5" w:uiPriority="71" w:semiHidden="0" w:unhideWhenUsed="0"/>
+    <w:lsdException w:name="Colorful List Accent 5" w:uiPriority="72" w:semiHidden="0" w:unhideWhenUsed="0"/>
+    <w:lsdException w:name="Colorful Grid Accent 5" w:uiPriority="73" w:semiHidden="0" w:unhideWhenUsed="0"/>
+    <w:lsdException w:name="Light Shading Accent 6" w:uiPriority="60" w:semiHidden="0" w:unhideWhenUsed="0"/>
+    <w:lsdException w:name="Light List Accent 6" w:uiPriority="61" w:semiHidden="0" w:unhideWhenUsed="0"/>
+    <w:lsdException w:name="Light Grid Accent 6" w:uiPriority="62" w:semiHidden="0" w:unhideWhenUsed="0"/>
+    <w:lsdException w:name="Medium Shading 1 Accent 6" w:uiPriority="63" w:semiHidden="0" w:unhideWhenUsed="0"/>
+    <w:lsdException w:name="Medium Shading 2 Accent 6" w:uiPriority="64" w:semiHidden="0" w:unhideWhenUsed="0"/>
+    <w:lsdException w:name="Medium List 1 Accent 6" w:uiPriority="65" w:semiHidden="0" w:unhideWhenUsed="0"/>
+    <w:lsdException w:name="Medium List 2 Accent 6" w:uiPriority="66" w:semiHidden="0" w:unhideWhenUsed="0"/>
+    <w:lsdException w:name="Medium Grid 1 Accent 6" w:uiPriority="67" w:semiHidden="0" w:unhideWhenUsed="0"/>
+    <w:lsdException w:name="Medium Grid 2 Accent 6" w:uiPriority="68" w:semiHidden="0" w:unhideWhenUsed="0"/>
+    <w:lsdException w:name="Medium Grid 3 Accent 6" w:uiPriority="69" w:semiHidden="0" w:unhideWhenUsed="0"/>
+    <w:lsdException w:name="Dark List Accent 6" w:uiPriority="70" w:semiHidden="0" w:unhideWhenUsed="0"/>
+    <w:lsdException w:name="Colorful Shading Accent 6" w:uiPriority="71" w:semiHidden="0" w:unhideWhenUsed="0"/>
+    <w:lsdException w:name="Colorful List Accent 6" w:uiPriority="72" w:semiHidden="0" w:unhideWhenUsed="0"/>
+    <w:lsdException w:name="Colorful Grid Accent 6" w:uiPriority="73" w:semiHidden="0" w:unhideWhenUsed="0"/>
+    <w:lsdException w:name="Subtle Emphasis" w:uiPriority="19" w:semiHidden="0" w:unhideWhenUsed="0" w:qFormat="1"/>
+    <w:lsdException w:name="Intense Emphasis" w:uiPriority="21" w:semiHidden="0" w:unhideWhenUsed="0" w:qFormat="1"/>
+    <w:lsdException w:name="Subtle Reference" w:uiPriority="31" w:semiHidden="0" w:unhideWhenUsed="0" w:qFormat="1"/>
+    <w:lsdException w:name="Intense Reference" w:uiPriority="32" w:semiHidden="0" w:unhideWhenUsed="0" w:qFormat="1"/>
+    <w:lsdException w:name="Book Title" w:uiPriority="33" w:semiHidden="0" w:unhideWhenUsed="0" w:qFormat="1"/>
+    <w:lsdException w:name="Bibliography" w:uiPriority="37"/>
+    <w:lsdException w:name="TOC Heading" w:uiPriority="39" w:qFormat="1"/>
+  </w:latentStyles>
+  <w:style w:type="paragraph" w:styleId="a" w:default="1">
+    <w:name w:val="Normal"/>
+    <w:qFormat/>
+  </w:style>
+  <w:style w:type="paragraph" w:styleId="1">
+    <w:name w:val="heading 1"/>
+    <w:basedOn w:val="a"/>
+    <w:next w:val="a"/>
+    <w:link w:val="10"/>
+    <w:uiPriority w:val="9"/>
+    <w:qFormat/>
+    <w:rsid w:val="00F2091E"/>
+    <w:pPr>
+      <w:keepNext/>
+      <w:keepLines/>
+      <w:spacing w:before="240" w:after="0"/>
+      <w:outlineLvl w:val="0"/>
+    </w:pPr>
+    <w:rPr>
+      <w:rFonts w:asciiTheme="majorHAnsi" w:hAnsiTheme="majorHAnsi" w:eastAsiaTheme="majorEastAsia" w:cstheme="majorBidi"/>
+      <w:color w:val="2F5496" w:themeColor="accent1" w:themeShade="BF"/>
+      <w:sz w:val="32"/>
+      <w:szCs w:val="32"/>
+    </w:rPr>
+  </w:style>
+  <w:style w:type="paragraph" w:styleId="2">
+    <w:name w:val="heading 2"/>
+    <w:basedOn w:val="a"/>
+    <w:next w:val="a"/>
+    <w:link w:val="20"/>
+    <w:uiPriority w:val="9"/>
+    <w:unhideWhenUsed/>
+    <w:qFormat/>
+    <w:rsid w:val="00F2091E"/>
+    <w:pPr>
+      <w:keepNext/>
+      <w:keepLines/>
+      <w:spacing w:before="40" w:after="0"/>
+      <w:outlineLvl w:val="1"/>
+    </w:pPr>
+    <w:rPr>
+      <w:rFonts w:asciiTheme="majorHAnsi" w:hAnsiTheme="majorHAnsi" w:eastAsiaTheme="majorEastAsia" w:cstheme="majorBidi"/>
+      <w:color w:val="2F5496" w:themeColor="accent1" w:themeShade="BF"/>
+      <w:sz w:val="26"/>
+      <w:szCs w:val="26"/>
+    </w:rPr>
+  </w:style>
+  <w:style w:type="paragraph" w:styleId="3">
+    <w:name w:val="heading 3"/>
+    <w:basedOn w:val="a"/>
+    <w:next w:val="a"/>
+    <w:link w:val="30"/>
+    <w:uiPriority w:val="9"/>
+    <w:semiHidden/>
+    <w:unhideWhenUsed/>
+    <w:qFormat/>
+    <w:rsid w:val="00DA6242"/>
+    <w:pPr>
+      <w:keepNext/>
+      <w:keepLines/>
+      <w:spacing w:before="40" w:after="0"/>
+      <w:outlineLvl w:val="2"/>
+    </w:pPr>
+    <w:rPr>
+      <w:rFonts w:asciiTheme="majorHAnsi" w:hAnsiTheme="majorHAnsi" w:eastAsiaTheme="majorEastAsia" w:cstheme="majorBidi"/>
+      <w:color w:val="1F3763" w:themeColor="accent1" w:themeShade="7F"/>
+      <w:sz w:val="24"/>
+      <w:szCs w:val="24"/>
+    </w:rPr>
+  </w:style>
+  <w:style w:type="character" w:styleId="a0" w:default="1">
+    <w:name w:val="Default Paragraph Font"/>
+    <w:uiPriority w:val="1"/>
+    <w:semiHidden/>
+    <w:unhideWhenUsed/>
+  </w:style>
+  <w:style w:type="table" w:styleId="a1" w:default="1">
+    <w:name w:val="Normal Table"/>
+    <w:uiPriority w:val="99"/>
+    <w:semiHidden/>
+    <w:unhideWhenUsed/>
+    <w:tblPr>
+      <w:tblInd w:w="0" w:type="dxa"/>
+      <w:tblCellMar>
+        <w:top w:w="0" w:type="dxa"/>
+        <w:left w:w="108" w:type="dxa"/>
+        <w:bottom w:w="0" w:type="dxa"/>
+        <w:right w:w="108" w:type="dxa"/>
+      </w:tblCellMar>
+    </w:tblPr>
+  </w:style>
+  <w:style w:type="numbering" w:styleId="a2" w:default="1">
+    <w:name w:val="No List"/>
+    <w:uiPriority w:val="99"/>
+    <w:semiHidden/>
+    <w:unhideWhenUsed/>
+  </w:style>
+  <w:style w:type="paragraph" w:styleId="a3">
+    <w:name w:val="header"/>
+    <w:basedOn w:val="a"/>
+    <w:link w:val="a4"/>
+    <w:uiPriority w:val="99"/>
+    <w:unhideWhenUsed/>
+    <w:rsid w:val="009D486F"/>
+    <w:pPr>
+      <w:tabs>
+        <w:tab w:val="center" w:pos="4677"/>
+        <w:tab w:val="right" w:pos="9355"/>
+      </w:tabs>
+      <w:spacing w:after="0" w:line="240" w:lineRule="auto"/>
+    </w:pPr>
+  </w:style>
+  <w:style w:type="character" w:styleId="a4" w:customStyle="1">
+    <w:name w:val="Верхний колонтитул Знак"/>
+    <w:basedOn w:val="a0"/>
+    <w:link w:val="a3"/>
+    <w:uiPriority w:val="99"/>
+    <w:rsid w:val="009D486F"/>
+  </w:style>
+  <w:style w:type="paragraph" w:styleId="a5">
+    <w:name w:val="footer"/>
+    <w:basedOn w:val="a"/>
+    <w:link w:val="a6"/>
+    <w:uiPriority w:val="99"/>
+    <w:unhideWhenUsed/>
+    <w:rsid w:val="009D486F"/>
+    <w:pPr>
+      <w:tabs>
+        <w:tab w:val="center" w:pos="4677"/>
+        <w:tab w:val="right" w:pos="9355"/>
+      </w:tabs>
+      <w:spacing w:after="0" w:line="240" w:lineRule="auto"/>
+    </w:pPr>
+  </w:style>
+  <w:style w:type="character" w:styleId="a6" w:customStyle="1">
+    <w:name w:val="Нижний колонтитул Знак"/>
+    <w:basedOn w:val="a0"/>
+    <w:link w:val="a5"/>
+    <w:uiPriority w:val="99"/>
+    <w:rsid w:val="009D486F"/>
+  </w:style>
+  <w:style w:type="paragraph" w:styleId="a7">
+    <w:name w:val="List Paragraph"/>
+    <w:basedOn w:val="a"/>
+    <w:uiPriority w:val="34"/>
+    <w:qFormat/>
+    <w:rsid w:val="00DA36CB"/>
+    <w:pPr>
+      <w:ind w:left="720"/>
+      <w:contextualSpacing/>
+    </w:pPr>
+  </w:style>
+  <w:style w:type="character" w:styleId="10" w:customStyle="1">
+    <w:name w:val="Заголовок 1 Знак"/>
+    <w:basedOn w:val="a0"/>
+    <w:link w:val="1"/>
+    <w:uiPriority w:val="9"/>
+    <w:rsid w:val="00F2091E"/>
+    <w:rPr>
+      <w:rFonts w:asciiTheme="majorHAnsi" w:hAnsiTheme="majorHAnsi" w:eastAsiaTheme="majorEastAsia" w:cstheme="majorBidi"/>
+      <w:color w:val="2F5496" w:themeColor="accent1" w:themeShade="BF"/>
+      <w:sz w:val="32"/>
+      <w:szCs w:val="32"/>
+    </w:rPr>
+  </w:style>
+  <w:style w:type="paragraph" w:styleId="a8">
+    <w:name w:val="TOC Heading"/>
+    <w:basedOn w:val="1"/>
+    <w:next w:val="a"/>
+    <w:uiPriority w:val="39"/>
+    <w:unhideWhenUsed/>
+    <w:qFormat/>
+    <w:rsid w:val="00F2091E"/>
+    <w:pPr>
+      <w:outlineLvl w:val="9"/>
+    </w:pPr>
+    <w:rPr>
+      <w:lang w:eastAsia="ru-RU"/>
+    </w:rPr>
+  </w:style>
+  <w:style w:type="character" w:styleId="20" w:customStyle="1">
+    <w:name w:val="Заголовок 2 Знак"/>
+    <w:basedOn w:val="a0"/>
+    <w:link w:val="2"/>
+    <w:uiPriority w:val="9"/>
+    <w:rsid w:val="00F2091E"/>
+    <w:rPr>
+      <w:rFonts w:asciiTheme="majorHAnsi" w:hAnsiTheme="majorHAnsi" w:eastAsiaTheme="majorEastAsia" w:cstheme="majorBidi"/>
+      <w:color w:val="2F5496" w:themeColor="accent1" w:themeShade="BF"/>
+      <w:sz w:val="26"/>
+      <w:szCs w:val="26"/>
+    </w:rPr>
+  </w:style>
+  <w:style w:type="paragraph" w:styleId="11">
+    <w:name w:val="toc 1"/>
+    <w:basedOn w:val="a"/>
+    <w:next w:val="a"/>
+    <w:autoRedefine/>
+    <w:uiPriority w:val="39"/>
+    <w:unhideWhenUsed/>
+    <w:rsid w:val="00F2091E"/>
+    <w:pPr>
+      <w:spacing w:after="100"/>
+    </w:pPr>
+  </w:style>
+  <w:style w:type="paragraph" w:styleId="21">
+    <w:name w:val="toc 2"/>
+    <w:basedOn w:val="a"/>
+    <w:next w:val="a"/>
+    <w:autoRedefine/>
+    <w:uiPriority w:val="39"/>
+    <w:unhideWhenUsed/>
+    <w:rsid w:val="00F2091E"/>
+    <w:pPr>
+      <w:spacing w:after="100"/>
+      <w:ind w:left="220"/>
+    </w:pPr>
+  </w:style>
+  <w:style w:type="character" w:styleId="a9">
+    <w:name w:val="Hyperlink"/>
+    <w:basedOn w:val="a0"/>
+    <w:uiPriority w:val="99"/>
+    <w:unhideWhenUsed/>
+    <w:rsid w:val="00F2091E"/>
+    <w:rPr>
+      <w:color w:val="0563C1" w:themeColor="hyperlink"/>
+      <w:u w:val="single"/>
+    </w:rPr>
+  </w:style>
+  <w:style w:type="character" w:styleId="30" w:customStyle="1">
+    <w:name w:val="Заголовок 3 Знак"/>
+    <w:basedOn w:val="a0"/>
+    <w:link w:val="3"/>
+    <w:uiPriority w:val="9"/>
+    <w:semiHidden/>
+    <w:rsid w:val="00DA6242"/>
+    <w:rPr>
+      <w:rFonts w:asciiTheme="majorHAnsi" w:hAnsiTheme="majorHAnsi" w:eastAsiaTheme="majorEastAsia" w:cstheme="majorBidi"/>
+      <w:color w:val="1F3763" w:themeColor="accent1" w:themeShade="7F"/>
+      <w:sz w:val="24"/>
+      <w:szCs w:val="24"/>
+    </w:rPr>
+  </w:style>
+  <w:style w:type="paragraph" w:styleId="31">
+    <w:name w:val="toc 3"/>
+    <w:basedOn w:val="a"/>
+    <w:next w:val="a"/>
+    <w:autoRedefine/>
+    <w:uiPriority w:val="39"/>
+    <w:unhideWhenUsed/>
+    <w:rsid w:val="00DA6242"/>
+    <w:pPr>
+      <w:spacing w:after="100"/>
+      <w:ind w:left="440"/>
+    </w:pPr>
+  </w:style>
+  <w:style w:type="paragraph" w:styleId="aa">
+    <w:name w:val="Balloon Text"/>
+    <w:basedOn w:val="a"/>
+    <w:link w:val="ab"/>
+    <w:uiPriority w:val="99"/>
+    <w:semiHidden/>
+    <w:unhideWhenUsed/>
+    <w:rsid w:val="00602399"/>
+    <w:pPr>
+      <w:spacing w:after="0" w:line="240" w:lineRule="auto"/>
+    </w:pPr>
+    <w:rPr>
+      <w:rFonts w:ascii="Tahoma" w:hAnsi="Tahoma" w:cs="Tahoma"/>
+      <w:sz w:val="16"/>
+      <w:szCs w:val="16"/>
+    </w:rPr>
+  </w:style>
+  <w:style w:type="character" w:styleId="ab" w:customStyle="1">
+    <w:name w:val="Текст выноски Знак"/>
+    <w:basedOn w:val="a0"/>
+    <w:link w:val="aa"/>
+    <w:uiPriority w:val="99"/>
+    <w:semiHidden/>
+    <w:rsid w:val="00602399"/>
+    <w:rPr>
+      <w:rFonts w:ascii="Tahoma" w:hAnsi="Tahoma" w:cs="Tahoma"/>
+      <w:sz w:val="16"/>
+      <w:szCs w:val="16"/>
+    </w:rPr>
+  </w:style>
+</w:styles>
+</file>
+
+<file path=word/stylesWithEffects.xml><?xml version="1.0" encoding="utf-8"?>
+<w:styles xmlns:wpc="http://schemas.microsoft.com/office/word/2010/wordprocessingCanvas" xmlns:mc="http://schemas.openxmlformats.org/markup-compatibility/2006" xmlns:o="urn:schemas-microsoft-com:office:office" xmlns:r="http://schemas.openxmlformats.org/officeDocument/2006/relationships" xmlns:m="http://schemas.openxmlformats.org/officeDocument/2006/math" xmlns:v="urn:schemas-microsoft-com:vml" xmlns:wp14="http://schemas.microsoft.com/office/word/2010/wordprocessingDrawing" xmlns:wp="http://schemas.openxmlformats.org/drawingml/2006/wordprocessingDrawing" xmlns:w10="urn:schemas-microsoft-com:office:word" xmlns:w="http://schemas.openxmlformats.org/wordprocessingml/2006/main" xmlns:w14="http://schemas.microsoft.com/office/word/2010/wordml" xmlns:wpg="http://schemas.microsoft.com/office/word/2010/wordprocessingGroup" xmlns:wpi="http://schemas.microsoft.com/office/word/2010/wordprocessingInk" xmlns:wne="http://schemas.microsoft.com/office/word/2006/wordml" xmlns:wps="http://schemas.microsoft.com/office/word/2010/wordprocessingShape" mc:Ignorable="w14 wp14">
   <w:docDefaults>
     <w:rPrDefault>
       <w:rPr>
@@ -12204,449 +12668,37 @@
 </w:styles>
 </file>
 
-<file path=word/stylesWithEffects.xml><?xml version="1.0" encoding="utf-8"?>
-<w:styles xmlns:wpc="http://schemas.microsoft.com/office/word/2010/wordprocessingCanvas" xmlns:mc="http://schemas.openxmlformats.org/markup-compatibility/2006" xmlns:o="urn:schemas-microsoft-com:office:office" xmlns:r="http://schemas.openxmlformats.org/officeDocument/2006/relationships" xmlns:m="http://schemas.openxmlformats.org/officeDocument/2006/math" xmlns:v="urn:schemas-microsoft-com:vml" xmlns:wp14="http://schemas.microsoft.com/office/word/2010/wordprocessingDrawing" xmlns:wp="http://schemas.openxmlformats.org/drawingml/2006/wordprocessingDrawing" xmlns:w10="urn:schemas-microsoft-com:office:word" xmlns:w="http://schemas.openxmlformats.org/wordprocessingml/2006/main" xmlns:w14="http://schemas.microsoft.com/office/word/2010/wordml" xmlns:wpg="http://schemas.microsoft.com/office/word/2010/wordprocessingGroup" xmlns:wpi="http://schemas.microsoft.com/office/word/2010/wordprocessingInk" xmlns:wne="http://schemas.microsoft.com/office/word/2006/wordml" xmlns:wps="http://schemas.microsoft.com/office/word/2010/wordprocessingShape" mc:Ignorable="w14 wp14">
-  <w:docDefaults>
-    <w:rPrDefault>
-      <w:rPr>
-        <w:rFonts w:asciiTheme="minorHAnsi" w:eastAsiaTheme="minorHAnsi" w:hAnsiTheme="minorHAnsi" w:cstheme="minorBidi"/>
-        <w:sz w:val="22"/>
-        <w:szCs w:val="22"/>
-        <w:lang w:val="ru-RU" w:eastAsia="en-US" w:bidi="ar-SA"/>
-      </w:rPr>
-    </w:rPrDefault>
-    <w:pPrDefault>
-      <w:pPr>
-        <w:spacing w:after="160" w:line="259" w:lineRule="auto"/>
-      </w:pPr>
-    </w:pPrDefault>
-  </w:docDefaults>
-  <w:latentStyles w:defLockedState="0" w:defUIPriority="99" w:defSemiHidden="1" w:defUnhideWhenUsed="1" w:defQFormat="0" w:count="267">
-    <w:lsdException w:name="Normal" w:semiHidden="0" w:uiPriority="0" w:unhideWhenUsed="0" w:qFormat="1"/>
-    <w:lsdException w:name="heading 1" w:semiHidden="0" w:uiPriority="9" w:unhideWhenUsed="0" w:qFormat="1"/>
-    <w:lsdException w:name="heading 2" w:uiPriority="9" w:qFormat="1"/>
-    <w:lsdException w:name="heading 3" w:uiPriority="9" w:qFormat="1"/>
-    <w:lsdException w:name="heading 4" w:uiPriority="9" w:qFormat="1"/>
-    <w:lsdException w:name="heading 5" w:uiPriority="9" w:qFormat="1"/>
-    <w:lsdException w:name="heading 6" w:uiPriority="9" w:qFormat="1"/>
-    <w:lsdException w:name="heading 7" w:uiPriority="9" w:qFormat="1"/>
-    <w:lsdException w:name="heading 8" w:uiPriority="9" w:qFormat="1"/>
-    <w:lsdException w:name="heading 9" w:uiPriority="9" w:qFormat="1"/>
-    <w:lsdException w:name="toc 1" w:uiPriority="39"/>
-    <w:lsdException w:name="toc 2" w:uiPriority="39"/>
-    <w:lsdException w:name="toc 3" w:uiPriority="39"/>
-    <w:lsdException w:name="toc 4" w:uiPriority="39"/>
-    <w:lsdException w:name="toc 5" w:uiPriority="39"/>
-    <w:lsdException w:name="toc 6" w:uiPriority="39"/>
-    <w:lsdException w:name="toc 7" w:uiPriority="39"/>
-    <w:lsdException w:name="toc 8" w:uiPriority="39"/>
-    <w:lsdException w:name="toc 9" w:uiPriority="39"/>
-    <w:lsdException w:name="caption" w:uiPriority="35" w:qFormat="1"/>
-    <w:lsdException w:name="Title" w:semiHidden="0" w:uiPriority="10" w:unhideWhenUsed="0" w:qFormat="1"/>
-    <w:lsdException w:name="Default Paragraph Font" w:uiPriority="1"/>
-    <w:lsdException w:name="Subtitle" w:semiHidden="0" w:uiPriority="11" w:unhideWhenUsed="0" w:qFormat="1"/>
-    <w:lsdException w:name="Strong" w:semiHidden="0" w:uiPriority="22" w:unhideWhenUsed="0" w:qFormat="1"/>
-    <w:lsdException w:name="Emphasis" w:semiHidden="0" w:uiPriority="20" w:unhideWhenUsed="0" w:qFormat="1"/>
-    <w:lsdException w:name="Table Grid" w:semiHidden="0" w:uiPriority="39" w:unhideWhenUsed="0"/>
-    <w:lsdException w:name="Placeholder Text" w:unhideWhenUsed="0"/>
-    <w:lsdException w:name="No Spacing" w:semiHidden="0" w:uiPriority="1" w:unhideWhenUsed="0" w:qFormat="1"/>
-    <w:lsdException w:name="Light Shading" w:semiHidden="0" w:uiPriority="60" w:unhideWhenUsed="0"/>
-    <w:lsdException w:name="Light List" w:semiHidden="0" w:uiPriority="61" w:unhideWhenUsed="0"/>
-    <w:lsdException w:name="Light Grid" w:semiHidden="0" w:uiPriority="62" w:unhideWhenUsed="0"/>
-    <w:lsdException w:name="Medium Shading 1" w:semiHidden="0" w:uiPriority="63" w:unhideWhenUsed="0"/>
-    <w:lsdException w:name="Medium Shading 2" w:semiHidden="0" w:uiPriority="64" w:unhideWhenUsed="0"/>
-    <w:lsdException w:name="Medium List 1" w:semiHidden="0" w:uiPriority="65" w:unhideWhenUsed="0"/>
-    <w:lsdException w:name="Medium List 2" w:semiHidden="0" w:uiPriority="66" w:unhideWhenUsed="0"/>
-    <w:lsdException w:name="Medium Grid 1" w:semiHidden="0" w:uiPriority="67" w:unhideWhenUsed="0"/>
-    <w:lsdException w:name="Medium Grid 2" w:semiHidden="0" w:uiPriority="68" w:unhideWhenUsed="0"/>
-    <w:lsdException w:name="Medium Grid 3" w:semiHidden="0" w:uiPriority="69" w:unhideWhenUsed="0"/>
-    <w:lsdException w:name="Dark List" w:semiHidden="0" w:uiPriority="70" w:unhideWhenUsed="0"/>
-    <w:lsdException w:name="Colorful Shading" w:semiHidden="0" w:uiPriority="71" w:unhideWhenUsed="0"/>
-    <w:lsdException w:name="Colorful List" w:semiHidden="0" w:uiPriority="72" w:unhideWhenUsed="0"/>
-    <w:lsdException w:name="Colorful Grid" w:semiHidden="0" w:uiPriority="73" w:unhideWhenUsed="0"/>
-    <w:lsdException w:name="Light Shading Accent 1" w:semiHidden="0" w:uiPriority="60" w:unhideWhenUsed="0"/>
-    <w:lsdException w:name="Light List Accent 1" w:semiHidden="0" w:uiPriority="61" w:unhideWhenUsed="0"/>
-    <w:lsdException w:name="Light Grid Accent 1" w:semiHidden="0" w:uiPriority="62" w:unhideWhenUsed="0"/>
-    <w:lsdException w:name="Medium Shading 1 Accent 1" w:semiHidden="0" w:uiPriority="63" w:unhideWhenUsed="0"/>
-    <w:lsdException w:name="Medium Shading 2 Accent 1" w:semiHidden="0" w:uiPriority="64" w:unhideWhenUsed="0"/>
-    <w:lsdException w:name="Medium List 1 Accent 1" w:semiHidden="0" w:uiPriority="65" w:unhideWhenUsed="0"/>
-    <w:lsdException w:name="Revision" w:unhideWhenUsed="0"/>
-    <w:lsdException w:name="List Paragraph" w:semiHidden="0" w:uiPriority="34" w:unhideWhenUsed="0" w:qFormat="1"/>
-    <w:lsdException w:name="Quote" w:semiHidden="0" w:uiPriority="29" w:unhideWhenUsed="0" w:qFormat="1"/>
-    <w:lsdException w:name="Intense Quote" w:semiHidden="0" w:uiPriority="30" w:unhideWhenUsed="0" w:qFormat="1"/>
-    <w:lsdException w:name="Medium List 2 Accent 1" w:semiHidden="0" w:uiPriority="66" w:unhideWhenUsed="0"/>
-    <w:lsdException w:name="Medium Grid 1 Accent 1" w:semiHidden="0" w:uiPriority="67" w:unhideWhenUsed="0"/>
-    <w:lsdException w:name="Medium Grid 2 Accent 1" w:semiHidden="0" w:uiPriority="68" w:unhideWhenUsed="0"/>
-    <w:lsdException w:name="Medium Grid 3 Accent 1" w:semiHidden="0" w:uiPriority="69" w:unhideWhenUsed="0"/>
-    <w:lsdException w:name="Dark List Accent 1" w:semiHidden="0" w:uiPriority="70" w:unhideWhenUsed="0"/>
-    <w:lsdException w:name="Colorful Shading Accent 1" w:semiHidden="0" w:uiPriority="71" w:unhideWhenUsed="0"/>
-    <w:lsdException w:name="Colorful List Accent 1" w:semiHidden="0" w:uiPriority="72" w:unhideWhenUsed="0"/>
-    <w:lsdException w:name="Colorful Grid Accent 1" w:semiHidden="0" w:uiPriority="73" w:unhideWhenUsed="0"/>
-    <w:lsdException w:name="Light Shading Accent 2" w:semiHidden="0" w:uiPriority="60" w:unhideWhenUsed="0"/>
-    <w:lsdException w:name="Light List Accent 2" w:semiHidden="0" w:uiPriority="61" w:unhideWhenUsed="0"/>
-    <w:lsdException w:name="Light Grid Accent 2" w:semiHidden="0" w:uiPriority="62" w:unhideWhenUsed="0"/>
-    <w:lsdException w:name="Medium Shading 1 Accent 2" w:semiHidden="0" w:uiPriority="63" w:unhideWhenUsed="0"/>
-    <w:lsdException w:name="Medium Shading 2 Accent 2" w:semiHidden="0" w:uiPriority="64" w:unhideWhenUsed="0"/>
-    <w:lsdException w:name="Medium List 1 Accent 2" w:semiHidden="0" w:uiPriority="65" w:unhideWhenUsed="0"/>
-    <w:lsdException w:name="Medium List 2 Accent 2" w:semiHidden="0" w:uiPriority="66" w:unhideWhenUsed="0"/>
-    <w:lsdException w:name="Medium Grid 1 Accent 2" w:semiHidden="0" w:uiPriority="67" w:unhideWhenUsed="0"/>
-    <w:lsdException w:name="Medium Grid 2 Accent 2" w:semiHidden="0" w:uiPriority="68" w:unhideWhenUsed="0"/>
-    <w:lsdException w:name="Medium Grid 3 Accent 2" w:semiHidden="0" w:uiPriority="69" w:unhideWhenUsed="0"/>
-    <w:lsdException w:name="Dark List Accent 2" w:semiHidden="0" w:uiPriority="70" w:unhideWhenUsed="0"/>
-    <w:lsdException w:name="Colorful Shading Accent 2" w:semiHidden="0" w:uiPriority="71" w:unhideWhenUsed="0"/>
-    <w:lsdException w:name="Colorful List Accent 2" w:semiHidden="0" w:uiPriority="72" w:unhideWhenUsed="0"/>
-    <w:lsdException w:name="Colorful Grid Accent 2" w:semiHidden="0" w:uiPriority="73" w:unhideWhenUsed="0"/>
-    <w:lsdException w:name="Light Shading Accent 3" w:semiHidden="0" w:uiPriority="60" w:unhideWhenUsed="0"/>
-    <w:lsdException w:name="Light List Accent 3" w:semiHidden="0" w:uiPriority="61" w:unhideWhenUsed="0"/>
-    <w:lsdException w:name="Light Grid Accent 3" w:semiHidden="0" w:uiPriority="62" w:unhideWhenUsed="0"/>
-    <w:lsdException w:name="Medium Shading 1 Accent 3" w:semiHidden="0" w:uiPriority="63" w:unhideWhenUsed="0"/>
-    <w:lsdException w:name="Medium Shading 2 Accent 3" w:semiHidden="0" w:uiPriority="64" w:unhideWhenUsed="0"/>
-    <w:lsdException w:name="Medium List 1 Accent 3" w:semiHidden="0" w:uiPriority="65" w:unhideWhenUsed="0"/>
-    <w:lsdException w:name="Medium List 2 Accent 3" w:semiHidden="0" w:uiPriority="66" w:unhideWhenUsed="0"/>
-    <w:lsdException w:name="Medium Grid 1 Accent 3" w:semiHidden="0" w:uiPriority="67" w:unhideWhenUsed="0"/>
-    <w:lsdException w:name="Medium Grid 2 Accent 3" w:semiHidden="0" w:uiPriority="68" w:unhideWhenUsed="0"/>
-    <w:lsdException w:name="Medium Grid 3 Accent 3" w:semiHidden="0" w:uiPriority="69" w:unhideWhenUsed="0"/>
-    <w:lsdException w:name="Dark List Accent 3" w:semiHidden="0" w:uiPriority="70" w:unhideWhenUsed="0"/>
-    <w:lsdException w:name="Colorful Shading Accent 3" w:semiHidden="0" w:uiPriority="71" w:unhideWhenUsed="0"/>
-    <w:lsdException w:name="Colorful List Accent 3" w:semiHidden="0" w:uiPriority="72" w:unhideWhenUsed="0"/>
-    <w:lsdException w:name="Colorful Grid Accent 3" w:semiHidden="0" w:uiPriority="73" w:unhideWhenUsed="0"/>
-    <w:lsdException w:name="Light Shading Accent 4" w:semiHidden="0" w:uiPriority="60" w:unhideWhenUsed="0"/>
-    <w:lsdException w:name="Light List Accent 4" w:semiHidden="0" w:uiPriority="61" w:unhideWhenUsed="0"/>
-    <w:lsdException w:name="Light Grid Accent 4" w:semiHidden="0" w:uiPriority="62" w:unhideWhenUsed="0"/>
-    <w:lsdException w:name="Medium Shading 1 Accent 4" w:semiHidden="0" w:uiPriority="63" w:unhideWhenUsed="0"/>
-    <w:lsdException w:name="Medium Shading 2 Accent 4" w:semiHidden="0" w:uiPriority="64" w:unhideWhenUsed="0"/>
-    <w:lsdException w:name="Medium List 1 Accent 4" w:semiHidden="0" w:uiPriority="65" w:unhideWhenUsed="0"/>
-    <w:lsdException w:name="Medium List 2 Accent 4" w:semiHidden="0" w:uiPriority="66" w:unhideWhenUsed="0"/>
-    <w:lsdException w:name="Medium Grid 1 Accent 4" w:semiHidden="0" w:uiPriority="67" w:unhideWhenUsed="0"/>
-    <w:lsdException w:name="Medium Grid 2 Accent 4" w:semiHidden="0" w:uiPriority="68" w:unhideWhenUsed="0"/>
-    <w:lsdException w:name="Medium Grid 3 Accent 4" w:semiHidden="0" w:uiPriority="69" w:unhideWhenUsed="0"/>
-    <w:lsdException w:name="Dark List Accent 4" w:semiHidden="0" w:uiPriority="70" w:unhideWhenUsed="0"/>
-    <w:lsdException w:name="Colorful Shading Accent 4" w:semiHidden="0" w:uiPriority="71" w:unhideWhenUsed="0"/>
-    <w:lsdException w:name="Colorful List Accent 4" w:semiHidden="0" w:uiPriority="72" w:unhideWhenUsed="0"/>
-    <w:lsdException w:name="Colorful Grid Accent 4" w:semiHidden="0" w:uiPriority="73" w:unhideWhenUsed="0"/>
-    <w:lsdException w:name="Light Shading Accent 5" w:semiHidden="0" w:uiPriority="60" w:unhideWhenUsed="0"/>
-    <w:lsdException w:name="Light List Accent 5" w:semiHidden="0" w:uiPriority="61" w:unhideWhenUsed="0"/>
-    <w:lsdException w:name="Light Grid Accent 5" w:semiHidden="0" w:uiPriority="62" w:unhideWhenUsed="0"/>
-    <w:lsdException w:name="Medium Shading 1 Accent 5" w:semiHidden="0" w:uiPriority="63" w:unhideWhenUsed="0"/>
-    <w:lsdException w:name="Medium Shading 2 Accent 5" w:semiHidden="0" w:uiPriority="64" w:unhideWhenUsed="0"/>
-    <w:lsdException w:name="Medium List 1 Accent 5" w:semiHidden="0" w:uiPriority="65" w:unhideWhenUsed="0"/>
-    <w:lsdException w:name="Medium List 2 Accent 5" w:semiHidden="0" w:uiPriority="66" w:unhideWhenUsed="0"/>
-    <w:lsdException w:name="Medium Grid 1 Accent 5" w:semiHidden="0" w:uiPriority="67" w:unhideWhenUsed="0"/>
-    <w:lsdException w:name="Medium Grid 2 Accent 5" w:semiHidden="0" w:uiPriority="68" w:unhideWhenUsed="0"/>
-    <w:lsdException w:name="Medium Grid 3 Accent 5" w:semiHidden="0" w:uiPriority="69" w:unhideWhenUsed="0"/>
-    <w:lsdException w:name="Dark List Accent 5" w:semiHidden="0" w:uiPriority="70" w:unhideWhenUsed="0"/>
-    <w:lsdException w:name="Colorful Shading Accent 5" w:semiHidden="0" w:uiPriority="71" w:unhideWhenUsed="0"/>
-    <w:lsdException w:name="Colorful List Accent 5" w:semiHidden="0" w:uiPriority="72" w:unhideWhenUsed="0"/>
-    <w:lsdException w:name="Colorful Grid Accent 5" w:semiHidden="0" w:uiPriority="73" w:unhideWhenUsed="0"/>
-    <w:lsdException w:name="Light Shading Accent 6" w:semiHidden="0" w:uiPriority="60" w:unhideWhenUsed="0"/>
-    <w:lsdException w:name="Light List Accent 6" w:semiHidden="0" w:uiPriority="61" w:unhideWhenUsed="0"/>
-    <w:lsdException w:name="Light Grid Accent 6" w:semiHidden="0" w:uiPriority="62" w:unhideWhenUsed="0"/>
-    <w:lsdException w:name="Medium Shading 1 Accent 6" w:semiHidden="0" w:uiPriority="63" w:unhideWhenUsed="0"/>
-    <w:lsdException w:name="Medium Shading 2 Accent 6" w:semiHidden="0" w:uiPriority="64" w:unhideWhenUsed="0"/>
-    <w:lsdException w:name="Medium List 1 Accent 6" w:semiHidden="0" w:uiPriority="65" w:unhideWhenUsed="0"/>
-    <w:lsdException w:name="Medium List 2 Accent 6" w:semiHidden="0" w:uiPriority="66" w:unhideWhenUsed="0"/>
-    <w:lsdException w:name="Medium Grid 1 Accent 6" w:semiHidden="0" w:uiPriority="67" w:unhideWhenUsed="0"/>
-    <w:lsdException w:name="Medium Grid 2 Accent 6" w:semiHidden="0" w:uiPriority="68" w:unhideWhenUsed="0"/>
-    <w:lsdException w:name="Medium Grid 3 Accent 6" w:semiHidden="0" w:uiPriority="69" w:unhideWhenUsed="0"/>
-    <w:lsdException w:name="Dark List Accent 6" w:semiHidden="0" w:uiPriority="70" w:unhideWhenUsed="0"/>
-    <w:lsdException w:name="Colorful Shading Accent 6" w:semiHidden="0" w:uiPriority="71" w:unhideWhenUsed="0"/>
-    <w:lsdException w:name="Colorful List Accent 6" w:semiHidden="0" w:uiPriority="72" w:unhideWhenUsed="0"/>
-    <w:lsdException w:name="Colorful Grid Accent 6" w:semiHidden="0" w:uiPriority="73" w:unhideWhenUsed="0"/>
-    <w:lsdException w:name="Subtle Emphasis" w:semiHidden="0" w:uiPriority="19" w:unhideWhenUsed="0" w:qFormat="1"/>
-    <w:lsdException w:name="Intense Emphasis" w:semiHidden="0" w:uiPriority="21" w:unhideWhenUsed="0" w:qFormat="1"/>
-    <w:lsdException w:name="Subtle Reference" w:semiHidden="0" w:uiPriority="31" w:unhideWhenUsed="0" w:qFormat="1"/>
-    <w:lsdException w:name="Intense Reference" w:semiHidden="0" w:uiPriority="32" w:unhideWhenUsed="0" w:qFormat="1"/>
-    <w:lsdException w:name="Book Title" w:semiHidden="0" w:uiPriority="33" w:unhideWhenUsed="0" w:qFormat="1"/>
-    <w:lsdException w:name="Bibliography" w:uiPriority="37"/>
-    <w:lsdException w:name="TOC Heading" w:uiPriority="39" w:qFormat="1"/>
-  </w:latentStyles>
-  <w:style w:type="paragraph" w:default="1" w:styleId="a">
-    <w:name w:val="Normal"/>
-    <w:qFormat/>
-  </w:style>
-  <w:style w:type="paragraph" w:styleId="1">
-    <w:name w:val="heading 1"/>
-    <w:basedOn w:val="a"/>
-    <w:next w:val="a"/>
-    <w:link w:val="10"/>
-    <w:uiPriority w:val="9"/>
-    <w:qFormat/>
-    <w:rsid w:val="00F2091E"/>
-    <w:pPr>
-      <w:keepNext/>
-      <w:keepLines/>
-      <w:spacing w:before="240" w:after="0"/>
-      <w:outlineLvl w:val="0"/>
-    </w:pPr>
-    <w:rPr>
-      <w:rFonts w:asciiTheme="majorHAnsi" w:eastAsiaTheme="majorEastAsia" w:hAnsiTheme="majorHAnsi" w:cstheme="majorBidi"/>
-      <w:color w:val="2F5496" w:themeColor="accent1" w:themeShade="BF"/>
-      <w:sz w:val="32"/>
-      <w:szCs w:val="32"/>
-    </w:rPr>
-  </w:style>
-  <w:style w:type="paragraph" w:styleId="2">
-    <w:name w:val="heading 2"/>
-    <w:basedOn w:val="a"/>
-    <w:next w:val="a"/>
-    <w:link w:val="20"/>
-    <w:uiPriority w:val="9"/>
-    <w:unhideWhenUsed/>
-    <w:qFormat/>
-    <w:rsid w:val="00F2091E"/>
-    <w:pPr>
-      <w:keepNext/>
-      <w:keepLines/>
-      <w:spacing w:before="40" w:after="0"/>
-      <w:outlineLvl w:val="1"/>
-    </w:pPr>
-    <w:rPr>
-      <w:rFonts w:asciiTheme="majorHAnsi" w:eastAsiaTheme="majorEastAsia" w:hAnsiTheme="majorHAnsi" w:cstheme="majorBidi"/>
-      <w:color w:val="2F5496" w:themeColor="accent1" w:themeShade="BF"/>
-      <w:sz w:val="26"/>
-      <w:szCs w:val="26"/>
-    </w:rPr>
-  </w:style>
-  <w:style w:type="paragraph" w:styleId="3">
-    <w:name w:val="heading 3"/>
-    <w:basedOn w:val="a"/>
-    <w:next w:val="a"/>
-    <w:link w:val="30"/>
-    <w:uiPriority w:val="9"/>
-    <w:semiHidden/>
-    <w:unhideWhenUsed/>
-    <w:qFormat/>
-    <w:rsid w:val="00DA6242"/>
-    <w:pPr>
-      <w:keepNext/>
-      <w:keepLines/>
-      <w:spacing w:before="40" w:after="0"/>
-      <w:outlineLvl w:val="2"/>
-    </w:pPr>
-    <w:rPr>
-      <w:rFonts w:asciiTheme="majorHAnsi" w:eastAsiaTheme="majorEastAsia" w:hAnsiTheme="majorHAnsi" w:cstheme="majorBidi"/>
-      <w:color w:val="1F3763" w:themeColor="accent1" w:themeShade="7F"/>
-      <w:sz w:val="24"/>
-      <w:szCs w:val="24"/>
-    </w:rPr>
-  </w:style>
-  <w:style w:type="character" w:default="1" w:styleId="a0">
-    <w:name w:val="Default Paragraph Font"/>
-    <w:uiPriority w:val="1"/>
-    <w:semiHidden/>
-    <w:unhideWhenUsed/>
-  </w:style>
-  <w:style w:type="table" w:default="1" w:styleId="a1">
-    <w:name w:val="Normal Table"/>
-    <w:uiPriority w:val="99"/>
-    <w:semiHidden/>
-    <w:unhideWhenUsed/>
-    <w:tblPr>
-      <w:tblInd w:w="0" w:type="dxa"/>
-      <w:tblCellMar>
-        <w:top w:w="0" w:type="dxa"/>
-        <w:left w:w="108" w:type="dxa"/>
-        <w:bottom w:w="0" w:type="dxa"/>
-        <w:right w:w="108" w:type="dxa"/>
-      </w:tblCellMar>
-    </w:tblPr>
-  </w:style>
-  <w:style w:type="numbering" w:default="1" w:styleId="a2">
-    <w:name w:val="No List"/>
-    <w:uiPriority w:val="99"/>
-    <w:semiHidden/>
-    <w:unhideWhenUsed/>
-  </w:style>
-  <w:style w:type="paragraph" w:styleId="a3">
-    <w:name w:val="header"/>
-    <w:basedOn w:val="a"/>
-    <w:link w:val="a4"/>
-    <w:uiPriority w:val="99"/>
-    <w:unhideWhenUsed/>
-    <w:rsid w:val="009D486F"/>
-    <w:pPr>
-      <w:tabs>
-        <w:tab w:val="center" w:pos="4677"/>
-        <w:tab w:val="right" w:pos="9355"/>
-      </w:tabs>
-      <w:spacing w:after="0" w:line="240" w:lineRule="auto"/>
-    </w:pPr>
-  </w:style>
-  <w:style w:type="character" w:customStyle="1" w:styleId="a4">
-    <w:name w:val="Верхний колонтитул Знак"/>
-    <w:basedOn w:val="a0"/>
-    <w:link w:val="a3"/>
-    <w:uiPriority w:val="99"/>
-    <w:rsid w:val="009D486F"/>
-  </w:style>
-  <w:style w:type="paragraph" w:styleId="a5">
-    <w:name w:val="footer"/>
-    <w:basedOn w:val="a"/>
-    <w:link w:val="a6"/>
-    <w:uiPriority w:val="99"/>
-    <w:unhideWhenUsed/>
-    <w:rsid w:val="009D486F"/>
-    <w:pPr>
-      <w:tabs>
-        <w:tab w:val="center" w:pos="4677"/>
-        <w:tab w:val="right" w:pos="9355"/>
-      </w:tabs>
-      <w:spacing w:after="0" w:line="240" w:lineRule="auto"/>
-    </w:pPr>
-  </w:style>
-  <w:style w:type="character" w:customStyle="1" w:styleId="a6">
-    <w:name w:val="Нижний колонтитул Знак"/>
-    <w:basedOn w:val="a0"/>
-    <w:link w:val="a5"/>
-    <w:uiPriority w:val="99"/>
-    <w:rsid w:val="009D486F"/>
-  </w:style>
-  <w:style w:type="paragraph" w:styleId="a7">
-    <w:name w:val="List Paragraph"/>
-    <w:basedOn w:val="a"/>
-    <w:uiPriority w:val="34"/>
-    <w:qFormat/>
-    <w:rsid w:val="00DA36CB"/>
-    <w:pPr>
-      <w:ind w:left="720"/>
-      <w:contextualSpacing/>
-    </w:pPr>
-  </w:style>
-  <w:style w:type="character" w:customStyle="1" w:styleId="10">
-    <w:name w:val="Заголовок 1 Знак"/>
-    <w:basedOn w:val="a0"/>
-    <w:link w:val="1"/>
-    <w:uiPriority w:val="9"/>
-    <w:rsid w:val="00F2091E"/>
-    <w:rPr>
-      <w:rFonts w:asciiTheme="majorHAnsi" w:eastAsiaTheme="majorEastAsia" w:hAnsiTheme="majorHAnsi" w:cstheme="majorBidi"/>
-      <w:color w:val="2F5496" w:themeColor="accent1" w:themeShade="BF"/>
-      <w:sz w:val="32"/>
-      <w:szCs w:val="32"/>
-    </w:rPr>
-  </w:style>
-  <w:style w:type="paragraph" w:styleId="a8">
-    <w:name w:val="TOC Heading"/>
-    <w:basedOn w:val="1"/>
-    <w:next w:val="a"/>
-    <w:uiPriority w:val="39"/>
-    <w:unhideWhenUsed/>
-    <w:qFormat/>
-    <w:rsid w:val="00F2091E"/>
-    <w:pPr>
-      <w:outlineLvl w:val="9"/>
-    </w:pPr>
-    <w:rPr>
-      <w:lang w:eastAsia="ru-RU"/>
-    </w:rPr>
-  </w:style>
-  <w:style w:type="character" w:customStyle="1" w:styleId="20">
-    <w:name w:val="Заголовок 2 Знак"/>
-    <w:basedOn w:val="a0"/>
-    <w:link w:val="2"/>
-    <w:uiPriority w:val="9"/>
-    <w:rsid w:val="00F2091E"/>
-    <w:rPr>
-      <w:rFonts w:asciiTheme="majorHAnsi" w:eastAsiaTheme="majorEastAsia" w:hAnsiTheme="majorHAnsi" w:cstheme="majorBidi"/>
-      <w:color w:val="2F5496" w:themeColor="accent1" w:themeShade="BF"/>
-      <w:sz w:val="26"/>
-      <w:szCs w:val="26"/>
-    </w:rPr>
-  </w:style>
-  <w:style w:type="paragraph" w:styleId="11">
-    <w:name w:val="toc 1"/>
-    <w:basedOn w:val="a"/>
-    <w:next w:val="a"/>
-    <w:autoRedefine/>
-    <w:uiPriority w:val="39"/>
-    <w:unhideWhenUsed/>
-    <w:rsid w:val="00F2091E"/>
-    <w:pPr>
-      <w:spacing w:after="100"/>
-    </w:pPr>
-  </w:style>
-  <w:style w:type="paragraph" w:styleId="21">
-    <w:name w:val="toc 2"/>
-    <w:basedOn w:val="a"/>
-    <w:next w:val="a"/>
-    <w:autoRedefine/>
-    <w:uiPriority w:val="39"/>
-    <w:unhideWhenUsed/>
-    <w:rsid w:val="00F2091E"/>
-    <w:pPr>
-      <w:spacing w:after="100"/>
-      <w:ind w:left="220"/>
-    </w:pPr>
-  </w:style>
-  <w:style w:type="character" w:styleId="a9">
-    <w:name w:val="Hyperlink"/>
-    <w:basedOn w:val="a0"/>
-    <w:uiPriority w:val="99"/>
-    <w:unhideWhenUsed/>
-    <w:rsid w:val="00F2091E"/>
-    <w:rPr>
-      <w:color w:val="0563C1" w:themeColor="hyperlink"/>
-      <w:u w:val="single"/>
-    </w:rPr>
-  </w:style>
-  <w:style w:type="character" w:customStyle="1" w:styleId="30">
-    <w:name w:val="Заголовок 3 Знак"/>
-    <w:basedOn w:val="a0"/>
-    <w:link w:val="3"/>
-    <w:uiPriority w:val="9"/>
-    <w:semiHidden/>
-    <w:rsid w:val="00DA6242"/>
-    <w:rPr>
-      <w:rFonts w:asciiTheme="majorHAnsi" w:eastAsiaTheme="majorEastAsia" w:hAnsiTheme="majorHAnsi" w:cstheme="majorBidi"/>
-      <w:color w:val="1F3763" w:themeColor="accent1" w:themeShade="7F"/>
-      <w:sz w:val="24"/>
-      <w:szCs w:val="24"/>
-    </w:rPr>
-  </w:style>
-  <w:style w:type="paragraph" w:styleId="31">
-    <w:name w:val="toc 3"/>
-    <w:basedOn w:val="a"/>
-    <w:next w:val="a"/>
-    <w:autoRedefine/>
-    <w:uiPriority w:val="39"/>
-    <w:unhideWhenUsed/>
-    <w:rsid w:val="00DA6242"/>
-    <w:pPr>
-      <w:spacing w:after="100"/>
-      <w:ind w:left="440"/>
-    </w:pPr>
-  </w:style>
-  <w:style w:type="paragraph" w:styleId="aa">
-    <w:name w:val="Balloon Text"/>
-    <w:basedOn w:val="a"/>
-    <w:link w:val="ab"/>
-    <w:uiPriority w:val="99"/>
-    <w:semiHidden/>
-    <w:unhideWhenUsed/>
-    <w:rsid w:val="00602399"/>
-    <w:pPr>
-      <w:spacing w:after="0" w:line="240" w:lineRule="auto"/>
-    </w:pPr>
-    <w:rPr>
-      <w:rFonts w:ascii="Tahoma" w:hAnsi="Tahoma" w:cs="Tahoma"/>
-      <w:sz w:val="16"/>
-      <w:szCs w:val="16"/>
-    </w:rPr>
-  </w:style>
-  <w:style w:type="character" w:customStyle="1" w:styleId="ab">
-    <w:name w:val="Текст выноски Знак"/>
-    <w:basedOn w:val="a0"/>
-    <w:link w:val="aa"/>
-    <w:uiPriority w:val="99"/>
-    <w:semiHidden/>
-    <w:rsid w:val="00602399"/>
-    <w:rPr>
-      <w:rFonts w:ascii="Tahoma" w:hAnsi="Tahoma" w:cs="Tahoma"/>
-      <w:sz w:val="16"/>
-      <w:szCs w:val="16"/>
-    </w:rPr>
-  </w:style>
-</w:styles>
+<file path=word/glossary/document.xml><?xml version="1.0" encoding="utf-8"?>
+<w:glossaryDocument xmlns:w14="http://schemas.microsoft.com/office/word/2010/wordml" xmlns:w="http://schemas.openxmlformats.org/wordprocessingml/2006/main">
+  <w:docParts>
+    <w:docPart>
+      <w:docPartPr>
+        <w:name w:val="DefaultPlaceholder_1081868574"/>
+        <w:category>
+          <w:name w:val="General"/>
+          <w:gallery w:val="placeholder"/>
+        </w:category>
+        <w:types>
+          <w:type w:val="bbPlcHdr"/>
+        </w:types>
+        <w:behaviors>
+          <w:behavior w:val="content"/>
+        </w:behaviors>
+        <w:guid w:val="{e66642f8-1920-42d3-a7ea-d5a09aa06944}"/>
+      </w:docPartPr>
+      <w:docPartBody>
+        <w:p>
+          <w:r>
+            <w:rPr>
+              <w:rStyle w:val="PlaceholderText"/>
+            </w:rPr>
+            <w:t/>
+          </w:r>
+        </w:p>
+      </w:docPartBody>
+    </w:docPart>
+  </w:docParts>
+</w:glossaryDocument>
 </file>
 
 <file path=word/theme/theme1.xml><?xml version="1.0" encoding="utf-8"?>

</xml_diff>

<commit_message>
feat: reflect changes in GameBalance.docx
</commit_message>
<xml_diff>
--- a/Organizational_files/GameBalance.docx
+++ b/Organizational_files/GameBalance.docx
@@ -3774,16 +3774,12 @@
         <w:t xml:space="preserve"> ВК</w:t>
       </w:r>
       <w:r>
-        <w:rPr>
-          <w:sz w:val="28"/>
-          <w:szCs w:val="28"/>
-        </w:rPr>
-        <w:br/>
-      </w:r>
-      <w:r>
-        <w:rPr>
-          <w:i/>
-          <w:iCs/>
+        <w:br/>
+      </w:r>
+      <w:r>
+        <w:rPr>
+          <w:i w:val="1"/>
+          <w:iCs w:val="1"/>
           <w:sz w:val="28"/>
           <w:szCs w:val="28"/>
           <w:highlight w:val="green"/>
@@ -3818,8 +3814,8 @@
       </w:r>
       <w:r>
         <w:rPr>
-          <w:i/>
-          <w:iCs/>
+          <w:i w:val="1"/>
+          <w:iCs w:val="1"/>
           <w:sz w:val="28"/>
           <w:szCs w:val="28"/>
           <w:highlight w:val="green"/>
@@ -3827,17 +3823,12 @@
         <w:t xml:space="preserve"> </w:t>
       </w:r>
       <w:r>
-        <w:rPr>
-          <w:sz w:val="28"/>
-          <w:szCs w:val="28"/>
-          <w:highlight w:val="green"/>
-        </w:rPr>
-        <w:br/>
-      </w:r>
-      <w:r>
-        <w:rPr>
-          <w:i/>
-          <w:iCs/>
+        <w:br/>
+      </w:r>
+      <w:r>
+        <w:rPr>
+          <w:i w:val="1"/>
+          <w:iCs w:val="1"/>
           <w:sz w:val="28"/>
           <w:szCs w:val="28"/>
           <w:highlight w:val="green"/>
@@ -3853,17 +3844,12 @@
         <w:t>: -15</w:t>
       </w:r>
       <w:r>
-        <w:rPr>
-          <w:sz w:val="28"/>
-          <w:szCs w:val="28"/>
-          <w:highlight w:val="green"/>
-        </w:rPr>
-        <w:br/>
-      </w:r>
-      <w:r>
-        <w:rPr>
-          <w:i/>
-          <w:iCs/>
+        <w:br/>
+      </w:r>
+      <w:r>
+        <w:rPr>
+          <w:i w:val="1"/>
+          <w:iCs w:val="1"/>
           <w:sz w:val="28"/>
           <w:szCs w:val="28"/>
           <w:highlight w:val="green"/>
@@ -3879,17 +3865,12 @@
         <w:t>: -15</w:t>
       </w:r>
       <w:r>
-        <w:rPr>
-          <w:sz w:val="28"/>
-          <w:szCs w:val="28"/>
-          <w:highlight w:val="green"/>
-        </w:rPr>
-        <w:br/>
-      </w:r>
-      <w:r>
-        <w:rPr>
-          <w:i/>
-          <w:iCs/>
+        <w:br/>
+      </w:r>
+      <w:r>
+        <w:rPr>
+          <w:i w:val="1"/>
+          <w:iCs w:val="1"/>
           <w:sz w:val="28"/>
           <w:szCs w:val="28"/>
           <w:highlight w:val="green"/>
@@ -3938,17 +3919,12 @@
       </w:r>
       <w:proofErr w:type="spellEnd"/>
       <w:r>
-        <w:rPr>
-          <w:sz w:val="28"/>
-          <w:szCs w:val="28"/>
-          <w:highlight w:val="green"/>
-        </w:rPr>
-        <w:br/>
-      </w:r>
-      <w:r>
-        <w:rPr>
-          <w:i/>
-          <w:iCs/>
+        <w:br/>
+      </w:r>
+      <w:r>
+        <w:rPr>
+          <w:i w:val="1"/>
+          <w:iCs w:val="1"/>
           <w:sz w:val="28"/>
           <w:szCs w:val="28"/>
           <w:highlight w:val="green"/>
@@ -3972,17 +3948,12 @@
         <w:t xml:space="preserve"> </w:t>
       </w:r>
       <w:r>
-        <w:rPr>
-          <w:sz w:val="28"/>
-          <w:szCs w:val="28"/>
-          <w:highlight w:val="green"/>
-        </w:rPr>
-        <w:br/>
-      </w:r>
-      <w:r>
-        <w:rPr>
-          <w:i/>
-          <w:iCs/>
+        <w:br/>
+      </w:r>
+      <w:r>
+        <w:rPr>
+          <w:i w:val="1"/>
+          <w:iCs w:val="1"/>
           <w:sz w:val="28"/>
           <w:szCs w:val="28"/>
           <w:highlight w:val="green"/>
@@ -4006,17 +3977,12 @@
         <w:t>0</w:t>
       </w:r>
       <w:r>
-        <w:rPr>
-          <w:sz w:val="28"/>
-          <w:szCs w:val="28"/>
-          <w:highlight w:val="green"/>
-        </w:rPr>
-        <w:br/>
-      </w:r>
-      <w:r>
-        <w:rPr>
-          <w:i/>
-          <w:iCs/>
+        <w:br/>
+      </w:r>
+      <w:r>
+        <w:rPr>
+          <w:i w:val="1"/>
+          <w:iCs w:val="1"/>
           <w:sz w:val="28"/>
           <w:szCs w:val="28"/>
           <w:highlight w:val="green"/>
@@ -4032,17 +3998,12 @@
         <w:t>: -10</w:t>
       </w:r>
       <w:r>
-        <w:rPr>
-          <w:sz w:val="28"/>
-          <w:szCs w:val="28"/>
-          <w:highlight w:val="green"/>
-        </w:rPr>
-        <w:br/>
-      </w:r>
-      <w:r>
-        <w:rPr>
-          <w:i/>
-          <w:iCs/>
+        <w:br/>
+      </w:r>
+      <w:r>
+        <w:rPr>
+          <w:i w:val="1"/>
+          <w:iCs w:val="1"/>
           <w:sz w:val="28"/>
           <w:szCs w:val="28"/>
           <w:highlight w:val="green"/>
@@ -4081,17 +4042,12 @@
         <w:t>Видеомонтаж</w:t>
       </w:r>
       <w:r>
-        <w:rPr>
-          <w:sz w:val="28"/>
-          <w:szCs w:val="28"/>
-          <w:highlight w:val="green"/>
-        </w:rPr>
-        <w:br/>
-      </w:r>
-      <w:r>
-        <w:rPr>
-          <w:i/>
-          <w:iCs/>
+        <w:br/>
+      </w:r>
+      <w:r>
+        <w:rPr>
+          <w:i w:val="1"/>
+          <w:iCs w:val="1"/>
           <w:sz w:val="28"/>
           <w:szCs w:val="28"/>
           <w:highlight w:val="green"/>
@@ -4168,17 +4124,12 @@
         <w:t xml:space="preserve"> </w:t>
       </w:r>
       <w:r>
-        <w:rPr>
-          <w:sz w:val="28"/>
-          <w:szCs w:val="28"/>
-          <w:highlight w:val="green"/>
-        </w:rPr>
-        <w:br/>
-      </w:r>
-      <w:r>
-        <w:rPr>
-          <w:i/>
-          <w:iCs/>
+        <w:br/>
+      </w:r>
+      <w:r>
+        <w:rPr>
+          <w:i w:val="1"/>
+          <w:iCs w:val="1"/>
           <w:sz w:val="28"/>
           <w:szCs w:val="28"/>
           <w:highlight w:val="green"/>
@@ -4202,17 +4153,12 @@
         <w:t>0</w:t>
       </w:r>
       <w:r>
-        <w:rPr>
-          <w:sz w:val="28"/>
-          <w:szCs w:val="28"/>
-          <w:highlight w:val="green"/>
-        </w:rPr>
-        <w:br/>
-      </w:r>
-      <w:r>
-        <w:rPr>
-          <w:i/>
-          <w:iCs/>
+        <w:br/>
+      </w:r>
+      <w:r>
+        <w:rPr>
+          <w:i w:val="1"/>
+          <w:iCs w:val="1"/>
           <w:sz w:val="28"/>
           <w:szCs w:val="28"/>
           <w:highlight w:val="green"/>
@@ -4236,17 +4182,12 @@
         <w:t>15</w:t>
       </w:r>
       <w:r>
-        <w:rPr>
-          <w:sz w:val="28"/>
-          <w:szCs w:val="28"/>
-          <w:highlight w:val="green"/>
-        </w:rPr>
-        <w:br/>
-      </w:r>
-      <w:r>
-        <w:rPr>
-          <w:i/>
-          <w:iCs/>
+        <w:br/>
+      </w:r>
+      <w:r>
+        <w:rPr>
+          <w:i w:val="1"/>
+          <w:iCs w:val="1"/>
           <w:sz w:val="28"/>
           <w:szCs w:val="28"/>
           <w:highlight w:val="green"/>
@@ -4295,17 +4236,12 @@
       </w:r>
       <w:proofErr w:type="spellEnd"/>
       <w:r>
-        <w:rPr>
-          <w:sz w:val="28"/>
-          <w:szCs w:val="28"/>
-          <w:highlight w:val="green"/>
-        </w:rPr>
-        <w:br/>
-      </w:r>
-      <w:r>
-        <w:rPr>
-          <w:i/>
-          <w:iCs/>
+        <w:br/>
+      </w:r>
+      <w:r>
+        <w:rPr>
+          <w:i w:val="1"/>
+          <w:iCs w:val="1"/>
           <w:sz w:val="28"/>
           <w:szCs w:val="28"/>
           <w:highlight w:val="green"/>
@@ -4365,17 +4301,12 @@
         <w:t xml:space="preserve"> </w:t>
       </w:r>
       <w:r>
-        <w:rPr>
-          <w:sz w:val="28"/>
-          <w:szCs w:val="28"/>
-          <w:highlight w:val="green"/>
-        </w:rPr>
-        <w:br/>
-      </w:r>
-      <w:r>
-        <w:rPr>
-          <w:i/>
-          <w:iCs/>
+        <w:br/>
+      </w:r>
+      <w:r>
+        <w:rPr>
+          <w:i w:val="1"/>
+          <w:iCs w:val="1"/>
           <w:sz w:val="28"/>
           <w:szCs w:val="28"/>
           <w:highlight w:val="green"/>
@@ -4399,17 +4330,12 @@
         <w:t>0</w:t>
       </w:r>
       <w:r>
-        <w:rPr>
-          <w:sz w:val="28"/>
-          <w:szCs w:val="28"/>
-          <w:highlight w:val="green"/>
-        </w:rPr>
-        <w:br/>
-      </w:r>
-      <w:r>
-        <w:rPr>
-          <w:i/>
-          <w:iCs/>
+        <w:br/>
+      </w:r>
+      <w:r>
+        <w:rPr>
+          <w:i w:val="1"/>
+          <w:iCs w:val="1"/>
           <w:sz w:val="28"/>
           <w:szCs w:val="28"/>
           <w:highlight w:val="green"/>
@@ -4433,17 +4359,12 @@
         <w:t>-15</w:t>
       </w:r>
       <w:r>
-        <w:rPr>
-          <w:sz w:val="28"/>
-          <w:szCs w:val="28"/>
-          <w:highlight w:val="green"/>
-        </w:rPr>
-        <w:br/>
-      </w:r>
-      <w:r>
-        <w:rPr>
-          <w:i/>
-          <w:iCs/>
+        <w:br/>
+      </w:r>
+      <w:r>
+        <w:rPr>
+          <w:i w:val="1"/>
+          <w:iCs w:val="1"/>
           <w:sz w:val="28"/>
           <w:szCs w:val="28"/>
           <w:highlight w:val="green"/>
@@ -4486,6 +4407,15 @@
     </w:p>
     <w:p>
       <w:pPr>
+        <w:pStyle w:val="a"/>
+      </w:pPr>
+      <w:r>
+        <w:rPr/>
+        <w:t>По поводу “не более одного курса” - подразумевается, что игрок физически не сможет ходить на более чем один курс, поскольку в процессе игры ему не хватит денег/он неминуемо проиграет.</w:t>
+      </w:r>
+    </w:p>
+    <w:p w14:noSpellErr="1">
+      <w:pPr>
         <w:spacing w:line="240" w:lineRule="auto"/>
         <w:rPr>
           <w:sz w:val="24"/>
@@ -4510,6 +4440,7 @@
         <w:rPr>
           <w:sz w:val="28"/>
           <w:szCs w:val="28"/>
+          <w:highlight w:val="yellow"/>
         </w:rPr>
         <w:t>не более одного текущего курса</w:t>
       </w:r>
@@ -4528,32 +4459,36 @@
           <w:ilvl w:val="0"/>
           <w:numId w:val="3"/>
         </w:numPr>
-        <w:spacing w:line="240" w:lineRule="auto"/>
-        <w:rPr>
-          <w:sz w:val="28"/>
-          <w:szCs w:val="28"/>
-        </w:rPr>
-      </w:pPr>
-      <w:r>
-        <w:rPr>
-          <w:sz w:val="28"/>
-          <w:szCs w:val="28"/>
+        <w:bidi w:val="0"/>
+        <w:spacing w:before="0" w:beforeAutospacing="off" w:after="0" w:afterAutospacing="off" w:line="240" w:lineRule="auto"/>
+        <w:ind w:left="720" w:right="0" w:hanging="360"/>
+        <w:jc w:val="left"/>
+        <w:rPr>
+          <w:rFonts w:ascii="Calibri" w:hAnsi="Calibri" w:eastAsia="Calibri" w:cs="Calibri" w:asciiTheme="minorAscii" w:hAnsiTheme="minorAscii" w:eastAsiaTheme="minorAscii" w:cstheme="minorAscii"/>
+          <w:i w:val="1"/>
+          <w:iCs w:val="1"/>
+          <w:sz w:val="28"/>
+          <w:szCs w:val="28"/>
+        </w:rPr>
+      </w:pPr>
+      <w:r>
+        <w:rPr>
+          <w:sz w:val="28"/>
+          <w:szCs w:val="28"/>
+          <w:highlight w:val="green"/>
         </w:rPr>
         <w:t>«Первая песня за неделю» - неделя</w:t>
       </w:r>
       <w:r>
-        <w:rPr>
-          <w:sz w:val="28"/>
-          <w:szCs w:val="28"/>
-        </w:rPr>
-        <w:br/>
-      </w:r>
-      <w:r>
-        <w:rPr>
-          <w:i/>
-          <w:iCs/>
-          <w:sz w:val="28"/>
-          <w:szCs w:val="28"/>
+        <w:br/>
+      </w:r>
+      <w:r>
+        <w:rPr>
+          <w:i w:val="1"/>
+          <w:iCs w:val="1"/>
+          <w:sz w:val="28"/>
+          <w:szCs w:val="28"/>
+          <w:highlight w:val="green"/>
         </w:rPr>
         <w:t>Требования</w:t>
       </w:r>
@@ -4561,22 +4496,20 @@
         <w:rPr>
           <w:sz w:val="28"/>
           <w:szCs w:val="28"/>
+          <w:highlight w:val="green"/>
         </w:rPr>
         <w:t>: любая гитара</w:t>
       </w:r>
       <w:r>
-        <w:rPr>
-          <w:sz w:val="28"/>
-          <w:szCs w:val="28"/>
-        </w:rPr>
-        <w:br/>
-      </w:r>
-      <w:r>
-        <w:rPr>
-          <w:i/>
-          <w:iCs/>
-          <w:sz w:val="28"/>
-          <w:szCs w:val="28"/>
+        <w:br/>
+      </w:r>
+      <w:r>
+        <w:rPr>
+          <w:i w:val="1"/>
+          <w:iCs w:val="1"/>
+          <w:sz w:val="28"/>
+          <w:szCs w:val="28"/>
+          <w:highlight w:val="green"/>
         </w:rPr>
         <w:t>Счастье</w:t>
       </w:r>
@@ -4584,29 +4517,20 @@
         <w:rPr>
           <w:sz w:val="28"/>
           <w:szCs w:val="28"/>
-        </w:rPr>
-        <w:t xml:space="preserve">: </w:t>
-      </w:r>
-      <w:r>
-        <w:rPr>
-          <w:sz w:val="28"/>
-          <w:szCs w:val="28"/>
-        </w:rPr>
-        <w:t>+15 за пройденный курс</w:t>
-      </w:r>
-      <w:r>
-        <w:rPr>
-          <w:sz w:val="28"/>
-          <w:szCs w:val="28"/>
-        </w:rPr>
-        <w:br/>
-      </w:r>
-      <w:r>
-        <w:rPr>
-          <w:i/>
-          <w:iCs/>
-          <w:sz w:val="28"/>
-          <w:szCs w:val="28"/>
+          <w:highlight w:val="green"/>
+        </w:rPr>
+        <w:t>: +15 за пройденный курс</w:t>
+      </w:r>
+      <w:r>
+        <w:br/>
+      </w:r>
+      <w:r>
+        <w:rPr>
+          <w:i w:val="1"/>
+          <w:iCs w:val="1"/>
+          <w:sz w:val="28"/>
+          <w:szCs w:val="28"/>
+          <w:highlight w:val="green"/>
         </w:rPr>
         <w:t>Сытость</w:t>
       </w:r>
@@ -4614,78 +4538,53 @@
         <w:rPr>
           <w:sz w:val="28"/>
           <w:szCs w:val="28"/>
-        </w:rPr>
-        <w:t>: -</w:t>
-      </w:r>
-      <w:r>
-        <w:rPr>
-          <w:sz w:val="28"/>
-          <w:szCs w:val="28"/>
-        </w:rPr>
-        <w:t>5</w:t>
-      </w:r>
-      <w:r>
-        <w:rPr>
-          <w:sz w:val="28"/>
-          <w:szCs w:val="28"/>
-        </w:rPr>
-        <w:t xml:space="preserve"> в день</w:t>
-      </w:r>
-      <w:r>
-        <w:rPr>
-          <w:sz w:val="28"/>
-          <w:szCs w:val="28"/>
-        </w:rPr>
-        <w:br/>
-      </w:r>
-      <w:r>
-        <w:rPr>
-          <w:i/>
-          <w:iCs/>
-          <w:sz w:val="28"/>
-          <w:szCs w:val="28"/>
-        </w:rPr>
-        <w:t>Деньги</w:t>
-      </w:r>
-      <w:r>
-        <w:rPr>
-          <w:sz w:val="28"/>
-          <w:szCs w:val="28"/>
-        </w:rPr>
-        <w:t xml:space="preserve">: </w:t>
-      </w:r>
-      <w:r>
-        <w:rPr>
-          <w:sz w:val="28"/>
-          <w:szCs w:val="28"/>
-        </w:rPr>
-        <w:t>̶</w:t>
-      </w:r>
-      <w:proofErr w:type="spellStart"/>
-      <w:r>
-        <w:rPr>
-          <w:sz w:val="28"/>
-          <w:szCs w:val="28"/>
-        </w:rPr>
-        <w:t>б̶е̶с̶ц̶е̶н̶н̶о</w:t>
-      </w:r>
-      <w:proofErr w:type="spellEnd"/>
-      <w:r>
-        <w:rPr>
-          <w:sz w:val="28"/>
-          <w:szCs w:val="28"/>
-        </w:rPr>
-        <w:t>̶</w:t>
-      </w:r>
-      <w:r>
-        <w:rPr>
-          <w:sz w:val="28"/>
-          <w:szCs w:val="28"/>
-        </w:rPr>
-        <w:t xml:space="preserve">  </w:t>
+          <w:highlight w:val="green"/>
+        </w:rPr>
+        <w:t>: -35</w:t>
       </w:r>
     </w:p>
     <w:p>
+      <w:pPr>
+        <w:pStyle w:val="a"/>
+        <w:bidi w:val="0"/>
+        <w:spacing w:before="0" w:beforeAutospacing="off" w:after="0" w:afterAutospacing="off" w:line="240" w:lineRule="auto"/>
+        <w:ind w:left="0" w:right="0"/>
+        <w:jc w:val="left"/>
+        <w:rPr>
+          <w:sz w:val="28"/>
+          <w:szCs w:val="28"/>
+          <w:highlight w:val="green"/>
+        </w:rPr>
+      </w:pPr>
+      <w:r>
+        <w:rPr>
+          <w:i w:val="1"/>
+          <w:iCs w:val="1"/>
+          <w:sz w:val="28"/>
+          <w:szCs w:val="28"/>
+        </w:rPr>
+        <w:t xml:space="preserve">           </w:t>
+      </w:r>
+      <w:r>
+        <w:rPr>
+          <w:i w:val="1"/>
+          <w:iCs w:val="1"/>
+          <w:sz w:val="28"/>
+          <w:szCs w:val="28"/>
+          <w:highlight w:val="green"/>
+        </w:rPr>
+        <w:t>Деньги</w:t>
+      </w:r>
+      <w:r>
+        <w:rPr>
+          <w:sz w:val="28"/>
+          <w:szCs w:val="28"/>
+          <w:highlight w:val="green"/>
+        </w:rPr>
+        <w:t>:50-100</w:t>
+      </w:r>
+    </w:p>
+    <w:p w14:noSpellErr="1">
       <w:pPr>
         <w:pStyle w:val="a7"/>
         <w:numPr>
@@ -4702,6 +4601,7 @@
         <w:rPr>
           <w:sz w:val="28"/>
           <w:szCs w:val="28"/>
+          <w:highlight w:val="green"/>
         </w:rPr>
         <w:t>Учиться играть во дворе – месяц</w:t>
       </w:r>
@@ -4709,18 +4609,22 @@
     <w:p>
       <w:pPr>
         <w:pStyle w:val="a7"/>
-        <w:spacing w:line="240" w:lineRule="auto"/>
-        <w:rPr>
-          <w:sz w:val="28"/>
-          <w:szCs w:val="28"/>
-        </w:rPr>
-      </w:pPr>
-      <w:r>
-        <w:rPr>
-          <w:i/>
-          <w:iCs/>
-          <w:sz w:val="28"/>
-          <w:szCs w:val="28"/>
+        <w:bidi w:val="0"/>
+        <w:spacing w:before="0" w:beforeAutospacing="off" w:after="0" w:afterAutospacing="off" w:line="240" w:lineRule="auto"/>
+        <w:ind w:left="720" w:right="0"/>
+        <w:jc w:val="left"/>
+        <w:rPr>
+          <w:sz w:val="28"/>
+          <w:szCs w:val="28"/>
+        </w:rPr>
+      </w:pPr>
+      <w:r>
+        <w:rPr>
+          <w:i w:val="1"/>
+          <w:iCs w:val="1"/>
+          <w:sz w:val="28"/>
+          <w:szCs w:val="28"/>
+          <w:highlight w:val="green"/>
         </w:rPr>
         <w:t>Требования</w:t>
       </w:r>
@@ -4728,22 +4632,20 @@
         <w:rPr>
           <w:sz w:val="28"/>
           <w:szCs w:val="28"/>
+          <w:highlight w:val="green"/>
         </w:rPr>
         <w:t>: любая гитара</w:t>
       </w:r>
       <w:r>
-        <w:rPr>
-          <w:sz w:val="28"/>
-          <w:szCs w:val="28"/>
-        </w:rPr>
-        <w:br/>
-      </w:r>
-      <w:r>
-        <w:rPr>
-          <w:i/>
-          <w:iCs/>
-          <w:sz w:val="28"/>
-          <w:szCs w:val="28"/>
+        <w:br/>
+      </w:r>
+      <w:r>
+        <w:rPr>
+          <w:i w:val="1"/>
+          <w:iCs w:val="1"/>
+          <w:sz w:val="28"/>
+          <w:szCs w:val="28"/>
+          <w:highlight w:val="green"/>
         </w:rPr>
         <w:t>Счастье</w:t>
       </w:r>
@@ -4751,43 +4653,20 @@
         <w:rPr>
           <w:sz w:val="28"/>
           <w:szCs w:val="28"/>
-        </w:rPr>
-        <w:t xml:space="preserve">: </w:t>
-      </w:r>
-      <w:r>
-        <w:rPr>
-          <w:sz w:val="28"/>
-          <w:szCs w:val="28"/>
-        </w:rPr>
-        <w:t>+</w:t>
-      </w:r>
-      <w:r>
-        <w:rPr>
-          <w:sz w:val="28"/>
-          <w:szCs w:val="28"/>
-        </w:rPr>
-        <w:t>70</w:t>
-      </w:r>
-      <w:r>
-        <w:rPr>
-          <w:sz w:val="28"/>
-          <w:szCs w:val="28"/>
-        </w:rPr>
-        <w:t xml:space="preserve"> за пройденный курс</w:t>
-      </w:r>
-      <w:r>
-        <w:rPr>
-          <w:sz w:val="28"/>
-          <w:szCs w:val="28"/>
-        </w:rPr>
-        <w:br/>
-      </w:r>
-      <w:r>
-        <w:rPr>
-          <w:i/>
-          <w:iCs/>
-          <w:sz w:val="28"/>
-          <w:szCs w:val="28"/>
+          <w:highlight w:val="green"/>
+        </w:rPr>
+        <w:t>: +70 за пройденный курс</w:t>
+      </w:r>
+      <w:r>
+        <w:br/>
+      </w:r>
+      <w:r>
+        <w:rPr>
+          <w:i w:val="1"/>
+          <w:iCs w:val="1"/>
+          <w:sz w:val="28"/>
+          <w:szCs w:val="28"/>
+          <w:highlight w:val="green"/>
         </w:rPr>
         <w:t>Сытость</w:t>
       </w:r>
@@ -4795,22 +4674,31 @@
         <w:rPr>
           <w:sz w:val="28"/>
           <w:szCs w:val="28"/>
-        </w:rPr>
-        <w:t>: -5 в день</w:t>
-      </w:r>
-      <w:r>
-        <w:rPr>
-          <w:sz w:val="28"/>
-          <w:szCs w:val="28"/>
-        </w:rPr>
-        <w:br/>
-      </w:r>
-      <w:r>
-        <w:rPr>
-          <w:i/>
-          <w:iCs/>
-          <w:sz w:val="28"/>
-          <w:szCs w:val="28"/>
+          <w:highlight w:val="green"/>
+        </w:rPr>
+        <w:t>: -150</w:t>
+      </w:r>
+    </w:p>
+    <w:p>
+      <w:pPr>
+        <w:pStyle w:val="a7"/>
+        <w:bidi w:val="0"/>
+        <w:spacing w:before="0" w:beforeAutospacing="off" w:after="0" w:afterAutospacing="off" w:line="240" w:lineRule="auto"/>
+        <w:ind w:left="720" w:right="0"/>
+        <w:jc w:val="left"/>
+        <w:rPr>
+          <w:sz w:val="28"/>
+          <w:szCs w:val="28"/>
+          <w:highlight w:val="green"/>
+        </w:rPr>
+      </w:pPr>
+      <w:r>
+        <w:rPr>
+          <w:i w:val="1"/>
+          <w:iCs w:val="1"/>
+          <w:sz w:val="28"/>
+          <w:szCs w:val="28"/>
+          <w:highlight w:val="green"/>
         </w:rPr>
         <w:t>Деньги</w:t>
       </w:r>
@@ -4818,21 +4706,16 @@
         <w:rPr>
           <w:sz w:val="28"/>
           <w:szCs w:val="28"/>
-        </w:rPr>
-        <w:t xml:space="preserve">: </w:t>
-      </w:r>
-      <w:r>
-        <w:rPr>
-          <w:sz w:val="28"/>
-          <w:szCs w:val="28"/>
-        </w:rPr>
-        <w:t>̶</w:t>
+          <w:highlight w:val="green"/>
+        </w:rPr>
+        <w:t>: ̶</w:t>
       </w:r>
       <w:proofErr w:type="spellStart"/>
       <w:r>
         <w:rPr>
           <w:sz w:val="28"/>
           <w:szCs w:val="28"/>
+          <w:highlight w:val="green"/>
         </w:rPr>
         <w:t>б̶е̶с̶ц̶е̶н̶н̶о</w:t>
       </w:r>
@@ -4841,6 +4724,7 @@
         <w:rPr>
           <w:sz w:val="28"/>
           <w:szCs w:val="28"/>
+          <w:highlight w:val="green"/>
         </w:rPr>
         <w:t>̶</w:t>
       </w:r>
@@ -4869,37 +4753,20 @@
         <w:rPr>
           <w:sz w:val="28"/>
           <w:szCs w:val="28"/>
-        </w:rPr>
-        <w:lastRenderedPageBreak/>
-        <w:t xml:space="preserve">Записаться в музыкалку – </w:t>
-      </w:r>
-      <w:r>
-        <w:rPr>
-          <w:sz w:val="28"/>
-          <w:szCs w:val="28"/>
-        </w:rPr>
-        <w:t>1.5</w:t>
-      </w:r>
-      <w:r>
-        <w:rPr>
-          <w:sz w:val="28"/>
-          <w:szCs w:val="28"/>
-        </w:rPr>
-        <w:t xml:space="preserve"> года</w:t>
-      </w:r>
-      <w:r>
-        <w:rPr>
-          <w:sz w:val="28"/>
-          <w:szCs w:val="28"/>
-        </w:rPr>
-        <w:br/>
-      </w:r>
-      <w:r>
-        <w:rPr>
-          <w:i/>
-          <w:iCs/>
-          <w:sz w:val="28"/>
-          <w:szCs w:val="28"/>
+          <w:highlight w:val="green"/>
+        </w:rPr>
+        <w:t>Записаться в музыкалку – 1.5 года</w:t>
+      </w:r>
+      <w:r>
+        <w:br/>
+      </w:r>
+      <w:r>
+        <w:rPr>
+          <w:i w:val="1"/>
+          <w:iCs w:val="1"/>
+          <w:sz w:val="28"/>
+          <w:szCs w:val="28"/>
+          <w:highlight w:val="green"/>
         </w:rPr>
         <w:t>Требования</w:t>
       </w:r>
@@ -4907,22 +4774,20 @@
         <w:rPr>
           <w:sz w:val="28"/>
           <w:szCs w:val="28"/>
+          <w:highlight w:val="green"/>
         </w:rPr>
         <w:t>: любая гитара</w:t>
       </w:r>
       <w:r>
-        <w:rPr>
-          <w:sz w:val="28"/>
-          <w:szCs w:val="28"/>
-        </w:rPr>
-        <w:br/>
-      </w:r>
-      <w:r>
-        <w:rPr>
-          <w:i/>
-          <w:iCs/>
-          <w:sz w:val="28"/>
-          <w:szCs w:val="28"/>
+        <w:br/>
+      </w:r>
+      <w:r>
+        <w:rPr>
+          <w:i w:val="1"/>
+          <w:iCs w:val="1"/>
+          <w:sz w:val="28"/>
+          <w:szCs w:val="28"/>
+          <w:highlight w:val="green"/>
         </w:rPr>
         <w:t>Счастье</w:t>
       </w:r>
@@ -4930,43 +4795,20 @@
         <w:rPr>
           <w:sz w:val="28"/>
           <w:szCs w:val="28"/>
-        </w:rPr>
-        <w:t xml:space="preserve">: </w:t>
-      </w:r>
-      <w:r>
-        <w:rPr>
-          <w:sz w:val="28"/>
-          <w:szCs w:val="28"/>
-        </w:rPr>
-        <w:t>+10 в месяц, +50</w:t>
-      </w:r>
-      <w:r>
-        <w:rPr>
-          <w:sz w:val="28"/>
-          <w:szCs w:val="28"/>
-        </w:rPr>
-        <w:t>0</w:t>
-      </w:r>
-      <w:r>
-        <w:rPr>
-          <w:sz w:val="28"/>
-          <w:szCs w:val="28"/>
-        </w:rPr>
-        <w:t xml:space="preserve"> при завершении</w:t>
-      </w:r>
-      <w:r>
-        <w:rPr>
-          <w:sz w:val="28"/>
-          <w:szCs w:val="28"/>
-        </w:rPr>
-        <w:br/>
-      </w:r>
-      <w:r>
-        <w:rPr>
-          <w:i/>
-          <w:iCs/>
-          <w:sz w:val="28"/>
-          <w:szCs w:val="28"/>
+          <w:highlight w:val="green"/>
+        </w:rPr>
+        <w:t>: +40 каждый месяц</w:t>
+      </w:r>
+      <w:r>
+        <w:br/>
+      </w:r>
+      <w:r>
+        <w:rPr>
+          <w:i w:val="1"/>
+          <w:iCs w:val="1"/>
+          <w:sz w:val="28"/>
+          <w:szCs w:val="28"/>
+          <w:highlight w:val="green"/>
         </w:rPr>
         <w:t>Сытость</w:t>
       </w:r>
@@ -4974,43 +4816,20 @@
         <w:rPr>
           <w:sz w:val="28"/>
           <w:szCs w:val="28"/>
-        </w:rPr>
-        <w:t xml:space="preserve">: </w:t>
-      </w:r>
-      <w:r>
-        <w:rPr>
-          <w:sz w:val="28"/>
-          <w:szCs w:val="28"/>
-        </w:rPr>
-        <w:t>-</w:t>
-      </w:r>
-      <w:r>
-        <w:rPr>
-          <w:sz w:val="28"/>
-          <w:szCs w:val="28"/>
-        </w:rPr>
-        <w:t>5</w:t>
-      </w:r>
-      <w:r>
-        <w:rPr>
-          <w:sz w:val="28"/>
-          <w:szCs w:val="28"/>
-        </w:rPr>
-        <w:t xml:space="preserve"> в день</w:t>
-      </w:r>
-      <w:r>
-        <w:rPr>
-          <w:sz w:val="28"/>
-          <w:szCs w:val="28"/>
-        </w:rPr>
-        <w:br/>
-      </w:r>
-      <w:r>
-        <w:rPr>
-          <w:i/>
-          <w:iCs/>
-          <w:sz w:val="28"/>
-          <w:szCs w:val="28"/>
+          <w:highlight w:val="green"/>
+        </w:rPr>
+        <w:t>: -150 каждый месяц</w:t>
+      </w:r>
+      <w:r>
+        <w:br/>
+      </w:r>
+      <w:r>
+        <w:rPr>
+          <w:i w:val="1"/>
+          <w:iCs w:val="1"/>
+          <w:sz w:val="28"/>
+          <w:szCs w:val="28"/>
+          <w:highlight w:val="green"/>
         </w:rPr>
         <w:t>Деньги</w:t>
       </w:r>
@@ -5018,32 +4837,12 @@
         <w:rPr>
           <w:sz w:val="28"/>
           <w:szCs w:val="28"/>
-        </w:rPr>
-        <w:t xml:space="preserve">: </w:t>
-      </w:r>
-      <w:r>
-        <w:rPr>
-          <w:sz w:val="28"/>
-          <w:szCs w:val="28"/>
-        </w:rPr>
-        <w:t>-</w:t>
-      </w:r>
-      <w:r>
-        <w:rPr>
-          <w:sz w:val="28"/>
-          <w:szCs w:val="28"/>
-        </w:rPr>
-        <w:t>6</w:t>
-      </w:r>
-      <w:r>
-        <w:rPr>
-          <w:sz w:val="28"/>
-          <w:szCs w:val="28"/>
-        </w:rPr>
-        <w:t>000 в месяц</w:t>
+          <w:highlight w:val="green"/>
+        </w:rPr>
+        <w:t>: -6000 в месяц</w:t>
       </w:r>
     </w:p>
-    <w:p>
+    <w:p w14:noSpellErr="1">
       <w:pPr>
         <w:pStyle w:val="a7"/>
         <w:numPr>
@@ -5060,6 +4859,7 @@
         <w:rPr>
           <w:sz w:val="28"/>
           <w:szCs w:val="28"/>
+          <w:highlight w:val="green"/>
         </w:rPr>
         <w:t xml:space="preserve">Курсы при консерватории – </w:t>
       </w:r>
@@ -5067,6 +4867,7 @@
         <w:rPr>
           <w:sz w:val="28"/>
           <w:szCs w:val="28"/>
+          <w:highlight w:val="green"/>
         </w:rPr>
         <w:t>2 года</w:t>
       </w:r>
@@ -5074,18 +4875,23 @@
     <w:p>
       <w:pPr>
         <w:pStyle w:val="a7"/>
-        <w:spacing w:line="240" w:lineRule="auto"/>
-        <w:rPr>
-          <w:sz w:val="28"/>
-          <w:szCs w:val="28"/>
-        </w:rPr>
-      </w:pPr>
-      <w:r>
-        <w:rPr>
-          <w:i/>
-          <w:iCs/>
-          <w:sz w:val="28"/>
-          <w:szCs w:val="28"/>
+        <w:bidi w:val="0"/>
+        <w:spacing w:before="0" w:beforeAutospacing="off" w:after="160" w:afterAutospacing="off" w:line="240" w:lineRule="auto"/>
+        <w:ind w:left="720" w:right="0"/>
+        <w:jc w:val="left"/>
+        <w:rPr>
+          <w:sz w:val="28"/>
+          <w:szCs w:val="28"/>
+          <w:highlight w:val="green"/>
+        </w:rPr>
+      </w:pPr>
+      <w:r>
+        <w:rPr>
+          <w:i w:val="1"/>
+          <w:iCs w:val="1"/>
+          <w:sz w:val="28"/>
+          <w:szCs w:val="28"/>
+          <w:highlight w:val="green"/>
         </w:rPr>
         <w:t>Требования</w:t>
       </w:r>
@@ -5093,22 +4899,20 @@
         <w:rPr>
           <w:sz w:val="28"/>
           <w:szCs w:val="28"/>
+          <w:highlight w:val="green"/>
         </w:rPr>
         <w:t>: любая гитара</w:t>
       </w:r>
       <w:r>
-        <w:rPr>
-          <w:sz w:val="28"/>
-          <w:szCs w:val="28"/>
-        </w:rPr>
-        <w:br/>
-      </w:r>
-      <w:r>
-        <w:rPr>
-          <w:i/>
-          <w:iCs/>
-          <w:sz w:val="28"/>
-          <w:szCs w:val="28"/>
+        <w:br/>
+      </w:r>
+      <w:r>
+        <w:rPr>
+          <w:i w:val="1"/>
+          <w:iCs w:val="1"/>
+          <w:sz w:val="28"/>
+          <w:szCs w:val="28"/>
+          <w:highlight w:val="green"/>
         </w:rPr>
         <w:t>Счастье</w:t>
       </w:r>
@@ -5116,43 +4920,20 @@
         <w:rPr>
           <w:sz w:val="28"/>
           <w:szCs w:val="28"/>
-        </w:rPr>
-        <w:t xml:space="preserve">: </w:t>
-      </w:r>
-      <w:r>
-        <w:rPr>
-          <w:sz w:val="28"/>
-          <w:szCs w:val="28"/>
-        </w:rPr>
-        <w:t>+10 в месяц, +</w:t>
-      </w:r>
-      <w:r>
-        <w:rPr>
-          <w:sz w:val="28"/>
-          <w:szCs w:val="28"/>
-        </w:rPr>
-        <w:t>750</w:t>
-      </w:r>
-      <w:r>
-        <w:rPr>
-          <w:sz w:val="28"/>
-          <w:szCs w:val="28"/>
-        </w:rPr>
-        <w:t xml:space="preserve"> при завершении</w:t>
-      </w:r>
-      <w:r>
-        <w:rPr>
-          <w:sz w:val="28"/>
-          <w:szCs w:val="28"/>
-        </w:rPr>
-        <w:br/>
-      </w:r>
-      <w:r>
-        <w:rPr>
-          <w:i/>
-          <w:iCs/>
-          <w:sz w:val="28"/>
-          <w:szCs w:val="28"/>
+          <w:highlight w:val="green"/>
+        </w:rPr>
+        <w:t>: +50 каждый месяц</w:t>
+      </w:r>
+      <w:r>
+        <w:br/>
+      </w:r>
+      <w:r>
+        <w:rPr>
+          <w:i w:val="1"/>
+          <w:iCs w:val="1"/>
+          <w:sz w:val="28"/>
+          <w:szCs w:val="28"/>
+          <w:highlight w:val="green"/>
         </w:rPr>
         <w:t>Сытость</w:t>
       </w:r>
@@ -5160,36 +4941,31 @@
         <w:rPr>
           <w:sz w:val="28"/>
           <w:szCs w:val="28"/>
-        </w:rPr>
-        <w:t>: -</w:t>
-      </w:r>
-      <w:r>
-        <w:rPr>
-          <w:sz w:val="28"/>
-          <w:szCs w:val="28"/>
-        </w:rPr>
-        <w:t>5</w:t>
-      </w:r>
-      <w:r>
-        <w:rPr>
-          <w:sz w:val="28"/>
-          <w:szCs w:val="28"/>
-        </w:rPr>
-        <w:t xml:space="preserve"> в день</w:t>
-      </w:r>
-      <w:r>
-        <w:rPr>
-          <w:sz w:val="28"/>
-          <w:szCs w:val="28"/>
-        </w:rPr>
-        <w:br/>
-      </w:r>
-      <w:r>
-        <w:rPr>
-          <w:i/>
-          <w:iCs/>
-          <w:sz w:val="28"/>
-          <w:szCs w:val="28"/>
+          <w:highlight w:val="green"/>
+        </w:rPr>
+        <w:t>: -150 каждый месяц</w:t>
+      </w:r>
+    </w:p>
+    <w:p>
+      <w:pPr>
+        <w:pStyle w:val="a7"/>
+        <w:bidi w:val="0"/>
+        <w:spacing w:before="0" w:beforeAutospacing="off" w:after="160" w:afterAutospacing="off" w:line="240" w:lineRule="auto"/>
+        <w:ind w:left="720" w:right="0"/>
+        <w:jc w:val="left"/>
+        <w:rPr>
+          <w:sz w:val="28"/>
+          <w:szCs w:val="28"/>
+          <w:highlight w:val="green"/>
+        </w:rPr>
+      </w:pPr>
+      <w:r>
+        <w:rPr>
+          <w:i w:val="1"/>
+          <w:iCs w:val="1"/>
+          <w:sz w:val="28"/>
+          <w:szCs w:val="28"/>
+          <w:highlight w:val="green"/>
         </w:rPr>
         <w:t>Деньги</w:t>
       </w:r>
@@ -5197,6 +4973,7 @@
         <w:rPr>
           <w:sz w:val="28"/>
           <w:szCs w:val="28"/>
+          <w:highlight w:val="green"/>
         </w:rPr>
         <w:t>: -10000 в месяц</w:t>
       </w:r>
@@ -5269,29 +5046,20 @@
         <w:rPr>
           <w:sz w:val="28"/>
           <w:szCs w:val="28"/>
-        </w:rPr>
-        <w:t>Вебинары по онлайн-заработку</w:t>
-      </w:r>
-      <w:r>
-        <w:rPr>
-          <w:sz w:val="28"/>
-          <w:szCs w:val="28"/>
-        </w:rPr>
-        <w:t xml:space="preserve"> – 3 дня</w:t>
-      </w:r>
-      <w:r>
-        <w:rPr>
-          <w:sz w:val="28"/>
-          <w:szCs w:val="28"/>
-        </w:rPr>
-        <w:br/>
-      </w:r>
-      <w:r>
-        <w:rPr>
-          <w:i/>
-          <w:iCs/>
-          <w:sz w:val="28"/>
-          <w:szCs w:val="28"/>
+          <w:highlight w:val="green"/>
+        </w:rPr>
+        <w:t>Дружеский курс – 1 день</w:t>
+      </w:r>
+      <w:r>
+        <w:br/>
+      </w:r>
+      <w:r>
+        <w:rPr>
+          <w:i w:val="1"/>
+          <w:iCs w:val="1"/>
+          <w:sz w:val="28"/>
+          <w:szCs w:val="28"/>
+          <w:highlight w:val="green"/>
         </w:rPr>
         <w:t>Требования</w:t>
       </w:r>
@@ -5299,29 +5067,20 @@
         <w:rPr>
           <w:sz w:val="28"/>
           <w:szCs w:val="28"/>
-        </w:rPr>
-        <w:t xml:space="preserve">: </w:t>
-      </w:r>
-      <w:r>
-        <w:rPr>
-          <w:sz w:val="28"/>
-          <w:szCs w:val="28"/>
-        </w:rPr>
-        <w:t>любой комп</w:t>
-      </w:r>
-      <w:r>
-        <w:rPr>
-          <w:sz w:val="28"/>
-          <w:szCs w:val="28"/>
-        </w:rPr>
-        <w:br/>
-      </w:r>
-      <w:r>
-        <w:rPr>
-          <w:i/>
-          <w:iCs/>
-          <w:sz w:val="28"/>
-          <w:szCs w:val="28"/>
+          <w:highlight w:val="green"/>
+        </w:rPr>
+        <w:t>: любой комп</w:t>
+      </w:r>
+      <w:r>
+        <w:br/>
+      </w:r>
+      <w:r>
+        <w:rPr>
+          <w:i w:val="1"/>
+          <w:iCs w:val="1"/>
+          <w:sz w:val="28"/>
+          <w:szCs w:val="28"/>
+          <w:highlight w:val="green"/>
         </w:rPr>
         <w:t>Счастье</w:t>
       </w:r>
@@ -5329,43 +5088,20 @@
         <w:rPr>
           <w:sz w:val="28"/>
           <w:szCs w:val="28"/>
-        </w:rPr>
-        <w:t xml:space="preserve">: </w:t>
-      </w:r>
-      <w:r>
-        <w:rPr>
-          <w:sz w:val="28"/>
-          <w:szCs w:val="28"/>
-        </w:rPr>
-        <w:t>+1</w:t>
-      </w:r>
-      <w:r>
-        <w:rPr>
-          <w:sz w:val="28"/>
-          <w:szCs w:val="28"/>
-        </w:rPr>
-        <w:t>0</w:t>
-      </w:r>
-      <w:r>
-        <w:rPr>
-          <w:sz w:val="28"/>
-          <w:szCs w:val="28"/>
-        </w:rPr>
-        <w:t xml:space="preserve"> при завершении</w:t>
-      </w:r>
-      <w:r>
-        <w:rPr>
-          <w:sz w:val="28"/>
-          <w:szCs w:val="28"/>
-        </w:rPr>
-        <w:br/>
-      </w:r>
-      <w:r>
-        <w:rPr>
-          <w:i/>
-          <w:iCs/>
-          <w:sz w:val="28"/>
-          <w:szCs w:val="28"/>
+          <w:highlight w:val="green"/>
+        </w:rPr>
+        <w:t>: +10 при завершении</w:t>
+      </w:r>
+      <w:r>
+        <w:br/>
+      </w:r>
+      <w:r>
+        <w:rPr>
+          <w:i w:val="1"/>
+          <w:iCs w:val="1"/>
+          <w:sz w:val="28"/>
+          <w:szCs w:val="28"/>
+          <w:highlight w:val="green"/>
         </w:rPr>
         <w:t>Сытость</w:t>
       </w:r>
@@ -5373,29 +5109,20 @@
         <w:rPr>
           <w:sz w:val="28"/>
           <w:szCs w:val="28"/>
-        </w:rPr>
-        <w:t xml:space="preserve">: </w:t>
-      </w:r>
-      <w:r>
-        <w:rPr>
-          <w:sz w:val="28"/>
-          <w:szCs w:val="28"/>
-        </w:rPr>
-        <w:t>-5 в день</w:t>
-      </w:r>
-      <w:r>
-        <w:rPr>
-          <w:sz w:val="28"/>
-          <w:szCs w:val="28"/>
-        </w:rPr>
-        <w:br/>
-      </w:r>
-      <w:r>
-        <w:rPr>
-          <w:i/>
-          <w:iCs/>
-          <w:sz w:val="28"/>
-          <w:szCs w:val="28"/>
+          <w:highlight w:val="green"/>
+        </w:rPr>
+        <w:t>: -10</w:t>
+      </w:r>
+      <w:r>
+        <w:br/>
+      </w:r>
+      <w:r>
+        <w:rPr>
+          <w:i w:val="1"/>
+          <w:iCs w:val="1"/>
+          <w:sz w:val="28"/>
+          <w:szCs w:val="28"/>
+          <w:highlight w:val="green"/>
         </w:rPr>
         <w:t>Деньги</w:t>
       </w:r>
@@ -5403,22 +5130,9 @@
         <w:rPr>
           <w:sz w:val="28"/>
           <w:szCs w:val="28"/>
-        </w:rPr>
-        <w:t xml:space="preserve">: </w:t>
-      </w:r>
-      <w:r>
-        <w:rPr>
-          <w:sz w:val="28"/>
-          <w:szCs w:val="28"/>
-        </w:rPr>
-        <w:t>-1000</w:t>
-      </w:r>
-      <w:r>
-        <w:rPr>
-          <w:sz w:val="28"/>
-          <w:szCs w:val="28"/>
-        </w:rPr>
-        <w:t xml:space="preserve"> </w:t>
+          <w:highlight w:val="green"/>
+        </w:rPr>
+        <w:t>: 0</w:t>
       </w:r>
     </w:p>
     <w:p>
@@ -5438,29 +5152,20 @@
         <w:rPr>
           <w:sz w:val="28"/>
           <w:szCs w:val="28"/>
-        </w:rPr>
-        <w:t>Онлайн курсы веб-дизайна</w:t>
-      </w:r>
-      <w:r>
-        <w:rPr>
-          <w:sz w:val="28"/>
-          <w:szCs w:val="28"/>
-        </w:rPr>
-        <w:t xml:space="preserve"> – 2 недели</w:t>
-      </w:r>
-      <w:r>
-        <w:rPr>
-          <w:sz w:val="28"/>
-          <w:szCs w:val="28"/>
-        </w:rPr>
-        <w:br/>
-      </w:r>
-      <w:r>
-        <w:rPr>
-          <w:i/>
-          <w:iCs/>
-          <w:sz w:val="28"/>
-          <w:szCs w:val="28"/>
+          <w:highlight w:val="green"/>
+        </w:rPr>
+        <w:t>Вебинары по онлайн-заработку – 3 дня</w:t>
+      </w:r>
+      <w:r>
+        <w:br/>
+      </w:r>
+      <w:r>
+        <w:rPr>
+          <w:i w:val="1"/>
+          <w:iCs w:val="1"/>
+          <w:sz w:val="28"/>
+          <w:szCs w:val="28"/>
+          <w:highlight w:val="green"/>
         </w:rPr>
         <w:t>Требования</w:t>
       </w:r>
@@ -5468,22 +5173,20 @@
         <w:rPr>
           <w:sz w:val="28"/>
           <w:szCs w:val="28"/>
+          <w:highlight w:val="green"/>
         </w:rPr>
         <w:t>: любой комп</w:t>
       </w:r>
       <w:r>
-        <w:rPr>
-          <w:sz w:val="28"/>
-          <w:szCs w:val="28"/>
-        </w:rPr>
-        <w:br/>
-      </w:r>
-      <w:r>
-        <w:rPr>
-          <w:i/>
-          <w:iCs/>
-          <w:sz w:val="28"/>
-          <w:szCs w:val="28"/>
+        <w:br/>
+      </w:r>
+      <w:r>
+        <w:rPr>
+          <w:i w:val="1"/>
+          <w:iCs w:val="1"/>
+          <w:sz w:val="28"/>
+          <w:szCs w:val="28"/>
+          <w:highlight w:val="green"/>
         </w:rPr>
         <w:t>Счастье</w:t>
       </w:r>
@@ -5491,36 +5194,20 @@
         <w:rPr>
           <w:sz w:val="28"/>
           <w:szCs w:val="28"/>
-        </w:rPr>
-        <w:t>: +</w:t>
-      </w:r>
-      <w:r>
-        <w:rPr>
-          <w:sz w:val="28"/>
-          <w:szCs w:val="28"/>
-        </w:rPr>
-        <w:t>5</w:t>
-      </w:r>
-      <w:r>
-        <w:rPr>
-          <w:sz w:val="28"/>
-          <w:szCs w:val="28"/>
-        </w:rPr>
-        <w:t>0 при завершении</w:t>
-      </w:r>
-      <w:r>
-        <w:rPr>
-          <w:sz w:val="28"/>
-          <w:szCs w:val="28"/>
-        </w:rPr>
-        <w:br/>
-      </w:r>
-      <w:r>
-        <w:rPr>
-          <w:i/>
-          <w:iCs/>
-          <w:sz w:val="28"/>
-          <w:szCs w:val="28"/>
+          <w:highlight w:val="green"/>
+        </w:rPr>
+        <w:t>: +15 при завершении</w:t>
+      </w:r>
+      <w:r>
+        <w:br/>
+      </w:r>
+      <w:r>
+        <w:rPr>
+          <w:i w:val="1"/>
+          <w:iCs w:val="1"/>
+          <w:sz w:val="28"/>
+          <w:szCs w:val="28"/>
+          <w:highlight w:val="green"/>
         </w:rPr>
         <w:t>Сытость</w:t>
       </w:r>
@@ -5528,22 +5215,20 @@
         <w:rPr>
           <w:sz w:val="28"/>
           <w:szCs w:val="28"/>
-        </w:rPr>
-        <w:t>: -5 в день</w:t>
-      </w:r>
-      <w:r>
-        <w:rPr>
-          <w:sz w:val="28"/>
-          <w:szCs w:val="28"/>
-        </w:rPr>
-        <w:br/>
-      </w:r>
-      <w:r>
-        <w:rPr>
-          <w:i/>
-          <w:iCs/>
-          <w:sz w:val="28"/>
-          <w:szCs w:val="28"/>
+          <w:highlight w:val="green"/>
+        </w:rPr>
+        <w:t>: -15 в день</w:t>
+      </w:r>
+      <w:r>
+        <w:br/>
+      </w:r>
+      <w:r>
+        <w:rPr>
+          <w:i w:val="1"/>
+          <w:iCs w:val="1"/>
+          <w:sz w:val="28"/>
+          <w:szCs w:val="28"/>
+          <w:highlight w:val="green"/>
         </w:rPr>
         <w:t>Деньги</w:t>
       </w:r>
@@ -5551,11 +5236,158 @@
         <w:rPr>
           <w:sz w:val="28"/>
           <w:szCs w:val="28"/>
-        </w:rPr>
-        <w:t xml:space="preserve">: -3000 </w:t>
+          <w:highlight w:val="green"/>
+        </w:rPr>
+        <w:t>: -1000</w:t>
+      </w:r>
+      <w:r>
+        <w:rPr>
+          <w:sz w:val="28"/>
+          <w:szCs w:val="28"/>
+        </w:rPr>
+        <w:t xml:space="preserve"> </w:t>
       </w:r>
     </w:p>
     <w:p>
+      <w:pPr>
+        <w:pStyle w:val="a7"/>
+        <w:numPr>
+          <w:ilvl w:val="0"/>
+          <w:numId w:val="6"/>
+        </w:numPr>
+        <w:bidi w:val="0"/>
+        <w:spacing w:before="0" w:beforeAutospacing="off" w:after="0" w:afterAutospacing="off" w:line="240" w:lineRule="auto"/>
+        <w:ind w:left="720" w:right="0" w:hanging="360"/>
+        <w:jc w:val="left"/>
+        <w:rPr>
+          <w:rFonts w:ascii="Calibri" w:hAnsi="Calibri" w:eastAsia="Calibri" w:cs="Calibri" w:asciiTheme="minorAscii" w:hAnsiTheme="minorAscii" w:eastAsiaTheme="minorAscii" w:cstheme="minorAscii"/>
+          <w:i w:val="1"/>
+          <w:iCs w:val="1"/>
+          <w:sz w:val="28"/>
+          <w:szCs w:val="28"/>
+        </w:rPr>
+      </w:pPr>
+      <w:r>
+        <w:rPr>
+          <w:sz w:val="28"/>
+          <w:szCs w:val="28"/>
+          <w:highlight w:val="green"/>
+        </w:rPr>
+        <w:t>Онлайн курсы веб-дизайна – 2 недели</w:t>
+      </w:r>
+      <w:r>
+        <w:br/>
+      </w:r>
+      <w:r>
+        <w:rPr>
+          <w:i w:val="1"/>
+          <w:iCs w:val="1"/>
+          <w:sz w:val="28"/>
+          <w:szCs w:val="28"/>
+          <w:highlight w:val="green"/>
+        </w:rPr>
+        <w:t>Требования</w:t>
+      </w:r>
+      <w:r>
+        <w:rPr>
+          <w:sz w:val="28"/>
+          <w:szCs w:val="28"/>
+          <w:highlight w:val="green"/>
+        </w:rPr>
+        <w:t>: любой комп</w:t>
+      </w:r>
+      <w:r>
+        <w:br/>
+      </w:r>
+      <w:r>
+        <w:rPr>
+          <w:i w:val="1"/>
+          <w:iCs w:val="1"/>
+          <w:sz w:val="28"/>
+          <w:szCs w:val="28"/>
+          <w:highlight w:val="green"/>
+        </w:rPr>
+        <w:t>Счастье</w:t>
+      </w:r>
+      <w:r>
+        <w:rPr>
+          <w:sz w:val="28"/>
+          <w:szCs w:val="28"/>
+          <w:highlight w:val="green"/>
+        </w:rPr>
+        <w:t>: +50 при завершении</w:t>
+      </w:r>
+      <w:r>
+        <w:br/>
+      </w:r>
+      <w:r>
+        <w:rPr>
+          <w:i w:val="1"/>
+          <w:iCs w:val="1"/>
+          <w:sz w:val="28"/>
+          <w:szCs w:val="28"/>
+          <w:highlight w:val="green"/>
+        </w:rPr>
+        <w:t>Сытость</w:t>
+      </w:r>
+      <w:r>
+        <w:rPr>
+          <w:sz w:val="28"/>
+          <w:szCs w:val="28"/>
+          <w:highlight w:val="green"/>
+        </w:rPr>
+        <w:t>: -70</w:t>
+      </w:r>
+    </w:p>
+    <w:p>
+      <w:pPr>
+        <w:pStyle w:val="a"/>
+        <w:bidi w:val="0"/>
+        <w:spacing w:before="0" w:beforeAutospacing="off" w:after="0" w:afterAutospacing="off" w:line="240" w:lineRule="auto"/>
+        <w:ind w:left="0" w:right="0"/>
+        <w:jc w:val="left"/>
+        <w:rPr>
+          <w:sz w:val="28"/>
+          <w:szCs w:val="28"/>
+          <w:highlight w:val="green"/>
+        </w:rPr>
+      </w:pPr>
+      <w:r>
+        <w:rPr>
+          <w:i w:val="1"/>
+          <w:iCs w:val="1"/>
+          <w:sz w:val="28"/>
+          <w:szCs w:val="28"/>
+        </w:rPr>
+        <w:t xml:space="preserve">            </w:t>
+      </w:r>
+      <w:r>
+        <w:rPr>
+          <w:i w:val="1"/>
+          <w:iCs w:val="1"/>
+          <w:sz w:val="28"/>
+          <w:szCs w:val="28"/>
+          <w:highlight w:val="green"/>
+        </w:rPr>
+        <w:t>Деньги</w:t>
+      </w:r>
+      <w:r>
+        <w:rPr>
+          <w:sz w:val="28"/>
+          <w:szCs w:val="28"/>
+          <w:highlight w:val="green"/>
+        </w:rPr>
+        <w:t>: -3000</w:t>
+      </w:r>
+      <w:r>
+        <w:rPr>
+          <w:sz w:val="28"/>
+          <w:szCs w:val="28"/>
+        </w:rPr>
+        <w:t xml:space="preserve"> </w:t>
+      </w:r>
+    </w:p>
+    <w:p w14:noSpellErr="1">
       <w:pPr>
         <w:pStyle w:val="a7"/>
         <w:numPr>
@@ -5572,6 +5404,7 @@
         <w:rPr>
           <w:sz w:val="28"/>
           <w:szCs w:val="28"/>
+          <w:highlight w:val="green"/>
         </w:rPr>
         <w:t>Курсы видеомонтажа</w:t>
       </w:r>
@@ -5579,22 +5412,20 @@
         <w:rPr>
           <w:sz w:val="28"/>
           <w:szCs w:val="28"/>
+          <w:highlight w:val="green"/>
         </w:rPr>
         <w:t xml:space="preserve"> – 1 месяц</w:t>
       </w:r>
       <w:r>
-        <w:rPr>
-          <w:sz w:val="28"/>
-          <w:szCs w:val="28"/>
-        </w:rPr>
-        <w:br/>
-      </w:r>
-      <w:r>
-        <w:rPr>
-          <w:i/>
-          <w:iCs/>
-          <w:sz w:val="28"/>
-          <w:szCs w:val="28"/>
+        <w:br/>
+      </w:r>
+      <w:r>
+        <w:rPr>
+          <w:i w:val="1"/>
+          <w:iCs w:val="1"/>
+          <w:sz w:val="28"/>
+          <w:szCs w:val="28"/>
+          <w:highlight w:val="green"/>
         </w:rPr>
         <w:t>Требования</w:t>
       </w:r>
@@ -5602,22 +5433,20 @@
         <w:rPr>
           <w:sz w:val="28"/>
           <w:szCs w:val="28"/>
+          <w:highlight w:val="green"/>
         </w:rPr>
         <w:t>: хотя бы старый ноут друга-мажора</w:t>
       </w:r>
       <w:r>
-        <w:rPr>
-          <w:sz w:val="28"/>
-          <w:szCs w:val="28"/>
-        </w:rPr>
-        <w:br/>
-      </w:r>
-      <w:r>
-        <w:rPr>
-          <w:i/>
-          <w:iCs/>
-          <w:sz w:val="28"/>
-          <w:szCs w:val="28"/>
+        <w:br/>
+      </w:r>
+      <w:r>
+        <w:rPr>
+          <w:i w:val="1"/>
+          <w:iCs w:val="1"/>
+          <w:sz w:val="28"/>
+          <w:szCs w:val="28"/>
+          <w:highlight w:val="green"/>
         </w:rPr>
         <w:t>Счастье</w:t>
       </w:r>
@@ -5625,6 +5454,7 @@
         <w:rPr>
           <w:sz w:val="28"/>
           <w:szCs w:val="28"/>
+          <w:highlight w:val="green"/>
         </w:rPr>
         <w:t>: +</w:t>
       </w:r>
@@ -5632,6 +5462,7 @@
         <w:rPr>
           <w:sz w:val="28"/>
           <w:szCs w:val="28"/>
+          <w:highlight w:val="green"/>
         </w:rPr>
         <w:t>200</w:t>
       </w:r>
@@ -5639,22 +5470,20 @@
         <w:rPr>
           <w:sz w:val="28"/>
           <w:szCs w:val="28"/>
+          <w:highlight w:val="green"/>
         </w:rPr>
         <w:t xml:space="preserve"> при завершении</w:t>
       </w:r>
       <w:r>
-        <w:rPr>
-          <w:sz w:val="28"/>
-          <w:szCs w:val="28"/>
-        </w:rPr>
-        <w:br/>
-      </w:r>
-      <w:r>
-        <w:rPr>
-          <w:i/>
-          <w:iCs/>
-          <w:sz w:val="28"/>
-          <w:szCs w:val="28"/>
+        <w:br/>
+      </w:r>
+      <w:r>
+        <w:rPr>
+          <w:i w:val="1"/>
+          <w:iCs w:val="1"/>
+          <w:sz w:val="28"/>
+          <w:szCs w:val="28"/>
+          <w:highlight w:val="green"/>
         </w:rPr>
         <w:t>Сытость</w:t>
       </w:r>
@@ -5662,22 +5491,20 @@
         <w:rPr>
           <w:sz w:val="28"/>
           <w:szCs w:val="28"/>
+          <w:highlight w:val="green"/>
         </w:rPr>
         <w:t>: -5 в день</w:t>
       </w:r>
       <w:r>
-        <w:rPr>
-          <w:sz w:val="28"/>
-          <w:szCs w:val="28"/>
-        </w:rPr>
-        <w:br/>
-      </w:r>
-      <w:r>
-        <w:rPr>
-          <w:i/>
-          <w:iCs/>
-          <w:sz w:val="28"/>
-          <w:szCs w:val="28"/>
+        <w:br/>
+      </w:r>
+      <w:r>
+        <w:rPr>
+          <w:i w:val="1"/>
+          <w:iCs w:val="1"/>
+          <w:sz w:val="28"/>
+          <w:szCs w:val="28"/>
+          <w:highlight w:val="green"/>
         </w:rPr>
         <w:t>Деньги</w:t>
       </w:r>
@@ -5685,6 +5512,7 @@
         <w:rPr>
           <w:sz w:val="28"/>
           <w:szCs w:val="28"/>
+          <w:highlight w:val="green"/>
         </w:rPr>
         <w:t>: -6000</w:t>
       </w:r>
@@ -5706,6 +5534,7 @@
         <w:rPr>
           <w:sz w:val="28"/>
           <w:szCs w:val="28"/>
+          <w:highlight w:val="green"/>
         </w:rPr>
         <w:t xml:space="preserve">Курсы </w:t>
       </w:r>
@@ -5714,6 +5543,7 @@
         <w:rPr>
           <w:sz w:val="28"/>
           <w:szCs w:val="28"/>
+          <w:highlight w:val="green"/>
         </w:rPr>
         <w:t>геймдева</w:t>
       </w:r>
@@ -5722,22 +5552,20 @@
         <w:rPr>
           <w:sz w:val="28"/>
           <w:szCs w:val="28"/>
+          <w:highlight w:val="green"/>
         </w:rPr>
         <w:t xml:space="preserve"> – 3 месяца</w:t>
       </w:r>
       <w:r>
-        <w:rPr>
-          <w:sz w:val="28"/>
-          <w:szCs w:val="28"/>
-        </w:rPr>
-        <w:br/>
-      </w:r>
-      <w:r>
-        <w:rPr>
-          <w:i/>
-          <w:iCs/>
-          <w:sz w:val="28"/>
-          <w:szCs w:val="28"/>
+        <w:br/>
+      </w:r>
+      <w:r>
+        <w:rPr>
+          <w:i w:val="1"/>
+          <w:iCs w:val="1"/>
+          <w:sz w:val="28"/>
+          <w:szCs w:val="28"/>
+          <w:highlight w:val="green"/>
         </w:rPr>
         <w:t>Требования</w:t>
       </w:r>
@@ -5745,6 +5573,7 @@
         <w:rPr>
           <w:sz w:val="28"/>
           <w:szCs w:val="28"/>
+          <w:highlight w:val="green"/>
         </w:rPr>
         <w:t xml:space="preserve">: хотя бы бюджетный </w:t>
       </w:r>
@@ -5753,23 +5582,21 @@
         <w:rPr>
           <w:sz w:val="28"/>
           <w:szCs w:val="28"/>
+          <w:highlight w:val="green"/>
         </w:rPr>
         <w:t>пк</w:t>
       </w:r>
       <w:proofErr w:type="spellEnd"/>
       <w:r>
-        <w:rPr>
-          <w:sz w:val="28"/>
-          <w:szCs w:val="28"/>
-        </w:rPr>
-        <w:br/>
-      </w:r>
-      <w:r>
-        <w:rPr>
-          <w:i/>
-          <w:iCs/>
-          <w:sz w:val="28"/>
-          <w:szCs w:val="28"/>
+        <w:br/>
+      </w:r>
+      <w:r>
+        <w:rPr>
+          <w:i w:val="1"/>
+          <w:iCs w:val="1"/>
+          <w:sz w:val="28"/>
+          <w:szCs w:val="28"/>
+          <w:highlight w:val="green"/>
         </w:rPr>
         <w:t>Счастье</w:t>
       </w:r>
@@ -5777,6 +5604,7 @@
         <w:rPr>
           <w:sz w:val="28"/>
           <w:szCs w:val="28"/>
+          <w:highlight w:val="green"/>
         </w:rPr>
         <w:t>: +</w:t>
       </w:r>
@@ -5784,6 +5612,7 @@
         <w:rPr>
           <w:sz w:val="28"/>
           <w:szCs w:val="28"/>
+          <w:highlight w:val="green"/>
         </w:rPr>
         <w:t>300</w:t>
       </w:r>
@@ -5791,22 +5620,20 @@
         <w:rPr>
           <w:sz w:val="28"/>
           <w:szCs w:val="28"/>
+          <w:highlight w:val="green"/>
         </w:rPr>
         <w:t xml:space="preserve"> при завершении</w:t>
       </w:r>
       <w:r>
-        <w:rPr>
-          <w:sz w:val="28"/>
-          <w:szCs w:val="28"/>
-        </w:rPr>
-        <w:br/>
-      </w:r>
-      <w:r>
-        <w:rPr>
-          <w:i/>
-          <w:iCs/>
-          <w:sz w:val="28"/>
-          <w:szCs w:val="28"/>
+        <w:br/>
+      </w:r>
+      <w:r>
+        <w:rPr>
+          <w:i w:val="1"/>
+          <w:iCs w:val="1"/>
+          <w:sz w:val="28"/>
+          <w:szCs w:val="28"/>
+          <w:highlight w:val="green"/>
         </w:rPr>
         <w:t>Сытость</w:t>
       </w:r>
@@ -5814,6 +5641,7 @@
         <w:rPr>
           <w:sz w:val="28"/>
           <w:szCs w:val="28"/>
+          <w:highlight w:val="green"/>
         </w:rPr>
         <w:t>: -</w:t>
       </w:r>
@@ -5821,6 +5649,7 @@
         <w:rPr>
           <w:sz w:val="28"/>
           <w:szCs w:val="28"/>
+          <w:highlight w:val="green"/>
         </w:rPr>
         <w:t>5</w:t>
       </w:r>
@@ -5828,22 +5657,20 @@
         <w:rPr>
           <w:sz w:val="28"/>
           <w:szCs w:val="28"/>
+          <w:highlight w:val="green"/>
         </w:rPr>
         <w:t xml:space="preserve"> в день</w:t>
       </w:r>
       <w:r>
-        <w:rPr>
-          <w:sz w:val="28"/>
-          <w:szCs w:val="28"/>
-        </w:rPr>
-        <w:br/>
-      </w:r>
-      <w:r>
-        <w:rPr>
-          <w:i/>
-          <w:iCs/>
-          <w:sz w:val="28"/>
-          <w:szCs w:val="28"/>
+        <w:br/>
+      </w:r>
+      <w:r>
+        <w:rPr>
+          <w:i w:val="1"/>
+          <w:iCs w:val="1"/>
+          <w:sz w:val="28"/>
+          <w:szCs w:val="28"/>
+          <w:highlight w:val="green"/>
         </w:rPr>
         <w:t>Деньги</w:t>
       </w:r>
@@ -5851,6 +5678,7 @@
         <w:rPr>
           <w:sz w:val="28"/>
           <w:szCs w:val="28"/>
+          <w:highlight w:val="green"/>
         </w:rPr>
         <w:t>: -20000</w:t>
       </w:r>

</xml_diff>